<commit_message>
Requirements Listed - Non and Functional both
</commit_message>
<xml_diff>
--- a/CA 2 Usability Design.docx
+++ b/CA 2 Usability Design.docx
@@ -103,6 +103,8 @@
         </w:rPr>
         <w:t xml:space="preserve"> Deliverable 1</w:t>
       </w:r>
+      <w:bookmarkStart w:id="0" w:name="_GoBack"/>
+      <w:bookmarkEnd w:id="0"/>
     </w:p>
     <w:p/>
     <w:p>
@@ -245,7 +247,7 @@
             </w:rPr>
             <w:fldChar w:fldCharType="separate"/>
           </w:r>
-          <w:hyperlink w:anchor="_Toc478511403" w:history="1">
+          <w:hyperlink w:anchor="_Toc478772039" w:history="1">
             <w:r>
               <w:rPr>
                 <w:rStyle w:val="Hyperlink"/>
@@ -292,7 +294,7 @@
                 <w:noProof/>
                 <w:webHidden/>
               </w:rPr>
-              <w:instrText xml:space="preserve"> PAGEREF _Toc478511403 \h </w:instrText>
+              <w:instrText xml:space="preserve"> PAGEREF _Toc478772039 \h </w:instrText>
             </w:r>
             <w:r>
               <w:rPr>
@@ -312,7 +314,7 @@
                 <w:noProof/>
                 <w:webHidden/>
               </w:rPr>
-              <w:t>1</w:t>
+              <w:t>2</w:t>
             </w:r>
             <w:r>
               <w:rPr>
@@ -341,7 +343,7 @@
               <w:lang w:eastAsia="en-GB"/>
             </w:rPr>
           </w:pPr>
-          <w:hyperlink w:anchor="_Toc478511404" w:history="1">
+          <w:hyperlink w:anchor="_Toc478772040" w:history="1">
             <w:r>
               <w:rPr>
                 <w:rStyle w:val="Hyperlink"/>
@@ -388,7 +390,7 @@
                 <w:noProof/>
                 <w:webHidden/>
               </w:rPr>
-              <w:instrText xml:space="preserve"> PAGEREF _Toc478511404 \h </w:instrText>
+              <w:instrText xml:space="preserve"> PAGEREF _Toc478772040 \h </w:instrText>
             </w:r>
             <w:r>
               <w:rPr>
@@ -435,7 +437,7 @@
               <w:lang w:eastAsia="en-GB"/>
             </w:rPr>
           </w:pPr>
-          <w:hyperlink w:anchor="_Toc478511405" w:history="1">
+          <w:hyperlink w:anchor="_Toc478772041" w:history="1">
             <w:r>
               <w:rPr>
                 <w:rStyle w:val="Hyperlink"/>
@@ -462,7 +464,7 @@
                 <w:noProof/>
                 <w:webHidden/>
               </w:rPr>
-              <w:instrText xml:space="preserve"> PAGEREF _Toc478511405 \h </w:instrText>
+              <w:instrText xml:space="preserve"> PAGEREF _Toc478772041 \h </w:instrText>
             </w:r>
             <w:r>
               <w:rPr>
@@ -509,13 +511,13 @@
               <w:lang w:eastAsia="en-GB"/>
             </w:rPr>
           </w:pPr>
-          <w:hyperlink w:anchor="_Toc478511406" w:history="1">
+          <w:hyperlink w:anchor="_Toc478772042" w:history="1">
             <w:r>
               <w:rPr>
                 <w:rStyle w:val="Hyperlink"/>
                 <w:noProof/>
               </w:rPr>
-              <w:t>Admin/Owner</w:t>
+              <w:t>Admin/Owner/ Sponsors</w:t>
             </w:r>
             <w:r>
               <w:rPr>
@@ -536,7 +538,7 @@
                 <w:noProof/>
                 <w:webHidden/>
               </w:rPr>
-              <w:instrText xml:space="preserve"> PAGEREF _Toc478511406 \h </w:instrText>
+              <w:instrText xml:space="preserve"> PAGEREF _Toc478772042 \h </w:instrText>
             </w:r>
             <w:r>
               <w:rPr>
@@ -556,7 +558,7 @@
                 <w:noProof/>
                 <w:webHidden/>
               </w:rPr>
-              <w:t>2</w:t>
+              <w:t>3</w:t>
             </w:r>
             <w:r>
               <w:rPr>
@@ -583,7 +585,7 @@
               <w:lang w:eastAsia="en-GB"/>
             </w:rPr>
           </w:pPr>
-          <w:hyperlink w:anchor="_Toc478511407" w:history="1">
+          <w:hyperlink w:anchor="_Toc478772043" w:history="1">
             <w:r>
               <w:rPr>
                 <w:rStyle w:val="Hyperlink"/>
@@ -610,7 +612,7 @@
                 <w:noProof/>
                 <w:webHidden/>
               </w:rPr>
-              <w:instrText xml:space="preserve"> PAGEREF _Toc478511407 \h </w:instrText>
+              <w:instrText xml:space="preserve"> PAGEREF _Toc478772043 \h </w:instrText>
             </w:r>
             <w:r>
               <w:rPr>
@@ -630,7 +632,7 @@
                 <w:noProof/>
                 <w:webHidden/>
               </w:rPr>
-              <w:t>2</w:t>
+              <w:t>3</w:t>
             </w:r>
             <w:r>
               <w:rPr>
@@ -657,7 +659,7 @@
               <w:lang w:eastAsia="en-GB"/>
             </w:rPr>
           </w:pPr>
-          <w:hyperlink w:anchor="_Toc478511408" w:history="1">
+          <w:hyperlink w:anchor="_Toc478772044" w:history="1">
             <w:r>
               <w:rPr>
                 <w:rStyle w:val="Hyperlink"/>
@@ -684,7 +686,7 @@
                 <w:noProof/>
                 <w:webHidden/>
               </w:rPr>
-              <w:instrText xml:space="preserve"> PAGEREF _Toc478511408 \h </w:instrText>
+              <w:instrText xml:space="preserve"> PAGEREF _Toc478772044 \h </w:instrText>
             </w:r>
             <w:r>
               <w:rPr>
@@ -704,7 +706,7 @@
                 <w:noProof/>
                 <w:webHidden/>
               </w:rPr>
-              <w:t>2</w:t>
+              <w:t>3</w:t>
             </w:r>
             <w:r>
               <w:rPr>
@@ -731,7 +733,7 @@
               <w:lang w:eastAsia="en-GB"/>
             </w:rPr>
           </w:pPr>
-          <w:hyperlink w:anchor="_Toc478511409" w:history="1">
+          <w:hyperlink w:anchor="_Toc478772045" w:history="1">
             <w:r>
               <w:rPr>
                 <w:rStyle w:val="Hyperlink"/>
@@ -758,7 +760,7 @@
                 <w:noProof/>
                 <w:webHidden/>
               </w:rPr>
-              <w:instrText xml:space="preserve"> PAGEREF _Toc478511409 \h </w:instrText>
+              <w:instrText xml:space="preserve"> PAGEREF _Toc478772045 \h </w:instrText>
             </w:r>
             <w:r>
               <w:rPr>
@@ -778,7 +780,7 @@
                 <w:noProof/>
                 <w:webHidden/>
               </w:rPr>
-              <w:t>2</w:t>
+              <w:t>3</w:t>
             </w:r>
             <w:r>
               <w:rPr>
@@ -805,13 +807,13 @@
               <w:lang w:eastAsia="en-GB"/>
             </w:rPr>
           </w:pPr>
-          <w:hyperlink w:anchor="_Toc478511410" w:history="1">
+          <w:hyperlink w:anchor="_Toc478772046" w:history="1">
             <w:r>
               <w:rPr>
                 <w:rStyle w:val="Hyperlink"/>
                 <w:noProof/>
               </w:rPr>
-              <w:t>Gym Owners/Managers</w:t>
+              <w:t>Sports Complex/Gym Owners/Managers</w:t>
             </w:r>
             <w:r>
               <w:rPr>
@@ -832,7 +834,7 @@
                 <w:noProof/>
                 <w:webHidden/>
               </w:rPr>
-              <w:instrText xml:space="preserve"> PAGEREF _Toc478511410 \h </w:instrText>
+              <w:instrText xml:space="preserve"> PAGEREF _Toc478772046 \h </w:instrText>
             </w:r>
             <w:r>
               <w:rPr>
@@ -852,7 +854,7 @@
                 <w:noProof/>
                 <w:webHidden/>
               </w:rPr>
-              <w:t>2</w:t>
+              <w:t>3</w:t>
             </w:r>
             <w:r>
               <w:rPr>
@@ -879,13 +881,13 @@
               <w:lang w:eastAsia="en-GB"/>
             </w:rPr>
           </w:pPr>
-          <w:hyperlink w:anchor="_Toc478511411" w:history="1">
+          <w:hyperlink w:anchor="_Toc478772047" w:history="1">
             <w:r>
               <w:rPr>
                 <w:rStyle w:val="Hyperlink"/>
                 <w:noProof/>
               </w:rPr>
-              <w:t>Sports Complex Owners/Managers</w:t>
+              <w:t>Nutritionists</w:t>
             </w:r>
             <w:r>
               <w:rPr>
@@ -906,7 +908,7 @@
                 <w:noProof/>
                 <w:webHidden/>
               </w:rPr>
-              <w:instrText xml:space="preserve"> PAGEREF _Toc478511411 \h </w:instrText>
+              <w:instrText xml:space="preserve"> PAGEREF _Toc478772047 \h </w:instrText>
             </w:r>
             <w:r>
               <w:rPr>
@@ -926,7 +928,7 @@
                 <w:noProof/>
                 <w:webHidden/>
               </w:rPr>
-              <w:t>2</w:t>
+              <w:t>3</w:t>
             </w:r>
             <w:r>
               <w:rPr>
@@ -953,13 +955,13 @@
               <w:lang w:eastAsia="en-GB"/>
             </w:rPr>
           </w:pPr>
-          <w:hyperlink w:anchor="_Toc478511412" w:history="1">
+          <w:hyperlink w:anchor="_Toc478772048" w:history="1">
             <w:r>
               <w:rPr>
                 <w:rStyle w:val="Hyperlink"/>
                 <w:noProof/>
               </w:rPr>
-              <w:t>Nutritionists</w:t>
+              <w:t>Body Builders</w:t>
             </w:r>
             <w:r>
               <w:rPr>
@@ -980,7 +982,7 @@
                 <w:noProof/>
                 <w:webHidden/>
               </w:rPr>
-              <w:instrText xml:space="preserve"> PAGEREF _Toc478511412 \h </w:instrText>
+              <w:instrText xml:space="preserve"> PAGEREF _Toc478772048 \h </w:instrText>
             </w:r>
             <w:r>
               <w:rPr>
@@ -1000,7 +1002,7 @@
                 <w:noProof/>
                 <w:webHidden/>
               </w:rPr>
-              <w:t>2</w:t>
+              <w:t>3</w:t>
             </w:r>
             <w:r>
               <w:rPr>
@@ -1027,13 +1029,13 @@
               <w:lang w:eastAsia="en-GB"/>
             </w:rPr>
           </w:pPr>
-          <w:hyperlink w:anchor="_Toc478511413" w:history="1">
+          <w:hyperlink w:anchor="_Toc478772049" w:history="1">
             <w:r>
               <w:rPr>
                 <w:rStyle w:val="Hyperlink"/>
                 <w:noProof/>
               </w:rPr>
-              <w:t>Body Builders</w:t>
+              <w:t>Doctors</w:t>
             </w:r>
             <w:r>
               <w:rPr>
@@ -1054,7 +1056,7 @@
                 <w:noProof/>
                 <w:webHidden/>
               </w:rPr>
-              <w:instrText xml:space="preserve"> PAGEREF _Toc478511413 \h </w:instrText>
+              <w:instrText xml:space="preserve"> PAGEREF _Toc478772049 \h </w:instrText>
             </w:r>
             <w:r>
               <w:rPr>
@@ -1074,7 +1076,7 @@
                 <w:noProof/>
                 <w:webHidden/>
               </w:rPr>
-              <w:t>2</w:t>
+              <w:t>3</w:t>
             </w:r>
             <w:r>
               <w:rPr>
@@ -1101,13 +1103,13 @@
               <w:lang w:eastAsia="en-GB"/>
             </w:rPr>
           </w:pPr>
-          <w:hyperlink w:anchor="_Toc478511414" w:history="1">
+          <w:hyperlink w:anchor="_Toc478772050" w:history="1">
             <w:r>
               <w:rPr>
                 <w:rStyle w:val="Hyperlink"/>
                 <w:noProof/>
               </w:rPr>
-              <w:t>Doctors</w:t>
+              <w:t>Marketing Team</w:t>
             </w:r>
             <w:r>
               <w:rPr>
@@ -1128,7 +1130,7 @@
                 <w:noProof/>
                 <w:webHidden/>
               </w:rPr>
-              <w:instrText xml:space="preserve"> PAGEREF _Toc478511414 \h </w:instrText>
+              <w:instrText xml:space="preserve"> PAGEREF _Toc478772050 \h </w:instrText>
             </w:r>
             <w:r>
               <w:rPr>
@@ -1148,7 +1150,7 @@
                 <w:noProof/>
                 <w:webHidden/>
               </w:rPr>
-              <w:t>2</w:t>
+              <w:t>4</w:t>
             </w:r>
             <w:r>
               <w:rPr>
@@ -1175,13 +1177,13 @@
               <w:lang w:eastAsia="en-GB"/>
             </w:rPr>
           </w:pPr>
-          <w:hyperlink w:anchor="_Toc478511415" w:history="1">
+          <w:hyperlink w:anchor="_Toc478772051" w:history="1">
             <w:r>
               <w:rPr>
                 <w:rStyle w:val="Hyperlink"/>
                 <w:noProof/>
               </w:rPr>
-              <w:t>Marketing Team</w:t>
+              <w:t>Product Resellers/Retailers</w:t>
             </w:r>
             <w:r>
               <w:rPr>
@@ -1202,7 +1204,7 @@
                 <w:noProof/>
                 <w:webHidden/>
               </w:rPr>
-              <w:instrText xml:space="preserve"> PAGEREF _Toc478511415 \h </w:instrText>
+              <w:instrText xml:space="preserve"> PAGEREF _Toc478772051 \h </w:instrText>
             </w:r>
             <w:r>
               <w:rPr>
@@ -1222,7 +1224,7 @@
                 <w:noProof/>
                 <w:webHidden/>
               </w:rPr>
-              <w:t>2</w:t>
+              <w:t>4</w:t>
             </w:r>
             <w:r>
               <w:rPr>
@@ -1249,13 +1251,13 @@
               <w:lang w:eastAsia="en-GB"/>
             </w:rPr>
           </w:pPr>
-          <w:hyperlink w:anchor="_Toc478511416" w:history="1">
+          <w:hyperlink w:anchor="_Toc478772052" w:history="1">
             <w:r>
               <w:rPr>
                 <w:rStyle w:val="Hyperlink"/>
                 <w:noProof/>
               </w:rPr>
-              <w:t>Sponsors</w:t>
+              <w:t>Content Writers and Moderators</w:t>
             </w:r>
             <w:r>
               <w:rPr>
@@ -1276,7 +1278,7 @@
                 <w:noProof/>
                 <w:webHidden/>
               </w:rPr>
-              <w:instrText xml:space="preserve"> PAGEREF _Toc478511416 \h </w:instrText>
+              <w:instrText xml:space="preserve"> PAGEREF _Toc478772052 \h </w:instrText>
             </w:r>
             <w:r>
               <w:rPr>
@@ -1296,7 +1298,103 @@
                 <w:noProof/>
                 <w:webHidden/>
               </w:rPr>
+              <w:t>4</w:t>
+            </w:r>
+            <w:r>
+              <w:rPr>
+                <w:noProof/>
+                <w:webHidden/>
+              </w:rPr>
+              <w:fldChar w:fldCharType="end"/>
+            </w:r>
+          </w:hyperlink>
+        </w:p>
+        <w:p>
+          <w:pPr>
+            <w:pStyle w:val="TOC1"/>
+            <w:tabs>
+              <w:tab w:val="left" w:pos="352"/>
+              <w:tab w:val="right" w:pos="9010"/>
+            </w:tabs>
+            <w:rPr>
+              <w:rFonts w:eastAsiaTheme="minorEastAsia"/>
+              <w:b w:val="0"/>
+              <w:caps w:val="0"/>
+              <w:noProof/>
+              <w:sz w:val="24"/>
+              <w:szCs w:val="24"/>
+              <w:u w:val="none"/>
+              <w:lang w:eastAsia="en-GB"/>
+            </w:rPr>
+          </w:pPr>
+          <w:hyperlink w:anchor="_Toc478772053" w:history="1">
+            <w:r>
+              <w:rPr>
+                <w:rStyle w:val="Hyperlink"/>
+                <w:noProof/>
+              </w:rPr>
               <w:t>3</w:t>
+            </w:r>
+            <w:r>
+              <w:rPr>
+                <w:rFonts w:eastAsiaTheme="minorEastAsia"/>
+                <w:b w:val="0"/>
+                <w:caps w:val="0"/>
+                <w:noProof/>
+                <w:sz w:val="24"/>
+                <w:szCs w:val="24"/>
+                <w:u w:val="none"/>
+                <w:lang w:eastAsia="en-GB"/>
+              </w:rPr>
+              <w:tab/>
+            </w:r>
+            <w:r>
+              <w:rPr>
+                <w:rStyle w:val="Hyperlink"/>
+                <w:noProof/>
+              </w:rPr>
+              <w:t>Requirements</w:t>
+            </w:r>
+            <w:r>
+              <w:rPr>
+                <w:noProof/>
+                <w:webHidden/>
+              </w:rPr>
+              <w:tab/>
+            </w:r>
+            <w:r>
+              <w:rPr>
+                <w:noProof/>
+                <w:webHidden/>
+              </w:rPr>
+              <w:fldChar w:fldCharType="begin"/>
+            </w:r>
+            <w:r>
+              <w:rPr>
+                <w:noProof/>
+                <w:webHidden/>
+              </w:rPr>
+              <w:instrText xml:space="preserve"> PAGEREF _Toc478772053 \h </w:instrText>
+            </w:r>
+            <w:r>
+              <w:rPr>
+                <w:noProof/>
+                <w:webHidden/>
+              </w:rPr>
+            </w:r>
+            <w:r>
+              <w:rPr>
+                <w:noProof/>
+                <w:webHidden/>
+              </w:rPr>
+              <w:fldChar w:fldCharType="separate"/>
+            </w:r>
+            <w:r>
+              <w:rPr>
+                <w:noProof/>
+                <w:webHidden/>
+              </w:rPr>
+              <w:t>4</w:t>
             </w:r>
             <w:r>
               <w:rPr>
@@ -1323,13 +1421,13 @@
               <w:lang w:eastAsia="en-GB"/>
             </w:rPr>
           </w:pPr>
-          <w:hyperlink w:anchor="_Toc478511417" w:history="1">
+          <w:hyperlink w:anchor="_Toc478772054" w:history="1">
             <w:r>
               <w:rPr>
                 <w:rStyle w:val="Hyperlink"/>
                 <w:noProof/>
               </w:rPr>
-              <w:t>Product Resellers/Retailers</w:t>
+              <w:t>Functional Requirements</w:t>
             </w:r>
             <w:r>
               <w:rPr>
@@ -1350,7 +1448,7 @@
                 <w:noProof/>
                 <w:webHidden/>
               </w:rPr>
-              <w:instrText xml:space="preserve"> PAGEREF _Toc478511417 \h </w:instrText>
+              <w:instrText xml:space="preserve"> PAGEREF _Toc478772054 \h </w:instrText>
             </w:r>
             <w:r>
               <w:rPr>
@@ -1370,7 +1468,737 @@
                 <w:noProof/>
                 <w:webHidden/>
               </w:rPr>
-              <w:t>3</w:t>
+              <w:t>4</w:t>
+            </w:r>
+            <w:r>
+              <w:rPr>
+                <w:noProof/>
+                <w:webHidden/>
+              </w:rPr>
+              <w:fldChar w:fldCharType="end"/>
+            </w:r>
+          </w:hyperlink>
+        </w:p>
+        <w:p>
+          <w:pPr>
+            <w:pStyle w:val="TOC3"/>
+            <w:tabs>
+              <w:tab w:val="right" w:pos="9010"/>
+            </w:tabs>
+            <w:rPr>
+              <w:rFonts w:eastAsiaTheme="minorEastAsia"/>
+              <w:smallCaps w:val="0"/>
+              <w:noProof/>
+              <w:sz w:val="24"/>
+              <w:szCs w:val="24"/>
+              <w:lang w:eastAsia="en-GB"/>
+            </w:rPr>
+          </w:pPr>
+          <w:hyperlink w:anchor="_Toc478772055" w:history="1">
+            <w:r>
+              <w:rPr>
+                <w:rStyle w:val="Hyperlink"/>
+                <w:noProof/>
+              </w:rPr>
+              <w:t>Requirement 1: Easy to Use GUI/Interface</w:t>
+            </w:r>
+            <w:r>
+              <w:rPr>
+                <w:noProof/>
+                <w:webHidden/>
+              </w:rPr>
+              <w:tab/>
+            </w:r>
+            <w:r>
+              <w:rPr>
+                <w:noProof/>
+                <w:webHidden/>
+              </w:rPr>
+              <w:fldChar w:fldCharType="begin"/>
+            </w:r>
+            <w:r>
+              <w:rPr>
+                <w:noProof/>
+                <w:webHidden/>
+              </w:rPr>
+              <w:instrText xml:space="preserve"> PAGEREF _Toc478772055 \h </w:instrText>
+            </w:r>
+            <w:r>
+              <w:rPr>
+                <w:noProof/>
+                <w:webHidden/>
+              </w:rPr>
+            </w:r>
+            <w:r>
+              <w:rPr>
+                <w:noProof/>
+                <w:webHidden/>
+              </w:rPr>
+              <w:fldChar w:fldCharType="separate"/>
+            </w:r>
+            <w:r>
+              <w:rPr>
+                <w:noProof/>
+                <w:webHidden/>
+              </w:rPr>
+              <w:t>4</w:t>
+            </w:r>
+            <w:r>
+              <w:rPr>
+                <w:noProof/>
+                <w:webHidden/>
+              </w:rPr>
+              <w:fldChar w:fldCharType="end"/>
+            </w:r>
+          </w:hyperlink>
+        </w:p>
+        <w:p>
+          <w:pPr>
+            <w:pStyle w:val="TOC3"/>
+            <w:tabs>
+              <w:tab w:val="right" w:pos="9010"/>
+            </w:tabs>
+            <w:rPr>
+              <w:rFonts w:eastAsiaTheme="minorEastAsia"/>
+              <w:smallCaps w:val="0"/>
+              <w:noProof/>
+              <w:sz w:val="24"/>
+              <w:szCs w:val="24"/>
+              <w:lang w:eastAsia="en-GB"/>
+            </w:rPr>
+          </w:pPr>
+          <w:hyperlink w:anchor="_Toc478772056" w:history="1">
+            <w:r>
+              <w:rPr>
+                <w:rStyle w:val="Hyperlink"/>
+                <w:noProof/>
+              </w:rPr>
+              <w:t>Requirement 2: Search</w:t>
+            </w:r>
+            <w:r>
+              <w:rPr>
+                <w:noProof/>
+                <w:webHidden/>
+              </w:rPr>
+              <w:tab/>
+            </w:r>
+            <w:r>
+              <w:rPr>
+                <w:noProof/>
+                <w:webHidden/>
+              </w:rPr>
+              <w:fldChar w:fldCharType="begin"/>
+            </w:r>
+            <w:r>
+              <w:rPr>
+                <w:noProof/>
+                <w:webHidden/>
+              </w:rPr>
+              <w:instrText xml:space="preserve"> PAGEREF _Toc478772056 \h </w:instrText>
+            </w:r>
+            <w:r>
+              <w:rPr>
+                <w:noProof/>
+                <w:webHidden/>
+              </w:rPr>
+            </w:r>
+            <w:r>
+              <w:rPr>
+                <w:noProof/>
+                <w:webHidden/>
+              </w:rPr>
+              <w:fldChar w:fldCharType="separate"/>
+            </w:r>
+            <w:r>
+              <w:rPr>
+                <w:noProof/>
+                <w:webHidden/>
+              </w:rPr>
+              <w:t>4</w:t>
+            </w:r>
+            <w:r>
+              <w:rPr>
+                <w:noProof/>
+                <w:webHidden/>
+              </w:rPr>
+              <w:fldChar w:fldCharType="end"/>
+            </w:r>
+          </w:hyperlink>
+        </w:p>
+        <w:p>
+          <w:pPr>
+            <w:pStyle w:val="TOC3"/>
+            <w:tabs>
+              <w:tab w:val="right" w:pos="9010"/>
+            </w:tabs>
+            <w:rPr>
+              <w:rFonts w:eastAsiaTheme="minorEastAsia"/>
+              <w:smallCaps w:val="0"/>
+              <w:noProof/>
+              <w:sz w:val="24"/>
+              <w:szCs w:val="24"/>
+              <w:lang w:eastAsia="en-GB"/>
+            </w:rPr>
+          </w:pPr>
+          <w:hyperlink w:anchor="_Toc478772057" w:history="1">
+            <w:r>
+              <w:rPr>
+                <w:rStyle w:val="Hyperlink"/>
+                <w:noProof/>
+              </w:rPr>
+              <w:t>Requirement 3: User Registration and Login</w:t>
+            </w:r>
+            <w:r>
+              <w:rPr>
+                <w:noProof/>
+                <w:webHidden/>
+              </w:rPr>
+              <w:tab/>
+            </w:r>
+            <w:r>
+              <w:rPr>
+                <w:noProof/>
+                <w:webHidden/>
+              </w:rPr>
+              <w:fldChar w:fldCharType="begin"/>
+            </w:r>
+            <w:r>
+              <w:rPr>
+                <w:noProof/>
+                <w:webHidden/>
+              </w:rPr>
+              <w:instrText xml:space="preserve"> PAGEREF _Toc478772057 \h </w:instrText>
+            </w:r>
+            <w:r>
+              <w:rPr>
+                <w:noProof/>
+                <w:webHidden/>
+              </w:rPr>
+            </w:r>
+            <w:r>
+              <w:rPr>
+                <w:noProof/>
+                <w:webHidden/>
+              </w:rPr>
+              <w:fldChar w:fldCharType="separate"/>
+            </w:r>
+            <w:r>
+              <w:rPr>
+                <w:noProof/>
+                <w:webHidden/>
+              </w:rPr>
+              <w:t>5</w:t>
+            </w:r>
+            <w:r>
+              <w:rPr>
+                <w:noProof/>
+                <w:webHidden/>
+              </w:rPr>
+              <w:fldChar w:fldCharType="end"/>
+            </w:r>
+          </w:hyperlink>
+        </w:p>
+        <w:p>
+          <w:pPr>
+            <w:pStyle w:val="TOC3"/>
+            <w:tabs>
+              <w:tab w:val="right" w:pos="9010"/>
+            </w:tabs>
+            <w:rPr>
+              <w:rFonts w:eastAsiaTheme="minorEastAsia"/>
+              <w:smallCaps w:val="0"/>
+              <w:noProof/>
+              <w:sz w:val="24"/>
+              <w:szCs w:val="24"/>
+              <w:lang w:eastAsia="en-GB"/>
+            </w:rPr>
+          </w:pPr>
+          <w:hyperlink w:anchor="_Toc478772058" w:history="1">
+            <w:r>
+              <w:rPr>
+                <w:rStyle w:val="Hyperlink"/>
+                <w:noProof/>
+              </w:rPr>
+              <w:t>Requirement 4: Support Forum</w:t>
+            </w:r>
+            <w:r>
+              <w:rPr>
+                <w:noProof/>
+                <w:webHidden/>
+              </w:rPr>
+              <w:tab/>
+            </w:r>
+            <w:r>
+              <w:rPr>
+                <w:noProof/>
+                <w:webHidden/>
+              </w:rPr>
+              <w:fldChar w:fldCharType="begin"/>
+            </w:r>
+            <w:r>
+              <w:rPr>
+                <w:noProof/>
+                <w:webHidden/>
+              </w:rPr>
+              <w:instrText xml:space="preserve"> PAGEREF _Toc478772058 \h </w:instrText>
+            </w:r>
+            <w:r>
+              <w:rPr>
+                <w:noProof/>
+                <w:webHidden/>
+              </w:rPr>
+            </w:r>
+            <w:r>
+              <w:rPr>
+                <w:noProof/>
+                <w:webHidden/>
+              </w:rPr>
+              <w:fldChar w:fldCharType="separate"/>
+            </w:r>
+            <w:r>
+              <w:rPr>
+                <w:noProof/>
+                <w:webHidden/>
+              </w:rPr>
+              <w:t>5</w:t>
+            </w:r>
+            <w:r>
+              <w:rPr>
+                <w:noProof/>
+                <w:webHidden/>
+              </w:rPr>
+              <w:fldChar w:fldCharType="end"/>
+            </w:r>
+          </w:hyperlink>
+        </w:p>
+        <w:p>
+          <w:pPr>
+            <w:pStyle w:val="TOC3"/>
+            <w:tabs>
+              <w:tab w:val="right" w:pos="9010"/>
+            </w:tabs>
+            <w:rPr>
+              <w:rFonts w:eastAsiaTheme="minorEastAsia"/>
+              <w:smallCaps w:val="0"/>
+              <w:noProof/>
+              <w:sz w:val="24"/>
+              <w:szCs w:val="24"/>
+              <w:lang w:eastAsia="en-GB"/>
+            </w:rPr>
+          </w:pPr>
+          <w:hyperlink w:anchor="_Toc478772059" w:history="1">
+            <w:r>
+              <w:rPr>
+                <w:rStyle w:val="Hyperlink"/>
+                <w:noProof/>
+              </w:rPr>
+              <w:t>Requirement 5: User Profiles</w:t>
+            </w:r>
+            <w:r>
+              <w:rPr>
+                <w:noProof/>
+                <w:webHidden/>
+              </w:rPr>
+              <w:tab/>
+            </w:r>
+            <w:r>
+              <w:rPr>
+                <w:noProof/>
+                <w:webHidden/>
+              </w:rPr>
+              <w:fldChar w:fldCharType="begin"/>
+            </w:r>
+            <w:r>
+              <w:rPr>
+                <w:noProof/>
+                <w:webHidden/>
+              </w:rPr>
+              <w:instrText xml:space="preserve"> PAGEREF _Toc478772059 \h </w:instrText>
+            </w:r>
+            <w:r>
+              <w:rPr>
+                <w:noProof/>
+                <w:webHidden/>
+              </w:rPr>
+            </w:r>
+            <w:r>
+              <w:rPr>
+                <w:noProof/>
+                <w:webHidden/>
+              </w:rPr>
+              <w:fldChar w:fldCharType="separate"/>
+            </w:r>
+            <w:r>
+              <w:rPr>
+                <w:noProof/>
+                <w:webHidden/>
+              </w:rPr>
+              <w:t>5</w:t>
+            </w:r>
+            <w:r>
+              <w:rPr>
+                <w:noProof/>
+                <w:webHidden/>
+              </w:rPr>
+              <w:fldChar w:fldCharType="end"/>
+            </w:r>
+          </w:hyperlink>
+        </w:p>
+        <w:p>
+          <w:pPr>
+            <w:pStyle w:val="TOC3"/>
+            <w:tabs>
+              <w:tab w:val="right" w:pos="9010"/>
+            </w:tabs>
+            <w:rPr>
+              <w:rFonts w:eastAsiaTheme="minorEastAsia"/>
+              <w:smallCaps w:val="0"/>
+              <w:noProof/>
+              <w:sz w:val="24"/>
+              <w:szCs w:val="24"/>
+              <w:lang w:eastAsia="en-GB"/>
+            </w:rPr>
+          </w:pPr>
+          <w:hyperlink w:anchor="_Toc478772060" w:history="1">
+            <w:r>
+              <w:rPr>
+                <w:rStyle w:val="Hyperlink"/>
+                <w:noProof/>
+              </w:rPr>
+              <w:t>Requirement 6: Ecommerce Support</w:t>
+            </w:r>
+            <w:r>
+              <w:rPr>
+                <w:noProof/>
+                <w:webHidden/>
+              </w:rPr>
+              <w:tab/>
+            </w:r>
+            <w:r>
+              <w:rPr>
+                <w:noProof/>
+                <w:webHidden/>
+              </w:rPr>
+              <w:fldChar w:fldCharType="begin"/>
+            </w:r>
+            <w:r>
+              <w:rPr>
+                <w:noProof/>
+                <w:webHidden/>
+              </w:rPr>
+              <w:instrText xml:space="preserve"> PAGEREF _Toc478772060 \h </w:instrText>
+            </w:r>
+            <w:r>
+              <w:rPr>
+                <w:noProof/>
+                <w:webHidden/>
+              </w:rPr>
+            </w:r>
+            <w:r>
+              <w:rPr>
+                <w:noProof/>
+                <w:webHidden/>
+              </w:rPr>
+              <w:fldChar w:fldCharType="separate"/>
+            </w:r>
+            <w:r>
+              <w:rPr>
+                <w:noProof/>
+                <w:webHidden/>
+              </w:rPr>
+              <w:t>6</w:t>
+            </w:r>
+            <w:r>
+              <w:rPr>
+                <w:noProof/>
+                <w:webHidden/>
+              </w:rPr>
+              <w:fldChar w:fldCharType="end"/>
+            </w:r>
+          </w:hyperlink>
+        </w:p>
+        <w:p>
+          <w:pPr>
+            <w:pStyle w:val="TOC3"/>
+            <w:tabs>
+              <w:tab w:val="right" w:pos="9010"/>
+            </w:tabs>
+            <w:rPr>
+              <w:rFonts w:eastAsiaTheme="minorEastAsia"/>
+              <w:smallCaps w:val="0"/>
+              <w:noProof/>
+              <w:sz w:val="24"/>
+              <w:szCs w:val="24"/>
+              <w:lang w:eastAsia="en-GB"/>
+            </w:rPr>
+          </w:pPr>
+          <w:hyperlink w:anchor="_Toc478772061" w:history="1">
+            <w:r>
+              <w:rPr>
+                <w:rStyle w:val="Hyperlink"/>
+                <w:noProof/>
+              </w:rPr>
+              <w:t>Requirement 7: Review System</w:t>
+            </w:r>
+            <w:r>
+              <w:rPr>
+                <w:noProof/>
+                <w:webHidden/>
+              </w:rPr>
+              <w:tab/>
+            </w:r>
+            <w:r>
+              <w:rPr>
+                <w:noProof/>
+                <w:webHidden/>
+              </w:rPr>
+              <w:fldChar w:fldCharType="begin"/>
+            </w:r>
+            <w:r>
+              <w:rPr>
+                <w:noProof/>
+                <w:webHidden/>
+              </w:rPr>
+              <w:instrText xml:space="preserve"> PAGEREF _Toc478772061 \h </w:instrText>
+            </w:r>
+            <w:r>
+              <w:rPr>
+                <w:noProof/>
+                <w:webHidden/>
+              </w:rPr>
+            </w:r>
+            <w:r>
+              <w:rPr>
+                <w:noProof/>
+                <w:webHidden/>
+              </w:rPr>
+              <w:fldChar w:fldCharType="separate"/>
+            </w:r>
+            <w:r>
+              <w:rPr>
+                <w:noProof/>
+                <w:webHidden/>
+              </w:rPr>
+              <w:t>6</w:t>
+            </w:r>
+            <w:r>
+              <w:rPr>
+                <w:noProof/>
+                <w:webHidden/>
+              </w:rPr>
+              <w:fldChar w:fldCharType="end"/>
+            </w:r>
+          </w:hyperlink>
+        </w:p>
+        <w:p>
+          <w:pPr>
+            <w:pStyle w:val="TOC3"/>
+            <w:tabs>
+              <w:tab w:val="right" w:pos="9010"/>
+            </w:tabs>
+            <w:rPr>
+              <w:rFonts w:eastAsiaTheme="minorEastAsia"/>
+              <w:smallCaps w:val="0"/>
+              <w:noProof/>
+              <w:sz w:val="24"/>
+              <w:szCs w:val="24"/>
+              <w:lang w:eastAsia="en-GB"/>
+            </w:rPr>
+          </w:pPr>
+          <w:hyperlink w:anchor="_Toc478772062" w:history="1">
+            <w:r>
+              <w:rPr>
+                <w:rStyle w:val="Hyperlink"/>
+                <w:noProof/>
+              </w:rPr>
+              <w:t>Requirement 8: Contact Form</w:t>
+            </w:r>
+            <w:r>
+              <w:rPr>
+                <w:noProof/>
+                <w:webHidden/>
+              </w:rPr>
+              <w:tab/>
+            </w:r>
+            <w:r>
+              <w:rPr>
+                <w:noProof/>
+                <w:webHidden/>
+              </w:rPr>
+              <w:fldChar w:fldCharType="begin"/>
+            </w:r>
+            <w:r>
+              <w:rPr>
+                <w:noProof/>
+                <w:webHidden/>
+              </w:rPr>
+              <w:instrText xml:space="preserve"> PAGEREF _Toc478772062 \h </w:instrText>
+            </w:r>
+            <w:r>
+              <w:rPr>
+                <w:noProof/>
+                <w:webHidden/>
+              </w:rPr>
+            </w:r>
+            <w:r>
+              <w:rPr>
+                <w:noProof/>
+                <w:webHidden/>
+              </w:rPr>
+              <w:fldChar w:fldCharType="separate"/>
+            </w:r>
+            <w:r>
+              <w:rPr>
+                <w:noProof/>
+                <w:webHidden/>
+              </w:rPr>
+              <w:t>6</w:t>
+            </w:r>
+            <w:r>
+              <w:rPr>
+                <w:noProof/>
+                <w:webHidden/>
+              </w:rPr>
+              <w:fldChar w:fldCharType="end"/>
+            </w:r>
+          </w:hyperlink>
+        </w:p>
+        <w:p>
+          <w:pPr>
+            <w:pStyle w:val="TOC3"/>
+            <w:tabs>
+              <w:tab w:val="right" w:pos="9010"/>
+            </w:tabs>
+            <w:rPr>
+              <w:rFonts w:eastAsiaTheme="minorEastAsia"/>
+              <w:smallCaps w:val="0"/>
+              <w:noProof/>
+              <w:sz w:val="24"/>
+              <w:szCs w:val="24"/>
+              <w:lang w:eastAsia="en-GB"/>
+            </w:rPr>
+          </w:pPr>
+          <w:hyperlink w:anchor="_Toc478772063" w:history="1">
+            <w:r>
+              <w:rPr>
+                <w:rStyle w:val="Hyperlink"/>
+                <w:noProof/>
+              </w:rPr>
+              <w:t>Requirement 9: Subscribe</w:t>
+            </w:r>
+            <w:r>
+              <w:rPr>
+                <w:noProof/>
+                <w:webHidden/>
+              </w:rPr>
+              <w:tab/>
+            </w:r>
+            <w:r>
+              <w:rPr>
+                <w:noProof/>
+                <w:webHidden/>
+              </w:rPr>
+              <w:fldChar w:fldCharType="begin"/>
+            </w:r>
+            <w:r>
+              <w:rPr>
+                <w:noProof/>
+                <w:webHidden/>
+              </w:rPr>
+              <w:instrText xml:space="preserve"> PAGEREF _Toc478772063 \h </w:instrText>
+            </w:r>
+            <w:r>
+              <w:rPr>
+                <w:noProof/>
+                <w:webHidden/>
+              </w:rPr>
+            </w:r>
+            <w:r>
+              <w:rPr>
+                <w:noProof/>
+                <w:webHidden/>
+              </w:rPr>
+              <w:fldChar w:fldCharType="separate"/>
+            </w:r>
+            <w:r>
+              <w:rPr>
+                <w:noProof/>
+                <w:webHidden/>
+              </w:rPr>
+              <w:t>6</w:t>
+            </w:r>
+            <w:r>
+              <w:rPr>
+                <w:noProof/>
+                <w:webHidden/>
+              </w:rPr>
+              <w:fldChar w:fldCharType="end"/>
+            </w:r>
+          </w:hyperlink>
+        </w:p>
+        <w:p>
+          <w:pPr>
+            <w:pStyle w:val="TOC3"/>
+            <w:tabs>
+              <w:tab w:val="right" w:pos="9010"/>
+            </w:tabs>
+            <w:rPr>
+              <w:rFonts w:eastAsiaTheme="minorEastAsia"/>
+              <w:smallCaps w:val="0"/>
+              <w:noProof/>
+              <w:sz w:val="24"/>
+              <w:szCs w:val="24"/>
+              <w:lang w:eastAsia="en-GB"/>
+            </w:rPr>
+          </w:pPr>
+          <w:hyperlink w:anchor="_Toc478772064" w:history="1">
+            <w:r>
+              <w:rPr>
+                <w:rStyle w:val="Hyperlink"/>
+                <w:noProof/>
+              </w:rPr>
+              <w:t>Requirement 10: Easy Navigational Structure (Menus and Sidebars)</w:t>
+            </w:r>
+            <w:r>
+              <w:rPr>
+                <w:noProof/>
+                <w:webHidden/>
+              </w:rPr>
+              <w:tab/>
+            </w:r>
+            <w:r>
+              <w:rPr>
+                <w:noProof/>
+                <w:webHidden/>
+              </w:rPr>
+              <w:fldChar w:fldCharType="begin"/>
+            </w:r>
+            <w:r>
+              <w:rPr>
+                <w:noProof/>
+                <w:webHidden/>
+              </w:rPr>
+              <w:instrText xml:space="preserve"> PAGEREF _Toc478772064 \h </w:instrText>
+            </w:r>
+            <w:r>
+              <w:rPr>
+                <w:noProof/>
+                <w:webHidden/>
+              </w:rPr>
+            </w:r>
+            <w:r>
+              <w:rPr>
+                <w:noProof/>
+                <w:webHidden/>
+              </w:rPr>
+              <w:fldChar w:fldCharType="separate"/>
+            </w:r>
+            <w:r>
+              <w:rPr>
+                <w:noProof/>
+                <w:webHidden/>
+              </w:rPr>
+              <w:t>7</w:t>
             </w:r>
             <w:r>
               <w:rPr>
@@ -1397,13 +2225,13 @@
               <w:lang w:eastAsia="en-GB"/>
             </w:rPr>
           </w:pPr>
-          <w:hyperlink w:anchor="_Toc478511418" w:history="1">
+          <w:hyperlink w:anchor="_Toc478772065" w:history="1">
             <w:r>
               <w:rPr>
                 <w:rStyle w:val="Hyperlink"/>
                 <w:noProof/>
               </w:rPr>
-              <w:t>Content Writers and Moderators</w:t>
+              <w:t>Non-Functional Requirements</w:t>
             </w:r>
             <w:r>
               <w:rPr>
@@ -1424,7 +2252,7 @@
                 <w:noProof/>
                 <w:webHidden/>
               </w:rPr>
-              <w:instrText xml:space="preserve"> PAGEREF _Toc478511418 \h </w:instrText>
+              <w:instrText xml:space="preserve"> PAGEREF _Toc478772065 \h </w:instrText>
             </w:r>
             <w:r>
               <w:rPr>
@@ -1444,7 +2272,518 @@
                 <w:noProof/>
                 <w:webHidden/>
               </w:rPr>
-              <w:t>3</w:t>
+              <w:t>7</w:t>
+            </w:r>
+            <w:r>
+              <w:rPr>
+                <w:noProof/>
+                <w:webHidden/>
+              </w:rPr>
+              <w:fldChar w:fldCharType="end"/>
+            </w:r>
+          </w:hyperlink>
+        </w:p>
+        <w:p>
+          <w:pPr>
+            <w:pStyle w:val="TOC3"/>
+            <w:tabs>
+              <w:tab w:val="right" w:pos="9010"/>
+            </w:tabs>
+            <w:rPr>
+              <w:rFonts w:eastAsiaTheme="minorEastAsia"/>
+              <w:smallCaps w:val="0"/>
+              <w:noProof/>
+              <w:sz w:val="24"/>
+              <w:szCs w:val="24"/>
+              <w:lang w:eastAsia="en-GB"/>
+            </w:rPr>
+          </w:pPr>
+          <w:hyperlink w:anchor="_Toc478772066" w:history="1">
+            <w:r>
+              <w:rPr>
+                <w:rStyle w:val="Hyperlink"/>
+                <w:noProof/>
+              </w:rPr>
+              <w:t>Scalability Requirements</w:t>
+            </w:r>
+            <w:r>
+              <w:rPr>
+                <w:noProof/>
+                <w:webHidden/>
+              </w:rPr>
+              <w:tab/>
+            </w:r>
+            <w:r>
+              <w:rPr>
+                <w:noProof/>
+                <w:webHidden/>
+              </w:rPr>
+              <w:fldChar w:fldCharType="begin"/>
+            </w:r>
+            <w:r>
+              <w:rPr>
+                <w:noProof/>
+                <w:webHidden/>
+              </w:rPr>
+              <w:instrText xml:space="preserve"> PAGEREF _Toc478772066 \h </w:instrText>
+            </w:r>
+            <w:r>
+              <w:rPr>
+                <w:noProof/>
+                <w:webHidden/>
+              </w:rPr>
+            </w:r>
+            <w:r>
+              <w:rPr>
+                <w:noProof/>
+                <w:webHidden/>
+              </w:rPr>
+              <w:fldChar w:fldCharType="separate"/>
+            </w:r>
+            <w:r>
+              <w:rPr>
+                <w:noProof/>
+                <w:webHidden/>
+              </w:rPr>
+              <w:t>7</w:t>
+            </w:r>
+            <w:r>
+              <w:rPr>
+                <w:noProof/>
+                <w:webHidden/>
+              </w:rPr>
+              <w:fldChar w:fldCharType="end"/>
+            </w:r>
+          </w:hyperlink>
+        </w:p>
+        <w:p>
+          <w:pPr>
+            <w:pStyle w:val="TOC3"/>
+            <w:tabs>
+              <w:tab w:val="right" w:pos="9010"/>
+            </w:tabs>
+            <w:rPr>
+              <w:rFonts w:eastAsiaTheme="minorEastAsia"/>
+              <w:smallCaps w:val="0"/>
+              <w:noProof/>
+              <w:sz w:val="24"/>
+              <w:szCs w:val="24"/>
+              <w:lang w:eastAsia="en-GB"/>
+            </w:rPr>
+          </w:pPr>
+          <w:hyperlink w:anchor="_Toc478772067" w:history="1">
+            <w:r>
+              <w:rPr>
+                <w:rStyle w:val="Hyperlink"/>
+                <w:noProof/>
+              </w:rPr>
+              <w:t>Security and Privacy Requirements</w:t>
+            </w:r>
+            <w:r>
+              <w:rPr>
+                <w:noProof/>
+                <w:webHidden/>
+              </w:rPr>
+              <w:tab/>
+            </w:r>
+            <w:r>
+              <w:rPr>
+                <w:noProof/>
+                <w:webHidden/>
+              </w:rPr>
+              <w:fldChar w:fldCharType="begin"/>
+            </w:r>
+            <w:r>
+              <w:rPr>
+                <w:noProof/>
+                <w:webHidden/>
+              </w:rPr>
+              <w:instrText xml:space="preserve"> PAGEREF _Toc478772067 \h </w:instrText>
+            </w:r>
+            <w:r>
+              <w:rPr>
+                <w:noProof/>
+                <w:webHidden/>
+              </w:rPr>
+            </w:r>
+            <w:r>
+              <w:rPr>
+                <w:noProof/>
+                <w:webHidden/>
+              </w:rPr>
+              <w:fldChar w:fldCharType="separate"/>
+            </w:r>
+            <w:r>
+              <w:rPr>
+                <w:noProof/>
+                <w:webHidden/>
+              </w:rPr>
+              <w:t>7</w:t>
+            </w:r>
+            <w:r>
+              <w:rPr>
+                <w:noProof/>
+                <w:webHidden/>
+              </w:rPr>
+              <w:fldChar w:fldCharType="end"/>
+            </w:r>
+          </w:hyperlink>
+        </w:p>
+        <w:p>
+          <w:pPr>
+            <w:pStyle w:val="TOC3"/>
+            <w:tabs>
+              <w:tab w:val="right" w:pos="9010"/>
+            </w:tabs>
+            <w:rPr>
+              <w:rFonts w:eastAsiaTheme="minorEastAsia"/>
+              <w:smallCaps w:val="0"/>
+              <w:noProof/>
+              <w:sz w:val="24"/>
+              <w:szCs w:val="24"/>
+              <w:lang w:eastAsia="en-GB"/>
+            </w:rPr>
+          </w:pPr>
+          <w:hyperlink w:anchor="_Toc478772068" w:history="1">
+            <w:r>
+              <w:rPr>
+                <w:rStyle w:val="Hyperlink"/>
+                <w:noProof/>
+              </w:rPr>
+              <w:t>Availability Requirements</w:t>
+            </w:r>
+            <w:r>
+              <w:rPr>
+                <w:noProof/>
+                <w:webHidden/>
+              </w:rPr>
+              <w:tab/>
+            </w:r>
+            <w:r>
+              <w:rPr>
+                <w:noProof/>
+                <w:webHidden/>
+              </w:rPr>
+              <w:fldChar w:fldCharType="begin"/>
+            </w:r>
+            <w:r>
+              <w:rPr>
+                <w:noProof/>
+                <w:webHidden/>
+              </w:rPr>
+              <w:instrText xml:space="preserve"> PAGEREF _Toc478772068 \h </w:instrText>
+            </w:r>
+            <w:r>
+              <w:rPr>
+                <w:noProof/>
+                <w:webHidden/>
+              </w:rPr>
+            </w:r>
+            <w:r>
+              <w:rPr>
+                <w:noProof/>
+                <w:webHidden/>
+              </w:rPr>
+              <w:fldChar w:fldCharType="separate"/>
+            </w:r>
+            <w:r>
+              <w:rPr>
+                <w:noProof/>
+                <w:webHidden/>
+              </w:rPr>
+              <w:t>7</w:t>
+            </w:r>
+            <w:r>
+              <w:rPr>
+                <w:noProof/>
+                <w:webHidden/>
+              </w:rPr>
+              <w:fldChar w:fldCharType="end"/>
+            </w:r>
+          </w:hyperlink>
+        </w:p>
+        <w:p>
+          <w:pPr>
+            <w:pStyle w:val="TOC3"/>
+            <w:tabs>
+              <w:tab w:val="right" w:pos="9010"/>
+            </w:tabs>
+            <w:rPr>
+              <w:rFonts w:eastAsiaTheme="minorEastAsia"/>
+              <w:smallCaps w:val="0"/>
+              <w:noProof/>
+              <w:sz w:val="24"/>
+              <w:szCs w:val="24"/>
+              <w:lang w:eastAsia="en-GB"/>
+            </w:rPr>
+          </w:pPr>
+          <w:hyperlink w:anchor="_Toc478772069" w:history="1">
+            <w:r>
+              <w:rPr>
+                <w:rStyle w:val="Hyperlink"/>
+                <w:noProof/>
+              </w:rPr>
+              <w:t>Reliability Requirements</w:t>
+            </w:r>
+            <w:r>
+              <w:rPr>
+                <w:noProof/>
+                <w:webHidden/>
+              </w:rPr>
+              <w:tab/>
+            </w:r>
+            <w:r>
+              <w:rPr>
+                <w:noProof/>
+                <w:webHidden/>
+              </w:rPr>
+              <w:fldChar w:fldCharType="begin"/>
+            </w:r>
+            <w:r>
+              <w:rPr>
+                <w:noProof/>
+                <w:webHidden/>
+              </w:rPr>
+              <w:instrText xml:space="preserve"> PAGEREF _Toc478772069 \h </w:instrText>
+            </w:r>
+            <w:r>
+              <w:rPr>
+                <w:noProof/>
+                <w:webHidden/>
+              </w:rPr>
+            </w:r>
+            <w:r>
+              <w:rPr>
+                <w:noProof/>
+                <w:webHidden/>
+              </w:rPr>
+              <w:fldChar w:fldCharType="separate"/>
+            </w:r>
+            <w:r>
+              <w:rPr>
+                <w:noProof/>
+                <w:webHidden/>
+              </w:rPr>
+              <w:t>8</w:t>
+            </w:r>
+            <w:r>
+              <w:rPr>
+                <w:noProof/>
+                <w:webHidden/>
+              </w:rPr>
+              <w:fldChar w:fldCharType="end"/>
+            </w:r>
+          </w:hyperlink>
+        </w:p>
+        <w:p>
+          <w:pPr>
+            <w:pStyle w:val="TOC3"/>
+            <w:tabs>
+              <w:tab w:val="right" w:pos="9010"/>
+            </w:tabs>
+            <w:rPr>
+              <w:rFonts w:eastAsiaTheme="minorEastAsia"/>
+              <w:smallCaps w:val="0"/>
+              <w:noProof/>
+              <w:sz w:val="24"/>
+              <w:szCs w:val="24"/>
+              <w:lang w:eastAsia="en-GB"/>
+            </w:rPr>
+          </w:pPr>
+          <w:hyperlink w:anchor="_Toc478772070" w:history="1">
+            <w:r>
+              <w:rPr>
+                <w:rStyle w:val="Hyperlink"/>
+                <w:noProof/>
+              </w:rPr>
+              <w:t>Physical Requirements</w:t>
+            </w:r>
+            <w:r>
+              <w:rPr>
+                <w:noProof/>
+                <w:webHidden/>
+              </w:rPr>
+              <w:tab/>
+            </w:r>
+            <w:r>
+              <w:rPr>
+                <w:noProof/>
+                <w:webHidden/>
+              </w:rPr>
+              <w:fldChar w:fldCharType="begin"/>
+            </w:r>
+            <w:r>
+              <w:rPr>
+                <w:noProof/>
+                <w:webHidden/>
+              </w:rPr>
+              <w:instrText xml:space="preserve"> PAGEREF _Toc478772070 \h </w:instrText>
+            </w:r>
+            <w:r>
+              <w:rPr>
+                <w:noProof/>
+                <w:webHidden/>
+              </w:rPr>
+            </w:r>
+            <w:r>
+              <w:rPr>
+                <w:noProof/>
+                <w:webHidden/>
+              </w:rPr>
+              <w:fldChar w:fldCharType="separate"/>
+            </w:r>
+            <w:r>
+              <w:rPr>
+                <w:noProof/>
+                <w:webHidden/>
+              </w:rPr>
+              <w:t>8</w:t>
+            </w:r>
+            <w:r>
+              <w:rPr>
+                <w:noProof/>
+                <w:webHidden/>
+              </w:rPr>
+              <w:fldChar w:fldCharType="end"/>
+            </w:r>
+          </w:hyperlink>
+        </w:p>
+        <w:p>
+          <w:pPr>
+            <w:pStyle w:val="TOC3"/>
+            <w:tabs>
+              <w:tab w:val="right" w:pos="9010"/>
+            </w:tabs>
+            <w:rPr>
+              <w:rFonts w:eastAsiaTheme="minorEastAsia"/>
+              <w:smallCaps w:val="0"/>
+              <w:noProof/>
+              <w:sz w:val="24"/>
+              <w:szCs w:val="24"/>
+              <w:lang w:eastAsia="en-GB"/>
+            </w:rPr>
+          </w:pPr>
+          <w:hyperlink w:anchor="_Toc478772071" w:history="1">
+            <w:r>
+              <w:rPr>
+                <w:rStyle w:val="Hyperlink"/>
+                <w:noProof/>
+              </w:rPr>
+              <w:t>Maintainability Requirements</w:t>
+            </w:r>
+            <w:r>
+              <w:rPr>
+                <w:noProof/>
+                <w:webHidden/>
+              </w:rPr>
+              <w:tab/>
+            </w:r>
+            <w:r>
+              <w:rPr>
+                <w:noProof/>
+                <w:webHidden/>
+              </w:rPr>
+              <w:fldChar w:fldCharType="begin"/>
+            </w:r>
+            <w:r>
+              <w:rPr>
+                <w:noProof/>
+                <w:webHidden/>
+              </w:rPr>
+              <w:instrText xml:space="preserve"> PAGEREF _Toc478772071 \h </w:instrText>
+            </w:r>
+            <w:r>
+              <w:rPr>
+                <w:noProof/>
+                <w:webHidden/>
+              </w:rPr>
+            </w:r>
+            <w:r>
+              <w:rPr>
+                <w:noProof/>
+                <w:webHidden/>
+              </w:rPr>
+              <w:fldChar w:fldCharType="separate"/>
+            </w:r>
+            <w:r>
+              <w:rPr>
+                <w:noProof/>
+                <w:webHidden/>
+              </w:rPr>
+              <w:t>8</w:t>
+            </w:r>
+            <w:r>
+              <w:rPr>
+                <w:noProof/>
+                <w:webHidden/>
+              </w:rPr>
+              <w:fldChar w:fldCharType="end"/>
+            </w:r>
+          </w:hyperlink>
+        </w:p>
+        <w:p>
+          <w:pPr>
+            <w:pStyle w:val="TOC3"/>
+            <w:tabs>
+              <w:tab w:val="right" w:pos="9010"/>
+            </w:tabs>
+            <w:rPr>
+              <w:rFonts w:eastAsiaTheme="minorEastAsia"/>
+              <w:smallCaps w:val="0"/>
+              <w:noProof/>
+              <w:sz w:val="24"/>
+              <w:szCs w:val="24"/>
+              <w:lang w:eastAsia="en-GB"/>
+            </w:rPr>
+          </w:pPr>
+          <w:hyperlink w:anchor="_Toc478772072" w:history="1">
+            <w:r>
+              <w:rPr>
+                <w:rStyle w:val="Hyperlink"/>
+                <w:noProof/>
+              </w:rPr>
+              <w:t>Requirements</w:t>
+            </w:r>
+            <w:r>
+              <w:rPr>
+                <w:noProof/>
+                <w:webHidden/>
+              </w:rPr>
+              <w:tab/>
+            </w:r>
+            <w:r>
+              <w:rPr>
+                <w:noProof/>
+                <w:webHidden/>
+              </w:rPr>
+              <w:fldChar w:fldCharType="begin"/>
+            </w:r>
+            <w:r>
+              <w:rPr>
+                <w:noProof/>
+                <w:webHidden/>
+              </w:rPr>
+              <w:instrText xml:space="preserve"> PAGEREF _Toc478772072 \h </w:instrText>
+            </w:r>
+            <w:r>
+              <w:rPr>
+                <w:noProof/>
+                <w:webHidden/>
+              </w:rPr>
+            </w:r>
+            <w:r>
+              <w:rPr>
+                <w:noProof/>
+                <w:webHidden/>
+              </w:rPr>
+              <w:fldChar w:fldCharType="separate"/>
+            </w:r>
+            <w:r>
+              <w:rPr>
+                <w:noProof/>
+                <w:webHidden/>
+              </w:rPr>
+              <w:t>8</w:t>
             </w:r>
             <w:r>
               <w:rPr>
@@ -1471,11 +2810,11 @@
       <w:pPr>
         <w:pStyle w:val="Heading1"/>
       </w:pPr>
-      <w:bookmarkStart w:id="0" w:name="_Toc478511403"/>
+      <w:bookmarkStart w:id="1" w:name="_Toc478772039"/>
       <w:r>
         <w:t>Executive Summary</w:t>
       </w:r>
-      <w:bookmarkEnd w:id="0"/>
+      <w:bookmarkEnd w:id="1"/>
     </w:p>
     <w:p>
       <w:pPr>
@@ -1485,11 +2824,7 @@
         <w:t>We all know the importance of being physically fit. A fit person is capable of living life to its fullest extent and enjoy the internal happiness.</w:t>
       </w:r>
       <w:r>
-        <w:t xml:space="preserve"> Eating a balanced diet full of nutrients and </w:t>
-      </w:r>
-      <w:r>
-        <w:lastRenderedPageBreak/>
-        <w:t xml:space="preserve">including physical activity like sports or gym or both helps us release stress, </w:t>
+        <w:t xml:space="preserve"> Eating a balanced diet full of nutrients and including physical activity like sports or gym or both helps us release stress, </w:t>
       </w:r>
       <w:r>
         <w:t>anxiety and</w:t>
@@ -1720,18 +3055,18 @@
       <w:pPr>
         <w:pStyle w:val="Heading1"/>
       </w:pPr>
-      <w:bookmarkStart w:id="1" w:name="_Toc478511404"/>
+      <w:bookmarkStart w:id="2" w:name="_Toc478772040"/>
       <w:r>
         <w:t>Identification of Stakeholders</w:t>
       </w:r>
-      <w:bookmarkEnd w:id="1"/>
+      <w:bookmarkEnd w:id="2"/>
     </w:p>
     <w:p/>
     <w:p>
       <w:pPr>
         <w:pStyle w:val="Heading2"/>
       </w:pPr>
-      <w:bookmarkStart w:id="2" w:name="_Toc478511405"/>
+      <w:bookmarkStart w:id="3" w:name="_Toc478772041"/>
       <w:r>
         <w:t>Users</w:t>
       </w:r>
@@ -1741,7 +3076,7 @@
       <w:r>
         <w:t>Enthusiasts</w:t>
       </w:r>
-      <w:bookmarkEnd w:id="2"/>
+      <w:bookmarkEnd w:id="3"/>
     </w:p>
     <w:p>
       <w:r>
@@ -1762,14 +3097,23 @@
       <w:pPr>
         <w:pStyle w:val="Heading2"/>
       </w:pPr>
-      <w:bookmarkStart w:id="3" w:name="_Toc478511406"/>
+      <w:bookmarkStart w:id="4" w:name="_Toc478772042"/>
       <w:r>
         <w:t>Admin/</w:t>
       </w:r>
       <w:r>
         <w:t>Owner</w:t>
       </w:r>
-      <w:bookmarkEnd w:id="3"/>
+      <w:r>
+        <w:t>/</w:t>
+      </w:r>
+      <w:r>
+        <w:t xml:space="preserve"> </w:t>
+      </w:r>
+      <w:r>
+        <w:t>Sponsors</w:t>
+      </w:r>
+      <w:bookmarkEnd w:id="4"/>
     </w:p>
     <w:p>
       <w:r>
@@ -1790,14 +3134,14 @@
       <w:pPr>
         <w:pStyle w:val="Heading2"/>
       </w:pPr>
-      <w:bookmarkStart w:id="4" w:name="_Toc478511407"/>
+      <w:bookmarkStart w:id="5" w:name="_Toc478772043"/>
       <w:r>
         <w:t>Developers</w:t>
       </w:r>
       <w:r>
         <w:t>/Support Team</w:t>
       </w:r>
-      <w:bookmarkEnd w:id="4"/>
+      <w:bookmarkEnd w:id="5"/>
     </w:p>
     <w:p>
       <w:r>
@@ -1813,7 +3157,7 @@
       <w:pPr>
         <w:pStyle w:val="Heading2"/>
       </w:pPr>
-      <w:bookmarkStart w:id="5" w:name="_Toc478511408"/>
+      <w:bookmarkStart w:id="6" w:name="_Toc478772044"/>
       <w:r>
         <w:t xml:space="preserve">Fitness </w:t>
       </w:r>
@@ -1823,11 +3167,19 @@
       <w:r>
         <w:t>Models</w:t>
       </w:r>
-      <w:bookmarkEnd w:id="5"/>
-    </w:p>
-    <w:p>
-      <w:r>
-        <w:t xml:space="preserve">Fitness Athletes and Models will use the site to build their portfolio page with an profile image, about me description and their </w:t>
+      <w:bookmarkEnd w:id="6"/>
+    </w:p>
+    <w:p>
+      <w:r>
+        <w:t xml:space="preserve">Fitness Athletes and Models will use the site to build their portfolio page with </w:t>
+      </w:r>
+      <w:proofErr w:type="gramStart"/>
+      <w:r>
+        <w:t>an</w:t>
+      </w:r>
+      <w:proofErr w:type="gramEnd"/>
+      <w:r>
+        <w:t xml:space="preserve"> profile image, about me description and their </w:t>
       </w:r>
       <w:r>
         <w:t>photos and videos and participate in the forum and create a social following.</w:t>
@@ -1838,14 +3190,14 @@
       <w:pPr>
         <w:pStyle w:val="Heading2"/>
       </w:pPr>
-      <w:bookmarkStart w:id="6" w:name="_Toc478511409"/>
+      <w:bookmarkStart w:id="7" w:name="_Toc478772045"/>
       <w:r>
         <w:t>Advertisers</w:t>
       </w:r>
       <w:r>
         <w:t xml:space="preserve"> and Affiliates</w:t>
       </w:r>
-      <w:bookmarkEnd w:id="6"/>
+      <w:bookmarkEnd w:id="7"/>
     </w:p>
     <w:p>
       <w:r>
@@ -1861,14 +3213,14 @@
       <w:pPr>
         <w:pStyle w:val="Heading2"/>
       </w:pPr>
-      <w:bookmarkStart w:id="7" w:name="_Toc478511410"/>
+      <w:bookmarkStart w:id="8" w:name="_Toc478772046"/>
       <w:r>
         <w:t>Sports Complex/</w:t>
       </w:r>
       <w:r>
         <w:t>Gym Owners/Managers</w:t>
       </w:r>
-      <w:bookmarkEnd w:id="7"/>
+      <w:bookmarkEnd w:id="8"/>
     </w:p>
     <w:p>
       <w:r>
@@ -1880,11 +3232,11 @@
       <w:pPr>
         <w:pStyle w:val="Heading2"/>
       </w:pPr>
-      <w:bookmarkStart w:id="8" w:name="_Toc478511412"/>
+      <w:bookmarkStart w:id="9" w:name="_Toc478772047"/>
       <w:r>
         <w:t>Nutritionists</w:t>
       </w:r>
-      <w:bookmarkEnd w:id="8"/>
+      <w:bookmarkEnd w:id="9"/>
     </w:p>
     <w:p>
       <w:r>
@@ -1896,11 +3248,11 @@
       <w:pPr>
         <w:pStyle w:val="Heading2"/>
       </w:pPr>
-      <w:bookmarkStart w:id="9" w:name="_Toc478511413"/>
+      <w:bookmarkStart w:id="10" w:name="_Toc478772048"/>
       <w:r>
         <w:t>Body Builders</w:t>
       </w:r>
-      <w:bookmarkEnd w:id="9"/>
+      <w:bookmarkEnd w:id="10"/>
     </w:p>
     <w:p>
       <w:r>
@@ -1912,11 +3264,11 @@
       <w:pPr>
         <w:pStyle w:val="Heading2"/>
       </w:pPr>
-      <w:bookmarkStart w:id="10" w:name="_Toc478511414"/>
+      <w:bookmarkStart w:id="11" w:name="_Toc478772049"/>
       <w:r>
         <w:t>Doctors</w:t>
       </w:r>
-      <w:bookmarkEnd w:id="10"/>
+      <w:bookmarkEnd w:id="11"/>
     </w:p>
     <w:p>
       <w:r>
@@ -1928,11 +3280,11 @@
       <w:pPr>
         <w:pStyle w:val="Heading2"/>
       </w:pPr>
-      <w:bookmarkStart w:id="11" w:name="_Toc478511415"/>
+      <w:bookmarkStart w:id="12" w:name="_Toc478772050"/>
       <w:r>
         <w:t>Marketing Team</w:t>
       </w:r>
-      <w:bookmarkEnd w:id="11"/>
+      <w:bookmarkEnd w:id="12"/>
     </w:p>
     <w:p>
       <w:r>
@@ -1951,52 +3303,1029 @@
         <w:t xml:space="preserve"> and marketing techniques to achieve the goals.</w:t>
       </w:r>
     </w:p>
-    <w:p>
-      <w:bookmarkStart w:id="12" w:name="_GoBack"/>
-      <w:bookmarkEnd w:id="12"/>
-    </w:p>
+    <w:p/>
     <w:p>
       <w:pPr>
         <w:pStyle w:val="Heading2"/>
       </w:pPr>
-      <w:bookmarkStart w:id="13" w:name="_Toc478511416"/>
-      <w:r>
-        <w:t>Sponsors</w:t>
+      <w:bookmarkStart w:id="13" w:name="_Toc478772051"/>
+      <w:r>
+        <w:t xml:space="preserve">Product </w:t>
+      </w:r>
+      <w:r>
+        <w:t>Resellers</w:t>
+      </w:r>
+      <w:r>
+        <w:t>/Retailers</w:t>
       </w:r>
       <w:bookmarkEnd w:id="13"/>
     </w:p>
+    <w:p>
+      <w:r>
+        <w:t>Since, the fitness industry is huge our website will be selling self branded products and our product resellers will use a section on the site where they can buy products in bulk at reseller prices and also to see trends and which products/supplements are doing well in the market.</w:t>
+      </w:r>
+    </w:p>
     <w:p/>
     <w:p>
       <w:pPr>
         <w:pStyle w:val="Heading2"/>
       </w:pPr>
-      <w:bookmarkStart w:id="14" w:name="_Toc478511417"/>
-      <w:r>
-        <w:t xml:space="preserve">Product </w:t>
-      </w:r>
-      <w:r>
-        <w:t>Resellers</w:t>
-      </w:r>
-      <w:r>
-        <w:t>/Retailers</w:t>
+      <w:bookmarkStart w:id="14" w:name="_Toc478772052"/>
+      <w:r>
+        <w:t>Content Writers and Moderators</w:t>
       </w:r>
       <w:bookmarkEnd w:id="14"/>
     </w:p>
+    <w:p>
+      <w:r>
+        <w:t>The content writers will use the website from backend in like an admin but with limited administrative options like they will use the site to login with their account, write content, upload HD images and videos and be able moderate content on the site as well necessary, whereas the moderators will use the site to take out the unnecessary and bad quality materials from the site.</w:t>
+      </w:r>
+    </w:p>
+    <w:p/>
+    <w:p/>
+    <w:p/>
+    <w:p>
+      <w:pPr>
+        <w:pStyle w:val="Heading1"/>
+      </w:pPr>
+      <w:bookmarkStart w:id="15" w:name="_Toc478772053"/>
+      <w:r>
+        <w:t>Requi</w:t>
+      </w:r>
+      <w:r>
+        <w:t>rements</w:t>
+      </w:r>
+      <w:bookmarkEnd w:id="15"/>
+    </w:p>
     <w:p/>
     <w:p>
       <w:pPr>
         <w:pStyle w:val="Heading2"/>
-      </w:pPr>
-      <w:bookmarkStart w:id="15" w:name="_Toc478511418"/>
-      <w:r>
-        <w:t>Content Writers and Moderators</w:t>
-      </w:r>
-      <w:bookmarkEnd w:id="15"/>
-    </w:p>
-    <w:p/>
-    <w:p/>
-    <w:p/>
-    <w:p/>
+        <w:rPr>
+          <w:b/>
+          <w:sz w:val="32"/>
+          <w:szCs w:val="32"/>
+          <w:u w:val="single"/>
+        </w:rPr>
+      </w:pPr>
+      <w:bookmarkStart w:id="16" w:name="_Toc478772054"/>
+      <w:r>
+        <w:rPr>
+          <w:b/>
+          <w:sz w:val="32"/>
+          <w:szCs w:val="32"/>
+          <w:u w:val="single"/>
+        </w:rPr>
+        <w:t>Functional Requirements</w:t>
+      </w:r>
+      <w:bookmarkEnd w:id="16"/>
+    </w:p>
+    <w:p/>
+    <w:p>
+      <w:pPr>
+        <w:pStyle w:val="Heading3"/>
+      </w:pPr>
+      <w:bookmarkStart w:id="17" w:name="_Toc478772055"/>
+      <w:r>
+        <w:t>Requirement 1: Easy to Use GUI/Interface</w:t>
+      </w:r>
+      <w:bookmarkEnd w:id="17"/>
+    </w:p>
+    <w:p>
+      <w:pPr>
+        <w:pStyle w:val="Heading4"/>
+      </w:pPr>
+      <w:r>
+        <w:t>User Story</w:t>
+      </w:r>
+    </w:p>
+    <w:p/>
+    <w:p>
+      <w:pPr>
+        <w:pStyle w:val="Heading4"/>
+      </w:pPr>
+      <w:r>
+        <w:t>Description and Priority</w:t>
+      </w:r>
+    </w:p>
+    <w:p/>
+    <w:p>
+      <w:pPr>
+        <w:pStyle w:val="Heading4"/>
+      </w:pPr>
+      <w:r>
+        <w:t>Requirement Activation</w:t>
+      </w:r>
+    </w:p>
+    <w:p/>
+    <w:p>
+      <w:pPr>
+        <w:pStyle w:val="Heading4"/>
+      </w:pPr>
+      <w:r>
+        <w:t>Technical Issues</w:t>
+      </w:r>
+    </w:p>
+    <w:p/>
+    <w:p>
+      <w:pPr>
+        <w:pStyle w:val="Heading4"/>
+      </w:pPr>
+      <w:r>
+        <w:t>Risks</w:t>
+      </w:r>
+    </w:p>
+    <w:p/>
+    <w:p>
+      <w:pPr>
+        <w:pStyle w:val="Heading4"/>
+      </w:pPr>
+      <w:r>
+        <w:t>Dependencies on other requirements</w:t>
+      </w:r>
+    </w:p>
+    <w:p/>
+    <w:p>
+      <w:pPr>
+        <w:pStyle w:val="Heading3"/>
+      </w:pPr>
+      <w:bookmarkStart w:id="18" w:name="_Toc478772056"/>
+      <w:r>
+        <w:t>Requirement 2</w:t>
+      </w:r>
+      <w:r>
+        <w:t xml:space="preserve">: </w:t>
+      </w:r>
+      <w:r>
+        <w:t>Search</w:t>
+      </w:r>
+      <w:bookmarkEnd w:id="18"/>
+      <w:r>
+        <w:t xml:space="preserve"> </w:t>
+      </w:r>
+    </w:p>
+    <w:p>
+      <w:pPr>
+        <w:pStyle w:val="Heading4"/>
+      </w:pPr>
+      <w:r>
+        <w:t>User Story</w:t>
+      </w:r>
+    </w:p>
+    <w:p/>
+    <w:p>
+      <w:pPr>
+        <w:pStyle w:val="Heading4"/>
+      </w:pPr>
+      <w:r>
+        <w:t>Description and Priority</w:t>
+      </w:r>
+    </w:p>
+    <w:p/>
+    <w:p>
+      <w:pPr>
+        <w:pStyle w:val="Heading4"/>
+      </w:pPr>
+      <w:r>
+        <w:t>Requirement Activation</w:t>
+      </w:r>
+    </w:p>
+    <w:p/>
+    <w:p>
+      <w:pPr>
+        <w:pStyle w:val="Heading4"/>
+      </w:pPr>
+      <w:r>
+        <w:t>Technical Issues</w:t>
+      </w:r>
+    </w:p>
+    <w:p/>
+    <w:p>
+      <w:pPr>
+        <w:pStyle w:val="Heading4"/>
+      </w:pPr>
+      <w:r>
+        <w:t>Risks</w:t>
+      </w:r>
+    </w:p>
+    <w:p/>
+    <w:p>
+      <w:pPr>
+        <w:pStyle w:val="Heading4"/>
+      </w:pPr>
+      <w:r>
+        <w:t>Dependencies on other requirements</w:t>
+      </w:r>
+    </w:p>
+    <w:p/>
+    <w:p>
+      <w:pPr>
+        <w:pStyle w:val="Heading3"/>
+      </w:pPr>
+      <w:bookmarkStart w:id="19" w:name="_Toc478772057"/>
+      <w:r>
+        <w:t>Requirement 3</w:t>
+      </w:r>
+      <w:r>
+        <w:t xml:space="preserve">: </w:t>
+      </w:r>
+      <w:r>
+        <w:t>User Registration and Login</w:t>
+      </w:r>
+      <w:bookmarkEnd w:id="19"/>
+    </w:p>
+    <w:p>
+      <w:pPr>
+        <w:pStyle w:val="Heading4"/>
+      </w:pPr>
+      <w:r>
+        <w:t>User Story</w:t>
+      </w:r>
+    </w:p>
+    <w:p/>
+    <w:p>
+      <w:pPr>
+        <w:pStyle w:val="Heading4"/>
+      </w:pPr>
+      <w:r>
+        <w:t>Description and Priority</w:t>
+      </w:r>
+    </w:p>
+    <w:p/>
+    <w:p>
+      <w:pPr>
+        <w:pStyle w:val="Heading4"/>
+      </w:pPr>
+      <w:r>
+        <w:t>Requirement Activation</w:t>
+      </w:r>
+    </w:p>
+    <w:p/>
+    <w:p>
+      <w:pPr>
+        <w:pStyle w:val="Heading4"/>
+      </w:pPr>
+      <w:r>
+        <w:t>Technical Issues</w:t>
+      </w:r>
+    </w:p>
+    <w:p/>
+    <w:p>
+      <w:pPr>
+        <w:pStyle w:val="Heading4"/>
+      </w:pPr>
+      <w:r>
+        <w:t>Risks</w:t>
+      </w:r>
+    </w:p>
+    <w:p/>
+    <w:p>
+      <w:pPr>
+        <w:pStyle w:val="Heading4"/>
+      </w:pPr>
+      <w:r>
+        <w:t>Dependencies on other requirements</w:t>
+      </w:r>
+    </w:p>
+    <w:p/>
+    <w:p>
+      <w:pPr>
+        <w:pStyle w:val="Heading3"/>
+      </w:pPr>
+      <w:bookmarkStart w:id="20" w:name="_Toc478772058"/>
+      <w:r>
+        <w:t>Requirement 4</w:t>
+      </w:r>
+      <w:r>
+        <w:t xml:space="preserve">: </w:t>
+      </w:r>
+      <w:r>
+        <w:t>Support Forum</w:t>
+      </w:r>
+      <w:bookmarkEnd w:id="20"/>
+    </w:p>
+    <w:p>
+      <w:pPr>
+        <w:pStyle w:val="Heading4"/>
+      </w:pPr>
+      <w:r>
+        <w:t>User Story</w:t>
+      </w:r>
+    </w:p>
+    <w:p/>
+    <w:p>
+      <w:pPr>
+        <w:pStyle w:val="Heading4"/>
+      </w:pPr>
+      <w:r>
+        <w:t>Description and Priority</w:t>
+      </w:r>
+    </w:p>
+    <w:p/>
+    <w:p>
+      <w:pPr>
+        <w:pStyle w:val="Heading4"/>
+      </w:pPr>
+      <w:r>
+        <w:t>Requirement Activation</w:t>
+      </w:r>
+    </w:p>
+    <w:p/>
+    <w:p>
+      <w:pPr>
+        <w:pStyle w:val="Heading4"/>
+      </w:pPr>
+      <w:r>
+        <w:t>Technical Issues</w:t>
+      </w:r>
+    </w:p>
+    <w:p/>
+    <w:p>
+      <w:pPr>
+        <w:pStyle w:val="Heading4"/>
+      </w:pPr>
+      <w:r>
+        <w:t>Risks</w:t>
+      </w:r>
+    </w:p>
+    <w:p/>
+    <w:p>
+      <w:pPr>
+        <w:pStyle w:val="Heading4"/>
+      </w:pPr>
+      <w:r>
+        <w:t>Dependencies on other requirements</w:t>
+      </w:r>
+    </w:p>
+    <w:p/>
+    <w:p>
+      <w:pPr>
+        <w:pStyle w:val="Heading3"/>
+      </w:pPr>
+      <w:bookmarkStart w:id="21" w:name="_Toc478772059"/>
+      <w:r>
+        <w:t>Requirement 5</w:t>
+      </w:r>
+      <w:r>
+        <w:t xml:space="preserve">: </w:t>
+      </w:r>
+      <w:r>
+        <w:t>User Profiles</w:t>
+      </w:r>
+      <w:bookmarkEnd w:id="21"/>
+    </w:p>
+    <w:p>
+      <w:pPr>
+        <w:pStyle w:val="Heading4"/>
+      </w:pPr>
+      <w:r>
+        <w:t>User Story</w:t>
+      </w:r>
+    </w:p>
+    <w:p/>
+    <w:p>
+      <w:pPr>
+        <w:pStyle w:val="Heading4"/>
+      </w:pPr>
+      <w:r>
+        <w:t>Description and Priority</w:t>
+      </w:r>
+    </w:p>
+    <w:p/>
+    <w:p>
+      <w:pPr>
+        <w:pStyle w:val="Heading4"/>
+      </w:pPr>
+      <w:r>
+        <w:t>Requirement Activation</w:t>
+      </w:r>
+    </w:p>
+    <w:p/>
+    <w:p>
+      <w:pPr>
+        <w:pStyle w:val="Heading4"/>
+      </w:pPr>
+      <w:r>
+        <w:t>Technical Issues</w:t>
+      </w:r>
+    </w:p>
+    <w:p/>
+    <w:p>
+      <w:pPr>
+        <w:pStyle w:val="Heading4"/>
+      </w:pPr>
+      <w:r>
+        <w:t>Risks</w:t>
+      </w:r>
+    </w:p>
+    <w:p/>
+    <w:p>
+      <w:pPr>
+        <w:pStyle w:val="Heading4"/>
+      </w:pPr>
+      <w:r>
+        <w:t>Dependencies on other requirements</w:t>
+      </w:r>
+    </w:p>
+    <w:p/>
+    <w:p>
+      <w:pPr>
+        <w:pStyle w:val="Heading3"/>
+      </w:pPr>
+      <w:bookmarkStart w:id="22" w:name="_Toc478772060"/>
+      <w:r>
+        <w:t>Requirement 6</w:t>
+      </w:r>
+      <w:r>
+        <w:t xml:space="preserve">: </w:t>
+      </w:r>
+      <w:r>
+        <w:t>Ecommerce</w:t>
+      </w:r>
+      <w:r>
+        <w:t xml:space="preserve"> Support</w:t>
+      </w:r>
+      <w:bookmarkEnd w:id="22"/>
+    </w:p>
+    <w:p>
+      <w:pPr>
+        <w:pStyle w:val="Heading4"/>
+      </w:pPr>
+      <w:r>
+        <w:t>User Story</w:t>
+      </w:r>
+    </w:p>
+    <w:p/>
+    <w:p>
+      <w:pPr>
+        <w:pStyle w:val="Heading4"/>
+      </w:pPr>
+      <w:r>
+        <w:t>Description and Priority</w:t>
+      </w:r>
+    </w:p>
+    <w:p/>
+    <w:p>
+      <w:pPr>
+        <w:pStyle w:val="Heading4"/>
+      </w:pPr>
+      <w:r>
+        <w:t>Requirement Activation</w:t>
+      </w:r>
+    </w:p>
+    <w:p/>
+    <w:p>
+      <w:pPr>
+        <w:pStyle w:val="Heading4"/>
+      </w:pPr>
+      <w:r>
+        <w:t>Technical Issues</w:t>
+      </w:r>
+    </w:p>
+    <w:p/>
+    <w:p>
+      <w:pPr>
+        <w:pStyle w:val="Heading4"/>
+      </w:pPr>
+      <w:r>
+        <w:t>Risks</w:t>
+      </w:r>
+    </w:p>
+    <w:p/>
+    <w:p>
+      <w:pPr>
+        <w:pStyle w:val="Heading4"/>
+      </w:pPr>
+      <w:r>
+        <w:t>Dependencies on other requirements</w:t>
+      </w:r>
+    </w:p>
+    <w:p/>
+    <w:p>
+      <w:pPr>
+        <w:pStyle w:val="Heading3"/>
+      </w:pPr>
+      <w:bookmarkStart w:id="23" w:name="_Toc478772061"/>
+      <w:r>
+        <w:t>Requirement 7</w:t>
+      </w:r>
+      <w:r>
+        <w:t xml:space="preserve">: </w:t>
+      </w:r>
+      <w:r>
+        <w:t>Review System</w:t>
+      </w:r>
+      <w:bookmarkEnd w:id="23"/>
+    </w:p>
+    <w:p>
+      <w:pPr>
+        <w:pStyle w:val="Heading4"/>
+      </w:pPr>
+      <w:r>
+        <w:t>User Story</w:t>
+      </w:r>
+    </w:p>
+    <w:p/>
+    <w:p>
+      <w:pPr>
+        <w:pStyle w:val="Heading4"/>
+      </w:pPr>
+      <w:r>
+        <w:t>Description and Priority</w:t>
+      </w:r>
+    </w:p>
+    <w:p/>
+    <w:p>
+      <w:pPr>
+        <w:pStyle w:val="Heading4"/>
+      </w:pPr>
+      <w:r>
+        <w:t>Requirement Activation</w:t>
+      </w:r>
+    </w:p>
+    <w:p/>
+    <w:p>
+      <w:pPr>
+        <w:pStyle w:val="Heading4"/>
+      </w:pPr>
+      <w:r>
+        <w:t>Technical Issues</w:t>
+      </w:r>
+    </w:p>
+    <w:p/>
+    <w:p>
+      <w:pPr>
+        <w:pStyle w:val="Heading4"/>
+      </w:pPr>
+      <w:r>
+        <w:t>Risks</w:t>
+      </w:r>
+    </w:p>
+    <w:p/>
+    <w:p>
+      <w:pPr>
+        <w:pStyle w:val="Heading4"/>
+      </w:pPr>
+      <w:r>
+        <w:t>Dependencies on other requirements</w:t>
+      </w:r>
+    </w:p>
+    <w:p/>
+    <w:p>
+      <w:pPr>
+        <w:pStyle w:val="Heading3"/>
+      </w:pPr>
+      <w:bookmarkStart w:id="24" w:name="_Toc478772062"/>
+      <w:r>
+        <w:t>Requirement 8</w:t>
+      </w:r>
+      <w:r>
+        <w:t xml:space="preserve">: </w:t>
+      </w:r>
+      <w:r>
+        <w:t>Contact Form</w:t>
+      </w:r>
+      <w:bookmarkEnd w:id="24"/>
+    </w:p>
+    <w:p>
+      <w:pPr>
+        <w:pStyle w:val="Heading4"/>
+      </w:pPr>
+      <w:r>
+        <w:t>User Story</w:t>
+      </w:r>
+    </w:p>
+    <w:p/>
+    <w:p>
+      <w:pPr>
+        <w:pStyle w:val="Heading4"/>
+      </w:pPr>
+      <w:r>
+        <w:t>Description and Priority</w:t>
+      </w:r>
+    </w:p>
+    <w:p/>
+    <w:p>
+      <w:pPr>
+        <w:pStyle w:val="Heading4"/>
+      </w:pPr>
+      <w:r>
+        <w:t>Requirement Activation</w:t>
+      </w:r>
+    </w:p>
+    <w:p/>
+    <w:p>
+      <w:pPr>
+        <w:pStyle w:val="Heading4"/>
+      </w:pPr>
+      <w:r>
+        <w:t>Technical Issues</w:t>
+      </w:r>
+    </w:p>
+    <w:p/>
+    <w:p>
+      <w:pPr>
+        <w:pStyle w:val="Heading4"/>
+      </w:pPr>
+      <w:r>
+        <w:t>Risks</w:t>
+      </w:r>
+    </w:p>
+    <w:p/>
+    <w:p>
+      <w:pPr>
+        <w:pStyle w:val="Heading4"/>
+      </w:pPr>
+      <w:r>
+        <w:t>Dependencies on other requirements</w:t>
+      </w:r>
+    </w:p>
+    <w:p/>
+    <w:p>
+      <w:pPr>
+        <w:pStyle w:val="Heading3"/>
+      </w:pPr>
+      <w:bookmarkStart w:id="25" w:name="_Toc478772063"/>
+      <w:r>
+        <w:t>Requirement 9</w:t>
+      </w:r>
+      <w:r>
+        <w:t xml:space="preserve">: </w:t>
+      </w:r>
+      <w:r>
+        <w:t>Subscribe</w:t>
+      </w:r>
+      <w:bookmarkEnd w:id="25"/>
+    </w:p>
+    <w:p>
+      <w:pPr>
+        <w:pStyle w:val="Heading4"/>
+      </w:pPr>
+      <w:r>
+        <w:t>User Story</w:t>
+      </w:r>
+    </w:p>
+    <w:p/>
+    <w:p>
+      <w:pPr>
+        <w:pStyle w:val="Heading4"/>
+      </w:pPr>
+      <w:r>
+        <w:t>Description and Priority</w:t>
+      </w:r>
+    </w:p>
+    <w:p/>
+    <w:p>
+      <w:pPr>
+        <w:pStyle w:val="Heading4"/>
+      </w:pPr>
+      <w:r>
+        <w:t>Requirement Activation</w:t>
+      </w:r>
+    </w:p>
+    <w:p/>
+    <w:p>
+      <w:pPr>
+        <w:pStyle w:val="Heading4"/>
+      </w:pPr>
+      <w:r>
+        <w:t>Technical Issues</w:t>
+      </w:r>
+    </w:p>
+    <w:p/>
+    <w:p>
+      <w:pPr>
+        <w:pStyle w:val="Heading4"/>
+      </w:pPr>
+      <w:r>
+        <w:t>Risks</w:t>
+      </w:r>
+    </w:p>
+    <w:p/>
+    <w:p>
+      <w:pPr>
+        <w:pStyle w:val="Heading4"/>
+      </w:pPr>
+      <w:r>
+        <w:t>Dependencies on other requirements</w:t>
+      </w:r>
+    </w:p>
+    <w:p>
+      <w:pPr>
+        <w:pStyle w:val="Heading2"/>
+      </w:pPr>
+    </w:p>
+    <w:p>
+      <w:pPr>
+        <w:pStyle w:val="Heading3"/>
+      </w:pPr>
+      <w:bookmarkStart w:id="26" w:name="_Toc478771320"/>
+      <w:bookmarkStart w:id="27" w:name="_Toc478772064"/>
+      <w:r>
+        <w:t>Requirement 10</w:t>
+      </w:r>
+      <w:r>
+        <w:t>:</w:t>
+      </w:r>
+      <w:bookmarkEnd w:id="26"/>
+      <w:r>
+        <w:t xml:space="preserve"> </w:t>
+      </w:r>
+      <w:r>
+        <w:t>Easy Navigational Structure (Menus and Sidebars)</w:t>
+      </w:r>
+      <w:bookmarkEnd w:id="27"/>
+    </w:p>
+    <w:p>
+      <w:pPr>
+        <w:pStyle w:val="Heading4"/>
+      </w:pPr>
+      <w:r>
+        <w:t>User Story</w:t>
+      </w:r>
+    </w:p>
+    <w:p/>
+    <w:p>
+      <w:pPr>
+        <w:pStyle w:val="Heading4"/>
+      </w:pPr>
+      <w:r>
+        <w:t>Description and Priority</w:t>
+      </w:r>
+    </w:p>
+    <w:p/>
+    <w:p>
+      <w:pPr>
+        <w:pStyle w:val="Heading4"/>
+      </w:pPr>
+      <w:r>
+        <w:t>Requirement Activation</w:t>
+      </w:r>
+    </w:p>
+    <w:p/>
+    <w:p>
+      <w:pPr>
+        <w:pStyle w:val="Heading4"/>
+      </w:pPr>
+      <w:r>
+        <w:t>Technical Issues</w:t>
+      </w:r>
+    </w:p>
+    <w:p/>
+    <w:p>
+      <w:pPr>
+        <w:pStyle w:val="Heading4"/>
+      </w:pPr>
+      <w:r>
+        <w:t>Risks</w:t>
+      </w:r>
+    </w:p>
+    <w:p/>
+    <w:p>
+      <w:pPr>
+        <w:pStyle w:val="Heading4"/>
+      </w:pPr>
+      <w:r>
+        <w:t>Dependencies on other requirements</w:t>
+      </w:r>
+    </w:p>
+    <w:p/>
+    <w:p/>
+    <w:p>
+      <w:pPr>
+        <w:pStyle w:val="Heading2"/>
+        <w:rPr>
+          <w:sz w:val="32"/>
+          <w:szCs w:val="32"/>
+          <w:u w:val="single"/>
+        </w:rPr>
+      </w:pPr>
+      <w:bookmarkStart w:id="28" w:name="_Toc478772065"/>
+      <w:r>
+        <w:rPr>
+          <w:sz w:val="32"/>
+          <w:szCs w:val="32"/>
+          <w:u w:val="single"/>
+        </w:rPr>
+        <w:t>Non-Functional Requirements</w:t>
+      </w:r>
+      <w:bookmarkEnd w:id="28"/>
+    </w:p>
+    <w:p/>
+    <w:p>
+      <w:pPr>
+        <w:pStyle w:val="Heading3"/>
+      </w:pPr>
+      <w:bookmarkStart w:id="29" w:name="_Toc478772066"/>
+      <w:r>
+        <w:t>Scalability Requirements</w:t>
+      </w:r>
+      <w:bookmarkEnd w:id="29"/>
+    </w:p>
+    <w:p>
+      <w:pPr>
+        <w:pStyle w:val="Heading4"/>
+      </w:pPr>
+      <w:r>
+        <w:t>User Story</w:t>
+      </w:r>
+    </w:p>
+    <w:p/>
+    <w:p>
+      <w:pPr>
+        <w:pStyle w:val="Heading4"/>
+      </w:pPr>
+      <w:r>
+        <w:t>Description and Priority</w:t>
+      </w:r>
+    </w:p>
+    <w:p>
+      <w:pPr>
+        <w:pStyle w:val="Heading4"/>
+      </w:pPr>
+    </w:p>
+    <w:p>
+      <w:pPr>
+        <w:pStyle w:val="Heading3"/>
+      </w:pPr>
+      <w:bookmarkStart w:id="30" w:name="_Toc478772067"/>
+      <w:r>
+        <w:t xml:space="preserve">Security and Privacy </w:t>
+      </w:r>
+      <w:r>
+        <w:t>Requirements</w:t>
+      </w:r>
+      <w:bookmarkEnd w:id="30"/>
+    </w:p>
+    <w:p>
+      <w:pPr>
+        <w:pStyle w:val="Heading4"/>
+      </w:pPr>
+      <w:r>
+        <w:t>User Story</w:t>
+      </w:r>
+    </w:p>
+    <w:p/>
+    <w:p>
+      <w:pPr>
+        <w:pStyle w:val="Heading4"/>
+      </w:pPr>
+      <w:r>
+        <w:t>Description and Priority</w:t>
+      </w:r>
+    </w:p>
+    <w:p/>
+    <w:p>
+      <w:pPr>
+        <w:pStyle w:val="Heading3"/>
+      </w:pPr>
+      <w:bookmarkStart w:id="31" w:name="_Toc478772068"/>
+      <w:r>
+        <w:t xml:space="preserve">Availability </w:t>
+      </w:r>
+      <w:r>
+        <w:t>Requirements</w:t>
+      </w:r>
+      <w:bookmarkEnd w:id="31"/>
+    </w:p>
+    <w:p>
+      <w:pPr>
+        <w:pStyle w:val="Heading4"/>
+      </w:pPr>
+      <w:r>
+        <w:t>User Story</w:t>
+      </w:r>
+    </w:p>
+    <w:p/>
+    <w:p>
+      <w:pPr>
+        <w:pStyle w:val="Heading4"/>
+      </w:pPr>
+      <w:r>
+        <w:t>Description and Priority</w:t>
+      </w:r>
+    </w:p>
+    <w:p/>
+    <w:p>
+      <w:pPr>
+        <w:pStyle w:val="Heading3"/>
+      </w:pPr>
+      <w:bookmarkStart w:id="32" w:name="_Toc478772069"/>
+      <w:r>
+        <w:t xml:space="preserve">Reliability </w:t>
+      </w:r>
+      <w:r>
+        <w:t>Requirements</w:t>
+      </w:r>
+      <w:bookmarkEnd w:id="32"/>
+    </w:p>
+    <w:p>
+      <w:pPr>
+        <w:pStyle w:val="Heading4"/>
+      </w:pPr>
+      <w:r>
+        <w:t>User Story</w:t>
+      </w:r>
+    </w:p>
+    <w:p/>
+    <w:p>
+      <w:pPr>
+        <w:pStyle w:val="Heading4"/>
+      </w:pPr>
+      <w:r>
+        <w:t>Description and Priority</w:t>
+      </w:r>
+    </w:p>
+    <w:p/>
+    <w:p>
+      <w:pPr>
+        <w:pStyle w:val="Heading3"/>
+      </w:pPr>
+      <w:bookmarkStart w:id="33" w:name="_Toc478772070"/>
+      <w:r>
+        <w:t xml:space="preserve">Physical </w:t>
+      </w:r>
+      <w:r>
+        <w:t>Requirements</w:t>
+      </w:r>
+      <w:bookmarkEnd w:id="33"/>
+    </w:p>
+    <w:p>
+      <w:pPr>
+        <w:pStyle w:val="Heading4"/>
+      </w:pPr>
+      <w:r>
+        <w:t>User Story</w:t>
+      </w:r>
+    </w:p>
+    <w:p/>
+    <w:p>
+      <w:pPr>
+        <w:pStyle w:val="Heading4"/>
+      </w:pPr>
+      <w:r>
+        <w:t>Description and Priority</w:t>
+      </w:r>
+    </w:p>
+    <w:p/>
+    <w:p>
+      <w:pPr>
+        <w:pStyle w:val="Heading3"/>
+      </w:pPr>
+      <w:bookmarkStart w:id="34" w:name="_Toc478772071"/>
+      <w:r>
+        <w:t xml:space="preserve">Maintainability </w:t>
+      </w:r>
+      <w:r>
+        <w:t>Requirements</w:t>
+      </w:r>
+      <w:bookmarkEnd w:id="34"/>
+    </w:p>
+    <w:p>
+      <w:pPr>
+        <w:pStyle w:val="Heading4"/>
+      </w:pPr>
+      <w:r>
+        <w:t>User Story</w:t>
+      </w:r>
+    </w:p>
+    <w:p/>
+    <w:p>
+      <w:pPr>
+        <w:pStyle w:val="Heading4"/>
+      </w:pPr>
+      <w:r>
+        <w:t>Description and Priority</w:t>
+      </w:r>
+    </w:p>
+    <w:p/>
+    <w:p>
+      <w:pPr>
+        <w:pStyle w:val="Heading3"/>
+      </w:pPr>
+      <w:bookmarkStart w:id="35" w:name="_Toc478772072"/>
+      <w:r>
+        <w:t>Requirements</w:t>
+      </w:r>
+      <w:bookmarkEnd w:id="35"/>
+    </w:p>
+    <w:p>
+      <w:pPr>
+        <w:pStyle w:val="Heading4"/>
+      </w:pPr>
+      <w:r>
+        <w:t>User Story</w:t>
+      </w:r>
+    </w:p>
+    <w:p/>
+    <w:p>
+      <w:pPr>
+        <w:pStyle w:val="Heading4"/>
+      </w:pPr>
+      <w:r>
+        <w:t>Description and Priority</w:t>
+      </w:r>
+    </w:p>
     <w:p/>
     <w:sectPr>
       <w:pgSz w:w="11900" w:h="16840"/>
@@ -2011,6 +4340,119 @@
 <file path=word/numbering.xml><?xml version="1.0" encoding="utf-8"?>
 <w:numbering xmlns:wpc="http://schemas.microsoft.com/office/word/2010/wordprocessingCanvas" xmlns:mo="http://schemas.microsoft.com/office/mac/office/2008/main" xmlns:mc="http://schemas.openxmlformats.org/markup-compatibility/2006" xmlns:mv="urn:schemas-microsoft-com:mac:vml" xmlns:o="urn:schemas-microsoft-com:office:office" xmlns:r="http://schemas.openxmlformats.org/officeDocument/2006/relationships" xmlns:m="http://schemas.openxmlformats.org/officeDocument/2006/math" xmlns:v="urn:schemas-microsoft-com:vml" xmlns:wp14="http://schemas.microsoft.com/office/word/2010/wordprocessingDrawing" xmlns:wp="http://schemas.openxmlformats.org/drawingml/2006/wordprocessingDrawing" xmlns:w10="urn:schemas-microsoft-com:office:word" xmlns:w="http://schemas.openxmlformats.org/wordprocessingml/2006/main" xmlns:w14="http://schemas.microsoft.com/office/word/2010/wordml" xmlns:w15="http://schemas.microsoft.com/office/word/2012/wordml" xmlns:wpg="http://schemas.microsoft.com/office/word/2010/wordprocessingGroup" xmlns:wpi="http://schemas.microsoft.com/office/word/2010/wordprocessingInk" xmlns:wne="http://schemas.microsoft.com/office/word/2006/wordml" xmlns:wps="http://schemas.microsoft.com/office/word/2010/wordprocessingShape" mc:Ignorable="w14 w15 wp14">
   <w:abstractNum w:abstractNumId="0">
+    <w:nsid w:val="2A1D6480"/>
+    <w:multiLevelType w:val="hybridMultilevel"/>
+    <w:tmpl w:val="BBCE5B4C"/>
+    <w:lvl w:ilvl="0" w:tplc="08090001">
+      <w:start w:val="1"/>
+      <w:numFmt w:val="bullet"/>
+      <w:lvlText w:val=""/>
+      <w:lvlJc w:val="left"/>
+      <w:pPr>
+        <w:ind w:left="720" w:hanging="360"/>
+      </w:pPr>
+      <w:rPr>
+        <w:rFonts w:ascii="Symbol" w:hAnsi="Symbol" w:hint="default"/>
+      </w:rPr>
+    </w:lvl>
+    <w:lvl w:ilvl="1" w:tplc="08090003" w:tentative="1">
+      <w:start w:val="1"/>
+      <w:numFmt w:val="bullet"/>
+      <w:lvlText w:val="o"/>
+      <w:lvlJc w:val="left"/>
+      <w:pPr>
+        <w:ind w:left="1440" w:hanging="360"/>
+      </w:pPr>
+      <w:rPr>
+        <w:rFonts w:ascii="Courier New" w:hAnsi="Courier New" w:cs="Courier New" w:hint="default"/>
+      </w:rPr>
+    </w:lvl>
+    <w:lvl w:ilvl="2" w:tplc="08090005" w:tentative="1">
+      <w:start w:val="1"/>
+      <w:numFmt w:val="bullet"/>
+      <w:lvlText w:val=""/>
+      <w:lvlJc w:val="left"/>
+      <w:pPr>
+        <w:ind w:left="2160" w:hanging="360"/>
+      </w:pPr>
+      <w:rPr>
+        <w:rFonts w:ascii="Wingdings" w:hAnsi="Wingdings" w:hint="default"/>
+      </w:rPr>
+    </w:lvl>
+    <w:lvl w:ilvl="3" w:tplc="08090001" w:tentative="1">
+      <w:start w:val="1"/>
+      <w:numFmt w:val="bullet"/>
+      <w:lvlText w:val=""/>
+      <w:lvlJc w:val="left"/>
+      <w:pPr>
+        <w:ind w:left="2880" w:hanging="360"/>
+      </w:pPr>
+      <w:rPr>
+        <w:rFonts w:ascii="Symbol" w:hAnsi="Symbol" w:hint="default"/>
+      </w:rPr>
+    </w:lvl>
+    <w:lvl w:ilvl="4" w:tplc="08090003" w:tentative="1">
+      <w:start w:val="1"/>
+      <w:numFmt w:val="bullet"/>
+      <w:lvlText w:val="o"/>
+      <w:lvlJc w:val="left"/>
+      <w:pPr>
+        <w:ind w:left="3600" w:hanging="360"/>
+      </w:pPr>
+      <w:rPr>
+        <w:rFonts w:ascii="Courier New" w:hAnsi="Courier New" w:cs="Courier New" w:hint="default"/>
+      </w:rPr>
+    </w:lvl>
+    <w:lvl w:ilvl="5" w:tplc="08090005" w:tentative="1">
+      <w:start w:val="1"/>
+      <w:numFmt w:val="bullet"/>
+      <w:lvlText w:val=""/>
+      <w:lvlJc w:val="left"/>
+      <w:pPr>
+        <w:ind w:left="4320" w:hanging="360"/>
+      </w:pPr>
+      <w:rPr>
+        <w:rFonts w:ascii="Wingdings" w:hAnsi="Wingdings" w:hint="default"/>
+      </w:rPr>
+    </w:lvl>
+    <w:lvl w:ilvl="6" w:tplc="08090001" w:tentative="1">
+      <w:start w:val="1"/>
+      <w:numFmt w:val="bullet"/>
+      <w:lvlText w:val=""/>
+      <w:lvlJc w:val="left"/>
+      <w:pPr>
+        <w:ind w:left="5040" w:hanging="360"/>
+      </w:pPr>
+      <w:rPr>
+        <w:rFonts w:ascii="Symbol" w:hAnsi="Symbol" w:hint="default"/>
+      </w:rPr>
+    </w:lvl>
+    <w:lvl w:ilvl="7" w:tplc="08090003" w:tentative="1">
+      <w:start w:val="1"/>
+      <w:numFmt w:val="bullet"/>
+      <w:lvlText w:val="o"/>
+      <w:lvlJc w:val="left"/>
+      <w:pPr>
+        <w:ind w:left="5760" w:hanging="360"/>
+      </w:pPr>
+      <w:rPr>
+        <w:rFonts w:ascii="Courier New" w:hAnsi="Courier New" w:cs="Courier New" w:hint="default"/>
+      </w:rPr>
+    </w:lvl>
+    <w:lvl w:ilvl="8" w:tplc="08090005" w:tentative="1">
+      <w:start w:val="1"/>
+      <w:numFmt w:val="bullet"/>
+      <w:lvlText w:val=""/>
+      <w:lvlJc w:val="left"/>
+      <w:pPr>
+        <w:ind w:left="6480" w:hanging="360"/>
+      </w:pPr>
+      <w:rPr>
+        <w:rFonts w:ascii="Wingdings" w:hAnsi="Wingdings" w:hint="default"/>
+      </w:rPr>
+    </w:lvl>
+  </w:abstractNum>
+  <w:abstractNum w:abstractNumId="1">
     <w:nsid w:val="71C73964"/>
     <w:multiLevelType w:val="multilevel"/>
     <w:tmpl w:val="313E6432"/>
@@ -2152,6 +4594,9 @@
     </w:lvl>
   </w:abstractNum>
   <w:num w:numId="1">
+    <w:abstractNumId w:val="1"/>
+  </w:num>
+  <w:num w:numId="2">
     <w:abstractNumId w:val="0"/>
   </w:num>
 </w:numbering>
@@ -2605,6 +5050,48 @@
       <w:szCs w:val="26"/>
     </w:rPr>
   </w:style>
+  <w:style w:type="paragraph" w:styleId="Heading3">
+    <w:name w:val="heading 3"/>
+    <w:basedOn w:val="Normal"/>
+    <w:next w:val="Normal"/>
+    <w:link w:val="Heading3Char"/>
+    <w:uiPriority w:val="9"/>
+    <w:unhideWhenUsed/>
+    <w:qFormat/>
+    <w:rsid w:val="005F3B2B"/>
+    <w:pPr>
+      <w:keepNext/>
+      <w:keepLines/>
+      <w:spacing w:before="40"/>
+      <w:outlineLvl w:val="2"/>
+    </w:pPr>
+    <w:rPr>
+      <w:rFonts w:asciiTheme="majorHAnsi" w:eastAsiaTheme="majorEastAsia" w:hAnsiTheme="majorHAnsi" w:cstheme="majorBidi"/>
+      <w:color w:val="1F4D78" w:themeColor="accent1" w:themeShade="7F"/>
+    </w:rPr>
+  </w:style>
+  <w:style w:type="paragraph" w:styleId="Heading4">
+    <w:name w:val="heading 4"/>
+    <w:basedOn w:val="Normal"/>
+    <w:next w:val="Normal"/>
+    <w:link w:val="Heading4Char"/>
+    <w:uiPriority w:val="9"/>
+    <w:unhideWhenUsed/>
+    <w:qFormat/>
+    <w:rsid w:val="005F3B2B"/>
+    <w:pPr>
+      <w:keepNext/>
+      <w:keepLines/>
+      <w:spacing w:before="40"/>
+      <w:outlineLvl w:val="3"/>
+    </w:pPr>
+    <w:rPr>
+      <w:rFonts w:asciiTheme="majorHAnsi" w:eastAsiaTheme="majorEastAsia" w:hAnsiTheme="majorHAnsi" w:cstheme="majorBidi"/>
+      <w:i/>
+      <w:iCs/>
+      <w:color w:val="2E74B5" w:themeColor="accent1" w:themeShade="BF"/>
+    </w:rPr>
+  </w:style>
   <w:style w:type="character" w:default="1" w:styleId="DefaultParagraphFont">
     <w:name w:val="Default Paragraph Font"/>
     <w:uiPriority w:val="1"/>
@@ -2794,7 +5281,6 @@
     <w:next w:val="Normal"/>
     <w:autoRedefine/>
     <w:uiPriority w:val="39"/>
-    <w:semiHidden/>
     <w:unhideWhenUsed/>
     <w:rsid w:val="00D155F9"/>
     <w:rPr>
@@ -2925,6 +5411,30 @@
       <w:rFonts w:ascii="Times New Roman" w:hAnsi="Times New Roman" w:cs="Times New Roman"/>
       <w:sz w:val="18"/>
       <w:szCs w:val="18"/>
+    </w:rPr>
+  </w:style>
+  <w:style w:type="character" w:customStyle="1" w:styleId="Heading3Char">
+    <w:name w:val="Heading 3 Char"/>
+    <w:basedOn w:val="DefaultParagraphFont"/>
+    <w:link w:val="Heading3"/>
+    <w:uiPriority w:val="9"/>
+    <w:rsid w:val="005F3B2B"/>
+    <w:rPr>
+      <w:rFonts w:asciiTheme="majorHAnsi" w:eastAsiaTheme="majorEastAsia" w:hAnsiTheme="majorHAnsi" w:cstheme="majorBidi"/>
+      <w:color w:val="1F4D78" w:themeColor="accent1" w:themeShade="7F"/>
+    </w:rPr>
+  </w:style>
+  <w:style w:type="character" w:customStyle="1" w:styleId="Heading4Char">
+    <w:name w:val="Heading 4 Char"/>
+    <w:basedOn w:val="DefaultParagraphFont"/>
+    <w:link w:val="Heading4"/>
+    <w:uiPriority w:val="9"/>
+    <w:rsid w:val="005F3B2B"/>
+    <w:rPr>
+      <w:rFonts w:asciiTheme="majorHAnsi" w:eastAsiaTheme="majorEastAsia" w:hAnsiTheme="majorHAnsi" w:cstheme="majorBidi"/>
+      <w:i/>
+      <w:iCs/>
+      <w:color w:val="2E74B5" w:themeColor="accent1" w:themeShade="BF"/>
     </w:rPr>
   </w:style>
 </w:styles>
@@ -3196,7 +5706,7 @@
 </file>
 
 <file path=customXml/itemProps1.xml><?xml version="1.0" encoding="utf-8"?>
-<ds:datastoreItem xmlns:ds="http://schemas.openxmlformats.org/officeDocument/2006/customXml" ds:itemID="{59CE70C8-5F45-1945-9640-25172EAEA7D8}">
+<ds:datastoreItem xmlns:ds="http://schemas.openxmlformats.org/officeDocument/2006/customXml" ds:itemID="{D1CE63C5-AF46-EE48-9063-340E2ECEE29A}">
   <ds:schemaRefs>
     <ds:schemaRef ds:uri="http://schemas.openxmlformats.org/officeDocument/2006/bibliography"/>
   </ds:schemaRefs>

</xml_diff>

<commit_message>
Non Functional Requirements Finished
</commit_message>
<xml_diff>
--- a/CA 2 Usability Design.docx
+++ b/CA 2 Usability Design.docx
@@ -103,8 +103,6 @@
         </w:rPr>
         <w:t xml:space="preserve"> Deliverable 1</w:t>
       </w:r>
-      <w:bookmarkStart w:id="0" w:name="_GoBack"/>
-      <w:bookmarkEnd w:id="0"/>
     </w:p>
     <w:p/>
     <w:p>
@@ -247,7 +245,7 @@
             </w:rPr>
             <w:fldChar w:fldCharType="separate"/>
           </w:r>
-          <w:hyperlink w:anchor="_Toc478772039" w:history="1">
+          <w:hyperlink w:anchor="_Toc478774598" w:history="1">
             <w:r>
               <w:rPr>
                 <w:rStyle w:val="Hyperlink"/>
@@ -294,7 +292,7 @@
                 <w:noProof/>
                 <w:webHidden/>
               </w:rPr>
-              <w:instrText xml:space="preserve"> PAGEREF _Toc478772039 \h </w:instrText>
+              <w:instrText xml:space="preserve"> PAGEREF _Toc478774598 \h </w:instrText>
             </w:r>
             <w:r>
               <w:rPr>
@@ -343,7 +341,7 @@
               <w:lang w:eastAsia="en-GB"/>
             </w:rPr>
           </w:pPr>
-          <w:hyperlink w:anchor="_Toc478772040" w:history="1">
+          <w:hyperlink w:anchor="_Toc478774599" w:history="1">
             <w:r>
               <w:rPr>
                 <w:rStyle w:val="Hyperlink"/>
@@ -390,7 +388,7 @@
                 <w:noProof/>
                 <w:webHidden/>
               </w:rPr>
-              <w:instrText xml:space="preserve"> PAGEREF _Toc478772040 \h </w:instrText>
+              <w:instrText xml:space="preserve"> PAGEREF _Toc478774599 \h </w:instrText>
             </w:r>
             <w:r>
               <w:rPr>
@@ -410,7 +408,7 @@
                 <w:noProof/>
                 <w:webHidden/>
               </w:rPr>
-              <w:t>2</w:t>
+              <w:t>3</w:t>
             </w:r>
             <w:r>
               <w:rPr>
@@ -437,7 +435,7 @@
               <w:lang w:eastAsia="en-GB"/>
             </w:rPr>
           </w:pPr>
-          <w:hyperlink w:anchor="_Toc478772041" w:history="1">
+          <w:hyperlink w:anchor="_Toc478774600" w:history="1">
             <w:r>
               <w:rPr>
                 <w:rStyle w:val="Hyperlink"/>
@@ -464,7 +462,7 @@
                 <w:noProof/>
                 <w:webHidden/>
               </w:rPr>
-              <w:instrText xml:space="preserve"> PAGEREF _Toc478772041 \h </w:instrText>
+              <w:instrText xml:space="preserve"> PAGEREF _Toc478774600 \h </w:instrText>
             </w:r>
             <w:r>
               <w:rPr>
@@ -484,7 +482,7 @@
                 <w:noProof/>
                 <w:webHidden/>
               </w:rPr>
-              <w:t>2</w:t>
+              <w:t>3</w:t>
             </w:r>
             <w:r>
               <w:rPr>
@@ -511,7 +509,7 @@
               <w:lang w:eastAsia="en-GB"/>
             </w:rPr>
           </w:pPr>
-          <w:hyperlink w:anchor="_Toc478772042" w:history="1">
+          <w:hyperlink w:anchor="_Toc478774601" w:history="1">
             <w:r>
               <w:rPr>
                 <w:rStyle w:val="Hyperlink"/>
@@ -538,7 +536,7 @@
                 <w:noProof/>
                 <w:webHidden/>
               </w:rPr>
-              <w:instrText xml:space="preserve"> PAGEREF _Toc478772042 \h </w:instrText>
+              <w:instrText xml:space="preserve"> PAGEREF _Toc478774601 \h </w:instrText>
             </w:r>
             <w:r>
               <w:rPr>
@@ -585,7 +583,7 @@
               <w:lang w:eastAsia="en-GB"/>
             </w:rPr>
           </w:pPr>
-          <w:hyperlink w:anchor="_Toc478772043" w:history="1">
+          <w:hyperlink w:anchor="_Toc478774602" w:history="1">
             <w:r>
               <w:rPr>
                 <w:rStyle w:val="Hyperlink"/>
@@ -612,7 +610,7 @@
                 <w:noProof/>
                 <w:webHidden/>
               </w:rPr>
-              <w:instrText xml:space="preserve"> PAGEREF _Toc478772043 \h </w:instrText>
+              <w:instrText xml:space="preserve"> PAGEREF _Toc478774602 \h </w:instrText>
             </w:r>
             <w:r>
               <w:rPr>
@@ -659,7 +657,7 @@
               <w:lang w:eastAsia="en-GB"/>
             </w:rPr>
           </w:pPr>
-          <w:hyperlink w:anchor="_Toc478772044" w:history="1">
+          <w:hyperlink w:anchor="_Toc478774603" w:history="1">
             <w:r>
               <w:rPr>
                 <w:rStyle w:val="Hyperlink"/>
@@ -686,7 +684,7 @@
                 <w:noProof/>
                 <w:webHidden/>
               </w:rPr>
-              <w:instrText xml:space="preserve"> PAGEREF _Toc478772044 \h </w:instrText>
+              <w:instrText xml:space="preserve"> PAGEREF _Toc478774603 \h </w:instrText>
             </w:r>
             <w:r>
               <w:rPr>
@@ -733,7 +731,7 @@
               <w:lang w:eastAsia="en-GB"/>
             </w:rPr>
           </w:pPr>
-          <w:hyperlink w:anchor="_Toc478772045" w:history="1">
+          <w:hyperlink w:anchor="_Toc478774604" w:history="1">
             <w:r>
               <w:rPr>
                 <w:rStyle w:val="Hyperlink"/>
@@ -760,7 +758,7 @@
                 <w:noProof/>
                 <w:webHidden/>
               </w:rPr>
-              <w:instrText xml:space="preserve"> PAGEREF _Toc478772045 \h </w:instrText>
+              <w:instrText xml:space="preserve"> PAGEREF _Toc478774604 \h </w:instrText>
             </w:r>
             <w:r>
               <w:rPr>
@@ -807,7 +805,7 @@
               <w:lang w:eastAsia="en-GB"/>
             </w:rPr>
           </w:pPr>
-          <w:hyperlink w:anchor="_Toc478772046" w:history="1">
+          <w:hyperlink w:anchor="_Toc478774605" w:history="1">
             <w:r>
               <w:rPr>
                 <w:rStyle w:val="Hyperlink"/>
@@ -834,7 +832,7 @@
                 <w:noProof/>
                 <w:webHidden/>
               </w:rPr>
-              <w:instrText xml:space="preserve"> PAGEREF _Toc478772046 \h </w:instrText>
+              <w:instrText xml:space="preserve"> PAGEREF _Toc478774605 \h </w:instrText>
             </w:r>
             <w:r>
               <w:rPr>
@@ -881,7 +879,7 @@
               <w:lang w:eastAsia="en-GB"/>
             </w:rPr>
           </w:pPr>
-          <w:hyperlink w:anchor="_Toc478772047" w:history="1">
+          <w:hyperlink w:anchor="_Toc478774606" w:history="1">
             <w:r>
               <w:rPr>
                 <w:rStyle w:val="Hyperlink"/>
@@ -908,7 +906,7 @@
                 <w:noProof/>
                 <w:webHidden/>
               </w:rPr>
-              <w:instrText xml:space="preserve"> PAGEREF _Toc478772047 \h </w:instrText>
+              <w:instrText xml:space="preserve"> PAGEREF _Toc478774606 \h </w:instrText>
             </w:r>
             <w:r>
               <w:rPr>
@@ -955,7 +953,7 @@
               <w:lang w:eastAsia="en-GB"/>
             </w:rPr>
           </w:pPr>
-          <w:hyperlink w:anchor="_Toc478772048" w:history="1">
+          <w:hyperlink w:anchor="_Toc478774607" w:history="1">
             <w:r>
               <w:rPr>
                 <w:rStyle w:val="Hyperlink"/>
@@ -982,7 +980,7 @@
                 <w:noProof/>
                 <w:webHidden/>
               </w:rPr>
-              <w:instrText xml:space="preserve"> PAGEREF _Toc478772048 \h </w:instrText>
+              <w:instrText xml:space="preserve"> PAGEREF _Toc478774607 \h </w:instrText>
             </w:r>
             <w:r>
               <w:rPr>
@@ -1029,7 +1027,7 @@
               <w:lang w:eastAsia="en-GB"/>
             </w:rPr>
           </w:pPr>
-          <w:hyperlink w:anchor="_Toc478772049" w:history="1">
+          <w:hyperlink w:anchor="_Toc478774608" w:history="1">
             <w:r>
               <w:rPr>
                 <w:rStyle w:val="Hyperlink"/>
@@ -1056,7 +1054,7 @@
                 <w:noProof/>
                 <w:webHidden/>
               </w:rPr>
-              <w:instrText xml:space="preserve"> PAGEREF _Toc478772049 \h </w:instrText>
+              <w:instrText xml:space="preserve"> PAGEREF _Toc478774608 \h </w:instrText>
             </w:r>
             <w:r>
               <w:rPr>
@@ -1076,7 +1074,7 @@
                 <w:noProof/>
                 <w:webHidden/>
               </w:rPr>
-              <w:t>3</w:t>
+              <w:t>4</w:t>
             </w:r>
             <w:r>
               <w:rPr>
@@ -1103,7 +1101,7 @@
               <w:lang w:eastAsia="en-GB"/>
             </w:rPr>
           </w:pPr>
-          <w:hyperlink w:anchor="_Toc478772050" w:history="1">
+          <w:hyperlink w:anchor="_Toc478774609" w:history="1">
             <w:r>
               <w:rPr>
                 <w:rStyle w:val="Hyperlink"/>
@@ -1130,7 +1128,7 @@
                 <w:noProof/>
                 <w:webHidden/>
               </w:rPr>
-              <w:instrText xml:space="preserve"> PAGEREF _Toc478772050 \h </w:instrText>
+              <w:instrText xml:space="preserve"> PAGEREF _Toc478774609 \h </w:instrText>
             </w:r>
             <w:r>
               <w:rPr>
@@ -1177,7 +1175,7 @@
               <w:lang w:eastAsia="en-GB"/>
             </w:rPr>
           </w:pPr>
-          <w:hyperlink w:anchor="_Toc478772051" w:history="1">
+          <w:hyperlink w:anchor="_Toc478774610" w:history="1">
             <w:r>
               <w:rPr>
                 <w:rStyle w:val="Hyperlink"/>
@@ -1204,7 +1202,7 @@
                 <w:noProof/>
                 <w:webHidden/>
               </w:rPr>
-              <w:instrText xml:space="preserve"> PAGEREF _Toc478772051 \h </w:instrText>
+              <w:instrText xml:space="preserve"> PAGEREF _Toc478774610 \h </w:instrText>
             </w:r>
             <w:r>
               <w:rPr>
@@ -1251,7 +1249,7 @@
               <w:lang w:eastAsia="en-GB"/>
             </w:rPr>
           </w:pPr>
-          <w:hyperlink w:anchor="_Toc478772052" w:history="1">
+          <w:hyperlink w:anchor="_Toc478774611" w:history="1">
             <w:r>
               <w:rPr>
                 <w:rStyle w:val="Hyperlink"/>
@@ -1278,7 +1276,7 @@
                 <w:noProof/>
                 <w:webHidden/>
               </w:rPr>
-              <w:instrText xml:space="preserve"> PAGEREF _Toc478772052 \h </w:instrText>
+              <w:instrText xml:space="preserve"> PAGEREF _Toc478774611 \h </w:instrText>
             </w:r>
             <w:r>
               <w:rPr>
@@ -1327,7 +1325,7 @@
               <w:lang w:eastAsia="en-GB"/>
             </w:rPr>
           </w:pPr>
-          <w:hyperlink w:anchor="_Toc478772053" w:history="1">
+          <w:hyperlink w:anchor="_Toc478774612" w:history="1">
             <w:r>
               <w:rPr>
                 <w:rStyle w:val="Hyperlink"/>
@@ -1353,7 +1351,7 @@
                 <w:rStyle w:val="Hyperlink"/>
                 <w:noProof/>
               </w:rPr>
-              <w:t>Requirements</w:t>
+              <w:t>Data Gathering</w:t>
             </w:r>
             <w:r>
               <w:rPr>
@@ -1374,7 +1372,7 @@
                 <w:noProof/>
                 <w:webHidden/>
               </w:rPr>
-              <w:instrText xml:space="preserve"> PAGEREF _Toc478772053 \h </w:instrText>
+              <w:instrText xml:space="preserve"> PAGEREF _Toc478774612 \h </w:instrText>
             </w:r>
             <w:r>
               <w:rPr>
@@ -1421,13 +1419,13 @@
               <w:lang w:eastAsia="en-GB"/>
             </w:rPr>
           </w:pPr>
-          <w:hyperlink w:anchor="_Toc478772054" w:history="1">
+          <w:hyperlink w:anchor="_Toc478774613" w:history="1">
             <w:r>
               <w:rPr>
                 <w:rStyle w:val="Hyperlink"/>
                 <w:noProof/>
               </w:rPr>
-              <w:t>Functional Requirements</w:t>
+              <w:t>Techniques</w:t>
             </w:r>
             <w:r>
               <w:rPr>
@@ -1448,7 +1446,7 @@
                 <w:noProof/>
                 <w:webHidden/>
               </w:rPr>
-              <w:instrText xml:space="preserve"> PAGEREF _Toc478772054 \h </w:instrText>
+              <w:instrText xml:space="preserve"> PAGEREF _Toc478774613 \h </w:instrText>
             </w:r>
             <w:r>
               <w:rPr>
@@ -1469,736 +1467,6 @@
                 <w:webHidden/>
               </w:rPr>
               <w:t>4</w:t>
-            </w:r>
-            <w:r>
-              <w:rPr>
-                <w:noProof/>
-                <w:webHidden/>
-              </w:rPr>
-              <w:fldChar w:fldCharType="end"/>
-            </w:r>
-          </w:hyperlink>
-        </w:p>
-        <w:p>
-          <w:pPr>
-            <w:pStyle w:val="TOC3"/>
-            <w:tabs>
-              <w:tab w:val="right" w:pos="9010"/>
-            </w:tabs>
-            <w:rPr>
-              <w:rFonts w:eastAsiaTheme="minorEastAsia"/>
-              <w:smallCaps w:val="0"/>
-              <w:noProof/>
-              <w:sz w:val="24"/>
-              <w:szCs w:val="24"/>
-              <w:lang w:eastAsia="en-GB"/>
-            </w:rPr>
-          </w:pPr>
-          <w:hyperlink w:anchor="_Toc478772055" w:history="1">
-            <w:r>
-              <w:rPr>
-                <w:rStyle w:val="Hyperlink"/>
-                <w:noProof/>
-              </w:rPr>
-              <w:t>Requirement 1: Easy to Use GUI/Interface</w:t>
-            </w:r>
-            <w:r>
-              <w:rPr>
-                <w:noProof/>
-                <w:webHidden/>
-              </w:rPr>
-              <w:tab/>
-            </w:r>
-            <w:r>
-              <w:rPr>
-                <w:noProof/>
-                <w:webHidden/>
-              </w:rPr>
-              <w:fldChar w:fldCharType="begin"/>
-            </w:r>
-            <w:r>
-              <w:rPr>
-                <w:noProof/>
-                <w:webHidden/>
-              </w:rPr>
-              <w:instrText xml:space="preserve"> PAGEREF _Toc478772055 \h </w:instrText>
-            </w:r>
-            <w:r>
-              <w:rPr>
-                <w:noProof/>
-                <w:webHidden/>
-              </w:rPr>
-            </w:r>
-            <w:r>
-              <w:rPr>
-                <w:noProof/>
-                <w:webHidden/>
-              </w:rPr>
-              <w:fldChar w:fldCharType="separate"/>
-            </w:r>
-            <w:r>
-              <w:rPr>
-                <w:noProof/>
-                <w:webHidden/>
-              </w:rPr>
-              <w:t>4</w:t>
-            </w:r>
-            <w:r>
-              <w:rPr>
-                <w:noProof/>
-                <w:webHidden/>
-              </w:rPr>
-              <w:fldChar w:fldCharType="end"/>
-            </w:r>
-          </w:hyperlink>
-        </w:p>
-        <w:p>
-          <w:pPr>
-            <w:pStyle w:val="TOC3"/>
-            <w:tabs>
-              <w:tab w:val="right" w:pos="9010"/>
-            </w:tabs>
-            <w:rPr>
-              <w:rFonts w:eastAsiaTheme="minorEastAsia"/>
-              <w:smallCaps w:val="0"/>
-              <w:noProof/>
-              <w:sz w:val="24"/>
-              <w:szCs w:val="24"/>
-              <w:lang w:eastAsia="en-GB"/>
-            </w:rPr>
-          </w:pPr>
-          <w:hyperlink w:anchor="_Toc478772056" w:history="1">
-            <w:r>
-              <w:rPr>
-                <w:rStyle w:val="Hyperlink"/>
-                <w:noProof/>
-              </w:rPr>
-              <w:t>Requirement 2: Search</w:t>
-            </w:r>
-            <w:r>
-              <w:rPr>
-                <w:noProof/>
-                <w:webHidden/>
-              </w:rPr>
-              <w:tab/>
-            </w:r>
-            <w:r>
-              <w:rPr>
-                <w:noProof/>
-                <w:webHidden/>
-              </w:rPr>
-              <w:fldChar w:fldCharType="begin"/>
-            </w:r>
-            <w:r>
-              <w:rPr>
-                <w:noProof/>
-                <w:webHidden/>
-              </w:rPr>
-              <w:instrText xml:space="preserve"> PAGEREF _Toc478772056 \h </w:instrText>
-            </w:r>
-            <w:r>
-              <w:rPr>
-                <w:noProof/>
-                <w:webHidden/>
-              </w:rPr>
-            </w:r>
-            <w:r>
-              <w:rPr>
-                <w:noProof/>
-                <w:webHidden/>
-              </w:rPr>
-              <w:fldChar w:fldCharType="separate"/>
-            </w:r>
-            <w:r>
-              <w:rPr>
-                <w:noProof/>
-                <w:webHidden/>
-              </w:rPr>
-              <w:t>4</w:t>
-            </w:r>
-            <w:r>
-              <w:rPr>
-                <w:noProof/>
-                <w:webHidden/>
-              </w:rPr>
-              <w:fldChar w:fldCharType="end"/>
-            </w:r>
-          </w:hyperlink>
-        </w:p>
-        <w:p>
-          <w:pPr>
-            <w:pStyle w:val="TOC3"/>
-            <w:tabs>
-              <w:tab w:val="right" w:pos="9010"/>
-            </w:tabs>
-            <w:rPr>
-              <w:rFonts w:eastAsiaTheme="minorEastAsia"/>
-              <w:smallCaps w:val="0"/>
-              <w:noProof/>
-              <w:sz w:val="24"/>
-              <w:szCs w:val="24"/>
-              <w:lang w:eastAsia="en-GB"/>
-            </w:rPr>
-          </w:pPr>
-          <w:hyperlink w:anchor="_Toc478772057" w:history="1">
-            <w:r>
-              <w:rPr>
-                <w:rStyle w:val="Hyperlink"/>
-                <w:noProof/>
-              </w:rPr>
-              <w:t>Requirement 3: User Registration and Login</w:t>
-            </w:r>
-            <w:r>
-              <w:rPr>
-                <w:noProof/>
-                <w:webHidden/>
-              </w:rPr>
-              <w:tab/>
-            </w:r>
-            <w:r>
-              <w:rPr>
-                <w:noProof/>
-                <w:webHidden/>
-              </w:rPr>
-              <w:fldChar w:fldCharType="begin"/>
-            </w:r>
-            <w:r>
-              <w:rPr>
-                <w:noProof/>
-                <w:webHidden/>
-              </w:rPr>
-              <w:instrText xml:space="preserve"> PAGEREF _Toc478772057 \h </w:instrText>
-            </w:r>
-            <w:r>
-              <w:rPr>
-                <w:noProof/>
-                <w:webHidden/>
-              </w:rPr>
-            </w:r>
-            <w:r>
-              <w:rPr>
-                <w:noProof/>
-                <w:webHidden/>
-              </w:rPr>
-              <w:fldChar w:fldCharType="separate"/>
-            </w:r>
-            <w:r>
-              <w:rPr>
-                <w:noProof/>
-                <w:webHidden/>
-              </w:rPr>
-              <w:t>5</w:t>
-            </w:r>
-            <w:r>
-              <w:rPr>
-                <w:noProof/>
-                <w:webHidden/>
-              </w:rPr>
-              <w:fldChar w:fldCharType="end"/>
-            </w:r>
-          </w:hyperlink>
-        </w:p>
-        <w:p>
-          <w:pPr>
-            <w:pStyle w:val="TOC3"/>
-            <w:tabs>
-              <w:tab w:val="right" w:pos="9010"/>
-            </w:tabs>
-            <w:rPr>
-              <w:rFonts w:eastAsiaTheme="minorEastAsia"/>
-              <w:smallCaps w:val="0"/>
-              <w:noProof/>
-              <w:sz w:val="24"/>
-              <w:szCs w:val="24"/>
-              <w:lang w:eastAsia="en-GB"/>
-            </w:rPr>
-          </w:pPr>
-          <w:hyperlink w:anchor="_Toc478772058" w:history="1">
-            <w:r>
-              <w:rPr>
-                <w:rStyle w:val="Hyperlink"/>
-                <w:noProof/>
-              </w:rPr>
-              <w:t>Requirement 4: Support Forum</w:t>
-            </w:r>
-            <w:r>
-              <w:rPr>
-                <w:noProof/>
-                <w:webHidden/>
-              </w:rPr>
-              <w:tab/>
-            </w:r>
-            <w:r>
-              <w:rPr>
-                <w:noProof/>
-                <w:webHidden/>
-              </w:rPr>
-              <w:fldChar w:fldCharType="begin"/>
-            </w:r>
-            <w:r>
-              <w:rPr>
-                <w:noProof/>
-                <w:webHidden/>
-              </w:rPr>
-              <w:instrText xml:space="preserve"> PAGEREF _Toc478772058 \h </w:instrText>
-            </w:r>
-            <w:r>
-              <w:rPr>
-                <w:noProof/>
-                <w:webHidden/>
-              </w:rPr>
-            </w:r>
-            <w:r>
-              <w:rPr>
-                <w:noProof/>
-                <w:webHidden/>
-              </w:rPr>
-              <w:fldChar w:fldCharType="separate"/>
-            </w:r>
-            <w:r>
-              <w:rPr>
-                <w:noProof/>
-                <w:webHidden/>
-              </w:rPr>
-              <w:t>5</w:t>
-            </w:r>
-            <w:r>
-              <w:rPr>
-                <w:noProof/>
-                <w:webHidden/>
-              </w:rPr>
-              <w:fldChar w:fldCharType="end"/>
-            </w:r>
-          </w:hyperlink>
-        </w:p>
-        <w:p>
-          <w:pPr>
-            <w:pStyle w:val="TOC3"/>
-            <w:tabs>
-              <w:tab w:val="right" w:pos="9010"/>
-            </w:tabs>
-            <w:rPr>
-              <w:rFonts w:eastAsiaTheme="minorEastAsia"/>
-              <w:smallCaps w:val="0"/>
-              <w:noProof/>
-              <w:sz w:val="24"/>
-              <w:szCs w:val="24"/>
-              <w:lang w:eastAsia="en-GB"/>
-            </w:rPr>
-          </w:pPr>
-          <w:hyperlink w:anchor="_Toc478772059" w:history="1">
-            <w:r>
-              <w:rPr>
-                <w:rStyle w:val="Hyperlink"/>
-                <w:noProof/>
-              </w:rPr>
-              <w:t>Requirement 5: User Profiles</w:t>
-            </w:r>
-            <w:r>
-              <w:rPr>
-                <w:noProof/>
-                <w:webHidden/>
-              </w:rPr>
-              <w:tab/>
-            </w:r>
-            <w:r>
-              <w:rPr>
-                <w:noProof/>
-                <w:webHidden/>
-              </w:rPr>
-              <w:fldChar w:fldCharType="begin"/>
-            </w:r>
-            <w:r>
-              <w:rPr>
-                <w:noProof/>
-                <w:webHidden/>
-              </w:rPr>
-              <w:instrText xml:space="preserve"> PAGEREF _Toc478772059 \h </w:instrText>
-            </w:r>
-            <w:r>
-              <w:rPr>
-                <w:noProof/>
-                <w:webHidden/>
-              </w:rPr>
-            </w:r>
-            <w:r>
-              <w:rPr>
-                <w:noProof/>
-                <w:webHidden/>
-              </w:rPr>
-              <w:fldChar w:fldCharType="separate"/>
-            </w:r>
-            <w:r>
-              <w:rPr>
-                <w:noProof/>
-                <w:webHidden/>
-              </w:rPr>
-              <w:t>5</w:t>
-            </w:r>
-            <w:r>
-              <w:rPr>
-                <w:noProof/>
-                <w:webHidden/>
-              </w:rPr>
-              <w:fldChar w:fldCharType="end"/>
-            </w:r>
-          </w:hyperlink>
-        </w:p>
-        <w:p>
-          <w:pPr>
-            <w:pStyle w:val="TOC3"/>
-            <w:tabs>
-              <w:tab w:val="right" w:pos="9010"/>
-            </w:tabs>
-            <w:rPr>
-              <w:rFonts w:eastAsiaTheme="minorEastAsia"/>
-              <w:smallCaps w:val="0"/>
-              <w:noProof/>
-              <w:sz w:val="24"/>
-              <w:szCs w:val="24"/>
-              <w:lang w:eastAsia="en-GB"/>
-            </w:rPr>
-          </w:pPr>
-          <w:hyperlink w:anchor="_Toc478772060" w:history="1">
-            <w:r>
-              <w:rPr>
-                <w:rStyle w:val="Hyperlink"/>
-                <w:noProof/>
-              </w:rPr>
-              <w:t>Requirement 6: Ecommerce Support</w:t>
-            </w:r>
-            <w:r>
-              <w:rPr>
-                <w:noProof/>
-                <w:webHidden/>
-              </w:rPr>
-              <w:tab/>
-            </w:r>
-            <w:r>
-              <w:rPr>
-                <w:noProof/>
-                <w:webHidden/>
-              </w:rPr>
-              <w:fldChar w:fldCharType="begin"/>
-            </w:r>
-            <w:r>
-              <w:rPr>
-                <w:noProof/>
-                <w:webHidden/>
-              </w:rPr>
-              <w:instrText xml:space="preserve"> PAGEREF _Toc478772060 \h </w:instrText>
-            </w:r>
-            <w:r>
-              <w:rPr>
-                <w:noProof/>
-                <w:webHidden/>
-              </w:rPr>
-            </w:r>
-            <w:r>
-              <w:rPr>
-                <w:noProof/>
-                <w:webHidden/>
-              </w:rPr>
-              <w:fldChar w:fldCharType="separate"/>
-            </w:r>
-            <w:r>
-              <w:rPr>
-                <w:noProof/>
-                <w:webHidden/>
-              </w:rPr>
-              <w:t>6</w:t>
-            </w:r>
-            <w:r>
-              <w:rPr>
-                <w:noProof/>
-                <w:webHidden/>
-              </w:rPr>
-              <w:fldChar w:fldCharType="end"/>
-            </w:r>
-          </w:hyperlink>
-        </w:p>
-        <w:p>
-          <w:pPr>
-            <w:pStyle w:val="TOC3"/>
-            <w:tabs>
-              <w:tab w:val="right" w:pos="9010"/>
-            </w:tabs>
-            <w:rPr>
-              <w:rFonts w:eastAsiaTheme="minorEastAsia"/>
-              <w:smallCaps w:val="0"/>
-              <w:noProof/>
-              <w:sz w:val="24"/>
-              <w:szCs w:val="24"/>
-              <w:lang w:eastAsia="en-GB"/>
-            </w:rPr>
-          </w:pPr>
-          <w:hyperlink w:anchor="_Toc478772061" w:history="1">
-            <w:r>
-              <w:rPr>
-                <w:rStyle w:val="Hyperlink"/>
-                <w:noProof/>
-              </w:rPr>
-              <w:t>Requirement 7: Review System</w:t>
-            </w:r>
-            <w:r>
-              <w:rPr>
-                <w:noProof/>
-                <w:webHidden/>
-              </w:rPr>
-              <w:tab/>
-            </w:r>
-            <w:r>
-              <w:rPr>
-                <w:noProof/>
-                <w:webHidden/>
-              </w:rPr>
-              <w:fldChar w:fldCharType="begin"/>
-            </w:r>
-            <w:r>
-              <w:rPr>
-                <w:noProof/>
-                <w:webHidden/>
-              </w:rPr>
-              <w:instrText xml:space="preserve"> PAGEREF _Toc478772061 \h </w:instrText>
-            </w:r>
-            <w:r>
-              <w:rPr>
-                <w:noProof/>
-                <w:webHidden/>
-              </w:rPr>
-            </w:r>
-            <w:r>
-              <w:rPr>
-                <w:noProof/>
-                <w:webHidden/>
-              </w:rPr>
-              <w:fldChar w:fldCharType="separate"/>
-            </w:r>
-            <w:r>
-              <w:rPr>
-                <w:noProof/>
-                <w:webHidden/>
-              </w:rPr>
-              <w:t>6</w:t>
-            </w:r>
-            <w:r>
-              <w:rPr>
-                <w:noProof/>
-                <w:webHidden/>
-              </w:rPr>
-              <w:fldChar w:fldCharType="end"/>
-            </w:r>
-          </w:hyperlink>
-        </w:p>
-        <w:p>
-          <w:pPr>
-            <w:pStyle w:val="TOC3"/>
-            <w:tabs>
-              <w:tab w:val="right" w:pos="9010"/>
-            </w:tabs>
-            <w:rPr>
-              <w:rFonts w:eastAsiaTheme="minorEastAsia"/>
-              <w:smallCaps w:val="0"/>
-              <w:noProof/>
-              <w:sz w:val="24"/>
-              <w:szCs w:val="24"/>
-              <w:lang w:eastAsia="en-GB"/>
-            </w:rPr>
-          </w:pPr>
-          <w:hyperlink w:anchor="_Toc478772062" w:history="1">
-            <w:r>
-              <w:rPr>
-                <w:rStyle w:val="Hyperlink"/>
-                <w:noProof/>
-              </w:rPr>
-              <w:t>Requirement 8: Contact Form</w:t>
-            </w:r>
-            <w:r>
-              <w:rPr>
-                <w:noProof/>
-                <w:webHidden/>
-              </w:rPr>
-              <w:tab/>
-            </w:r>
-            <w:r>
-              <w:rPr>
-                <w:noProof/>
-                <w:webHidden/>
-              </w:rPr>
-              <w:fldChar w:fldCharType="begin"/>
-            </w:r>
-            <w:r>
-              <w:rPr>
-                <w:noProof/>
-                <w:webHidden/>
-              </w:rPr>
-              <w:instrText xml:space="preserve"> PAGEREF _Toc478772062 \h </w:instrText>
-            </w:r>
-            <w:r>
-              <w:rPr>
-                <w:noProof/>
-                <w:webHidden/>
-              </w:rPr>
-            </w:r>
-            <w:r>
-              <w:rPr>
-                <w:noProof/>
-                <w:webHidden/>
-              </w:rPr>
-              <w:fldChar w:fldCharType="separate"/>
-            </w:r>
-            <w:r>
-              <w:rPr>
-                <w:noProof/>
-                <w:webHidden/>
-              </w:rPr>
-              <w:t>6</w:t>
-            </w:r>
-            <w:r>
-              <w:rPr>
-                <w:noProof/>
-                <w:webHidden/>
-              </w:rPr>
-              <w:fldChar w:fldCharType="end"/>
-            </w:r>
-          </w:hyperlink>
-        </w:p>
-        <w:p>
-          <w:pPr>
-            <w:pStyle w:val="TOC3"/>
-            <w:tabs>
-              <w:tab w:val="right" w:pos="9010"/>
-            </w:tabs>
-            <w:rPr>
-              <w:rFonts w:eastAsiaTheme="minorEastAsia"/>
-              <w:smallCaps w:val="0"/>
-              <w:noProof/>
-              <w:sz w:val="24"/>
-              <w:szCs w:val="24"/>
-              <w:lang w:eastAsia="en-GB"/>
-            </w:rPr>
-          </w:pPr>
-          <w:hyperlink w:anchor="_Toc478772063" w:history="1">
-            <w:r>
-              <w:rPr>
-                <w:rStyle w:val="Hyperlink"/>
-                <w:noProof/>
-              </w:rPr>
-              <w:t>Requirement 9: Subscribe</w:t>
-            </w:r>
-            <w:r>
-              <w:rPr>
-                <w:noProof/>
-                <w:webHidden/>
-              </w:rPr>
-              <w:tab/>
-            </w:r>
-            <w:r>
-              <w:rPr>
-                <w:noProof/>
-                <w:webHidden/>
-              </w:rPr>
-              <w:fldChar w:fldCharType="begin"/>
-            </w:r>
-            <w:r>
-              <w:rPr>
-                <w:noProof/>
-                <w:webHidden/>
-              </w:rPr>
-              <w:instrText xml:space="preserve"> PAGEREF _Toc478772063 \h </w:instrText>
-            </w:r>
-            <w:r>
-              <w:rPr>
-                <w:noProof/>
-                <w:webHidden/>
-              </w:rPr>
-            </w:r>
-            <w:r>
-              <w:rPr>
-                <w:noProof/>
-                <w:webHidden/>
-              </w:rPr>
-              <w:fldChar w:fldCharType="separate"/>
-            </w:r>
-            <w:r>
-              <w:rPr>
-                <w:noProof/>
-                <w:webHidden/>
-              </w:rPr>
-              <w:t>6</w:t>
-            </w:r>
-            <w:r>
-              <w:rPr>
-                <w:noProof/>
-                <w:webHidden/>
-              </w:rPr>
-              <w:fldChar w:fldCharType="end"/>
-            </w:r>
-          </w:hyperlink>
-        </w:p>
-        <w:p>
-          <w:pPr>
-            <w:pStyle w:val="TOC3"/>
-            <w:tabs>
-              <w:tab w:val="right" w:pos="9010"/>
-            </w:tabs>
-            <w:rPr>
-              <w:rFonts w:eastAsiaTheme="minorEastAsia"/>
-              <w:smallCaps w:val="0"/>
-              <w:noProof/>
-              <w:sz w:val="24"/>
-              <w:szCs w:val="24"/>
-              <w:lang w:eastAsia="en-GB"/>
-            </w:rPr>
-          </w:pPr>
-          <w:hyperlink w:anchor="_Toc478772064" w:history="1">
-            <w:r>
-              <w:rPr>
-                <w:rStyle w:val="Hyperlink"/>
-                <w:noProof/>
-              </w:rPr>
-              <w:t>Requirement 10: Easy Navigational Structure (Menus and Sidebars)</w:t>
-            </w:r>
-            <w:r>
-              <w:rPr>
-                <w:noProof/>
-                <w:webHidden/>
-              </w:rPr>
-              <w:tab/>
-            </w:r>
-            <w:r>
-              <w:rPr>
-                <w:noProof/>
-                <w:webHidden/>
-              </w:rPr>
-              <w:fldChar w:fldCharType="begin"/>
-            </w:r>
-            <w:r>
-              <w:rPr>
-                <w:noProof/>
-                <w:webHidden/>
-              </w:rPr>
-              <w:instrText xml:space="preserve"> PAGEREF _Toc478772064 \h </w:instrText>
-            </w:r>
-            <w:r>
-              <w:rPr>
-                <w:noProof/>
-                <w:webHidden/>
-              </w:rPr>
-            </w:r>
-            <w:r>
-              <w:rPr>
-                <w:noProof/>
-                <w:webHidden/>
-              </w:rPr>
-              <w:fldChar w:fldCharType="separate"/>
-            </w:r>
-            <w:r>
-              <w:rPr>
-                <w:noProof/>
-                <w:webHidden/>
-              </w:rPr>
-              <w:t>7</w:t>
             </w:r>
             <w:r>
               <w:rPr>
@@ -2225,13 +1493,13 @@
               <w:lang w:eastAsia="en-GB"/>
             </w:rPr>
           </w:pPr>
-          <w:hyperlink w:anchor="_Toc478772065" w:history="1">
+          <w:hyperlink w:anchor="_Toc478774614" w:history="1">
             <w:r>
               <w:rPr>
                 <w:rStyle w:val="Hyperlink"/>
                 <w:noProof/>
               </w:rPr>
-              <w:t>Non-Functional Requirements</w:t>
+              <w:t>Interviews</w:t>
             </w:r>
             <w:r>
               <w:rPr>
@@ -2252,7 +1520,7 @@
                 <w:noProof/>
                 <w:webHidden/>
               </w:rPr>
-              <w:instrText xml:space="preserve"> PAGEREF _Toc478772065 \h </w:instrText>
+              <w:instrText xml:space="preserve"> PAGEREF _Toc478774614 \h </w:instrText>
             </w:r>
             <w:r>
               <w:rPr>
@@ -2272,7 +1540,643 @@
                 <w:noProof/>
                 <w:webHidden/>
               </w:rPr>
-              <w:t>7</w:t>
+              <w:t>4</w:t>
+            </w:r>
+            <w:r>
+              <w:rPr>
+                <w:noProof/>
+                <w:webHidden/>
+              </w:rPr>
+              <w:fldChar w:fldCharType="end"/>
+            </w:r>
+          </w:hyperlink>
+        </w:p>
+        <w:p>
+          <w:pPr>
+            <w:pStyle w:val="TOC2"/>
+            <w:tabs>
+              <w:tab w:val="right" w:pos="9010"/>
+            </w:tabs>
+            <w:rPr>
+              <w:rFonts w:eastAsiaTheme="minorEastAsia"/>
+              <w:b w:val="0"/>
+              <w:smallCaps w:val="0"/>
+              <w:noProof/>
+              <w:sz w:val="24"/>
+              <w:szCs w:val="24"/>
+              <w:lang w:eastAsia="en-GB"/>
+            </w:rPr>
+          </w:pPr>
+          <w:hyperlink w:anchor="_Toc478774615" w:history="1">
+            <w:r>
+              <w:rPr>
+                <w:rStyle w:val="Hyperlink"/>
+                <w:noProof/>
+              </w:rPr>
+              <w:t>Survey</w:t>
+            </w:r>
+            <w:r>
+              <w:rPr>
+                <w:noProof/>
+                <w:webHidden/>
+              </w:rPr>
+              <w:tab/>
+            </w:r>
+            <w:r>
+              <w:rPr>
+                <w:noProof/>
+                <w:webHidden/>
+              </w:rPr>
+              <w:fldChar w:fldCharType="begin"/>
+            </w:r>
+            <w:r>
+              <w:rPr>
+                <w:noProof/>
+                <w:webHidden/>
+              </w:rPr>
+              <w:instrText xml:space="preserve"> PAGEREF _Toc478774615 \h </w:instrText>
+            </w:r>
+            <w:r>
+              <w:rPr>
+                <w:noProof/>
+                <w:webHidden/>
+              </w:rPr>
+            </w:r>
+            <w:r>
+              <w:rPr>
+                <w:noProof/>
+                <w:webHidden/>
+              </w:rPr>
+              <w:fldChar w:fldCharType="separate"/>
+            </w:r>
+            <w:r>
+              <w:rPr>
+                <w:noProof/>
+                <w:webHidden/>
+              </w:rPr>
+              <w:t>4</w:t>
+            </w:r>
+            <w:r>
+              <w:rPr>
+                <w:noProof/>
+                <w:webHidden/>
+              </w:rPr>
+              <w:fldChar w:fldCharType="end"/>
+            </w:r>
+          </w:hyperlink>
+        </w:p>
+        <w:p>
+          <w:pPr>
+            <w:pStyle w:val="TOC1"/>
+            <w:tabs>
+              <w:tab w:val="left" w:pos="352"/>
+              <w:tab w:val="right" w:pos="9010"/>
+            </w:tabs>
+            <w:rPr>
+              <w:rFonts w:eastAsiaTheme="minorEastAsia"/>
+              <w:b w:val="0"/>
+              <w:caps w:val="0"/>
+              <w:noProof/>
+              <w:sz w:val="24"/>
+              <w:szCs w:val="24"/>
+              <w:u w:val="none"/>
+              <w:lang w:eastAsia="en-GB"/>
+            </w:rPr>
+          </w:pPr>
+          <w:hyperlink w:anchor="_Toc478774616" w:history="1">
+            <w:r>
+              <w:rPr>
+                <w:rStyle w:val="Hyperlink"/>
+                <w:noProof/>
+              </w:rPr>
+              <w:t>4</w:t>
+            </w:r>
+            <w:r>
+              <w:rPr>
+                <w:rFonts w:eastAsiaTheme="minorEastAsia"/>
+                <w:b w:val="0"/>
+                <w:caps w:val="0"/>
+                <w:noProof/>
+                <w:sz w:val="24"/>
+                <w:szCs w:val="24"/>
+                <w:u w:val="none"/>
+                <w:lang w:eastAsia="en-GB"/>
+              </w:rPr>
+              <w:tab/>
+            </w:r>
+            <w:r>
+              <w:rPr>
+                <w:rStyle w:val="Hyperlink"/>
+                <w:noProof/>
+              </w:rPr>
+              <w:t>Data Analysis</w:t>
+            </w:r>
+            <w:r>
+              <w:rPr>
+                <w:noProof/>
+                <w:webHidden/>
+              </w:rPr>
+              <w:tab/>
+            </w:r>
+            <w:r>
+              <w:rPr>
+                <w:noProof/>
+                <w:webHidden/>
+              </w:rPr>
+              <w:fldChar w:fldCharType="begin"/>
+            </w:r>
+            <w:r>
+              <w:rPr>
+                <w:noProof/>
+                <w:webHidden/>
+              </w:rPr>
+              <w:instrText xml:space="preserve"> PAGEREF _Toc478774616 \h </w:instrText>
+            </w:r>
+            <w:r>
+              <w:rPr>
+                <w:noProof/>
+                <w:webHidden/>
+              </w:rPr>
+            </w:r>
+            <w:r>
+              <w:rPr>
+                <w:noProof/>
+                <w:webHidden/>
+              </w:rPr>
+              <w:fldChar w:fldCharType="separate"/>
+            </w:r>
+            <w:r>
+              <w:rPr>
+                <w:noProof/>
+                <w:webHidden/>
+              </w:rPr>
+              <w:t>4</w:t>
+            </w:r>
+            <w:r>
+              <w:rPr>
+                <w:noProof/>
+                <w:webHidden/>
+              </w:rPr>
+              <w:fldChar w:fldCharType="end"/>
+            </w:r>
+          </w:hyperlink>
+        </w:p>
+        <w:p>
+          <w:pPr>
+            <w:pStyle w:val="TOC2"/>
+            <w:tabs>
+              <w:tab w:val="right" w:pos="9010"/>
+            </w:tabs>
+            <w:rPr>
+              <w:rFonts w:eastAsiaTheme="minorEastAsia"/>
+              <w:b w:val="0"/>
+              <w:smallCaps w:val="0"/>
+              <w:noProof/>
+              <w:sz w:val="24"/>
+              <w:szCs w:val="24"/>
+              <w:lang w:eastAsia="en-GB"/>
+            </w:rPr>
+          </w:pPr>
+          <w:hyperlink w:anchor="_Toc478774617" w:history="1">
+            <w:r>
+              <w:rPr>
+                <w:rStyle w:val="Hyperlink"/>
+                <w:noProof/>
+              </w:rPr>
+              <w:t>User Groups Identified</w:t>
+            </w:r>
+            <w:r>
+              <w:rPr>
+                <w:noProof/>
+                <w:webHidden/>
+              </w:rPr>
+              <w:tab/>
+            </w:r>
+            <w:r>
+              <w:rPr>
+                <w:noProof/>
+                <w:webHidden/>
+              </w:rPr>
+              <w:fldChar w:fldCharType="begin"/>
+            </w:r>
+            <w:r>
+              <w:rPr>
+                <w:noProof/>
+                <w:webHidden/>
+              </w:rPr>
+              <w:instrText xml:space="preserve"> PAGEREF _Toc478774617 \h </w:instrText>
+            </w:r>
+            <w:r>
+              <w:rPr>
+                <w:noProof/>
+                <w:webHidden/>
+              </w:rPr>
+            </w:r>
+            <w:r>
+              <w:rPr>
+                <w:noProof/>
+                <w:webHidden/>
+              </w:rPr>
+              <w:fldChar w:fldCharType="separate"/>
+            </w:r>
+            <w:r>
+              <w:rPr>
+                <w:noProof/>
+                <w:webHidden/>
+              </w:rPr>
+              <w:t>4</w:t>
+            </w:r>
+            <w:r>
+              <w:rPr>
+                <w:noProof/>
+                <w:webHidden/>
+              </w:rPr>
+              <w:fldChar w:fldCharType="end"/>
+            </w:r>
+          </w:hyperlink>
+        </w:p>
+        <w:p>
+          <w:pPr>
+            <w:pStyle w:val="TOC2"/>
+            <w:tabs>
+              <w:tab w:val="right" w:pos="9010"/>
+            </w:tabs>
+            <w:rPr>
+              <w:rFonts w:eastAsiaTheme="minorEastAsia"/>
+              <w:b w:val="0"/>
+              <w:smallCaps w:val="0"/>
+              <w:noProof/>
+              <w:sz w:val="24"/>
+              <w:szCs w:val="24"/>
+              <w:lang w:eastAsia="en-GB"/>
+            </w:rPr>
+          </w:pPr>
+          <w:hyperlink w:anchor="_Toc478774618" w:history="1">
+            <w:r>
+              <w:rPr>
+                <w:rStyle w:val="Hyperlink"/>
+                <w:noProof/>
+              </w:rPr>
+              <w:t>Personas</w:t>
+            </w:r>
+            <w:r>
+              <w:rPr>
+                <w:noProof/>
+                <w:webHidden/>
+              </w:rPr>
+              <w:tab/>
+            </w:r>
+            <w:r>
+              <w:rPr>
+                <w:noProof/>
+                <w:webHidden/>
+              </w:rPr>
+              <w:fldChar w:fldCharType="begin"/>
+            </w:r>
+            <w:r>
+              <w:rPr>
+                <w:noProof/>
+                <w:webHidden/>
+              </w:rPr>
+              <w:instrText xml:space="preserve"> PAGEREF _Toc478774618 \h </w:instrText>
+            </w:r>
+            <w:r>
+              <w:rPr>
+                <w:noProof/>
+                <w:webHidden/>
+              </w:rPr>
+            </w:r>
+            <w:r>
+              <w:rPr>
+                <w:noProof/>
+                <w:webHidden/>
+              </w:rPr>
+              <w:fldChar w:fldCharType="separate"/>
+            </w:r>
+            <w:r>
+              <w:rPr>
+                <w:noProof/>
+                <w:webHidden/>
+              </w:rPr>
+              <w:t>4</w:t>
+            </w:r>
+            <w:r>
+              <w:rPr>
+                <w:noProof/>
+                <w:webHidden/>
+              </w:rPr>
+              <w:fldChar w:fldCharType="end"/>
+            </w:r>
+          </w:hyperlink>
+        </w:p>
+        <w:p>
+          <w:pPr>
+            <w:pStyle w:val="TOC2"/>
+            <w:tabs>
+              <w:tab w:val="right" w:pos="9010"/>
+            </w:tabs>
+            <w:rPr>
+              <w:rFonts w:eastAsiaTheme="minorEastAsia"/>
+              <w:b w:val="0"/>
+              <w:smallCaps w:val="0"/>
+              <w:noProof/>
+              <w:sz w:val="24"/>
+              <w:szCs w:val="24"/>
+              <w:lang w:eastAsia="en-GB"/>
+            </w:rPr>
+          </w:pPr>
+          <w:hyperlink w:anchor="_Toc478774619" w:history="1">
+            <w:r>
+              <w:rPr>
+                <w:rStyle w:val="Hyperlink"/>
+                <w:noProof/>
+              </w:rPr>
+              <w:t>Scenarios</w:t>
+            </w:r>
+            <w:r>
+              <w:rPr>
+                <w:noProof/>
+                <w:webHidden/>
+              </w:rPr>
+              <w:tab/>
+            </w:r>
+            <w:r>
+              <w:rPr>
+                <w:noProof/>
+                <w:webHidden/>
+              </w:rPr>
+              <w:fldChar w:fldCharType="begin"/>
+            </w:r>
+            <w:r>
+              <w:rPr>
+                <w:noProof/>
+                <w:webHidden/>
+              </w:rPr>
+              <w:instrText xml:space="preserve"> PAGEREF _Toc478774619 \h </w:instrText>
+            </w:r>
+            <w:r>
+              <w:rPr>
+                <w:noProof/>
+                <w:webHidden/>
+              </w:rPr>
+            </w:r>
+            <w:r>
+              <w:rPr>
+                <w:noProof/>
+                <w:webHidden/>
+              </w:rPr>
+              <w:fldChar w:fldCharType="separate"/>
+            </w:r>
+            <w:r>
+              <w:rPr>
+                <w:noProof/>
+                <w:webHidden/>
+              </w:rPr>
+              <w:t>4</w:t>
+            </w:r>
+            <w:r>
+              <w:rPr>
+                <w:noProof/>
+                <w:webHidden/>
+              </w:rPr>
+              <w:fldChar w:fldCharType="end"/>
+            </w:r>
+          </w:hyperlink>
+        </w:p>
+        <w:p>
+          <w:pPr>
+            <w:pStyle w:val="TOC2"/>
+            <w:tabs>
+              <w:tab w:val="right" w:pos="9010"/>
+            </w:tabs>
+            <w:rPr>
+              <w:rFonts w:eastAsiaTheme="minorEastAsia"/>
+              <w:b w:val="0"/>
+              <w:smallCaps w:val="0"/>
+              <w:noProof/>
+              <w:sz w:val="24"/>
+              <w:szCs w:val="24"/>
+              <w:lang w:eastAsia="en-GB"/>
+            </w:rPr>
+          </w:pPr>
+          <w:hyperlink w:anchor="_Toc478774620" w:history="1">
+            <w:r>
+              <w:rPr>
+                <w:rStyle w:val="Hyperlink"/>
+                <w:noProof/>
+              </w:rPr>
+              <w:t>Task Analysis</w:t>
+            </w:r>
+            <w:r>
+              <w:rPr>
+                <w:noProof/>
+                <w:webHidden/>
+              </w:rPr>
+              <w:tab/>
+            </w:r>
+            <w:r>
+              <w:rPr>
+                <w:noProof/>
+                <w:webHidden/>
+              </w:rPr>
+              <w:fldChar w:fldCharType="begin"/>
+            </w:r>
+            <w:r>
+              <w:rPr>
+                <w:noProof/>
+                <w:webHidden/>
+              </w:rPr>
+              <w:instrText xml:space="preserve"> PAGEREF _Toc478774620 \h </w:instrText>
+            </w:r>
+            <w:r>
+              <w:rPr>
+                <w:noProof/>
+                <w:webHidden/>
+              </w:rPr>
+            </w:r>
+            <w:r>
+              <w:rPr>
+                <w:noProof/>
+                <w:webHidden/>
+              </w:rPr>
+              <w:fldChar w:fldCharType="separate"/>
+            </w:r>
+            <w:r>
+              <w:rPr>
+                <w:noProof/>
+                <w:webHidden/>
+              </w:rPr>
+              <w:t>4</w:t>
+            </w:r>
+            <w:r>
+              <w:rPr>
+                <w:noProof/>
+                <w:webHidden/>
+              </w:rPr>
+              <w:fldChar w:fldCharType="end"/>
+            </w:r>
+          </w:hyperlink>
+        </w:p>
+        <w:p>
+          <w:pPr>
+            <w:pStyle w:val="TOC1"/>
+            <w:tabs>
+              <w:tab w:val="left" w:pos="352"/>
+              <w:tab w:val="right" w:pos="9010"/>
+            </w:tabs>
+            <w:rPr>
+              <w:rFonts w:eastAsiaTheme="minorEastAsia"/>
+              <w:b w:val="0"/>
+              <w:caps w:val="0"/>
+              <w:noProof/>
+              <w:sz w:val="24"/>
+              <w:szCs w:val="24"/>
+              <w:u w:val="none"/>
+              <w:lang w:eastAsia="en-GB"/>
+            </w:rPr>
+          </w:pPr>
+          <w:hyperlink w:anchor="_Toc478774621" w:history="1">
+            <w:r>
+              <w:rPr>
+                <w:rStyle w:val="Hyperlink"/>
+                <w:noProof/>
+              </w:rPr>
+              <w:t>5</w:t>
+            </w:r>
+            <w:r>
+              <w:rPr>
+                <w:rFonts w:eastAsiaTheme="minorEastAsia"/>
+                <w:b w:val="0"/>
+                <w:caps w:val="0"/>
+                <w:noProof/>
+                <w:sz w:val="24"/>
+                <w:szCs w:val="24"/>
+                <w:u w:val="none"/>
+                <w:lang w:eastAsia="en-GB"/>
+              </w:rPr>
+              <w:tab/>
+            </w:r>
+            <w:r>
+              <w:rPr>
+                <w:rStyle w:val="Hyperlink"/>
+                <w:noProof/>
+              </w:rPr>
+              <w:t>Requirements</w:t>
+            </w:r>
+            <w:r>
+              <w:rPr>
+                <w:noProof/>
+                <w:webHidden/>
+              </w:rPr>
+              <w:tab/>
+            </w:r>
+            <w:r>
+              <w:rPr>
+                <w:noProof/>
+                <w:webHidden/>
+              </w:rPr>
+              <w:fldChar w:fldCharType="begin"/>
+            </w:r>
+            <w:r>
+              <w:rPr>
+                <w:noProof/>
+                <w:webHidden/>
+              </w:rPr>
+              <w:instrText xml:space="preserve"> PAGEREF _Toc478774621 \h </w:instrText>
+            </w:r>
+            <w:r>
+              <w:rPr>
+                <w:noProof/>
+                <w:webHidden/>
+              </w:rPr>
+            </w:r>
+            <w:r>
+              <w:rPr>
+                <w:noProof/>
+                <w:webHidden/>
+              </w:rPr>
+              <w:fldChar w:fldCharType="separate"/>
+            </w:r>
+            <w:r>
+              <w:rPr>
+                <w:noProof/>
+                <w:webHidden/>
+              </w:rPr>
+              <w:t>5</w:t>
+            </w:r>
+            <w:r>
+              <w:rPr>
+                <w:noProof/>
+                <w:webHidden/>
+              </w:rPr>
+              <w:fldChar w:fldCharType="end"/>
+            </w:r>
+          </w:hyperlink>
+        </w:p>
+        <w:p>
+          <w:pPr>
+            <w:pStyle w:val="TOC2"/>
+            <w:tabs>
+              <w:tab w:val="right" w:pos="9010"/>
+            </w:tabs>
+            <w:rPr>
+              <w:rFonts w:eastAsiaTheme="minorEastAsia"/>
+              <w:b w:val="0"/>
+              <w:smallCaps w:val="0"/>
+              <w:noProof/>
+              <w:sz w:val="24"/>
+              <w:szCs w:val="24"/>
+              <w:lang w:eastAsia="en-GB"/>
+            </w:rPr>
+          </w:pPr>
+          <w:hyperlink w:anchor="_Toc478774622" w:history="1">
+            <w:r>
+              <w:rPr>
+                <w:rStyle w:val="Hyperlink"/>
+                <w:noProof/>
+              </w:rPr>
+              <w:t>Functional Requirements</w:t>
+            </w:r>
+            <w:r>
+              <w:rPr>
+                <w:noProof/>
+                <w:webHidden/>
+              </w:rPr>
+              <w:tab/>
+            </w:r>
+            <w:r>
+              <w:rPr>
+                <w:noProof/>
+                <w:webHidden/>
+              </w:rPr>
+              <w:fldChar w:fldCharType="begin"/>
+            </w:r>
+            <w:r>
+              <w:rPr>
+                <w:noProof/>
+                <w:webHidden/>
+              </w:rPr>
+              <w:instrText xml:space="preserve"> PAGEREF _Toc478774622 \h </w:instrText>
+            </w:r>
+            <w:r>
+              <w:rPr>
+                <w:noProof/>
+                <w:webHidden/>
+              </w:rPr>
+            </w:r>
+            <w:r>
+              <w:rPr>
+                <w:noProof/>
+                <w:webHidden/>
+              </w:rPr>
+              <w:fldChar w:fldCharType="separate"/>
+            </w:r>
+            <w:r>
+              <w:rPr>
+                <w:noProof/>
+                <w:webHidden/>
+              </w:rPr>
+              <w:t>5</w:t>
             </w:r>
             <w:r>
               <w:rPr>
@@ -2298,13 +2202,13 @@
               <w:lang w:eastAsia="en-GB"/>
             </w:rPr>
           </w:pPr>
-          <w:hyperlink w:anchor="_Toc478772066" w:history="1">
+          <w:hyperlink w:anchor="_Toc478774623" w:history="1">
             <w:r>
               <w:rPr>
                 <w:rStyle w:val="Hyperlink"/>
                 <w:noProof/>
               </w:rPr>
-              <w:t>Scalability Requirements</w:t>
+              <w:t>Requirement 1: Easy to Use GUI/Interface</w:t>
             </w:r>
             <w:r>
               <w:rPr>
@@ -2325,7 +2229,7 @@
                 <w:noProof/>
                 <w:webHidden/>
               </w:rPr>
-              <w:instrText xml:space="preserve"> PAGEREF _Toc478772066 \h </w:instrText>
+              <w:instrText xml:space="preserve"> PAGEREF _Toc478774623 \h </w:instrText>
             </w:r>
             <w:r>
               <w:rPr>
@@ -2345,7 +2249,7 @@
                 <w:noProof/>
                 <w:webHidden/>
               </w:rPr>
-              <w:t>7</w:t>
+              <w:t>5</w:t>
             </w:r>
             <w:r>
               <w:rPr>
@@ -2371,13 +2275,13 @@
               <w:lang w:eastAsia="en-GB"/>
             </w:rPr>
           </w:pPr>
-          <w:hyperlink w:anchor="_Toc478772067" w:history="1">
+          <w:hyperlink w:anchor="_Toc478774624" w:history="1">
             <w:r>
               <w:rPr>
                 <w:rStyle w:val="Hyperlink"/>
                 <w:noProof/>
               </w:rPr>
-              <w:t>Security and Privacy Requirements</w:t>
+              <w:t>Requirement 2: Search</w:t>
             </w:r>
             <w:r>
               <w:rPr>
@@ -2398,7 +2302,7 @@
                 <w:noProof/>
                 <w:webHidden/>
               </w:rPr>
-              <w:instrText xml:space="preserve"> PAGEREF _Toc478772067 \h </w:instrText>
+              <w:instrText xml:space="preserve"> PAGEREF _Toc478774624 \h </w:instrText>
             </w:r>
             <w:r>
               <w:rPr>
@@ -2418,7 +2322,7 @@
                 <w:noProof/>
                 <w:webHidden/>
               </w:rPr>
-              <w:t>7</w:t>
+              <w:t>5</w:t>
             </w:r>
             <w:r>
               <w:rPr>
@@ -2444,13 +2348,13 @@
               <w:lang w:eastAsia="en-GB"/>
             </w:rPr>
           </w:pPr>
-          <w:hyperlink w:anchor="_Toc478772068" w:history="1">
+          <w:hyperlink w:anchor="_Toc478774625" w:history="1">
             <w:r>
               <w:rPr>
                 <w:rStyle w:val="Hyperlink"/>
                 <w:noProof/>
               </w:rPr>
-              <w:t>Availability Requirements</w:t>
+              <w:t>Requirement 3: User Registration and Login</w:t>
             </w:r>
             <w:r>
               <w:rPr>
@@ -2471,7 +2375,7 @@
                 <w:noProof/>
                 <w:webHidden/>
               </w:rPr>
-              <w:instrText xml:space="preserve"> PAGEREF _Toc478772068 \h </w:instrText>
+              <w:instrText xml:space="preserve"> PAGEREF _Toc478774625 \h </w:instrText>
             </w:r>
             <w:r>
               <w:rPr>
@@ -2491,7 +2395,7 @@
                 <w:noProof/>
                 <w:webHidden/>
               </w:rPr>
-              <w:t>7</w:t>
+              <w:t>5</w:t>
             </w:r>
             <w:r>
               <w:rPr>
@@ -2517,13 +2421,13 @@
               <w:lang w:eastAsia="en-GB"/>
             </w:rPr>
           </w:pPr>
-          <w:hyperlink w:anchor="_Toc478772069" w:history="1">
+          <w:hyperlink w:anchor="_Toc478774626" w:history="1">
             <w:r>
               <w:rPr>
                 <w:rStyle w:val="Hyperlink"/>
                 <w:noProof/>
               </w:rPr>
-              <w:t>Reliability Requirements</w:t>
+              <w:t>Requirement 4: Support Forum</w:t>
             </w:r>
             <w:r>
               <w:rPr>
@@ -2544,7 +2448,7 @@
                 <w:noProof/>
                 <w:webHidden/>
               </w:rPr>
-              <w:instrText xml:space="preserve"> PAGEREF _Toc478772069 \h </w:instrText>
+              <w:instrText xml:space="preserve"> PAGEREF _Toc478774626 \h </w:instrText>
             </w:r>
             <w:r>
               <w:rPr>
@@ -2564,7 +2468,7 @@
                 <w:noProof/>
                 <w:webHidden/>
               </w:rPr>
-              <w:t>8</w:t>
+              <w:t>6</w:t>
             </w:r>
             <w:r>
               <w:rPr>
@@ -2590,13 +2494,13 @@
               <w:lang w:eastAsia="en-GB"/>
             </w:rPr>
           </w:pPr>
-          <w:hyperlink w:anchor="_Toc478772070" w:history="1">
+          <w:hyperlink w:anchor="_Toc478774627" w:history="1">
             <w:r>
               <w:rPr>
                 <w:rStyle w:val="Hyperlink"/>
                 <w:noProof/>
               </w:rPr>
-              <w:t>Physical Requirements</w:t>
+              <w:t>Requirement 5: User Profiles</w:t>
             </w:r>
             <w:r>
               <w:rPr>
@@ -2617,7 +2521,7 @@
                 <w:noProof/>
                 <w:webHidden/>
               </w:rPr>
-              <w:instrText xml:space="preserve"> PAGEREF _Toc478772070 \h </w:instrText>
+              <w:instrText xml:space="preserve"> PAGEREF _Toc478774627 \h </w:instrText>
             </w:r>
             <w:r>
               <w:rPr>
@@ -2637,7 +2541,7 @@
                 <w:noProof/>
                 <w:webHidden/>
               </w:rPr>
-              <w:t>8</w:t>
+              <w:t>6</w:t>
             </w:r>
             <w:r>
               <w:rPr>
@@ -2663,13 +2567,13 @@
               <w:lang w:eastAsia="en-GB"/>
             </w:rPr>
           </w:pPr>
-          <w:hyperlink w:anchor="_Toc478772071" w:history="1">
+          <w:hyperlink w:anchor="_Toc478774628" w:history="1">
             <w:r>
               <w:rPr>
                 <w:rStyle w:val="Hyperlink"/>
                 <w:noProof/>
               </w:rPr>
-              <w:t>Maintainability Requirements</w:t>
+              <w:t>Requirement 6: Ecommerce Support</w:t>
             </w:r>
             <w:r>
               <w:rPr>
@@ -2690,7 +2594,7 @@
                 <w:noProof/>
                 <w:webHidden/>
               </w:rPr>
-              <w:instrText xml:space="preserve"> PAGEREF _Toc478772071 \h </w:instrText>
+              <w:instrText xml:space="preserve"> PAGEREF _Toc478774628 \h </w:instrText>
             </w:r>
             <w:r>
               <w:rPr>
@@ -2710,7 +2614,7 @@
                 <w:noProof/>
                 <w:webHidden/>
               </w:rPr>
-              <w:t>8</w:t>
+              <w:t>6</w:t>
             </w:r>
             <w:r>
               <w:rPr>
@@ -2736,13 +2640,13 @@
               <w:lang w:eastAsia="en-GB"/>
             </w:rPr>
           </w:pPr>
-          <w:hyperlink w:anchor="_Toc478772072" w:history="1">
+          <w:hyperlink w:anchor="_Toc478774629" w:history="1">
             <w:r>
               <w:rPr>
                 <w:rStyle w:val="Hyperlink"/>
                 <w:noProof/>
               </w:rPr>
-              <w:t>Requirements</w:t>
+              <w:t>Requirement 7: Review System</w:t>
             </w:r>
             <w:r>
               <w:rPr>
@@ -2763,7 +2667,7 @@
                 <w:noProof/>
                 <w:webHidden/>
               </w:rPr>
-              <w:instrText xml:space="preserve"> PAGEREF _Toc478772072 \h </w:instrText>
+              <w:instrText xml:space="preserve"> PAGEREF _Toc478774629 \h </w:instrText>
             </w:r>
             <w:r>
               <w:rPr>
@@ -2783,7 +2687,818 @@
                 <w:noProof/>
                 <w:webHidden/>
               </w:rPr>
+              <w:t>6</w:t>
+            </w:r>
+            <w:r>
+              <w:rPr>
+                <w:noProof/>
+                <w:webHidden/>
+              </w:rPr>
+              <w:fldChar w:fldCharType="end"/>
+            </w:r>
+          </w:hyperlink>
+        </w:p>
+        <w:p>
+          <w:pPr>
+            <w:pStyle w:val="TOC3"/>
+            <w:tabs>
+              <w:tab w:val="right" w:pos="9010"/>
+            </w:tabs>
+            <w:rPr>
+              <w:rFonts w:eastAsiaTheme="minorEastAsia"/>
+              <w:smallCaps w:val="0"/>
+              <w:noProof/>
+              <w:sz w:val="24"/>
+              <w:szCs w:val="24"/>
+              <w:lang w:eastAsia="en-GB"/>
+            </w:rPr>
+          </w:pPr>
+          <w:hyperlink w:anchor="_Toc478774630" w:history="1">
+            <w:r>
+              <w:rPr>
+                <w:rStyle w:val="Hyperlink"/>
+                <w:noProof/>
+              </w:rPr>
+              <w:t>Requirement 8: Contact Form</w:t>
+            </w:r>
+            <w:r>
+              <w:rPr>
+                <w:noProof/>
+                <w:webHidden/>
+              </w:rPr>
+              <w:tab/>
+            </w:r>
+            <w:r>
+              <w:rPr>
+                <w:noProof/>
+                <w:webHidden/>
+              </w:rPr>
+              <w:fldChar w:fldCharType="begin"/>
+            </w:r>
+            <w:r>
+              <w:rPr>
+                <w:noProof/>
+                <w:webHidden/>
+              </w:rPr>
+              <w:instrText xml:space="preserve"> PAGEREF _Toc478774630 \h </w:instrText>
+            </w:r>
+            <w:r>
+              <w:rPr>
+                <w:noProof/>
+                <w:webHidden/>
+              </w:rPr>
+            </w:r>
+            <w:r>
+              <w:rPr>
+                <w:noProof/>
+                <w:webHidden/>
+              </w:rPr>
+              <w:fldChar w:fldCharType="separate"/>
+            </w:r>
+            <w:r>
+              <w:rPr>
+                <w:noProof/>
+                <w:webHidden/>
+              </w:rPr>
+              <w:t>7</w:t>
+            </w:r>
+            <w:r>
+              <w:rPr>
+                <w:noProof/>
+                <w:webHidden/>
+              </w:rPr>
+              <w:fldChar w:fldCharType="end"/>
+            </w:r>
+          </w:hyperlink>
+        </w:p>
+        <w:p>
+          <w:pPr>
+            <w:pStyle w:val="TOC3"/>
+            <w:tabs>
+              <w:tab w:val="right" w:pos="9010"/>
+            </w:tabs>
+            <w:rPr>
+              <w:rFonts w:eastAsiaTheme="minorEastAsia"/>
+              <w:smallCaps w:val="0"/>
+              <w:noProof/>
+              <w:sz w:val="24"/>
+              <w:szCs w:val="24"/>
+              <w:lang w:eastAsia="en-GB"/>
+            </w:rPr>
+          </w:pPr>
+          <w:hyperlink w:anchor="_Toc478774631" w:history="1">
+            <w:r>
+              <w:rPr>
+                <w:rStyle w:val="Hyperlink"/>
+                <w:noProof/>
+              </w:rPr>
+              <w:t>Requirement 9: Subscribe</w:t>
+            </w:r>
+            <w:r>
+              <w:rPr>
+                <w:noProof/>
+                <w:webHidden/>
+              </w:rPr>
+              <w:tab/>
+            </w:r>
+            <w:r>
+              <w:rPr>
+                <w:noProof/>
+                <w:webHidden/>
+              </w:rPr>
+              <w:fldChar w:fldCharType="begin"/>
+            </w:r>
+            <w:r>
+              <w:rPr>
+                <w:noProof/>
+                <w:webHidden/>
+              </w:rPr>
+              <w:instrText xml:space="preserve"> PAGEREF _Toc478774631 \h </w:instrText>
+            </w:r>
+            <w:r>
+              <w:rPr>
+                <w:noProof/>
+                <w:webHidden/>
+              </w:rPr>
+            </w:r>
+            <w:r>
+              <w:rPr>
+                <w:noProof/>
+                <w:webHidden/>
+              </w:rPr>
+              <w:fldChar w:fldCharType="separate"/>
+            </w:r>
+            <w:r>
+              <w:rPr>
+                <w:noProof/>
+                <w:webHidden/>
+              </w:rPr>
+              <w:t>7</w:t>
+            </w:r>
+            <w:r>
+              <w:rPr>
+                <w:noProof/>
+                <w:webHidden/>
+              </w:rPr>
+              <w:fldChar w:fldCharType="end"/>
+            </w:r>
+          </w:hyperlink>
+        </w:p>
+        <w:p>
+          <w:pPr>
+            <w:pStyle w:val="TOC3"/>
+            <w:tabs>
+              <w:tab w:val="right" w:pos="9010"/>
+            </w:tabs>
+            <w:rPr>
+              <w:rFonts w:eastAsiaTheme="minorEastAsia"/>
+              <w:smallCaps w:val="0"/>
+              <w:noProof/>
+              <w:sz w:val="24"/>
+              <w:szCs w:val="24"/>
+              <w:lang w:eastAsia="en-GB"/>
+            </w:rPr>
+          </w:pPr>
+          <w:hyperlink w:anchor="_Toc478774632" w:history="1">
+            <w:r>
+              <w:rPr>
+                <w:rStyle w:val="Hyperlink"/>
+                <w:noProof/>
+              </w:rPr>
+              <w:t>Requirement 10: Easy Navigational Structure (Menus and Sidebars)</w:t>
+            </w:r>
+            <w:r>
+              <w:rPr>
+                <w:noProof/>
+                <w:webHidden/>
+              </w:rPr>
+              <w:tab/>
+            </w:r>
+            <w:r>
+              <w:rPr>
+                <w:noProof/>
+                <w:webHidden/>
+              </w:rPr>
+              <w:fldChar w:fldCharType="begin"/>
+            </w:r>
+            <w:r>
+              <w:rPr>
+                <w:noProof/>
+                <w:webHidden/>
+              </w:rPr>
+              <w:instrText xml:space="preserve"> PAGEREF _Toc478774632 \h </w:instrText>
+            </w:r>
+            <w:r>
+              <w:rPr>
+                <w:noProof/>
+                <w:webHidden/>
+              </w:rPr>
+            </w:r>
+            <w:r>
+              <w:rPr>
+                <w:noProof/>
+                <w:webHidden/>
+              </w:rPr>
+              <w:fldChar w:fldCharType="separate"/>
+            </w:r>
+            <w:r>
+              <w:rPr>
+                <w:noProof/>
+                <w:webHidden/>
+              </w:rPr>
+              <w:t>7</w:t>
+            </w:r>
+            <w:r>
+              <w:rPr>
+                <w:noProof/>
+                <w:webHidden/>
+              </w:rPr>
+              <w:fldChar w:fldCharType="end"/>
+            </w:r>
+          </w:hyperlink>
+        </w:p>
+        <w:p>
+          <w:pPr>
+            <w:pStyle w:val="TOC2"/>
+            <w:tabs>
+              <w:tab w:val="right" w:pos="9010"/>
+            </w:tabs>
+            <w:rPr>
+              <w:rFonts w:eastAsiaTheme="minorEastAsia"/>
+              <w:b w:val="0"/>
+              <w:smallCaps w:val="0"/>
+              <w:noProof/>
+              <w:sz w:val="24"/>
+              <w:szCs w:val="24"/>
+              <w:lang w:eastAsia="en-GB"/>
+            </w:rPr>
+          </w:pPr>
+          <w:hyperlink w:anchor="_Toc478774633" w:history="1">
+            <w:r>
+              <w:rPr>
+                <w:rStyle w:val="Hyperlink"/>
+                <w:noProof/>
+              </w:rPr>
+              <w:t>Non-Functional Requirements</w:t>
+            </w:r>
+            <w:r>
+              <w:rPr>
+                <w:noProof/>
+                <w:webHidden/>
+              </w:rPr>
+              <w:tab/>
+            </w:r>
+            <w:r>
+              <w:rPr>
+                <w:noProof/>
+                <w:webHidden/>
+              </w:rPr>
+              <w:fldChar w:fldCharType="begin"/>
+            </w:r>
+            <w:r>
+              <w:rPr>
+                <w:noProof/>
+                <w:webHidden/>
+              </w:rPr>
+              <w:instrText xml:space="preserve"> PAGEREF _Toc478774633 \h </w:instrText>
+            </w:r>
+            <w:r>
+              <w:rPr>
+                <w:noProof/>
+                <w:webHidden/>
+              </w:rPr>
+            </w:r>
+            <w:r>
+              <w:rPr>
+                <w:noProof/>
+                <w:webHidden/>
+              </w:rPr>
+              <w:fldChar w:fldCharType="separate"/>
+            </w:r>
+            <w:r>
+              <w:rPr>
+                <w:noProof/>
+                <w:webHidden/>
+              </w:rPr>
               <w:t>8</w:t>
+            </w:r>
+            <w:r>
+              <w:rPr>
+                <w:noProof/>
+                <w:webHidden/>
+              </w:rPr>
+              <w:fldChar w:fldCharType="end"/>
+            </w:r>
+          </w:hyperlink>
+        </w:p>
+        <w:p>
+          <w:pPr>
+            <w:pStyle w:val="TOC3"/>
+            <w:tabs>
+              <w:tab w:val="right" w:pos="9010"/>
+            </w:tabs>
+            <w:rPr>
+              <w:rFonts w:eastAsiaTheme="minorEastAsia"/>
+              <w:smallCaps w:val="0"/>
+              <w:noProof/>
+              <w:sz w:val="24"/>
+              <w:szCs w:val="24"/>
+              <w:lang w:eastAsia="en-GB"/>
+            </w:rPr>
+          </w:pPr>
+          <w:hyperlink w:anchor="_Toc478774634" w:history="1">
+            <w:r>
+              <w:rPr>
+                <w:rStyle w:val="Hyperlink"/>
+                <w:b/>
+                <w:noProof/>
+              </w:rPr>
+              <w:t>Scalability Requirements</w:t>
+            </w:r>
+            <w:r>
+              <w:rPr>
+                <w:noProof/>
+                <w:webHidden/>
+              </w:rPr>
+              <w:tab/>
+            </w:r>
+            <w:r>
+              <w:rPr>
+                <w:noProof/>
+                <w:webHidden/>
+              </w:rPr>
+              <w:fldChar w:fldCharType="begin"/>
+            </w:r>
+            <w:r>
+              <w:rPr>
+                <w:noProof/>
+                <w:webHidden/>
+              </w:rPr>
+              <w:instrText xml:space="preserve"> PAGEREF _Toc478774634 \h </w:instrText>
+            </w:r>
+            <w:r>
+              <w:rPr>
+                <w:noProof/>
+                <w:webHidden/>
+              </w:rPr>
+            </w:r>
+            <w:r>
+              <w:rPr>
+                <w:noProof/>
+                <w:webHidden/>
+              </w:rPr>
+              <w:fldChar w:fldCharType="separate"/>
+            </w:r>
+            <w:r>
+              <w:rPr>
+                <w:noProof/>
+                <w:webHidden/>
+              </w:rPr>
+              <w:t>8</w:t>
+            </w:r>
+            <w:r>
+              <w:rPr>
+                <w:noProof/>
+                <w:webHidden/>
+              </w:rPr>
+              <w:fldChar w:fldCharType="end"/>
+            </w:r>
+          </w:hyperlink>
+        </w:p>
+        <w:p>
+          <w:pPr>
+            <w:pStyle w:val="TOC3"/>
+            <w:tabs>
+              <w:tab w:val="right" w:pos="9010"/>
+            </w:tabs>
+            <w:rPr>
+              <w:rFonts w:eastAsiaTheme="minorEastAsia"/>
+              <w:smallCaps w:val="0"/>
+              <w:noProof/>
+              <w:sz w:val="24"/>
+              <w:szCs w:val="24"/>
+              <w:lang w:eastAsia="en-GB"/>
+            </w:rPr>
+          </w:pPr>
+          <w:hyperlink w:anchor="_Toc478774635" w:history="1">
+            <w:r>
+              <w:rPr>
+                <w:rStyle w:val="Hyperlink"/>
+                <w:b/>
+                <w:noProof/>
+              </w:rPr>
+              <w:t>Security and Privacy Requirements</w:t>
+            </w:r>
+            <w:r>
+              <w:rPr>
+                <w:noProof/>
+                <w:webHidden/>
+              </w:rPr>
+              <w:tab/>
+            </w:r>
+            <w:r>
+              <w:rPr>
+                <w:noProof/>
+                <w:webHidden/>
+              </w:rPr>
+              <w:fldChar w:fldCharType="begin"/>
+            </w:r>
+            <w:r>
+              <w:rPr>
+                <w:noProof/>
+                <w:webHidden/>
+              </w:rPr>
+              <w:instrText xml:space="preserve"> PAGEREF _Toc478774635 \h </w:instrText>
+            </w:r>
+            <w:r>
+              <w:rPr>
+                <w:noProof/>
+                <w:webHidden/>
+              </w:rPr>
+            </w:r>
+            <w:r>
+              <w:rPr>
+                <w:noProof/>
+                <w:webHidden/>
+              </w:rPr>
+              <w:fldChar w:fldCharType="separate"/>
+            </w:r>
+            <w:r>
+              <w:rPr>
+                <w:noProof/>
+                <w:webHidden/>
+              </w:rPr>
+              <w:t>8</w:t>
+            </w:r>
+            <w:r>
+              <w:rPr>
+                <w:noProof/>
+                <w:webHidden/>
+              </w:rPr>
+              <w:fldChar w:fldCharType="end"/>
+            </w:r>
+          </w:hyperlink>
+        </w:p>
+        <w:p>
+          <w:pPr>
+            <w:pStyle w:val="TOC3"/>
+            <w:tabs>
+              <w:tab w:val="right" w:pos="9010"/>
+            </w:tabs>
+            <w:rPr>
+              <w:rFonts w:eastAsiaTheme="minorEastAsia"/>
+              <w:smallCaps w:val="0"/>
+              <w:noProof/>
+              <w:sz w:val="24"/>
+              <w:szCs w:val="24"/>
+              <w:lang w:eastAsia="en-GB"/>
+            </w:rPr>
+          </w:pPr>
+          <w:hyperlink w:anchor="_Toc478774636" w:history="1">
+            <w:r>
+              <w:rPr>
+                <w:rStyle w:val="Hyperlink"/>
+                <w:b/>
+                <w:noProof/>
+              </w:rPr>
+              <w:t>Availability Requirements</w:t>
+            </w:r>
+            <w:r>
+              <w:rPr>
+                <w:noProof/>
+                <w:webHidden/>
+              </w:rPr>
+              <w:tab/>
+            </w:r>
+            <w:r>
+              <w:rPr>
+                <w:noProof/>
+                <w:webHidden/>
+              </w:rPr>
+              <w:fldChar w:fldCharType="begin"/>
+            </w:r>
+            <w:r>
+              <w:rPr>
+                <w:noProof/>
+                <w:webHidden/>
+              </w:rPr>
+              <w:instrText xml:space="preserve"> PAGEREF _Toc478774636 \h </w:instrText>
+            </w:r>
+            <w:r>
+              <w:rPr>
+                <w:noProof/>
+                <w:webHidden/>
+              </w:rPr>
+            </w:r>
+            <w:r>
+              <w:rPr>
+                <w:noProof/>
+                <w:webHidden/>
+              </w:rPr>
+              <w:fldChar w:fldCharType="separate"/>
+            </w:r>
+            <w:r>
+              <w:rPr>
+                <w:noProof/>
+                <w:webHidden/>
+              </w:rPr>
+              <w:t>8</w:t>
+            </w:r>
+            <w:r>
+              <w:rPr>
+                <w:noProof/>
+                <w:webHidden/>
+              </w:rPr>
+              <w:fldChar w:fldCharType="end"/>
+            </w:r>
+          </w:hyperlink>
+        </w:p>
+        <w:p>
+          <w:pPr>
+            <w:pStyle w:val="TOC3"/>
+            <w:tabs>
+              <w:tab w:val="right" w:pos="9010"/>
+            </w:tabs>
+            <w:rPr>
+              <w:rFonts w:eastAsiaTheme="minorEastAsia"/>
+              <w:smallCaps w:val="0"/>
+              <w:noProof/>
+              <w:sz w:val="24"/>
+              <w:szCs w:val="24"/>
+              <w:lang w:eastAsia="en-GB"/>
+            </w:rPr>
+          </w:pPr>
+          <w:hyperlink w:anchor="_Toc478774637" w:history="1">
+            <w:r>
+              <w:rPr>
+                <w:rStyle w:val="Hyperlink"/>
+                <w:b/>
+                <w:noProof/>
+              </w:rPr>
+              <w:t>Reliability Requirements</w:t>
+            </w:r>
+            <w:r>
+              <w:rPr>
+                <w:noProof/>
+                <w:webHidden/>
+              </w:rPr>
+              <w:tab/>
+            </w:r>
+            <w:r>
+              <w:rPr>
+                <w:noProof/>
+                <w:webHidden/>
+              </w:rPr>
+              <w:fldChar w:fldCharType="begin"/>
+            </w:r>
+            <w:r>
+              <w:rPr>
+                <w:noProof/>
+                <w:webHidden/>
+              </w:rPr>
+              <w:instrText xml:space="preserve"> PAGEREF _Toc478774637 \h </w:instrText>
+            </w:r>
+            <w:r>
+              <w:rPr>
+                <w:noProof/>
+                <w:webHidden/>
+              </w:rPr>
+            </w:r>
+            <w:r>
+              <w:rPr>
+                <w:noProof/>
+                <w:webHidden/>
+              </w:rPr>
+              <w:fldChar w:fldCharType="separate"/>
+            </w:r>
+            <w:r>
+              <w:rPr>
+                <w:noProof/>
+                <w:webHidden/>
+              </w:rPr>
+              <w:t>8</w:t>
+            </w:r>
+            <w:r>
+              <w:rPr>
+                <w:noProof/>
+                <w:webHidden/>
+              </w:rPr>
+              <w:fldChar w:fldCharType="end"/>
+            </w:r>
+          </w:hyperlink>
+        </w:p>
+        <w:p>
+          <w:pPr>
+            <w:pStyle w:val="TOC3"/>
+            <w:tabs>
+              <w:tab w:val="right" w:pos="9010"/>
+            </w:tabs>
+            <w:rPr>
+              <w:rFonts w:eastAsiaTheme="minorEastAsia"/>
+              <w:smallCaps w:val="0"/>
+              <w:noProof/>
+              <w:sz w:val="24"/>
+              <w:szCs w:val="24"/>
+              <w:lang w:eastAsia="en-GB"/>
+            </w:rPr>
+          </w:pPr>
+          <w:hyperlink w:anchor="_Toc478774638" w:history="1">
+            <w:r>
+              <w:rPr>
+                <w:rStyle w:val="Hyperlink"/>
+                <w:b/>
+                <w:noProof/>
+              </w:rPr>
+              <w:t>Physical Requirements</w:t>
+            </w:r>
+            <w:r>
+              <w:rPr>
+                <w:noProof/>
+                <w:webHidden/>
+              </w:rPr>
+              <w:tab/>
+            </w:r>
+            <w:r>
+              <w:rPr>
+                <w:noProof/>
+                <w:webHidden/>
+              </w:rPr>
+              <w:fldChar w:fldCharType="begin"/>
+            </w:r>
+            <w:r>
+              <w:rPr>
+                <w:noProof/>
+                <w:webHidden/>
+              </w:rPr>
+              <w:instrText xml:space="preserve"> PAGEREF _Toc478774638 \h </w:instrText>
+            </w:r>
+            <w:r>
+              <w:rPr>
+                <w:noProof/>
+                <w:webHidden/>
+              </w:rPr>
+            </w:r>
+            <w:r>
+              <w:rPr>
+                <w:noProof/>
+                <w:webHidden/>
+              </w:rPr>
+              <w:fldChar w:fldCharType="separate"/>
+            </w:r>
+            <w:r>
+              <w:rPr>
+                <w:noProof/>
+                <w:webHidden/>
+              </w:rPr>
+              <w:t>9</w:t>
+            </w:r>
+            <w:r>
+              <w:rPr>
+                <w:noProof/>
+                <w:webHidden/>
+              </w:rPr>
+              <w:fldChar w:fldCharType="end"/>
+            </w:r>
+          </w:hyperlink>
+        </w:p>
+        <w:p>
+          <w:pPr>
+            <w:pStyle w:val="TOC3"/>
+            <w:tabs>
+              <w:tab w:val="right" w:pos="9010"/>
+            </w:tabs>
+            <w:rPr>
+              <w:rFonts w:eastAsiaTheme="minorEastAsia"/>
+              <w:smallCaps w:val="0"/>
+              <w:noProof/>
+              <w:sz w:val="24"/>
+              <w:szCs w:val="24"/>
+              <w:lang w:eastAsia="en-GB"/>
+            </w:rPr>
+          </w:pPr>
+          <w:hyperlink w:anchor="_Toc478774639" w:history="1">
+            <w:r>
+              <w:rPr>
+                <w:rStyle w:val="Hyperlink"/>
+                <w:b/>
+                <w:noProof/>
+              </w:rPr>
+              <w:t>Maintainability Requirements</w:t>
+            </w:r>
+            <w:r>
+              <w:rPr>
+                <w:noProof/>
+                <w:webHidden/>
+              </w:rPr>
+              <w:tab/>
+            </w:r>
+            <w:r>
+              <w:rPr>
+                <w:noProof/>
+                <w:webHidden/>
+              </w:rPr>
+              <w:fldChar w:fldCharType="begin"/>
+            </w:r>
+            <w:r>
+              <w:rPr>
+                <w:noProof/>
+                <w:webHidden/>
+              </w:rPr>
+              <w:instrText xml:space="preserve"> PAGEREF _Toc478774639 \h </w:instrText>
+            </w:r>
+            <w:r>
+              <w:rPr>
+                <w:noProof/>
+                <w:webHidden/>
+              </w:rPr>
+            </w:r>
+            <w:r>
+              <w:rPr>
+                <w:noProof/>
+                <w:webHidden/>
+              </w:rPr>
+              <w:fldChar w:fldCharType="separate"/>
+            </w:r>
+            <w:r>
+              <w:rPr>
+                <w:noProof/>
+                <w:webHidden/>
+              </w:rPr>
+              <w:t>9</w:t>
+            </w:r>
+            <w:r>
+              <w:rPr>
+                <w:noProof/>
+                <w:webHidden/>
+              </w:rPr>
+              <w:fldChar w:fldCharType="end"/>
+            </w:r>
+          </w:hyperlink>
+        </w:p>
+        <w:p>
+          <w:pPr>
+            <w:pStyle w:val="TOC3"/>
+            <w:tabs>
+              <w:tab w:val="right" w:pos="9010"/>
+            </w:tabs>
+            <w:rPr>
+              <w:rFonts w:eastAsiaTheme="minorEastAsia"/>
+              <w:smallCaps w:val="0"/>
+              <w:noProof/>
+              <w:sz w:val="24"/>
+              <w:szCs w:val="24"/>
+              <w:lang w:eastAsia="en-GB"/>
+            </w:rPr>
+          </w:pPr>
+          <w:hyperlink w:anchor="_Toc478774640" w:history="1">
+            <w:r>
+              <w:rPr>
+                <w:rStyle w:val="Hyperlink"/>
+                <w:b/>
+                <w:noProof/>
+              </w:rPr>
+              <w:t>Compatibility Requirements</w:t>
+            </w:r>
+            <w:r>
+              <w:rPr>
+                <w:noProof/>
+                <w:webHidden/>
+              </w:rPr>
+              <w:tab/>
+            </w:r>
+            <w:r>
+              <w:rPr>
+                <w:noProof/>
+                <w:webHidden/>
+              </w:rPr>
+              <w:fldChar w:fldCharType="begin"/>
+            </w:r>
+            <w:r>
+              <w:rPr>
+                <w:noProof/>
+                <w:webHidden/>
+              </w:rPr>
+              <w:instrText xml:space="preserve"> PAGEREF _Toc478774640 \h </w:instrText>
+            </w:r>
+            <w:r>
+              <w:rPr>
+                <w:noProof/>
+                <w:webHidden/>
+              </w:rPr>
+            </w:r>
+            <w:r>
+              <w:rPr>
+                <w:noProof/>
+                <w:webHidden/>
+              </w:rPr>
+              <w:fldChar w:fldCharType="separate"/>
+            </w:r>
+            <w:r>
+              <w:rPr>
+                <w:noProof/>
+                <w:webHidden/>
+              </w:rPr>
+              <w:t>9</w:t>
             </w:r>
             <w:r>
               <w:rPr>
@@ -2810,11 +3525,11 @@
       <w:pPr>
         <w:pStyle w:val="Heading1"/>
       </w:pPr>
-      <w:bookmarkStart w:id="1" w:name="_Toc478772039"/>
+      <w:bookmarkStart w:id="0" w:name="_Toc478774598"/>
       <w:r>
         <w:t>Executive Summary</w:t>
       </w:r>
-      <w:bookmarkEnd w:id="1"/>
+      <w:bookmarkEnd w:id="0"/>
     </w:p>
     <w:p>
       <w:pPr>
@@ -3055,41 +3770,79 @@
       <w:pPr>
         <w:pStyle w:val="Heading1"/>
       </w:pPr>
-      <w:bookmarkStart w:id="2" w:name="_Toc478772040"/>
-      <w:r>
+      <w:bookmarkStart w:id="1" w:name="_Toc478774599"/>
+      <w:r>
+        <w:lastRenderedPageBreak/>
         <w:t>Identification of Stakeholders</w:t>
       </w:r>
+      <w:bookmarkEnd w:id="1"/>
+    </w:p>
+    <w:p/>
+    <w:p>
+      <w:pPr>
+        <w:pStyle w:val="Heading2"/>
+      </w:pPr>
+      <w:bookmarkStart w:id="2" w:name="_Toc478774600"/>
+      <w:r>
+        <w:t>Users</w:t>
+      </w:r>
+      <w:r>
+        <w:t xml:space="preserve">/Clients/Fitness </w:t>
+      </w:r>
+      <w:r>
+        <w:t>Enthusiasts</w:t>
+      </w:r>
       <w:bookmarkEnd w:id="2"/>
     </w:p>
+    <w:p>
+      <w:r>
+        <w:t>Users will use</w:t>
+      </w:r>
+      <w:r>
+        <w:t xml:space="preserve"> our website to see the nutritional informati</w:t>
+      </w:r>
+      <w:r>
+        <w:t>on of foods, gym workouts, meal</w:t>
+      </w:r>
+      <w:r>
+        <w:t xml:space="preserve"> plans, How to? Videos and content and ask their questions on the website forum and also contribute/help other member of the site by answering their questions.</w:t>
+      </w:r>
+    </w:p>
     <w:p/>
     <w:p>
       <w:pPr>
         <w:pStyle w:val="Heading2"/>
       </w:pPr>
-      <w:bookmarkStart w:id="3" w:name="_Toc478772041"/>
-      <w:r>
-        <w:t>Users</w:t>
-      </w:r>
-      <w:r>
-        <w:t xml:space="preserve">/Clients/Fitness </w:t>
-      </w:r>
-      <w:r>
-        <w:t>Enthusiasts</w:t>
+      <w:bookmarkStart w:id="3" w:name="_Toc478774601"/>
+      <w:r>
+        <w:t>Admin/</w:t>
+      </w:r>
+      <w:r>
+        <w:t>Owner</w:t>
+      </w:r>
+      <w:r>
+        <w:t>/</w:t>
+      </w:r>
+      <w:r>
+        <w:t xml:space="preserve"> </w:t>
+      </w:r>
+      <w:r>
+        <w:t>Sponsors</w:t>
       </w:r>
       <w:bookmarkEnd w:id="3"/>
     </w:p>
     <w:p>
       <w:r>
-        <w:t>Users will use</w:t>
-      </w:r>
-      <w:r>
-        <w:t xml:space="preserve"> our website to see the nutritional informati</w:t>
-      </w:r>
-      <w:r>
-        <w:t>on of foods, gym workouts, meal</w:t>
-      </w:r>
-      <w:r>
-        <w:t xml:space="preserve"> plans, How to? Videos and content and ask their questions on the website forum and also contribute/help other member of the site by answering their questions.</w:t>
+        <w:t>Admin</w:t>
+      </w:r>
+      <w:r>
+        <w:t xml:space="preserve"> or owner would use the website to add new content, moderate content and add new accounts and do other </w:t>
+      </w:r>
+      <w:r>
+        <w:t>administrative</w:t>
+      </w:r>
+      <w:r>
+        <w:t xml:space="preserve"> tasks like approving and rating the articles posted by users and content writers.</w:t>
       </w:r>
     </w:p>
     <w:p/>
@@ -3097,55 +3850,66 @@
       <w:pPr>
         <w:pStyle w:val="Heading2"/>
       </w:pPr>
-      <w:bookmarkStart w:id="4" w:name="_Toc478772042"/>
-      <w:r>
-        <w:t>Admin/</w:t>
-      </w:r>
-      <w:r>
-        <w:t>Owner</w:t>
-      </w:r>
-      <w:r>
-        <w:t>/</w:t>
-      </w:r>
+      <w:bookmarkStart w:id="4" w:name="_Toc478774602"/>
+      <w:r>
+        <w:t>Developers</w:t>
+      </w:r>
+      <w:r>
+        <w:t>/Support Team</w:t>
+      </w:r>
+      <w:bookmarkEnd w:id="4"/>
+    </w:p>
+    <w:p>
+      <w:r>
+        <w:t>The website will be developed by Navjot Singh. Any problems with the site will be seen by him and support team will use the website to provide useful articles/tips on site, on How to use the site and its different components and help customers facing trouble with the ecommerce section of the site.</w:t>
+      </w:r>
+    </w:p>
+    <w:p>
       <w:r>
         <w:t xml:space="preserve"> </w:t>
       </w:r>
-      <w:r>
-        <w:t>Sponsors</w:t>
-      </w:r>
-      <w:bookmarkEnd w:id="4"/>
-    </w:p>
-    <w:p>
-      <w:r>
-        <w:t>Admin</w:t>
-      </w:r>
-      <w:r>
-        <w:t xml:space="preserve"> or owner would use the website to add new content, moderate content and add new accounts and do other </w:t>
-      </w:r>
-      <w:r>
-        <w:t>administrative</w:t>
-      </w:r>
-      <w:r>
-        <w:t xml:space="preserve"> tasks like approving and rating the articles posted by users and content writers.</w:t>
-      </w:r>
-    </w:p>
-    <w:p/>
+    </w:p>
     <w:p>
       <w:pPr>
         <w:pStyle w:val="Heading2"/>
       </w:pPr>
-      <w:bookmarkStart w:id="5" w:name="_Toc478772043"/>
-      <w:r>
-        <w:t>Developers</w:t>
-      </w:r>
-      <w:r>
-        <w:t>/Support Team</w:t>
+      <w:bookmarkStart w:id="5" w:name="_Toc478774603"/>
+      <w:r>
+        <w:t xml:space="preserve">Fitness </w:t>
+      </w:r>
+      <w:r>
+        <w:t>Athletes/</w:t>
+      </w:r>
+      <w:r>
+        <w:t>Models</w:t>
       </w:r>
       <w:bookmarkEnd w:id="5"/>
     </w:p>
     <w:p>
       <w:r>
-        <w:t>The website will be developed by Navjot Singh. Any problems with the site will be seen by him and support team will use the website to provide useful articles/tips on site, on How to use the site and its different components and help customers facing trouble with the ecommerce section of the site.</w:t>
+        <w:t xml:space="preserve">Fitness Athletes and Models will use the site to build their portfolio page with an profile image, about me description and their </w:t>
+      </w:r>
+      <w:r>
+        <w:t>photos and videos and participate in the forum and create a social following.</w:t>
+      </w:r>
+    </w:p>
+    <w:p/>
+    <w:p>
+      <w:pPr>
+        <w:pStyle w:val="Heading2"/>
+      </w:pPr>
+      <w:bookmarkStart w:id="6" w:name="_Toc478774604"/>
+      <w:r>
+        <w:t>Advertisers</w:t>
+      </w:r>
+      <w:r>
+        <w:t xml:space="preserve"> and Affiliates</w:t>
+      </w:r>
+      <w:bookmarkEnd w:id="6"/>
+    </w:p>
+    <w:p>
+      <w:r>
+        <w:t>Advertisers and Affiliates will use the website to view which pages (articles and products) are doing well on the site and contact the support team in order to advertise their products and services on that section/pages of the site.</w:t>
       </w:r>
     </w:p>
     <w:p>
@@ -3157,32 +3921,18 @@
       <w:pPr>
         <w:pStyle w:val="Heading2"/>
       </w:pPr>
-      <w:bookmarkStart w:id="6" w:name="_Toc478772044"/>
-      <w:r>
-        <w:t xml:space="preserve">Fitness </w:t>
-      </w:r>
-      <w:r>
-        <w:t>Athletes/</w:t>
-      </w:r>
-      <w:r>
-        <w:t>Models</w:t>
-      </w:r>
-      <w:bookmarkEnd w:id="6"/>
-    </w:p>
-    <w:p>
-      <w:r>
-        <w:t xml:space="preserve">Fitness Athletes and Models will use the site to build their portfolio page with </w:t>
-      </w:r>
-      <w:proofErr w:type="gramStart"/>
-      <w:r>
-        <w:t>an</w:t>
-      </w:r>
-      <w:proofErr w:type="gramEnd"/>
-      <w:r>
-        <w:t xml:space="preserve"> profile image, about me description and their </w:t>
-      </w:r>
-      <w:r>
-        <w:t>photos and videos and participate in the forum and create a social following.</w:t>
+      <w:bookmarkStart w:id="7" w:name="_Toc478774605"/>
+      <w:r>
+        <w:t>Sports Complex/</w:t>
+      </w:r>
+      <w:r>
+        <w:t>Gym Owners/Managers</w:t>
+      </w:r>
+      <w:bookmarkEnd w:id="7"/>
+    </w:p>
+    <w:p>
+      <w:r>
+        <w:t>Gym Owners and Managers will use the site to create a profile for their gym on the site and build social following and attract new clients in their areas, and they can access and allow people to rate and comment about their gym and improve/make changes based on the feedback.</w:t>
       </w:r>
     </w:p>
     <w:p/>
@@ -3190,41 +3940,148 @@
       <w:pPr>
         <w:pStyle w:val="Heading2"/>
       </w:pPr>
-      <w:bookmarkStart w:id="7" w:name="_Toc478772045"/>
-      <w:r>
-        <w:t>Advertisers</w:t>
-      </w:r>
-      <w:r>
-        <w:t xml:space="preserve"> and Affiliates</w:t>
-      </w:r>
-      <w:bookmarkEnd w:id="7"/>
-    </w:p>
-    <w:p>
-      <w:r>
-        <w:t>Advertisers and Affiliates will use the website to view which pages (articles and products) are doing well on the site and contact the support team in order to advertise their products and services on that section/pages of the site.</w:t>
-      </w:r>
-    </w:p>
-    <w:p>
+      <w:bookmarkStart w:id="8" w:name="_Toc478774606"/>
+      <w:r>
+        <w:t>Nutritionists</w:t>
+      </w:r>
+      <w:bookmarkEnd w:id="8"/>
+    </w:p>
+    <w:p>
+      <w:r>
+        <w:t>Nutritionists will use the website to build their profile and offer service and also provide information on foods and healthy eating and provide meal plans and different recipes on the website.</w:t>
+      </w:r>
+    </w:p>
+    <w:p/>
+    <w:p>
+      <w:pPr>
+        <w:pStyle w:val="Heading2"/>
+      </w:pPr>
+      <w:bookmarkStart w:id="9" w:name="_Toc478774607"/>
+      <w:r>
+        <w:t>Body Builders</w:t>
+      </w:r>
+      <w:bookmarkEnd w:id="9"/>
+    </w:p>
+    <w:p>
+      <w:r>
+        <w:t>Body Builders will use the website to access workout information and the meal plans and recipes provided by nutritionist on the website and also ask their question and seek support to their problems in the forum.</w:t>
+      </w:r>
+    </w:p>
+    <w:p/>
+    <w:p>
+      <w:pPr>
+        <w:pStyle w:val="Heading2"/>
+      </w:pPr>
+      <w:bookmarkStart w:id="10" w:name="_Toc478774608"/>
+      <w:r>
+        <w:lastRenderedPageBreak/>
+        <w:t>Doctors</w:t>
+      </w:r>
+      <w:bookmarkEnd w:id="10"/>
+    </w:p>
+    <w:p>
+      <w:r>
+        <w:t>Doctors can use the website to provide useful health related information on the website in order to contribute towards the community as many doctors in this are very generous and kind and this way a lot many people will benefit from the experience and knowledge doctors will bring to the site.</w:t>
+      </w:r>
+    </w:p>
+    <w:p/>
+    <w:p>
+      <w:pPr>
+        <w:pStyle w:val="Heading2"/>
+      </w:pPr>
+      <w:bookmarkStart w:id="11" w:name="_Toc478774609"/>
+      <w:r>
+        <w:t>Marketing Team</w:t>
+      </w:r>
+      <w:bookmarkEnd w:id="11"/>
+    </w:p>
+    <w:p>
+      <w:r>
+        <w:t xml:space="preserve">The marketing team will use the site to run different marketing </w:t>
+      </w:r>
+      <w:r>
+        <w:t>campaigns</w:t>
+      </w:r>
+      <w:r>
+        <w:t xml:space="preserve">, share articles and try different </w:t>
+      </w:r>
+      <w:r>
+        <w:t>SEO</w:t>
+      </w:r>
+      <w:r>
+        <w:t xml:space="preserve"> and marketing techniques to achieve the goals.</w:t>
+      </w:r>
+    </w:p>
+    <w:p/>
+    <w:p>
+      <w:pPr>
+        <w:pStyle w:val="Heading2"/>
+      </w:pPr>
+      <w:bookmarkStart w:id="12" w:name="_Toc478774610"/>
+      <w:r>
+        <w:t xml:space="preserve">Product </w:t>
+      </w:r>
+      <w:r>
+        <w:t>Resellers</w:t>
+      </w:r>
+      <w:r>
+        <w:t>/Retailers</w:t>
+      </w:r>
+      <w:bookmarkEnd w:id="12"/>
+    </w:p>
+    <w:p>
+      <w:r>
+        <w:t>Since, the fitness industry is huge our website will be selling self branded products and our product resellers will use a section on the site where they can buy products in bulk at reseller prices and also to see trends and which products/supplements are doing well in the market.</w:t>
+      </w:r>
+    </w:p>
+    <w:p/>
+    <w:p>
+      <w:pPr>
+        <w:pStyle w:val="Heading2"/>
+      </w:pPr>
+      <w:bookmarkStart w:id="13" w:name="_Toc478774611"/>
+      <w:r>
+        <w:t>Content Writers and Moderators</w:t>
+      </w:r>
+      <w:bookmarkEnd w:id="13"/>
+    </w:p>
+    <w:p>
+      <w:r>
+        <w:t>The content writers will use the website from backend in like an admin but with limited administrative options like they will use the site to login with their account, write content, upload HD images and videos and be able moderate content on the site as well necessary, whereas the moderators will use the site to take out the unnecessary and bad quality materials from the site.</w:t>
+      </w:r>
+    </w:p>
+    <w:p>
+      <w:pPr>
+        <w:pStyle w:val="Heading1"/>
+      </w:pPr>
+      <w:bookmarkStart w:id="14" w:name="_Toc478774612"/>
+      <w:r>
+        <w:t>Data Gathering</w:t>
+      </w:r>
+      <w:bookmarkEnd w:id="14"/>
       <w:r>
         <w:t xml:space="preserve"> </w:t>
       </w:r>
     </w:p>
     <w:p>
+      <w:r>
+        <w:t xml:space="preserve">Ali </w:t>
+      </w:r>
+      <w:r>
+        <w:t>is doing</w:t>
+      </w:r>
+    </w:p>
+    <w:p>
       <w:pPr>
         <w:pStyle w:val="Heading2"/>
       </w:pPr>
-      <w:bookmarkStart w:id="8" w:name="_Toc478772046"/>
-      <w:r>
-        <w:t>Sports Complex/</w:t>
-      </w:r>
-      <w:r>
-        <w:t>Gym Owners/Managers</w:t>
-      </w:r>
-      <w:bookmarkEnd w:id="8"/>
-    </w:p>
-    <w:p>
-      <w:r>
-        <w:t>Gym Owners and Managers will use the site to create a profile for their gym on the site and build social following and attract new clients in their areas, and they can access and allow people to rate and comment about their gym and improve/make changes based on the feedback.</w:t>
+      <w:bookmarkStart w:id="15" w:name="_Toc478774613"/>
+      <w:r>
+        <w:t>Techniques</w:t>
+      </w:r>
+      <w:bookmarkEnd w:id="15"/>
+      <w:r>
+        <w:t xml:space="preserve"> </w:t>
       </w:r>
     </w:p>
     <w:p/>
@@ -3232,47 +4089,46 @@
       <w:pPr>
         <w:pStyle w:val="Heading2"/>
       </w:pPr>
-      <w:bookmarkStart w:id="9" w:name="_Toc478772047"/>
-      <w:r>
-        <w:t>Nutritionists</w:t>
-      </w:r>
-      <w:bookmarkEnd w:id="9"/>
-    </w:p>
-    <w:p>
-      <w:r>
-        <w:t>Nutritionists will use the website to build their profile and offer service and also provide information on foods and healthy eating and provide meal plans and different recipes on the website.</w:t>
-      </w:r>
+      <w:bookmarkStart w:id="16" w:name="_Toc478774614"/>
+      <w:r>
+        <w:t>Interviews</w:t>
+      </w:r>
+      <w:bookmarkEnd w:id="16"/>
     </w:p>
     <w:p/>
     <w:p>
       <w:pPr>
         <w:pStyle w:val="Heading2"/>
       </w:pPr>
-      <w:bookmarkStart w:id="10" w:name="_Toc478772048"/>
-      <w:r>
-        <w:t>Body Builders</w:t>
-      </w:r>
-      <w:bookmarkEnd w:id="10"/>
-    </w:p>
-    <w:p>
-      <w:r>
-        <w:t>Body Builders will use the website to access workout information and the meal plans and recipes provided by nutritionist on the website and also ask their question and seek support to their problems in the forum.</w:t>
-      </w:r>
-    </w:p>
-    <w:p/>
+      <w:bookmarkStart w:id="17" w:name="_Toc478774615"/>
+      <w:r>
+        <w:t>Survey</w:t>
+      </w:r>
+      <w:bookmarkEnd w:id="17"/>
+    </w:p>
+    <w:p>
+      <w:pPr>
+        <w:pStyle w:val="Heading1"/>
+      </w:pPr>
+      <w:bookmarkStart w:id="18" w:name="_Toc478774616"/>
+      <w:r>
+        <w:t>Data Analysis</w:t>
+      </w:r>
+      <w:bookmarkEnd w:id="18"/>
+    </w:p>
     <w:p>
       <w:pPr>
         <w:pStyle w:val="Heading2"/>
       </w:pPr>
-      <w:bookmarkStart w:id="11" w:name="_Toc478772049"/>
-      <w:r>
-        <w:t>Doctors</w:t>
-      </w:r>
-      <w:bookmarkEnd w:id="11"/>
-    </w:p>
-    <w:p>
-      <w:r>
-        <w:t>Doctors can use the website to provide useful health related information on the website in order to contribute towards the community as many doctors in this are very generous and kind and this way a lot many people will benefit from the experience and knowledge doctors will bring to the site.</w:t>
+      <w:bookmarkStart w:id="19" w:name="_Toc478774617"/>
+      <w:r>
+        <w:t>User Groups Identified</w:t>
+      </w:r>
+      <w:bookmarkEnd w:id="19"/>
+    </w:p>
+    <w:p>
+      <w:r>
+        <w:t>Ali will do</w:t>
       </w:r>
     </w:p>
     <w:p/>
@@ -3280,27 +4136,18 @@
       <w:pPr>
         <w:pStyle w:val="Heading2"/>
       </w:pPr>
-      <w:bookmarkStart w:id="12" w:name="_Toc478772050"/>
-      <w:r>
-        <w:t>Marketing Team</w:t>
-      </w:r>
-      <w:bookmarkEnd w:id="12"/>
-    </w:p>
-    <w:p>
-      <w:r>
-        <w:t xml:space="preserve">The marketing team will use the site to run different marketing </w:t>
-      </w:r>
-      <w:r>
-        <w:t>campaigns</w:t>
-      </w:r>
-      <w:r>
-        <w:t xml:space="preserve">, share articles and try different </w:t>
-      </w:r>
-      <w:r>
-        <w:t>SEO</w:t>
-      </w:r>
-      <w:r>
-        <w:t xml:space="preserve"> and marketing techniques to achieve the goals.</w:t>
+      <w:bookmarkStart w:id="20" w:name="_Toc478774618"/>
+      <w:r>
+        <w:t>Personas</w:t>
+      </w:r>
+      <w:bookmarkEnd w:id="20"/>
+      <w:r>
+        <w:t xml:space="preserve"> </w:t>
+      </w:r>
+    </w:p>
+    <w:p>
+      <w:r>
+        <w:t xml:space="preserve">Navjot </w:t>
       </w:r>
     </w:p>
     <w:p/>
@@ -3308,21 +4155,18 @@
       <w:pPr>
         <w:pStyle w:val="Heading2"/>
       </w:pPr>
-      <w:bookmarkStart w:id="13" w:name="_Toc478772051"/>
-      <w:r>
-        <w:t xml:space="preserve">Product </w:t>
-      </w:r>
-      <w:r>
-        <w:t>Resellers</w:t>
-      </w:r>
-      <w:r>
-        <w:t>/Retailers</w:t>
-      </w:r>
-      <w:bookmarkEnd w:id="13"/>
-    </w:p>
-    <w:p>
-      <w:r>
-        <w:t>Since, the fitness industry is huge our website will be selling self branded products and our product resellers will use a section on the site where they can buy products in bulk at reseller prices and also to see trends and which products/supplements are doing well in the market.</w:t>
+      <w:bookmarkStart w:id="21" w:name="_Toc478774619"/>
+      <w:r>
+        <w:t>Scenarios</w:t>
+      </w:r>
+      <w:bookmarkEnd w:id="21"/>
+      <w:r>
+        <w:t xml:space="preserve"> </w:t>
+      </w:r>
+    </w:p>
+    <w:p>
+      <w:r>
+        <w:t>Ali will do</w:t>
       </w:r>
     </w:p>
     <w:p/>
@@ -3330,32 +4174,35 @@
       <w:pPr>
         <w:pStyle w:val="Heading2"/>
       </w:pPr>
-      <w:bookmarkStart w:id="14" w:name="_Toc478772052"/>
-      <w:r>
-        <w:t>Content Writers and Moderators</w:t>
-      </w:r>
-      <w:bookmarkEnd w:id="14"/>
-    </w:p>
-    <w:p>
-      <w:r>
-        <w:t>The content writers will use the website from backend in like an admin but with limited administrative options like they will use the site to login with their account, write content, upload HD images and videos and be able moderate content on the site as well necessary, whereas the moderators will use the site to take out the unnecessary and bad quality materials from the site.</w:t>
-      </w:r>
-    </w:p>
-    <w:p/>
-    <w:p/>
-    <w:p/>
+      <w:bookmarkStart w:id="22" w:name="_Toc478774620"/>
+      <w:r>
+        <w:t>Task Analysis</w:t>
+      </w:r>
+      <w:bookmarkEnd w:id="22"/>
+    </w:p>
+    <w:p>
+      <w:r>
+        <w:t xml:space="preserve">Navjot and </w:t>
+      </w:r>
+      <w:bookmarkStart w:id="23" w:name="_GoBack"/>
+      <w:bookmarkEnd w:id="23"/>
+      <w:r>
+        <w:t xml:space="preserve">Ali will do </w:t>
+      </w:r>
+    </w:p>
     <w:p>
       <w:pPr>
         <w:pStyle w:val="Heading1"/>
       </w:pPr>
-      <w:bookmarkStart w:id="15" w:name="_Toc478772053"/>
-      <w:r>
+      <w:bookmarkStart w:id="24" w:name="_Toc478774621"/>
+      <w:r>
+        <w:lastRenderedPageBreak/>
         <w:t>Requi</w:t>
       </w:r>
       <w:r>
         <w:t>rements</w:t>
       </w:r>
-      <w:bookmarkEnd w:id="15"/>
+      <w:bookmarkEnd w:id="24"/>
     </w:p>
     <w:p/>
     <w:p>
@@ -3368,7 +4215,7 @@
           <w:u w:val="single"/>
         </w:rPr>
       </w:pPr>
-      <w:bookmarkStart w:id="16" w:name="_Toc478772054"/>
+      <w:bookmarkStart w:id="25" w:name="_Toc478774622"/>
       <w:r>
         <w:rPr>
           <w:b/>
@@ -3378,18 +4225,18 @@
         </w:rPr>
         <w:t>Functional Requirements</w:t>
       </w:r>
-      <w:bookmarkEnd w:id="16"/>
+      <w:bookmarkEnd w:id="25"/>
     </w:p>
     <w:p/>
     <w:p>
       <w:pPr>
         <w:pStyle w:val="Heading3"/>
       </w:pPr>
-      <w:bookmarkStart w:id="17" w:name="_Toc478772055"/>
+      <w:bookmarkStart w:id="26" w:name="_Toc478774623"/>
       <w:r>
         <w:t>Requirement 1: Easy to Use GUI/Interface</w:t>
       </w:r>
-      <w:bookmarkEnd w:id="17"/>
+      <w:bookmarkEnd w:id="26"/>
     </w:p>
     <w:p>
       <w:pPr>
@@ -3449,17 +4296,14 @@
       <w:pPr>
         <w:pStyle w:val="Heading3"/>
       </w:pPr>
-      <w:bookmarkStart w:id="18" w:name="_Toc478772056"/>
-      <w:r>
-        <w:t>Requirement 2</w:t>
-      </w:r>
-      <w:r>
-        <w:t xml:space="preserve">: </w:t>
+      <w:bookmarkStart w:id="27" w:name="_Toc478774624"/>
+      <w:r>
+        <w:t xml:space="preserve">Requirement 2: </w:t>
       </w:r>
       <w:r>
         <w:t>Search</w:t>
       </w:r>
-      <w:bookmarkEnd w:id="18"/>
+      <w:bookmarkEnd w:id="27"/>
       <w:r>
         <w:t xml:space="preserve"> </w:t>
       </w:r>
@@ -3522,17 +4366,14 @@
       <w:pPr>
         <w:pStyle w:val="Heading3"/>
       </w:pPr>
-      <w:bookmarkStart w:id="19" w:name="_Toc478772057"/>
-      <w:r>
-        <w:t>Requirement 3</w:t>
-      </w:r>
-      <w:r>
-        <w:t xml:space="preserve">: </w:t>
+      <w:bookmarkStart w:id="28" w:name="_Toc478774625"/>
+      <w:r>
+        <w:t xml:space="preserve">Requirement 3: </w:t>
       </w:r>
       <w:r>
         <w:t>User Registration and Login</w:t>
       </w:r>
-      <w:bookmarkEnd w:id="19"/>
+      <w:bookmarkEnd w:id="28"/>
     </w:p>
     <w:p>
       <w:pPr>
@@ -3592,17 +4433,15 @@
       <w:pPr>
         <w:pStyle w:val="Heading3"/>
       </w:pPr>
-      <w:bookmarkStart w:id="20" w:name="_Toc478772058"/>
-      <w:r>
-        <w:t>Requirement 4</w:t>
-      </w:r>
-      <w:r>
-        <w:t xml:space="preserve">: </w:t>
+      <w:bookmarkStart w:id="29" w:name="_Toc478774626"/>
+      <w:r>
+        <w:lastRenderedPageBreak/>
+        <w:t xml:space="preserve">Requirement 4: </w:t>
       </w:r>
       <w:r>
         <w:t>Support Forum</w:t>
       </w:r>
-      <w:bookmarkEnd w:id="20"/>
+      <w:bookmarkEnd w:id="29"/>
     </w:p>
     <w:p>
       <w:pPr>
@@ -3662,17 +4501,14 @@
       <w:pPr>
         <w:pStyle w:val="Heading3"/>
       </w:pPr>
-      <w:bookmarkStart w:id="21" w:name="_Toc478772059"/>
-      <w:r>
-        <w:t>Requirement 5</w:t>
-      </w:r>
-      <w:r>
-        <w:t xml:space="preserve">: </w:t>
+      <w:bookmarkStart w:id="30" w:name="_Toc478774627"/>
+      <w:r>
+        <w:t xml:space="preserve">Requirement 5: </w:t>
       </w:r>
       <w:r>
         <w:t>User Profiles</w:t>
       </w:r>
-      <w:bookmarkEnd w:id="21"/>
+      <w:bookmarkEnd w:id="30"/>
     </w:p>
     <w:p>
       <w:pPr>
@@ -3732,20 +4568,14 @@
       <w:pPr>
         <w:pStyle w:val="Heading3"/>
       </w:pPr>
-      <w:bookmarkStart w:id="22" w:name="_Toc478772060"/>
-      <w:r>
-        <w:t>Requirement 6</w:t>
-      </w:r>
-      <w:r>
-        <w:t xml:space="preserve">: </w:t>
-      </w:r>
-      <w:r>
-        <w:t>Ecommerce</w:t>
+      <w:bookmarkStart w:id="31" w:name="_Toc478774628"/>
+      <w:r>
+        <w:t>Requirement 6: Ecommerce</w:t>
       </w:r>
       <w:r>
         <w:t xml:space="preserve"> Support</w:t>
       </w:r>
-      <w:bookmarkEnd w:id="22"/>
+      <w:bookmarkEnd w:id="31"/>
     </w:p>
     <w:p>
       <w:pPr>
@@ -3805,17 +4635,11 @@
       <w:pPr>
         <w:pStyle w:val="Heading3"/>
       </w:pPr>
-      <w:bookmarkStart w:id="23" w:name="_Toc478772061"/>
-      <w:r>
-        <w:t>Requirement 7</w:t>
-      </w:r>
-      <w:r>
-        <w:t xml:space="preserve">: </w:t>
-      </w:r>
-      <w:r>
-        <w:t>Review System</w:t>
-      </w:r>
-      <w:bookmarkEnd w:id="23"/>
+      <w:bookmarkStart w:id="32" w:name="_Toc478774629"/>
+      <w:r>
+        <w:t>Requirement 7: Review System</w:t>
+      </w:r>
+      <w:bookmarkEnd w:id="32"/>
     </w:p>
     <w:p>
       <w:pPr>
@@ -3840,6 +4664,7 @@
         <w:pStyle w:val="Heading4"/>
       </w:pPr>
       <w:r>
+        <w:lastRenderedPageBreak/>
         <w:t>Requirement Activation</w:t>
       </w:r>
     </w:p>
@@ -3875,17 +4700,11 @@
       <w:pPr>
         <w:pStyle w:val="Heading3"/>
       </w:pPr>
-      <w:bookmarkStart w:id="24" w:name="_Toc478772062"/>
-      <w:r>
-        <w:t>Requirement 8</w:t>
-      </w:r>
-      <w:r>
-        <w:t xml:space="preserve">: </w:t>
-      </w:r>
-      <w:r>
-        <w:t>Contact Form</w:t>
-      </w:r>
-      <w:bookmarkEnd w:id="24"/>
+      <w:bookmarkStart w:id="33" w:name="_Toc478774630"/>
+      <w:r>
+        <w:t>Requirement 8: Contact Form</w:t>
+      </w:r>
+      <w:bookmarkEnd w:id="33"/>
     </w:p>
     <w:p>
       <w:pPr>
@@ -3945,17 +4764,11 @@
       <w:pPr>
         <w:pStyle w:val="Heading3"/>
       </w:pPr>
-      <w:bookmarkStart w:id="25" w:name="_Toc478772063"/>
-      <w:r>
-        <w:t>Requirement 9</w:t>
-      </w:r>
-      <w:r>
-        <w:t xml:space="preserve">: </w:t>
-      </w:r>
-      <w:r>
-        <w:t>Subscribe</w:t>
-      </w:r>
-      <w:bookmarkEnd w:id="25"/>
+      <w:bookmarkStart w:id="34" w:name="_Toc478774631"/>
+      <w:r>
+        <w:t>Requirement 9: Subscribe</w:t>
+      </w:r>
+      <w:bookmarkEnd w:id="34"/>
     </w:p>
     <w:p>
       <w:pPr>
@@ -4019,22 +4832,16 @@
       <w:pPr>
         <w:pStyle w:val="Heading3"/>
       </w:pPr>
-      <w:bookmarkStart w:id="26" w:name="_Toc478771320"/>
-      <w:bookmarkStart w:id="27" w:name="_Toc478772064"/>
-      <w:r>
-        <w:t>Requirement 10</w:t>
-      </w:r>
-      <w:r>
-        <w:t>:</w:t>
-      </w:r>
-      <w:bookmarkEnd w:id="26"/>
-      <w:r>
-        <w:t xml:space="preserve"> </w:t>
-      </w:r>
-      <w:r>
-        <w:t>Easy Navigational Structure (Menus and Sidebars)</w:t>
-      </w:r>
-      <w:bookmarkEnd w:id="27"/>
+      <w:bookmarkStart w:id="35" w:name="_Toc478771320"/>
+      <w:bookmarkStart w:id="36" w:name="_Toc478774632"/>
+      <w:r>
+        <w:t>Requirement 10:</w:t>
+      </w:r>
+      <w:bookmarkEnd w:id="35"/>
+      <w:r>
+        <w:t xml:space="preserve"> Easy Navigational Structure (Menus and Sidebars)</w:t>
+      </w:r>
+      <w:bookmarkEnd w:id="36"/>
     </w:p>
     <w:p>
       <w:pPr>
@@ -4077,6 +4884,7 @@
         <w:pStyle w:val="Heading4"/>
       </w:pPr>
       <w:r>
+        <w:lastRenderedPageBreak/>
         <w:t>Risks</w:t>
       </w:r>
     </w:p>
@@ -4100,7 +4908,7 @@
           <w:u w:val="single"/>
         </w:rPr>
       </w:pPr>
-      <w:bookmarkStart w:id="28" w:name="_Toc478772065"/>
+      <w:bookmarkStart w:id="37" w:name="_Toc478774633"/>
       <w:r>
         <w:rPr>
           <w:sz w:val="32"/>
@@ -4109,18 +4917,24 @@
         </w:rPr>
         <w:t>Non-Functional Requirements</w:t>
       </w:r>
-      <w:bookmarkEnd w:id="28"/>
+      <w:bookmarkEnd w:id="37"/>
     </w:p>
     <w:p/>
     <w:p>
       <w:pPr>
         <w:pStyle w:val="Heading3"/>
-      </w:pPr>
-      <w:bookmarkStart w:id="29" w:name="_Toc478772066"/>
-      <w:r>
+        <w:rPr>
+          <w:b/>
+        </w:rPr>
+      </w:pPr>
+      <w:bookmarkStart w:id="38" w:name="_Toc478774634"/>
+      <w:r>
+        <w:rPr>
+          <w:b/>
+        </w:rPr>
         <w:t>Scalability Requirements</w:t>
       </w:r>
-      <w:bookmarkEnd w:id="29"/>
+      <w:bookmarkEnd w:id="38"/>
     </w:p>
     <w:p>
       <w:pPr>
@@ -4130,6 +4944,11 @@
         <w:t>User Story</w:t>
       </w:r>
     </w:p>
+    <w:p>
+      <w:r>
+        <w:t>N/A</w:t>
+      </w:r>
+    </w:p>
     <w:p/>
     <w:p>
       <w:pPr>
@@ -4140,22 +4959,361 @@
       </w:r>
     </w:p>
     <w:p>
-      <w:pPr>
-        <w:pStyle w:val="Heading4"/>
-      </w:pPr>
-    </w:p>
+      <w:r>
+        <w:t>With regards to the high number of users the website will be attracting from around the world. Since, this website is intended at global audience, the intention is for the system to be able to serve queries in thousand/hour through out the day, 7 days a week and the website should be scalable to accommodate these needs and be able to serve users from different time-zones with little to no changes to the website code.</w:t>
+      </w:r>
+      <w:r>
+        <w:t xml:space="preserve"> </w:t>
+      </w:r>
+      <w:r>
+        <w:rPr>
+          <w:i/>
+        </w:rPr>
+        <w:t>High Priority</w:t>
+      </w:r>
+      <w:r>
+        <w:rPr>
+          <w:i/>
+        </w:rPr>
+        <w:t>.</w:t>
+      </w:r>
+    </w:p>
+    <w:p/>
     <w:p>
       <w:pPr>
         <w:pStyle w:val="Heading3"/>
-      </w:pPr>
-      <w:bookmarkStart w:id="30" w:name="_Toc478772067"/>
-      <w:r>
-        <w:t xml:space="preserve">Security and Privacy </w:t>
-      </w:r>
-      <w:r>
+        <w:rPr>
+          <w:b/>
+        </w:rPr>
+      </w:pPr>
+      <w:bookmarkStart w:id="39" w:name="_Toc478774635"/>
+      <w:r>
+        <w:rPr>
+          <w:b/>
+        </w:rPr>
+        <w:t>Security and Privacy Requirements</w:t>
+      </w:r>
+      <w:bookmarkEnd w:id="39"/>
+    </w:p>
+    <w:p>
+      <w:pPr>
+        <w:pStyle w:val="Heading4"/>
+      </w:pPr>
+      <w:r>
+        <w:t>User Story</w:t>
+      </w:r>
+    </w:p>
+    <w:p>
+      <w:r>
+        <w:t>As a user I want the website to be safe and secure where my password and bank details are safely processed.</w:t>
+      </w:r>
+    </w:p>
+    <w:p/>
+    <w:p>
+      <w:pPr>
+        <w:pStyle w:val="Heading4"/>
+      </w:pPr>
+      <w:r>
+        <w:t>Description and Priority</w:t>
+      </w:r>
+    </w:p>
+    <w:p>
+      <w:r>
+        <w:t xml:space="preserve">The website shall achieve security through encryption and SSL </w:t>
+      </w:r>
+      <w:r>
+        <w:t xml:space="preserve">certificate when connecting to server and processing payments. </w:t>
+      </w:r>
+      <w:r>
+        <w:rPr>
+          <w:i/>
+        </w:rPr>
+        <w:t>High Priority</w:t>
+      </w:r>
+      <w:r>
+        <w:t>.</w:t>
+      </w:r>
+    </w:p>
+    <w:p>
+      <w:pPr>
+        <w:pStyle w:val="Heading3"/>
+      </w:pPr>
+    </w:p>
+    <w:p>
+      <w:pPr>
+        <w:pStyle w:val="Heading3"/>
+        <w:rPr>
+          <w:b/>
+        </w:rPr>
+      </w:pPr>
+      <w:bookmarkStart w:id="40" w:name="_Toc478774636"/>
+      <w:r>
+        <w:rPr>
+          <w:b/>
+        </w:rPr>
+        <w:t>Availability Requirements</w:t>
+      </w:r>
+      <w:bookmarkEnd w:id="40"/>
+    </w:p>
+    <w:p>
+      <w:pPr>
+        <w:pStyle w:val="Heading4"/>
+      </w:pPr>
+      <w:r>
+        <w:t>User Story</w:t>
+      </w:r>
+    </w:p>
+    <w:p>
+      <w:r>
+        <w:t>As a user I want to be able to access the website at any time I wish.</w:t>
+      </w:r>
+    </w:p>
+    <w:p/>
+    <w:p>
+      <w:pPr>
+        <w:pStyle w:val="Heading4"/>
+      </w:pPr>
+      <w:r>
+        <w:t>Description and Priority</w:t>
+      </w:r>
+    </w:p>
+    <w:p>
+      <w:r>
+        <w:t xml:space="preserve">The website shall be available at all times throughout the year with prior notification in case of </w:t>
+      </w:r>
+      <w:r>
+        <w:t>maintenance</w:t>
+      </w:r>
+      <w:r>
+        <w:t xml:space="preserve">. This can be achieved using clean code practices on the backend so the website code is less error prone, using a good cloud service/hosting for the site that promises 99.9% uptime and through </w:t>
+      </w:r>
+      <w:r>
+        <w:t>continuous</w:t>
+      </w:r>
+      <w:r>
+        <w:t xml:space="preserve"> improvements to the site without users noticing them.</w:t>
+      </w:r>
+      <w:r>
+        <w:t xml:space="preserve"> </w:t>
+      </w:r>
+      <w:r>
+        <w:rPr>
+          <w:i/>
+        </w:rPr>
+        <w:t>High Priority</w:t>
+      </w:r>
+      <w:r>
+        <w:t>.</w:t>
+      </w:r>
+    </w:p>
+    <w:p/>
+    <w:p>
+      <w:pPr>
+        <w:pStyle w:val="Heading3"/>
+        <w:rPr>
+          <w:b/>
+        </w:rPr>
+      </w:pPr>
+      <w:bookmarkStart w:id="41" w:name="_Toc478774637"/>
+      <w:r>
+        <w:rPr>
+          <w:b/>
+        </w:rPr>
+        <w:t>Reliability Requirements</w:t>
+      </w:r>
+      <w:bookmarkEnd w:id="41"/>
+    </w:p>
+    <w:p>
+      <w:pPr>
+        <w:pStyle w:val="Heading4"/>
+      </w:pPr>
+      <w:r>
+        <w:t>User Story</w:t>
+      </w:r>
+    </w:p>
+    <w:p>
+      <w:r>
+        <w:t>As a user I want the website to be reliable in terms of content, availability and performance.</w:t>
+      </w:r>
+    </w:p>
+    <w:p>
+      <w:pPr>
+        <w:pStyle w:val="Heading4"/>
+      </w:pPr>
+    </w:p>
+    <w:p>
+      <w:pPr>
+        <w:pStyle w:val="Heading4"/>
+      </w:pPr>
+      <w:r>
+        <w:t>Description and Priority</w:t>
+      </w:r>
+    </w:p>
+    <w:p>
+      <w:r>
+        <w:t xml:space="preserve">The website shall be reliable i.e. stable and consistent of what is expected out of it. </w:t>
+      </w:r>
+      <w:r>
+        <w:rPr>
+          <w:i/>
+        </w:rPr>
+        <w:t>Very High Priority</w:t>
+      </w:r>
+      <w:r>
+        <w:t>.</w:t>
+      </w:r>
+    </w:p>
+    <w:p/>
+    <w:p>
+      <w:pPr>
+        <w:pStyle w:val="Heading3"/>
+        <w:rPr>
+          <w:b/>
+        </w:rPr>
+      </w:pPr>
+      <w:bookmarkStart w:id="42" w:name="_Toc478774638"/>
+      <w:r>
+        <w:rPr>
+          <w:b/>
+        </w:rPr>
+        <w:t>Physical Requirements</w:t>
+      </w:r>
+      <w:bookmarkEnd w:id="42"/>
+    </w:p>
+    <w:p>
+      <w:pPr>
+        <w:pStyle w:val="Heading4"/>
+      </w:pPr>
+      <w:r>
+        <w:t>User Story</w:t>
+      </w:r>
+    </w:p>
+    <w:p>
+      <w:r>
+        <w:t xml:space="preserve">As a user I want to </w:t>
+      </w:r>
+      <w:r>
+        <w:t>be able to access the website</w:t>
+      </w:r>
+      <w:r>
+        <w:t xml:space="preserve"> from just anywhere.</w:t>
+      </w:r>
+    </w:p>
+    <w:p>
+      <w:pPr>
+        <w:pStyle w:val="Heading4"/>
+      </w:pPr>
+    </w:p>
+    <w:p>
+      <w:pPr>
+        <w:pStyle w:val="Heading4"/>
+      </w:pPr>
+      <w:r>
+        <w:t>Description and Priority</w:t>
+      </w:r>
+    </w:p>
+    <w:p>
+      <w:r>
+        <w:t xml:space="preserve">The </w:t>
+      </w:r>
+      <w:r>
+        <w:t>website shall work on devices with different screen sizes effectively like smartphones and tablets.</w:t>
+      </w:r>
+      <w:r>
+        <w:t xml:space="preserve"> </w:t>
+      </w:r>
+      <w:r>
+        <w:rPr>
+          <w:i/>
+        </w:rPr>
+        <w:t>Medium-High Priority</w:t>
+      </w:r>
+      <w:r>
+        <w:t>.</w:t>
+      </w:r>
+    </w:p>
+    <w:p/>
+    <w:p>
+      <w:pPr>
+        <w:pStyle w:val="Heading3"/>
+        <w:rPr>
+          <w:b/>
+        </w:rPr>
+      </w:pPr>
+      <w:bookmarkStart w:id="43" w:name="_Toc478774639"/>
+      <w:r>
+        <w:rPr>
+          <w:b/>
+        </w:rPr>
+        <w:t>Maintainability Requirements</w:t>
+      </w:r>
+      <w:bookmarkEnd w:id="43"/>
+    </w:p>
+    <w:p>
+      <w:pPr>
+        <w:pStyle w:val="Heading4"/>
+      </w:pPr>
+      <w:r>
+        <w:t>User Story</w:t>
+      </w:r>
+    </w:p>
+    <w:p>
+      <w:r>
+        <w:t>N/A</w:t>
+      </w:r>
+    </w:p>
+    <w:p/>
+    <w:p>
+      <w:pPr>
+        <w:pStyle w:val="Heading4"/>
+      </w:pPr>
+      <w:r>
+        <w:t>Description and Priority</w:t>
+      </w:r>
+    </w:p>
+    <w:p>
+      <w:r>
+        <w:t>The website shall be easy to maintain on daily basis, some automation can be used and it must be easy to fix bugs, add new features, increase performance.</w:t>
+      </w:r>
+      <w:r>
+        <w:t xml:space="preserve"> </w:t>
+      </w:r>
+      <w:r>
+        <w:rPr>
+          <w:i/>
+        </w:rPr>
+        <w:t>Medium Priority</w:t>
+      </w:r>
+      <w:r>
+        <w:t>.</w:t>
+      </w:r>
+    </w:p>
+    <w:p>
+      <w:pPr>
+        <w:pStyle w:val="Heading3"/>
+      </w:pPr>
+    </w:p>
+    <w:p>
+      <w:pPr>
+        <w:pStyle w:val="Heading3"/>
+        <w:rPr>
+          <w:b/>
+        </w:rPr>
+      </w:pPr>
+      <w:bookmarkStart w:id="44" w:name="_Toc478774640"/>
+      <w:r>
+        <w:rPr>
+          <w:b/>
+        </w:rPr>
+        <w:t xml:space="preserve">Compatibility </w:t>
+      </w:r>
+      <w:r>
+        <w:rPr>
+          <w:b/>
+        </w:rPr>
         <w:t>Requirements</w:t>
       </w:r>
-      <w:bookmarkEnd w:id="30"/>
+      <w:bookmarkEnd w:id="44"/>
     </w:p>
     <w:p>
       <w:pPr>
@@ -4165,6 +5323,11 @@
         <w:t>User Story</w:t>
       </w:r>
     </w:p>
+    <w:p>
+      <w:r>
+        <w:t>As a user I shall be able to use the website from browser of my choice.</w:t>
+      </w:r>
+    </w:p>
     <w:p/>
     <w:p>
       <w:pPr>
@@ -4174,156 +5337,18 @@
         <w:t>Description and Priority</w:t>
       </w:r>
     </w:p>
-    <w:p/>
-    <w:p>
-      <w:pPr>
-        <w:pStyle w:val="Heading3"/>
-      </w:pPr>
-      <w:bookmarkStart w:id="31" w:name="_Toc478772068"/>
-      <w:r>
-        <w:t xml:space="preserve">Availability </w:t>
-      </w:r>
-      <w:r>
-        <w:t>Requirements</w:t>
-      </w:r>
-      <w:bookmarkEnd w:id="31"/>
-    </w:p>
-    <w:p>
-      <w:pPr>
-        <w:pStyle w:val="Heading4"/>
-      </w:pPr>
-      <w:r>
-        <w:t>User Story</w:t>
-      </w:r>
-    </w:p>
-    <w:p/>
-    <w:p>
-      <w:pPr>
-        <w:pStyle w:val="Heading4"/>
-      </w:pPr>
-      <w:r>
-        <w:t>Description and Priority</w:t>
-      </w:r>
-    </w:p>
-    <w:p/>
-    <w:p>
-      <w:pPr>
-        <w:pStyle w:val="Heading3"/>
-      </w:pPr>
-      <w:bookmarkStart w:id="32" w:name="_Toc478772069"/>
-      <w:r>
-        <w:t xml:space="preserve">Reliability </w:t>
-      </w:r>
-      <w:r>
-        <w:t>Requirements</w:t>
-      </w:r>
-      <w:bookmarkEnd w:id="32"/>
-    </w:p>
-    <w:p>
-      <w:pPr>
-        <w:pStyle w:val="Heading4"/>
-      </w:pPr>
-      <w:r>
-        <w:t>User Story</w:t>
-      </w:r>
-    </w:p>
-    <w:p/>
-    <w:p>
-      <w:pPr>
-        <w:pStyle w:val="Heading4"/>
-      </w:pPr>
-      <w:r>
-        <w:t>Description and Priority</w:t>
-      </w:r>
-    </w:p>
-    <w:p/>
-    <w:p>
-      <w:pPr>
-        <w:pStyle w:val="Heading3"/>
-      </w:pPr>
-      <w:bookmarkStart w:id="33" w:name="_Toc478772070"/>
-      <w:r>
-        <w:t xml:space="preserve">Physical </w:t>
-      </w:r>
-      <w:r>
-        <w:t>Requirements</w:t>
-      </w:r>
-      <w:bookmarkEnd w:id="33"/>
-    </w:p>
-    <w:p>
-      <w:pPr>
-        <w:pStyle w:val="Heading4"/>
-      </w:pPr>
-      <w:r>
-        <w:t>User Story</w:t>
-      </w:r>
-    </w:p>
-    <w:p/>
-    <w:p>
-      <w:pPr>
-        <w:pStyle w:val="Heading4"/>
-      </w:pPr>
-      <w:r>
-        <w:t>Description and Priority</w:t>
-      </w:r>
-    </w:p>
-    <w:p/>
-    <w:p>
-      <w:pPr>
-        <w:pStyle w:val="Heading3"/>
-      </w:pPr>
-      <w:bookmarkStart w:id="34" w:name="_Toc478772071"/>
-      <w:r>
-        <w:t xml:space="preserve">Maintainability </w:t>
-      </w:r>
-      <w:r>
-        <w:t>Requirements</w:t>
-      </w:r>
-      <w:bookmarkEnd w:id="34"/>
-    </w:p>
-    <w:p>
-      <w:pPr>
-        <w:pStyle w:val="Heading4"/>
-      </w:pPr>
-      <w:r>
-        <w:t>User Story</w:t>
-      </w:r>
-    </w:p>
-    <w:p/>
-    <w:p>
-      <w:pPr>
-        <w:pStyle w:val="Heading4"/>
-      </w:pPr>
-      <w:r>
-        <w:t>Description and Priority</w:t>
-      </w:r>
-    </w:p>
-    <w:p/>
-    <w:p>
-      <w:pPr>
-        <w:pStyle w:val="Heading3"/>
-      </w:pPr>
-      <w:bookmarkStart w:id="35" w:name="_Toc478772072"/>
-      <w:r>
-        <w:t>Requirements</w:t>
-      </w:r>
-      <w:bookmarkEnd w:id="35"/>
-    </w:p>
-    <w:p>
-      <w:pPr>
-        <w:pStyle w:val="Heading4"/>
-      </w:pPr>
-      <w:r>
-        <w:t>User Story</w:t>
-      </w:r>
-    </w:p>
-    <w:p/>
-    <w:p>
-      <w:pPr>
-        <w:pStyle w:val="Heading4"/>
-      </w:pPr>
-      <w:r>
-        <w:t>Description and Priority</w:t>
+    <w:p>
+      <w:r>
+        <w:t xml:space="preserve">The website shall be compatible with all the popular browsers like Chrome, Firefox, Safari and Internet Explorer. </w:t>
+      </w:r>
+      <w:r>
+        <w:rPr>
+          <w:i/>
+        </w:rPr>
+        <w:t>High Priority</w:t>
+      </w:r>
+      <w:r>
+        <w:t>.</w:t>
       </w:r>
     </w:p>
     <w:p/>
@@ -5706,7 +6731,7 @@
 </file>
 
 <file path=customXml/itemProps1.xml><?xml version="1.0" encoding="utf-8"?>
-<ds:datastoreItem xmlns:ds="http://schemas.openxmlformats.org/officeDocument/2006/customXml" ds:itemID="{D1CE63C5-AF46-EE48-9063-340E2ECEE29A}">
+<ds:datastoreItem xmlns:ds="http://schemas.openxmlformats.org/officeDocument/2006/customXml" ds:itemID="{B5B83801-6921-AA4B-BE78-1B3E38A5D225}">
   <ds:schemaRefs>
     <ds:schemaRef ds:uri="http://schemas.openxmlformats.org/officeDocument/2006/bibliography"/>
   </ds:schemaRefs>

</xml_diff>

<commit_message>
3 functional requirements finished
</commit_message>
<xml_diff>
--- a/CA 2 Usability Design.docx
+++ b/CA 2 Usability Design.docx
@@ -269,12 +269,7 @@
             <w:pStyle w:val="TOCHeading"/>
           </w:pPr>
           <w:r>
-            <w:t>Tabl</w:t>
-          </w:r>
-          <w:bookmarkStart w:id="0" w:name="_GoBack"/>
-          <w:bookmarkEnd w:id="0"/>
-          <w:r>
-            <w:t>e of Contents</w:t>
+            <w:t>Table of Contents</w:t>
           </w:r>
         </w:p>
         <w:p>
@@ -310,7 +305,7 @@
             </w:rPr>
             <w:fldChar w:fldCharType="separate"/>
           </w:r>
-          <w:hyperlink w:anchor="_Toc478775065" w:history="1">
+          <w:hyperlink w:anchor="_Toc478818045" w:history="1">
             <w:r>
               <w:rPr>
                 <w:rStyle w:val="Hyperlink"/>
@@ -357,7 +352,7 @@
                 <w:noProof/>
                 <w:webHidden/>
               </w:rPr>
-              <w:instrText xml:space="preserve"> PAGEREF _Toc478775065 \h </w:instrText>
+              <w:instrText xml:space="preserve"> PAGEREF _Toc478818045 \h </w:instrText>
             </w:r>
             <w:r>
               <w:rPr>
@@ -406,7 +401,7 @@
               <w:lang w:eastAsia="en-GB"/>
             </w:rPr>
           </w:pPr>
-          <w:hyperlink w:anchor="_Toc478775066" w:history="1">
+          <w:hyperlink w:anchor="_Toc478818046" w:history="1">
             <w:r>
               <w:rPr>
                 <w:rStyle w:val="Hyperlink"/>
@@ -453,7 +448,7 @@
                 <w:noProof/>
                 <w:webHidden/>
               </w:rPr>
-              <w:instrText xml:space="preserve"> PAGEREF _Toc478775066 \h </w:instrText>
+              <w:instrText xml:space="preserve"> PAGEREF _Toc478818046 \h </w:instrText>
             </w:r>
             <w:r>
               <w:rPr>
@@ -500,7 +495,7 @@
               <w:lang w:eastAsia="en-GB"/>
             </w:rPr>
           </w:pPr>
-          <w:hyperlink w:anchor="_Toc478775067" w:history="1">
+          <w:hyperlink w:anchor="_Toc478818047" w:history="1">
             <w:r>
               <w:rPr>
                 <w:rStyle w:val="Hyperlink"/>
@@ -527,7 +522,7 @@
                 <w:noProof/>
                 <w:webHidden/>
               </w:rPr>
-              <w:instrText xml:space="preserve"> PAGEREF _Toc478775067 \h </w:instrText>
+              <w:instrText xml:space="preserve"> PAGEREF _Toc478818047 \h </w:instrText>
             </w:r>
             <w:r>
               <w:rPr>
@@ -574,7 +569,7 @@
               <w:lang w:eastAsia="en-GB"/>
             </w:rPr>
           </w:pPr>
-          <w:hyperlink w:anchor="_Toc478775068" w:history="1">
+          <w:hyperlink w:anchor="_Toc478818048" w:history="1">
             <w:r>
               <w:rPr>
                 <w:rStyle w:val="Hyperlink"/>
@@ -601,7 +596,7 @@
                 <w:noProof/>
                 <w:webHidden/>
               </w:rPr>
-              <w:instrText xml:space="preserve"> PAGEREF _Toc478775068 \h </w:instrText>
+              <w:instrText xml:space="preserve"> PAGEREF _Toc478818048 \h </w:instrText>
             </w:r>
             <w:r>
               <w:rPr>
@@ -648,7 +643,7 @@
               <w:lang w:eastAsia="en-GB"/>
             </w:rPr>
           </w:pPr>
-          <w:hyperlink w:anchor="_Toc478775069" w:history="1">
+          <w:hyperlink w:anchor="_Toc478818049" w:history="1">
             <w:r>
               <w:rPr>
                 <w:rStyle w:val="Hyperlink"/>
@@ -675,7 +670,7 @@
                 <w:noProof/>
                 <w:webHidden/>
               </w:rPr>
-              <w:instrText xml:space="preserve"> PAGEREF _Toc478775069 \h </w:instrText>
+              <w:instrText xml:space="preserve"> PAGEREF _Toc478818049 \h </w:instrText>
             </w:r>
             <w:r>
               <w:rPr>
@@ -722,7 +717,7 @@
               <w:lang w:eastAsia="en-GB"/>
             </w:rPr>
           </w:pPr>
-          <w:hyperlink w:anchor="_Toc478775070" w:history="1">
+          <w:hyperlink w:anchor="_Toc478818050" w:history="1">
             <w:r>
               <w:rPr>
                 <w:rStyle w:val="Hyperlink"/>
@@ -749,7 +744,7 @@
                 <w:noProof/>
                 <w:webHidden/>
               </w:rPr>
-              <w:instrText xml:space="preserve"> PAGEREF _Toc478775070 \h </w:instrText>
+              <w:instrText xml:space="preserve"> PAGEREF _Toc478818050 \h </w:instrText>
             </w:r>
             <w:r>
               <w:rPr>
@@ -796,7 +791,7 @@
               <w:lang w:eastAsia="en-GB"/>
             </w:rPr>
           </w:pPr>
-          <w:hyperlink w:anchor="_Toc478775071" w:history="1">
+          <w:hyperlink w:anchor="_Toc478818051" w:history="1">
             <w:r>
               <w:rPr>
                 <w:rStyle w:val="Hyperlink"/>
@@ -823,7 +818,7 @@
                 <w:noProof/>
                 <w:webHidden/>
               </w:rPr>
-              <w:instrText xml:space="preserve"> PAGEREF _Toc478775071 \h </w:instrText>
+              <w:instrText xml:space="preserve"> PAGEREF _Toc478818051 \h </w:instrText>
             </w:r>
             <w:r>
               <w:rPr>
@@ -870,7 +865,7 @@
               <w:lang w:eastAsia="en-GB"/>
             </w:rPr>
           </w:pPr>
-          <w:hyperlink w:anchor="_Toc478775072" w:history="1">
+          <w:hyperlink w:anchor="_Toc478818052" w:history="1">
             <w:r>
               <w:rPr>
                 <w:rStyle w:val="Hyperlink"/>
@@ -897,7 +892,7 @@
                 <w:noProof/>
                 <w:webHidden/>
               </w:rPr>
-              <w:instrText xml:space="preserve"> PAGEREF _Toc478775072 \h </w:instrText>
+              <w:instrText xml:space="preserve"> PAGEREF _Toc478818052 \h </w:instrText>
             </w:r>
             <w:r>
               <w:rPr>
@@ -944,7 +939,7 @@
               <w:lang w:eastAsia="en-GB"/>
             </w:rPr>
           </w:pPr>
-          <w:hyperlink w:anchor="_Toc478775073" w:history="1">
+          <w:hyperlink w:anchor="_Toc478818053" w:history="1">
             <w:r>
               <w:rPr>
                 <w:rStyle w:val="Hyperlink"/>
@@ -971,7 +966,7 @@
                 <w:noProof/>
                 <w:webHidden/>
               </w:rPr>
-              <w:instrText xml:space="preserve"> PAGEREF _Toc478775073 \h </w:instrText>
+              <w:instrText xml:space="preserve"> PAGEREF _Toc478818053 \h </w:instrText>
             </w:r>
             <w:r>
               <w:rPr>
@@ -1018,7 +1013,7 @@
               <w:lang w:eastAsia="en-GB"/>
             </w:rPr>
           </w:pPr>
-          <w:hyperlink w:anchor="_Toc478775074" w:history="1">
+          <w:hyperlink w:anchor="_Toc478818054" w:history="1">
             <w:r>
               <w:rPr>
                 <w:rStyle w:val="Hyperlink"/>
@@ -1045,7 +1040,7 @@
                 <w:noProof/>
                 <w:webHidden/>
               </w:rPr>
-              <w:instrText xml:space="preserve"> PAGEREF _Toc478775074 \h </w:instrText>
+              <w:instrText xml:space="preserve"> PAGEREF _Toc478818054 \h </w:instrText>
             </w:r>
             <w:r>
               <w:rPr>
@@ -1092,7 +1087,7 @@
               <w:lang w:eastAsia="en-GB"/>
             </w:rPr>
           </w:pPr>
-          <w:hyperlink w:anchor="_Toc478775075" w:history="1">
+          <w:hyperlink w:anchor="_Toc478818055" w:history="1">
             <w:r>
               <w:rPr>
                 <w:rStyle w:val="Hyperlink"/>
@@ -1119,7 +1114,7 @@
                 <w:noProof/>
                 <w:webHidden/>
               </w:rPr>
-              <w:instrText xml:space="preserve"> PAGEREF _Toc478775075 \h </w:instrText>
+              <w:instrText xml:space="preserve"> PAGEREF _Toc478818055 \h </w:instrText>
             </w:r>
             <w:r>
               <w:rPr>
@@ -1166,7 +1161,7 @@
               <w:lang w:eastAsia="en-GB"/>
             </w:rPr>
           </w:pPr>
-          <w:hyperlink w:anchor="_Toc478775076" w:history="1">
+          <w:hyperlink w:anchor="_Toc478818056" w:history="1">
             <w:r>
               <w:rPr>
                 <w:rStyle w:val="Hyperlink"/>
@@ -1193,7 +1188,7 @@
                 <w:noProof/>
                 <w:webHidden/>
               </w:rPr>
-              <w:instrText xml:space="preserve"> PAGEREF _Toc478775076 \h </w:instrText>
+              <w:instrText xml:space="preserve"> PAGEREF _Toc478818056 \h </w:instrText>
             </w:r>
             <w:r>
               <w:rPr>
@@ -1240,7 +1235,7 @@
               <w:lang w:eastAsia="en-GB"/>
             </w:rPr>
           </w:pPr>
-          <w:hyperlink w:anchor="_Toc478775077" w:history="1">
+          <w:hyperlink w:anchor="_Toc478818057" w:history="1">
             <w:r>
               <w:rPr>
                 <w:rStyle w:val="Hyperlink"/>
@@ -1267,7 +1262,7 @@
                 <w:noProof/>
                 <w:webHidden/>
               </w:rPr>
-              <w:instrText xml:space="preserve"> PAGEREF _Toc478775077 \h </w:instrText>
+              <w:instrText xml:space="preserve"> PAGEREF _Toc478818057 \h </w:instrText>
             </w:r>
             <w:r>
               <w:rPr>
@@ -1314,7 +1309,7 @@
               <w:lang w:eastAsia="en-GB"/>
             </w:rPr>
           </w:pPr>
-          <w:hyperlink w:anchor="_Toc478775078" w:history="1">
+          <w:hyperlink w:anchor="_Toc478818058" w:history="1">
             <w:r>
               <w:rPr>
                 <w:rStyle w:val="Hyperlink"/>
@@ -1341,7 +1336,7 @@
                 <w:noProof/>
                 <w:webHidden/>
               </w:rPr>
-              <w:instrText xml:space="preserve"> PAGEREF _Toc478775078 \h </w:instrText>
+              <w:instrText xml:space="preserve"> PAGEREF _Toc478818058 \h </w:instrText>
             </w:r>
             <w:r>
               <w:rPr>
@@ -1390,7 +1385,7 @@
               <w:lang w:eastAsia="en-GB"/>
             </w:rPr>
           </w:pPr>
-          <w:hyperlink w:anchor="_Toc478775079" w:history="1">
+          <w:hyperlink w:anchor="_Toc478818059" w:history="1">
             <w:r>
               <w:rPr>
                 <w:rStyle w:val="Hyperlink"/>
@@ -1437,7 +1432,7 @@
                 <w:noProof/>
                 <w:webHidden/>
               </w:rPr>
-              <w:instrText xml:space="preserve"> PAGEREF _Toc478775079 \h </w:instrText>
+              <w:instrText xml:space="preserve"> PAGEREF _Toc478818059 \h </w:instrText>
             </w:r>
             <w:r>
               <w:rPr>
@@ -1484,7 +1479,7 @@
               <w:lang w:eastAsia="en-GB"/>
             </w:rPr>
           </w:pPr>
-          <w:hyperlink w:anchor="_Toc478775080" w:history="1">
+          <w:hyperlink w:anchor="_Toc478818060" w:history="1">
             <w:r>
               <w:rPr>
                 <w:rStyle w:val="Hyperlink"/>
@@ -1511,7 +1506,7 @@
                 <w:noProof/>
                 <w:webHidden/>
               </w:rPr>
-              <w:instrText xml:space="preserve"> PAGEREF _Toc478775080 \h </w:instrText>
+              <w:instrText xml:space="preserve"> PAGEREF _Toc478818060 \h </w:instrText>
             </w:r>
             <w:r>
               <w:rPr>
@@ -1558,7 +1553,7 @@
               <w:lang w:eastAsia="en-GB"/>
             </w:rPr>
           </w:pPr>
-          <w:hyperlink w:anchor="_Toc478775081" w:history="1">
+          <w:hyperlink w:anchor="_Toc478818061" w:history="1">
             <w:r>
               <w:rPr>
                 <w:rStyle w:val="Hyperlink"/>
@@ -1585,7 +1580,7 @@
                 <w:noProof/>
                 <w:webHidden/>
               </w:rPr>
-              <w:instrText xml:space="preserve"> PAGEREF _Toc478775081 \h </w:instrText>
+              <w:instrText xml:space="preserve"> PAGEREF _Toc478818061 \h </w:instrText>
             </w:r>
             <w:r>
               <w:rPr>
@@ -1632,7 +1627,7 @@
               <w:lang w:eastAsia="en-GB"/>
             </w:rPr>
           </w:pPr>
-          <w:hyperlink w:anchor="_Toc478775082" w:history="1">
+          <w:hyperlink w:anchor="_Toc478818062" w:history="1">
             <w:r>
               <w:rPr>
                 <w:rStyle w:val="Hyperlink"/>
@@ -1659,7 +1654,7 @@
                 <w:noProof/>
                 <w:webHidden/>
               </w:rPr>
-              <w:instrText xml:space="preserve"> PAGEREF _Toc478775082 \h </w:instrText>
+              <w:instrText xml:space="preserve"> PAGEREF _Toc478818062 \h </w:instrText>
             </w:r>
             <w:r>
               <w:rPr>
@@ -1708,7 +1703,7 @@
               <w:lang w:eastAsia="en-GB"/>
             </w:rPr>
           </w:pPr>
-          <w:hyperlink w:anchor="_Toc478775083" w:history="1">
+          <w:hyperlink w:anchor="_Toc478818063" w:history="1">
             <w:r>
               <w:rPr>
                 <w:rStyle w:val="Hyperlink"/>
@@ -1755,7 +1750,7 @@
                 <w:noProof/>
                 <w:webHidden/>
               </w:rPr>
-              <w:instrText xml:space="preserve"> PAGEREF _Toc478775083 \h </w:instrText>
+              <w:instrText xml:space="preserve"> PAGEREF _Toc478818063 \h </w:instrText>
             </w:r>
             <w:r>
               <w:rPr>
@@ -1802,7 +1797,7 @@
               <w:lang w:eastAsia="en-GB"/>
             </w:rPr>
           </w:pPr>
-          <w:hyperlink w:anchor="_Toc478775084" w:history="1">
+          <w:hyperlink w:anchor="_Toc478818064" w:history="1">
             <w:r>
               <w:rPr>
                 <w:rStyle w:val="Hyperlink"/>
@@ -1829,7 +1824,7 @@
                 <w:noProof/>
                 <w:webHidden/>
               </w:rPr>
-              <w:instrText xml:space="preserve"> PAGEREF _Toc478775084 \h </w:instrText>
+              <w:instrText xml:space="preserve"> PAGEREF _Toc478818064 \h </w:instrText>
             </w:r>
             <w:r>
               <w:rPr>
@@ -1876,7 +1871,7 @@
               <w:lang w:eastAsia="en-GB"/>
             </w:rPr>
           </w:pPr>
-          <w:hyperlink w:anchor="_Toc478775085" w:history="1">
+          <w:hyperlink w:anchor="_Toc478818065" w:history="1">
             <w:r>
               <w:rPr>
                 <w:rStyle w:val="Hyperlink"/>
@@ -1903,7 +1898,7 @@
                 <w:noProof/>
                 <w:webHidden/>
               </w:rPr>
-              <w:instrText xml:space="preserve"> PAGEREF _Toc478775085 \h </w:instrText>
+              <w:instrText xml:space="preserve"> PAGEREF _Toc478818065 \h </w:instrText>
             </w:r>
             <w:r>
               <w:rPr>
@@ -1950,7 +1945,7 @@
               <w:lang w:eastAsia="en-GB"/>
             </w:rPr>
           </w:pPr>
-          <w:hyperlink w:anchor="_Toc478775086" w:history="1">
+          <w:hyperlink w:anchor="_Toc478818066" w:history="1">
             <w:r>
               <w:rPr>
                 <w:rStyle w:val="Hyperlink"/>
@@ -1977,7 +1972,7 @@
                 <w:noProof/>
                 <w:webHidden/>
               </w:rPr>
-              <w:instrText xml:space="preserve"> PAGEREF _Toc478775086 \h </w:instrText>
+              <w:instrText xml:space="preserve"> PAGEREF _Toc478818066 \h </w:instrText>
             </w:r>
             <w:r>
               <w:rPr>
@@ -2024,7 +2019,7 @@
               <w:lang w:eastAsia="en-GB"/>
             </w:rPr>
           </w:pPr>
-          <w:hyperlink w:anchor="_Toc478775087" w:history="1">
+          <w:hyperlink w:anchor="_Toc478818067" w:history="1">
             <w:r>
               <w:rPr>
                 <w:rStyle w:val="Hyperlink"/>
@@ -2051,7 +2046,7 @@
                 <w:noProof/>
                 <w:webHidden/>
               </w:rPr>
-              <w:instrText xml:space="preserve"> PAGEREF _Toc478775087 \h </w:instrText>
+              <w:instrText xml:space="preserve"> PAGEREF _Toc478818067 \h </w:instrText>
             </w:r>
             <w:r>
               <w:rPr>
@@ -2100,7 +2095,7 @@
               <w:lang w:eastAsia="en-GB"/>
             </w:rPr>
           </w:pPr>
-          <w:hyperlink w:anchor="_Toc478775088" w:history="1">
+          <w:hyperlink w:anchor="_Toc478818068" w:history="1">
             <w:r>
               <w:rPr>
                 <w:rStyle w:val="Hyperlink"/>
@@ -2147,7 +2142,7 @@
                 <w:noProof/>
                 <w:webHidden/>
               </w:rPr>
-              <w:instrText xml:space="preserve"> PAGEREF _Toc478775088 \h </w:instrText>
+              <w:instrText xml:space="preserve"> PAGEREF _Toc478818068 \h </w:instrText>
             </w:r>
             <w:r>
               <w:rPr>
@@ -2194,7 +2189,7 @@
               <w:lang w:eastAsia="en-GB"/>
             </w:rPr>
           </w:pPr>
-          <w:hyperlink w:anchor="_Toc478775089" w:history="1">
+          <w:hyperlink w:anchor="_Toc478818069" w:history="1">
             <w:r>
               <w:rPr>
                 <w:rStyle w:val="Hyperlink"/>
@@ -2221,7 +2216,7 @@
                 <w:noProof/>
                 <w:webHidden/>
               </w:rPr>
-              <w:instrText xml:space="preserve"> PAGEREF _Toc478775089 \h </w:instrText>
+              <w:instrText xml:space="preserve"> PAGEREF _Toc478818069 \h </w:instrText>
             </w:r>
             <w:r>
               <w:rPr>
@@ -2267,7 +2262,7 @@
               <w:lang w:eastAsia="en-GB"/>
             </w:rPr>
           </w:pPr>
-          <w:hyperlink w:anchor="_Toc478775090" w:history="1">
+          <w:hyperlink w:anchor="_Toc478818070" w:history="1">
             <w:r>
               <w:rPr>
                 <w:rStyle w:val="Hyperlink"/>
@@ -2294,7 +2289,7 @@
                 <w:noProof/>
                 <w:webHidden/>
               </w:rPr>
-              <w:instrText xml:space="preserve"> PAGEREF _Toc478775090 \h </w:instrText>
+              <w:instrText xml:space="preserve"> PAGEREF _Toc478818070 \h </w:instrText>
             </w:r>
             <w:r>
               <w:rPr>
@@ -2340,7 +2335,7 @@
               <w:lang w:eastAsia="en-GB"/>
             </w:rPr>
           </w:pPr>
-          <w:hyperlink w:anchor="_Toc478775091" w:history="1">
+          <w:hyperlink w:anchor="_Toc478818071" w:history="1">
             <w:r>
               <w:rPr>
                 <w:rStyle w:val="Hyperlink"/>
@@ -2367,7 +2362,7 @@
                 <w:noProof/>
                 <w:webHidden/>
               </w:rPr>
-              <w:instrText xml:space="preserve"> PAGEREF _Toc478775091 \h </w:instrText>
+              <w:instrText xml:space="preserve"> PAGEREF _Toc478818071 \h </w:instrText>
             </w:r>
             <w:r>
               <w:rPr>
@@ -2413,7 +2408,7 @@
               <w:lang w:eastAsia="en-GB"/>
             </w:rPr>
           </w:pPr>
-          <w:hyperlink w:anchor="_Toc478775092" w:history="1">
+          <w:hyperlink w:anchor="_Toc478818072" w:history="1">
             <w:r>
               <w:rPr>
                 <w:rStyle w:val="Hyperlink"/>
@@ -2440,7 +2435,7 @@
                 <w:noProof/>
                 <w:webHidden/>
               </w:rPr>
-              <w:instrText xml:space="preserve"> PAGEREF _Toc478775092 \h </w:instrText>
+              <w:instrText xml:space="preserve"> PAGEREF _Toc478818072 \h </w:instrText>
             </w:r>
             <w:r>
               <w:rPr>
@@ -2486,7 +2481,7 @@
               <w:lang w:eastAsia="en-GB"/>
             </w:rPr>
           </w:pPr>
-          <w:hyperlink w:anchor="_Toc478775093" w:history="1">
+          <w:hyperlink w:anchor="_Toc478818073" w:history="1">
             <w:r>
               <w:rPr>
                 <w:rStyle w:val="Hyperlink"/>
@@ -2513,7 +2508,7 @@
                 <w:noProof/>
                 <w:webHidden/>
               </w:rPr>
-              <w:instrText xml:space="preserve"> PAGEREF _Toc478775093 \h </w:instrText>
+              <w:instrText xml:space="preserve"> PAGEREF _Toc478818073 \h </w:instrText>
             </w:r>
             <w:r>
               <w:rPr>
@@ -2559,7 +2554,7 @@
               <w:lang w:eastAsia="en-GB"/>
             </w:rPr>
           </w:pPr>
-          <w:hyperlink w:anchor="_Toc478775094" w:history="1">
+          <w:hyperlink w:anchor="_Toc478818074" w:history="1">
             <w:r>
               <w:rPr>
                 <w:rStyle w:val="Hyperlink"/>
@@ -2586,7 +2581,7 @@
                 <w:noProof/>
                 <w:webHidden/>
               </w:rPr>
-              <w:instrText xml:space="preserve"> PAGEREF _Toc478775094 \h </w:instrText>
+              <w:instrText xml:space="preserve"> PAGEREF _Toc478818074 \h </w:instrText>
             </w:r>
             <w:r>
               <w:rPr>
@@ -2632,7 +2627,7 @@
               <w:lang w:eastAsia="en-GB"/>
             </w:rPr>
           </w:pPr>
-          <w:hyperlink w:anchor="_Toc478775095" w:history="1">
+          <w:hyperlink w:anchor="_Toc478818075" w:history="1">
             <w:r>
               <w:rPr>
                 <w:rStyle w:val="Hyperlink"/>
@@ -2659,7 +2654,7 @@
                 <w:noProof/>
                 <w:webHidden/>
               </w:rPr>
-              <w:instrText xml:space="preserve"> PAGEREF _Toc478775095 \h </w:instrText>
+              <w:instrText xml:space="preserve"> PAGEREF _Toc478818075 \h </w:instrText>
             </w:r>
             <w:r>
               <w:rPr>
@@ -2705,7 +2700,7 @@
               <w:lang w:eastAsia="en-GB"/>
             </w:rPr>
           </w:pPr>
-          <w:hyperlink w:anchor="_Toc478775096" w:history="1">
+          <w:hyperlink w:anchor="_Toc478818076" w:history="1">
             <w:r>
               <w:rPr>
                 <w:rStyle w:val="Hyperlink"/>
@@ -2732,7 +2727,7 @@
                 <w:noProof/>
                 <w:webHidden/>
               </w:rPr>
-              <w:instrText xml:space="preserve"> PAGEREF _Toc478775096 \h </w:instrText>
+              <w:instrText xml:space="preserve"> PAGEREF _Toc478818076 \h </w:instrText>
             </w:r>
             <w:r>
               <w:rPr>
@@ -2778,7 +2773,7 @@
               <w:lang w:eastAsia="en-GB"/>
             </w:rPr>
           </w:pPr>
-          <w:hyperlink w:anchor="_Toc478775097" w:history="1">
+          <w:hyperlink w:anchor="_Toc478818077" w:history="1">
             <w:r>
               <w:rPr>
                 <w:rStyle w:val="Hyperlink"/>
@@ -2805,7 +2800,7 @@
                 <w:noProof/>
                 <w:webHidden/>
               </w:rPr>
-              <w:instrText xml:space="preserve"> PAGEREF _Toc478775097 \h </w:instrText>
+              <w:instrText xml:space="preserve"> PAGEREF _Toc478818077 \h </w:instrText>
             </w:r>
             <w:r>
               <w:rPr>
@@ -2851,7 +2846,7 @@
               <w:lang w:eastAsia="en-GB"/>
             </w:rPr>
           </w:pPr>
-          <w:hyperlink w:anchor="_Toc478775098" w:history="1">
+          <w:hyperlink w:anchor="_Toc478818078" w:history="1">
             <w:r>
               <w:rPr>
                 <w:rStyle w:val="Hyperlink"/>
@@ -2878,7 +2873,7 @@
                 <w:noProof/>
                 <w:webHidden/>
               </w:rPr>
-              <w:instrText xml:space="preserve"> PAGEREF _Toc478775098 \h </w:instrText>
+              <w:instrText xml:space="preserve"> PAGEREF _Toc478818078 \h </w:instrText>
             </w:r>
             <w:r>
               <w:rPr>
@@ -2924,7 +2919,7 @@
               <w:lang w:eastAsia="en-GB"/>
             </w:rPr>
           </w:pPr>
-          <w:hyperlink w:anchor="_Toc478775099" w:history="1">
+          <w:hyperlink w:anchor="_Toc478818079" w:history="1">
             <w:r>
               <w:rPr>
                 <w:rStyle w:val="Hyperlink"/>
@@ -2951,7 +2946,7 @@
                 <w:noProof/>
                 <w:webHidden/>
               </w:rPr>
-              <w:instrText xml:space="preserve"> PAGEREF _Toc478775099 \h </w:instrText>
+              <w:instrText xml:space="preserve"> PAGEREF _Toc478818079 \h </w:instrText>
             </w:r>
             <w:r>
               <w:rPr>
@@ -2998,7 +2993,7 @@
               <w:lang w:eastAsia="en-GB"/>
             </w:rPr>
           </w:pPr>
-          <w:hyperlink w:anchor="_Toc478775100" w:history="1">
+          <w:hyperlink w:anchor="_Toc478818080" w:history="1">
             <w:r>
               <w:rPr>
                 <w:rStyle w:val="Hyperlink"/>
@@ -3025,7 +3020,7 @@
                 <w:noProof/>
                 <w:webHidden/>
               </w:rPr>
-              <w:instrText xml:space="preserve"> PAGEREF _Toc478775100 \h </w:instrText>
+              <w:instrText xml:space="preserve"> PAGEREF _Toc478818080 \h </w:instrText>
             </w:r>
             <w:r>
               <w:rPr>
@@ -3071,11 +3066,10 @@
               <w:lang w:eastAsia="en-GB"/>
             </w:rPr>
           </w:pPr>
-          <w:hyperlink w:anchor="_Toc478775101" w:history="1">
+          <w:hyperlink w:anchor="_Toc478818081" w:history="1">
             <w:r>
               <w:rPr>
                 <w:rStyle w:val="Hyperlink"/>
-                <w:b/>
                 <w:noProof/>
               </w:rPr>
               <w:t>Scalability Requirements</w:t>
@@ -3099,7 +3093,7 @@
                 <w:noProof/>
                 <w:webHidden/>
               </w:rPr>
-              <w:instrText xml:space="preserve"> PAGEREF _Toc478775101 \h </w:instrText>
+              <w:instrText xml:space="preserve"> PAGEREF _Toc478818081 \h </w:instrText>
             </w:r>
             <w:r>
               <w:rPr>
@@ -3145,11 +3139,10 @@
               <w:lang w:eastAsia="en-GB"/>
             </w:rPr>
           </w:pPr>
-          <w:hyperlink w:anchor="_Toc478775102" w:history="1">
+          <w:hyperlink w:anchor="_Toc478818082" w:history="1">
             <w:r>
               <w:rPr>
                 <w:rStyle w:val="Hyperlink"/>
-                <w:b/>
                 <w:noProof/>
               </w:rPr>
               <w:t>Security and Privacy Requirements</w:t>
@@ -3173,7 +3166,7 @@
                 <w:noProof/>
                 <w:webHidden/>
               </w:rPr>
-              <w:instrText xml:space="preserve"> PAGEREF _Toc478775102 \h </w:instrText>
+              <w:instrText xml:space="preserve"> PAGEREF _Toc478818082 \h </w:instrText>
             </w:r>
             <w:r>
               <w:rPr>
@@ -3219,11 +3212,10 @@
               <w:lang w:eastAsia="en-GB"/>
             </w:rPr>
           </w:pPr>
-          <w:hyperlink w:anchor="_Toc478775103" w:history="1">
+          <w:hyperlink w:anchor="_Toc478818083" w:history="1">
             <w:r>
               <w:rPr>
                 <w:rStyle w:val="Hyperlink"/>
-                <w:b/>
                 <w:noProof/>
               </w:rPr>
               <w:t>Availability Requirements</w:t>
@@ -3247,7 +3239,7 @@
                 <w:noProof/>
                 <w:webHidden/>
               </w:rPr>
-              <w:instrText xml:space="preserve"> PAGEREF _Toc478775103 \h </w:instrText>
+              <w:instrText xml:space="preserve"> PAGEREF _Toc478818083 \h </w:instrText>
             </w:r>
             <w:r>
               <w:rPr>
@@ -3293,14 +3285,28 @@
               <w:lang w:eastAsia="en-GB"/>
             </w:rPr>
           </w:pPr>
-          <w:hyperlink w:anchor="_Toc478775104" w:history="1">
+          <w:hyperlink w:anchor="_Toc478818084" w:history="1">
+            <w:r>
+              <w:rPr>
+                <w:rStyle w:val="Hyperlink"/>
+                <w:noProof/>
+              </w:rPr>
+              <w:t>Reliability</w:t>
+            </w:r>
             <w:r>
               <w:rPr>
                 <w:rStyle w:val="Hyperlink"/>
                 <w:b/>
                 <w:noProof/>
               </w:rPr>
-              <w:t>Reliability Requirements</w:t>
+              <w:t xml:space="preserve"> </w:t>
+            </w:r>
+            <w:r>
+              <w:rPr>
+                <w:rStyle w:val="Hyperlink"/>
+                <w:noProof/>
+              </w:rPr>
+              <w:t>Requirements</w:t>
             </w:r>
             <w:r>
               <w:rPr>
@@ -3321,7 +3327,7 @@
                 <w:noProof/>
                 <w:webHidden/>
               </w:rPr>
-              <w:instrText xml:space="preserve"> PAGEREF _Toc478775104 \h </w:instrText>
+              <w:instrText xml:space="preserve"> PAGEREF _Toc478818084 \h </w:instrText>
             </w:r>
             <w:r>
               <w:rPr>
@@ -3367,11 +3373,10 @@
               <w:lang w:eastAsia="en-GB"/>
             </w:rPr>
           </w:pPr>
-          <w:hyperlink w:anchor="_Toc478775105" w:history="1">
+          <w:hyperlink w:anchor="_Toc478818085" w:history="1">
             <w:r>
               <w:rPr>
                 <w:rStyle w:val="Hyperlink"/>
-                <w:b/>
                 <w:noProof/>
               </w:rPr>
               <w:t>Physical Requirements</w:t>
@@ -3395,7 +3400,7 @@
                 <w:noProof/>
                 <w:webHidden/>
               </w:rPr>
-              <w:instrText xml:space="preserve"> PAGEREF _Toc478775105 \h </w:instrText>
+              <w:instrText xml:space="preserve"> PAGEREF _Toc478818085 \h </w:instrText>
             </w:r>
             <w:r>
               <w:rPr>
@@ -3441,14 +3446,28 @@
               <w:lang w:eastAsia="en-GB"/>
             </w:rPr>
           </w:pPr>
-          <w:hyperlink w:anchor="_Toc478775106" w:history="1">
+          <w:hyperlink w:anchor="_Toc478818086" w:history="1">
+            <w:r>
+              <w:rPr>
+                <w:rStyle w:val="Hyperlink"/>
+                <w:noProof/>
+              </w:rPr>
+              <w:t>Maintainability</w:t>
+            </w:r>
             <w:r>
               <w:rPr>
                 <w:rStyle w:val="Hyperlink"/>
                 <w:b/>
                 <w:noProof/>
               </w:rPr>
-              <w:t>Maintainability Requirements</w:t>
+              <w:t xml:space="preserve"> </w:t>
+            </w:r>
+            <w:r>
+              <w:rPr>
+                <w:rStyle w:val="Hyperlink"/>
+                <w:noProof/>
+              </w:rPr>
+              <w:t>Requirements</w:t>
             </w:r>
             <w:r>
               <w:rPr>
@@ -3469,7 +3488,7 @@
                 <w:noProof/>
                 <w:webHidden/>
               </w:rPr>
-              <w:instrText xml:space="preserve"> PAGEREF _Toc478775106 \h </w:instrText>
+              <w:instrText xml:space="preserve"> PAGEREF _Toc478818086 \h </w:instrText>
             </w:r>
             <w:r>
               <w:rPr>
@@ -3515,11 +3534,10 @@
               <w:lang w:eastAsia="en-GB"/>
             </w:rPr>
           </w:pPr>
-          <w:hyperlink w:anchor="_Toc478775107" w:history="1">
+          <w:hyperlink w:anchor="_Toc478818087" w:history="1">
             <w:r>
               <w:rPr>
                 <w:rStyle w:val="Hyperlink"/>
-                <w:b/>
                 <w:noProof/>
               </w:rPr>
               <w:t>Compatibility Requirements</w:t>
@@ -3543,7 +3561,7 @@
                 <w:noProof/>
                 <w:webHidden/>
               </w:rPr>
-              <w:instrText xml:space="preserve"> PAGEREF _Toc478775107 \h </w:instrText>
+              <w:instrText xml:space="preserve"> PAGEREF _Toc478818087 \h </w:instrText>
             </w:r>
             <w:r>
               <w:rPr>
@@ -3590,11 +3608,11 @@
       <w:pPr>
         <w:pStyle w:val="Heading1"/>
       </w:pPr>
-      <w:bookmarkStart w:id="1" w:name="_Toc478775065"/>
+      <w:bookmarkStart w:id="0" w:name="_Toc478818045"/>
       <w:r>
         <w:t>Executive Summary</w:t>
       </w:r>
-      <w:bookmarkEnd w:id="1"/>
+      <w:bookmarkEnd w:id="0"/>
     </w:p>
     <w:p>
       <w:pPr>
@@ -3835,41 +3853,78 @@
       <w:pPr>
         <w:pStyle w:val="Heading1"/>
       </w:pPr>
-      <w:bookmarkStart w:id="2" w:name="_Toc478775066"/>
+      <w:bookmarkStart w:id="1" w:name="_Toc478818046"/>
       <w:r>
         <w:t>Identification of Stakeholders</w:t>
       </w:r>
+      <w:bookmarkEnd w:id="1"/>
+    </w:p>
+    <w:p/>
+    <w:p>
+      <w:pPr>
+        <w:pStyle w:val="Heading2"/>
+      </w:pPr>
+      <w:bookmarkStart w:id="2" w:name="_Toc478818047"/>
+      <w:r>
+        <w:t>Users</w:t>
+      </w:r>
+      <w:r>
+        <w:t xml:space="preserve">/Clients/Fitness </w:t>
+      </w:r>
+      <w:r>
+        <w:t>Enthusiasts</w:t>
+      </w:r>
       <w:bookmarkEnd w:id="2"/>
     </w:p>
+    <w:p>
+      <w:r>
+        <w:t>Users will use</w:t>
+      </w:r>
+      <w:r>
+        <w:t xml:space="preserve"> our website to see the nutritional informati</w:t>
+      </w:r>
+      <w:r>
+        <w:t>on of foods, gym workouts, meal</w:t>
+      </w:r>
+      <w:r>
+        <w:t xml:space="preserve"> plans, How to? Videos and content and ask their questions on the website forum and also contribute/help other member of the site by answering their questions.</w:t>
+      </w:r>
+    </w:p>
     <w:p/>
     <w:p>
       <w:pPr>
         <w:pStyle w:val="Heading2"/>
       </w:pPr>
-      <w:bookmarkStart w:id="3" w:name="_Toc478775067"/>
-      <w:r>
-        <w:t>Users</w:t>
-      </w:r>
-      <w:r>
-        <w:t xml:space="preserve">/Clients/Fitness </w:t>
-      </w:r>
-      <w:r>
-        <w:t>Enthusiasts</w:t>
+      <w:bookmarkStart w:id="3" w:name="_Toc478818048"/>
+      <w:r>
+        <w:t>Admin/</w:t>
+      </w:r>
+      <w:r>
+        <w:t>Owner</w:t>
+      </w:r>
+      <w:r>
+        <w:t>/</w:t>
+      </w:r>
+      <w:r>
+        <w:t xml:space="preserve"> </w:t>
+      </w:r>
+      <w:r>
+        <w:t>Sponsors</w:t>
       </w:r>
       <w:bookmarkEnd w:id="3"/>
     </w:p>
     <w:p>
       <w:r>
-        <w:t>Users will use</w:t>
-      </w:r>
-      <w:r>
-        <w:t xml:space="preserve"> our website to see the nutritional informati</w:t>
-      </w:r>
-      <w:r>
-        <w:t>on of foods, gym workouts, meal</w:t>
-      </w:r>
-      <w:r>
-        <w:t xml:space="preserve"> plans, How to? Videos and content and ask their questions on the website forum and also contribute/help other member of the site by answering their questions.</w:t>
+        <w:t>Admin</w:t>
+      </w:r>
+      <w:r>
+        <w:t xml:space="preserve"> or owner would use the website to add new content, moderate content and add new accounts and do other </w:t>
+      </w:r>
+      <w:r>
+        <w:t>administrative</w:t>
+      </w:r>
+      <w:r>
+        <w:t xml:space="preserve"> tasks like approving and rating the articles posted by users and content writers.</w:t>
       </w:r>
     </w:p>
     <w:p/>
@@ -3877,36 +3932,47 @@
       <w:pPr>
         <w:pStyle w:val="Heading2"/>
       </w:pPr>
-      <w:bookmarkStart w:id="4" w:name="_Toc478775068"/>
-      <w:r>
-        <w:t>Admin/</w:t>
-      </w:r>
-      <w:r>
-        <w:t>Owner</w:t>
-      </w:r>
-      <w:r>
-        <w:t>/</w:t>
-      </w:r>
+      <w:bookmarkStart w:id="4" w:name="_Toc478818049"/>
+      <w:r>
+        <w:t>Developers</w:t>
+      </w:r>
+      <w:r>
+        <w:t>/Support Team</w:t>
+      </w:r>
+      <w:bookmarkEnd w:id="4"/>
+    </w:p>
+    <w:p>
+      <w:r>
+        <w:t>The website will be developed by Navjot Singh. Any problems with the site will be seen by him and support team will use the website to provide useful articles/tips on site, on How to use the site and its different components and help customers facing trouble with the ecommerce section of the site.</w:t>
+      </w:r>
+    </w:p>
+    <w:p>
       <w:r>
         <w:t xml:space="preserve"> </w:t>
       </w:r>
-      <w:r>
-        <w:t>Sponsors</w:t>
-      </w:r>
-      <w:bookmarkEnd w:id="4"/>
-    </w:p>
-    <w:p>
-      <w:r>
-        <w:t>Admin</w:t>
-      </w:r>
-      <w:r>
-        <w:t xml:space="preserve"> or owner would use the website to add new content, moderate content and add new accounts and do other </w:t>
-      </w:r>
-      <w:r>
-        <w:t>administrative</w:t>
-      </w:r>
-      <w:r>
-        <w:t xml:space="preserve"> tasks like approving and rating the articles posted by users and content writers.</w:t>
+    </w:p>
+    <w:p>
+      <w:pPr>
+        <w:pStyle w:val="Heading2"/>
+      </w:pPr>
+      <w:bookmarkStart w:id="5" w:name="_Toc478818050"/>
+      <w:r>
+        <w:t xml:space="preserve">Fitness </w:t>
+      </w:r>
+      <w:r>
+        <w:t>Athletes/</w:t>
+      </w:r>
+      <w:r>
+        <w:t>Models</w:t>
+      </w:r>
+      <w:bookmarkEnd w:id="5"/>
+    </w:p>
+    <w:p>
+      <w:r>
+        <w:t xml:space="preserve">Fitness Athletes and Models will use the site to build their portfolio page with an profile image, about me description and their </w:t>
+      </w:r>
+      <w:r>
+        <w:t>photos and videos and participate in the forum and create a social following.</w:t>
       </w:r>
     </w:p>
     <w:p/>
@@ -3914,18 +3980,18 @@
       <w:pPr>
         <w:pStyle w:val="Heading2"/>
       </w:pPr>
-      <w:bookmarkStart w:id="5" w:name="_Toc478775069"/>
-      <w:r>
-        <w:t>Developers</w:t>
-      </w:r>
-      <w:r>
-        <w:t>/Support Team</w:t>
-      </w:r>
-      <w:bookmarkEnd w:id="5"/>
-    </w:p>
-    <w:p>
-      <w:r>
-        <w:t>The website will be developed by Navjot Singh. Any problems with the site will be seen by him and support team will use the website to provide useful articles/tips on site, on How to use the site and its different components and help customers facing trouble with the ecommerce section of the site.</w:t>
+      <w:bookmarkStart w:id="6" w:name="_Toc478818051"/>
+      <w:r>
+        <w:t>Advertisers</w:t>
+      </w:r>
+      <w:r>
+        <w:t xml:space="preserve"> and Affiliates</w:t>
+      </w:r>
+      <w:bookmarkEnd w:id="6"/>
+    </w:p>
+    <w:p>
+      <w:r>
+        <w:t>Advertisers and Affiliates will use the website to view which pages (articles and products) are doing well on the site and contact the support team in order to advertise their products and services on that section/pages of the site.</w:t>
       </w:r>
     </w:p>
     <w:p>
@@ -3937,32 +4003,18 @@
       <w:pPr>
         <w:pStyle w:val="Heading2"/>
       </w:pPr>
-      <w:bookmarkStart w:id="6" w:name="_Toc478775070"/>
-      <w:r>
-        <w:t xml:space="preserve">Fitness </w:t>
-      </w:r>
-      <w:r>
-        <w:t>Athletes/</w:t>
-      </w:r>
-      <w:r>
-        <w:t>Models</w:t>
-      </w:r>
-      <w:bookmarkEnd w:id="6"/>
-    </w:p>
-    <w:p>
-      <w:r>
-        <w:t xml:space="preserve">Fitness Athletes and Models will use the site to build their portfolio page with </w:t>
-      </w:r>
-      <w:proofErr w:type="gramStart"/>
-      <w:r>
-        <w:t>an</w:t>
-      </w:r>
-      <w:proofErr w:type="gramEnd"/>
-      <w:r>
-        <w:t xml:space="preserve"> profile image, about me description and their </w:t>
-      </w:r>
-      <w:r>
-        <w:t>photos and videos and participate in the forum and create a social following.</w:t>
+      <w:bookmarkStart w:id="7" w:name="_Toc478818052"/>
+      <w:r>
+        <w:t>Sports Complex/</w:t>
+      </w:r>
+      <w:r>
+        <w:t>Gym Owners/Managers</w:t>
+      </w:r>
+      <w:bookmarkEnd w:id="7"/>
+    </w:p>
+    <w:p>
+      <w:r>
+        <w:t>Gym Owners and Managers will use the site to create a profile for their gym on the site and build social following and attract new clients in their areas, and they can access and allow people to rate and comment about their gym and improve/make changes based on the feedback.</w:t>
       </w:r>
     </w:p>
     <w:p/>
@@ -3970,58 +4022,32 @@
       <w:pPr>
         <w:pStyle w:val="Heading2"/>
       </w:pPr>
-      <w:bookmarkStart w:id="7" w:name="_Toc478775071"/>
-      <w:r>
-        <w:t>Advertisers</w:t>
-      </w:r>
-      <w:r>
-        <w:t xml:space="preserve"> and Affiliates</w:t>
-      </w:r>
-      <w:bookmarkEnd w:id="7"/>
-    </w:p>
-    <w:p>
-      <w:r>
-        <w:t>Advertisers and Affiliates will use the website to view which pages (articles and products) are doing well on the site and contact the support team in order to advertise their products and services on that section/pages of the site.</w:t>
-      </w:r>
-    </w:p>
-    <w:p>
-      <w:r>
-        <w:t xml:space="preserve"> </w:t>
-      </w:r>
-    </w:p>
-    <w:p>
-      <w:pPr>
-        <w:pStyle w:val="Heading2"/>
-      </w:pPr>
-      <w:bookmarkStart w:id="8" w:name="_Toc478775072"/>
-      <w:r>
-        <w:t>Sports Complex/</w:t>
-      </w:r>
-      <w:r>
-        <w:t>Gym Owners/Managers</w:t>
-      </w:r>
-      <w:bookmarkEnd w:id="8"/>
-    </w:p>
-    <w:p>
-      <w:r>
-        <w:t>Gym Owners and Managers will use the site to create a profile for their gym on the site and build social following and attract new clients in their areas, and they can access and allow people to rate and comment about their gym and improve/make changes based on the feedback.</w:t>
-      </w:r>
-    </w:p>
-    <w:p/>
-    <w:p>
-      <w:pPr>
-        <w:pStyle w:val="Heading2"/>
-      </w:pPr>
-      <w:bookmarkStart w:id="9" w:name="_Toc478775073"/>
+      <w:bookmarkStart w:id="8" w:name="_Toc478818053"/>
       <w:r>
         <w:lastRenderedPageBreak/>
         <w:t>Nutritionists</w:t>
       </w:r>
+      <w:bookmarkEnd w:id="8"/>
+    </w:p>
+    <w:p>
+      <w:r>
+        <w:t>Nutritionists will use the website to build their profile and offer service and also provide information on foods and healthy eating and provide meal plans and different recipes on the website.</w:t>
+      </w:r>
+    </w:p>
+    <w:p/>
+    <w:p>
+      <w:pPr>
+        <w:pStyle w:val="Heading2"/>
+      </w:pPr>
+      <w:bookmarkStart w:id="9" w:name="_Toc478818054"/>
+      <w:r>
+        <w:t>Body Builders</w:t>
+      </w:r>
       <w:bookmarkEnd w:id="9"/>
     </w:p>
     <w:p>
       <w:r>
-        <w:t>Nutritionists will use the website to build their profile and offer service and also provide information on foods and healthy eating and provide meal plans and different recipes on the website.</w:t>
+        <w:t>Body Builders will use the website to access workout information and the meal plans and recipes provided by nutritionist on the website and also ask their question and seek support to their problems in the forum.</w:t>
       </w:r>
     </w:p>
     <w:p/>
@@ -4029,15 +4055,15 @@
       <w:pPr>
         <w:pStyle w:val="Heading2"/>
       </w:pPr>
-      <w:bookmarkStart w:id="10" w:name="_Toc478775074"/>
-      <w:r>
-        <w:t>Body Builders</w:t>
+      <w:bookmarkStart w:id="10" w:name="_Toc478818055"/>
+      <w:r>
+        <w:t>Doctors</w:t>
       </w:r>
       <w:bookmarkEnd w:id="10"/>
     </w:p>
     <w:p>
       <w:r>
-        <w:t>Body Builders will use the website to access workout information and the meal plans and recipes provided by nutritionist on the website and also ask their question and seek support to their problems in the forum.</w:t>
+        <w:t>Doctors can use the website to provide useful health related information on the website in order to contribute towards the community as many doctors in this are very generous and kind and this way a lot many people will benefit from the experience and knowledge doctors will bring to the site.</w:t>
       </w:r>
     </w:p>
     <w:p/>
@@ -4045,15 +4071,27 @@
       <w:pPr>
         <w:pStyle w:val="Heading2"/>
       </w:pPr>
-      <w:bookmarkStart w:id="11" w:name="_Toc478775075"/>
-      <w:r>
-        <w:t>Doctors</w:t>
+      <w:bookmarkStart w:id="11" w:name="_Toc478818056"/>
+      <w:r>
+        <w:t>Marketing Team</w:t>
       </w:r>
       <w:bookmarkEnd w:id="11"/>
     </w:p>
     <w:p>
       <w:r>
-        <w:t>Doctors can use the website to provide useful health related information on the website in order to contribute towards the community as many doctors in this are very generous and kind and this way a lot many people will benefit from the experience and knowledge doctors will bring to the site.</w:t>
+        <w:t xml:space="preserve">The marketing team will use the site to run different marketing </w:t>
+      </w:r>
+      <w:r>
+        <w:t>campaigns</w:t>
+      </w:r>
+      <w:r>
+        <w:t xml:space="preserve">, share articles and try different </w:t>
+      </w:r>
+      <w:r>
+        <w:t>SEO</w:t>
+      </w:r>
+      <w:r>
+        <w:t xml:space="preserve"> and marketing techniques to achieve the goals.</w:t>
       </w:r>
     </w:p>
     <w:p/>
@@ -4061,27 +4099,21 @@
       <w:pPr>
         <w:pStyle w:val="Heading2"/>
       </w:pPr>
-      <w:bookmarkStart w:id="12" w:name="_Toc478775076"/>
-      <w:r>
-        <w:t>Marketing Team</w:t>
+      <w:bookmarkStart w:id="12" w:name="_Toc478818057"/>
+      <w:r>
+        <w:t xml:space="preserve">Product </w:t>
+      </w:r>
+      <w:r>
+        <w:t>Resellers</w:t>
+      </w:r>
+      <w:r>
+        <w:t>/Retailers</w:t>
       </w:r>
       <w:bookmarkEnd w:id="12"/>
     </w:p>
     <w:p>
       <w:r>
-        <w:t xml:space="preserve">The marketing team will use the site to run different marketing </w:t>
-      </w:r>
-      <w:r>
-        <w:t>campaigns</w:t>
-      </w:r>
-      <w:r>
-        <w:t xml:space="preserve">, share articles and try different </w:t>
-      </w:r>
-      <w:r>
-        <w:t>SEO</w:t>
-      </w:r>
-      <w:r>
-        <w:t xml:space="preserve"> and marketing techniques to achieve the goals.</w:t>
+        <w:t>Since, the fitness industry is huge our website will be selling self branded products and our product resellers will use a section on the site where they can buy products in bulk at reseller prices and also to see trends and which products/supplements are doing well in the market.</w:t>
       </w:r>
     </w:p>
     <w:p/>
@@ -4089,21 +4121,49 @@
       <w:pPr>
         <w:pStyle w:val="Heading2"/>
       </w:pPr>
-      <w:bookmarkStart w:id="13" w:name="_Toc478775077"/>
-      <w:r>
-        <w:t xml:space="preserve">Product </w:t>
-      </w:r>
-      <w:r>
-        <w:t>Resellers</w:t>
-      </w:r>
-      <w:r>
-        <w:t>/Retailers</w:t>
+      <w:bookmarkStart w:id="13" w:name="_Toc478818058"/>
+      <w:r>
+        <w:t>Content Writers and Moderators</w:t>
       </w:r>
       <w:bookmarkEnd w:id="13"/>
     </w:p>
     <w:p>
       <w:r>
-        <w:t>Since, the fitness industry is huge our website will be selling self branded products and our product resellers will use a section on the site where they can buy products in bulk at reseller prices and also to see trends and which products/supplements are doing well in the market.</w:t>
+        <w:t>The content writers will use the website from backend in like an admin but with limited administrative options like they will use the site to login with their account, write content, upload HD images and videos and be able moderate content on the site as well necessary, whereas the moderators will use the site to take out the unnecessary and bad quality materials from the site.</w:t>
+      </w:r>
+    </w:p>
+    <w:p>
+      <w:pPr>
+        <w:pStyle w:val="Heading1"/>
+      </w:pPr>
+      <w:bookmarkStart w:id="14" w:name="_Toc478818059"/>
+      <w:r>
+        <w:t>Data Gathering</w:t>
+      </w:r>
+      <w:bookmarkEnd w:id="14"/>
+      <w:r>
+        <w:t xml:space="preserve"> </w:t>
+      </w:r>
+    </w:p>
+    <w:p>
+      <w:r>
+        <w:t xml:space="preserve">Ali </w:t>
+      </w:r>
+      <w:r>
+        <w:t>is doing</w:t>
+      </w:r>
+    </w:p>
+    <w:p>
+      <w:pPr>
+        <w:pStyle w:val="Heading2"/>
+      </w:pPr>
+      <w:bookmarkStart w:id="15" w:name="_Toc478818060"/>
+      <w:r>
+        <w:t>Techniques</w:t>
+      </w:r>
+      <w:bookmarkEnd w:id="15"/>
+      <w:r>
+        <w:t xml:space="preserve"> </w:t>
       </w:r>
     </w:p>
     <w:p/>
@@ -4111,168 +4171,118 @@
       <w:pPr>
         <w:pStyle w:val="Heading2"/>
       </w:pPr>
-      <w:bookmarkStart w:id="14" w:name="_Toc478775078"/>
-      <w:r>
-        <w:t>Content Writers and Moderators</w:t>
-      </w:r>
-      <w:bookmarkEnd w:id="14"/>
-    </w:p>
-    <w:p>
-      <w:r>
-        <w:t>The content writers will use the website from backend in like an admin but with limited administrative options like they will use the site to login with their account, write content, upload HD images and videos and be able moderate content on the site as well necessary, whereas the moderators will use the site to take out the unnecessary and bad quality materials from the site.</w:t>
-      </w:r>
-    </w:p>
-    <w:p>
-      <w:pPr>
-        <w:pStyle w:val="Heading1"/>
-      </w:pPr>
-      <w:bookmarkStart w:id="15" w:name="_Toc478775079"/>
-      <w:r>
-        <w:t>Data Gathering</w:t>
-      </w:r>
-      <w:bookmarkEnd w:id="15"/>
-      <w:r>
-        <w:t xml:space="preserve"> </w:t>
-      </w:r>
-    </w:p>
-    <w:p>
-      <w:r>
-        <w:t xml:space="preserve">Ali </w:t>
-      </w:r>
-      <w:r>
-        <w:t>is doing</w:t>
-      </w:r>
-    </w:p>
+      <w:bookmarkStart w:id="16" w:name="_Toc478818061"/>
+      <w:r>
+        <w:t>Interviews</w:t>
+      </w:r>
+      <w:bookmarkEnd w:id="16"/>
+    </w:p>
+    <w:p/>
     <w:p>
       <w:pPr>
         <w:pStyle w:val="Heading2"/>
       </w:pPr>
-      <w:bookmarkStart w:id="16" w:name="_Toc478775080"/>
-      <w:r>
-        <w:t>Techniques</w:t>
-      </w:r>
-      <w:bookmarkEnd w:id="16"/>
-      <w:r>
-        <w:t xml:space="preserve"> </w:t>
-      </w:r>
-    </w:p>
-    <w:p/>
-    <w:p>
-      <w:pPr>
-        <w:pStyle w:val="Heading2"/>
-      </w:pPr>
-      <w:bookmarkStart w:id="17" w:name="_Toc478775081"/>
-      <w:r>
-        <w:t>Interviews</w:t>
-      </w:r>
-      <w:bookmarkEnd w:id="17"/>
-    </w:p>
-    <w:p/>
-    <w:p>
-      <w:pPr>
-        <w:pStyle w:val="Heading2"/>
-      </w:pPr>
-      <w:bookmarkStart w:id="18" w:name="_Toc478775082"/>
+      <w:bookmarkStart w:id="17" w:name="_Toc478818062"/>
       <w:r>
         <w:lastRenderedPageBreak/>
         <w:t>Survey</w:t>
       </w:r>
+      <w:bookmarkEnd w:id="17"/>
+    </w:p>
+    <w:p>
+      <w:pPr>
+        <w:pStyle w:val="Heading1"/>
+      </w:pPr>
+      <w:bookmarkStart w:id="18" w:name="_Toc478818063"/>
+      <w:r>
+        <w:t>Data Analysis</w:t>
+      </w:r>
       <w:bookmarkEnd w:id="18"/>
     </w:p>
     <w:p>
       <w:pPr>
+        <w:pStyle w:val="Heading2"/>
+      </w:pPr>
+      <w:bookmarkStart w:id="19" w:name="_Toc478818064"/>
+      <w:r>
+        <w:t>User Groups Identified</w:t>
+      </w:r>
+      <w:bookmarkEnd w:id="19"/>
+    </w:p>
+    <w:p>
+      <w:r>
+        <w:t>Ali will do</w:t>
+      </w:r>
+    </w:p>
+    <w:p/>
+    <w:p>
+      <w:pPr>
+        <w:pStyle w:val="Heading2"/>
+      </w:pPr>
+      <w:bookmarkStart w:id="20" w:name="_Toc478818065"/>
+      <w:r>
+        <w:t>Personas</w:t>
+      </w:r>
+      <w:bookmarkEnd w:id="20"/>
+      <w:r>
+        <w:t xml:space="preserve"> </w:t>
+      </w:r>
+    </w:p>
+    <w:p>
+      <w:r>
+        <w:t xml:space="preserve">Navjot </w:t>
+      </w:r>
+    </w:p>
+    <w:p/>
+    <w:p>
+      <w:pPr>
+        <w:pStyle w:val="Heading2"/>
+      </w:pPr>
+      <w:bookmarkStart w:id="21" w:name="_Toc478818066"/>
+      <w:r>
+        <w:t>Scenarios</w:t>
+      </w:r>
+      <w:bookmarkEnd w:id="21"/>
+      <w:r>
+        <w:t xml:space="preserve"> </w:t>
+      </w:r>
+    </w:p>
+    <w:p>
+      <w:r>
+        <w:t>Ali will do</w:t>
+      </w:r>
+    </w:p>
+    <w:p/>
+    <w:p>
+      <w:pPr>
+        <w:pStyle w:val="Heading2"/>
+      </w:pPr>
+      <w:bookmarkStart w:id="22" w:name="_Toc478818067"/>
+      <w:r>
+        <w:t>Task Analysis</w:t>
+      </w:r>
+      <w:bookmarkEnd w:id="22"/>
+    </w:p>
+    <w:p>
+      <w:r>
+        <w:t xml:space="preserve">Navjot and </w:t>
+      </w:r>
+      <w:r>
+        <w:t xml:space="preserve">Ali will do </w:t>
+      </w:r>
+    </w:p>
+    <w:p>
+      <w:pPr>
         <w:pStyle w:val="Heading1"/>
       </w:pPr>
-      <w:bookmarkStart w:id="19" w:name="_Toc478775083"/>
-      <w:r>
-        <w:t>Data Analysis</w:t>
-      </w:r>
-      <w:bookmarkEnd w:id="19"/>
-    </w:p>
-    <w:p>
-      <w:pPr>
-        <w:pStyle w:val="Heading2"/>
-      </w:pPr>
-      <w:bookmarkStart w:id="20" w:name="_Toc478775084"/>
-      <w:r>
-        <w:t>User Groups Identified</w:t>
-      </w:r>
-      <w:bookmarkEnd w:id="20"/>
-    </w:p>
-    <w:p>
-      <w:r>
-        <w:t>Ali will do</w:t>
-      </w:r>
-    </w:p>
-    <w:p/>
-    <w:p>
-      <w:pPr>
-        <w:pStyle w:val="Heading2"/>
-      </w:pPr>
-      <w:bookmarkStart w:id="21" w:name="_Toc478775085"/>
-      <w:r>
-        <w:t>Personas</w:t>
-      </w:r>
-      <w:bookmarkEnd w:id="21"/>
-      <w:r>
-        <w:t xml:space="preserve"> </w:t>
-      </w:r>
-    </w:p>
-    <w:p>
-      <w:r>
-        <w:t xml:space="preserve">Navjot </w:t>
-      </w:r>
-    </w:p>
-    <w:p/>
-    <w:p>
-      <w:pPr>
-        <w:pStyle w:val="Heading2"/>
-      </w:pPr>
-      <w:bookmarkStart w:id="22" w:name="_Toc478775086"/>
-      <w:r>
-        <w:t>Scenarios</w:t>
-      </w:r>
-      <w:bookmarkEnd w:id="22"/>
-      <w:r>
-        <w:t xml:space="preserve"> </w:t>
-      </w:r>
-    </w:p>
-    <w:p>
-      <w:r>
-        <w:t>Ali will do</w:t>
-      </w:r>
-    </w:p>
-    <w:p/>
-    <w:p>
-      <w:pPr>
-        <w:pStyle w:val="Heading2"/>
-      </w:pPr>
-      <w:bookmarkStart w:id="23" w:name="_Toc478775087"/>
-      <w:r>
-        <w:t>Task Analysis</w:t>
+      <w:bookmarkStart w:id="23" w:name="_Toc478818068"/>
+      <w:r>
+        <w:t>Requi</w:t>
+      </w:r>
+      <w:r>
+        <w:t>rements</w:t>
       </w:r>
       <w:bookmarkEnd w:id="23"/>
-    </w:p>
-    <w:p>
-      <w:r>
-        <w:t xml:space="preserve">Navjot and </w:t>
-      </w:r>
-      <w:r>
-        <w:t xml:space="preserve">Ali will do </w:t>
-      </w:r>
-    </w:p>
-    <w:p>
-      <w:pPr>
-        <w:pStyle w:val="Heading1"/>
-      </w:pPr>
-      <w:bookmarkStart w:id="24" w:name="_Toc478775088"/>
-      <w:r>
-        <w:t>Requi</w:t>
-      </w:r>
-      <w:r>
-        <w:t>rements</w:t>
-      </w:r>
-      <w:bookmarkEnd w:id="24"/>
     </w:p>
     <w:p/>
     <w:p>
@@ -4285,7 +4295,7 @@
           <w:u w:val="single"/>
         </w:rPr>
       </w:pPr>
-      <w:bookmarkStart w:id="25" w:name="_Toc478775089"/>
+      <w:bookmarkStart w:id="24" w:name="_Toc478818069"/>
       <w:r>
         <w:rPr>
           <w:b/>
@@ -4295,18 +4305,153 @@
         </w:rPr>
         <w:t>Functional Requirements</w:t>
       </w:r>
+      <w:bookmarkEnd w:id="24"/>
+    </w:p>
+    <w:p/>
+    <w:p>
+      <w:pPr>
+        <w:pStyle w:val="Heading3"/>
+      </w:pPr>
+      <w:bookmarkStart w:id="25" w:name="_Toc478818070"/>
+      <w:r>
+        <w:t>Requirement 1: Easy to Use GUI/Interface</w:t>
+      </w:r>
       <w:bookmarkEnd w:id="25"/>
     </w:p>
+    <w:p>
+      <w:pPr>
+        <w:pStyle w:val="Heading4"/>
+      </w:pPr>
+      <w:r>
+        <w:t>User Story</w:t>
+      </w:r>
+    </w:p>
+    <w:p>
+      <w:r>
+        <w:t>As a user I want to have an easy to use interface so I can navigate around the website easily with little time needed to be spent on how to use the website.</w:t>
+      </w:r>
+    </w:p>
     <w:p/>
     <w:p>
       <w:pPr>
+        <w:pStyle w:val="Heading4"/>
+      </w:pPr>
+      <w:r>
+        <w:t>Description and Priority</w:t>
+      </w:r>
+    </w:p>
+    <w:p>
+      <w:r>
+        <w:t xml:space="preserve">The website shall have easy to use graphical user </w:t>
+      </w:r>
+      <w:r>
+        <w:t>interface. Navigation will be possible through menus and sidebars and call to action buttons. The website shall also be responsive so as to support different screen sizes. Example, smartphones and tablets.</w:t>
+      </w:r>
+    </w:p>
+    <w:p>
+      <w:pPr>
+        <w:rPr>
+          <w:i/>
+        </w:rPr>
+      </w:pPr>
+      <w:r>
+        <w:rPr>
+          <w:i/>
+        </w:rPr>
+        <w:t>Essential and High Priority Requirement.</w:t>
+      </w:r>
+    </w:p>
+    <w:p>
+      <w:pPr>
+        <w:rPr>
+          <w:i/>
+        </w:rPr>
+      </w:pPr>
+    </w:p>
+    <w:p>
+      <w:pPr>
+        <w:pStyle w:val="Heading4"/>
+      </w:pPr>
+      <w:r>
+        <w:t>Requirement Activation</w:t>
+      </w:r>
+    </w:p>
+    <w:p>
+      <w:r>
+        <w:t>The requirement will be activated upon visiting the site.</w:t>
+      </w:r>
+    </w:p>
+    <w:p/>
+    <w:p>
+      <w:pPr>
+        <w:pStyle w:val="Heading4"/>
+      </w:pPr>
+      <w:r>
+        <w:t>Technical Issues</w:t>
+      </w:r>
+    </w:p>
+    <w:p>
+      <w:r>
+        <w:t xml:space="preserve">The GUI will be designed using different technologies like css and </w:t>
+      </w:r>
+      <w:r>
+        <w:t>JavaScript</w:t>
+      </w:r>
+      <w:r>
+        <w:t xml:space="preserve"> and others slow internet connection can affect the performance of the GUI.</w:t>
+      </w:r>
+    </w:p>
+    <w:p/>
+    <w:p>
+      <w:pPr>
+        <w:pStyle w:val="Heading4"/>
+      </w:pPr>
+      <w:r>
+        <w:t>Risks</w:t>
+      </w:r>
+    </w:p>
+    <w:p>
+      <w:r>
+        <w:t>Provision must be taken that not all users have a good understanding of the technology and use of websites. If he GUI is too complex, the users may not use the website at all. The requirement is t the core to the success of the website.</w:t>
+      </w:r>
+    </w:p>
+    <w:p/>
+    <w:p>
+      <w:pPr>
+        <w:pStyle w:val="Heading4"/>
+      </w:pPr>
+      <w:r>
+        <w:lastRenderedPageBreak/>
+        <w:t>Dependencies on other requirements</w:t>
+      </w:r>
+    </w:p>
+    <w:p>
+      <w:r>
+        <w:t>N/A</w:t>
+      </w:r>
+    </w:p>
+    <w:p>
+      <w:pPr>
+        <w:pBdr>
+          <w:bottom w:val="single" w:sz="4" w:space="1" w:color="auto"/>
+        </w:pBdr>
+      </w:pPr>
+    </w:p>
+    <w:p>
+      <w:pPr>
         <w:pStyle w:val="Heading3"/>
       </w:pPr>
-      <w:bookmarkStart w:id="26" w:name="_Toc478775090"/>
-      <w:r>
-        <w:t>Requirement 1: Easy to Use GUI/Interface</w:t>
+      <w:bookmarkStart w:id="26" w:name="_Toc478818071"/>
+      <w:r>
+        <w:t xml:space="preserve">Requirement 2: </w:t>
+      </w:r>
+      <w:r>
+        <w:t>Search</w:t>
       </w:r>
       <w:bookmarkEnd w:id="26"/>
+      <w:r>
+        <w:t xml:space="preserve"> </w:t>
+      </w:r>
     </w:p>
     <w:p>
       <w:pPr>
@@ -4316,6 +4461,14 @@
         <w:t>User Story</w:t>
       </w:r>
     </w:p>
+    <w:p>
+      <w:r>
+        <w:t xml:space="preserve">As a user I </w:t>
+      </w:r>
+      <w:r>
+        <w:t>want to be able to find articles, products, profiles and Q/A on the forum with ease.</w:t>
+      </w:r>
+    </w:p>
     <w:p/>
     <w:p>
       <w:pPr>
@@ -4325,6 +4478,23 @@
         <w:t>Description and Priority</w:t>
       </w:r>
     </w:p>
+    <w:p>
+      <w:r>
+        <w:t>The website shall allow to search for all sorts of information on the website including products. This can be achieved by placing a search bar in the header and footer of the site along with that in the right/left sidebar of the site.</w:t>
+      </w:r>
+      <w:r>
+        <w:t xml:space="preserve"> </w:t>
+      </w:r>
+      <w:r>
+        <w:rPr>
+          <w:i/>
+        </w:rPr>
+        <w:t>High Priority</w:t>
+      </w:r>
+      <w:r>
+        <w:t>.</w:t>
+      </w:r>
+    </w:p>
     <w:p/>
     <w:p>
       <w:pPr>
@@ -4334,6 +4504,11 @@
         <w:t>Requirement Activation</w:t>
       </w:r>
     </w:p>
+    <w:p>
+      <w:r>
+        <w:t>The search requirement is activated when user enters their desired keywords in the search bar.</w:t>
+      </w:r>
+    </w:p>
     <w:p/>
     <w:p>
       <w:pPr>
@@ -4343,6 +4518,11 @@
         <w:t>Technical Issues</w:t>
       </w:r>
     </w:p>
+    <w:p>
+      <w:r>
+        <w:t>N/A</w:t>
+      </w:r>
+    </w:p>
     <w:p/>
     <w:p>
       <w:pPr>
@@ -4352,6 +4532,11 @@
         <w:t>Risks</w:t>
       </w:r>
     </w:p>
+    <w:p>
+      <w:r>
+        <w:t>The requirement is at the core to the success of the website if not implemented well may result in user dis-satisfaction.</w:t>
+      </w:r>
+    </w:p>
     <w:p/>
     <w:p>
       <w:pPr>
@@ -4361,29 +4546,70 @@
         <w:t>Dependencies on other requirements</w:t>
       </w:r>
     </w:p>
+    <w:p>
+      <w:r>
+        <w:t>This requirement has dependency on the above requirement 1: Easy to Use GUI/Interface.</w:t>
+      </w:r>
+    </w:p>
+    <w:p>
+      <w:pPr>
+        <w:pBdr>
+          <w:bottom w:val="single" w:sz="4" w:space="1" w:color="auto"/>
+        </w:pBdr>
+      </w:pPr>
+    </w:p>
+    <w:p>
+      <w:pPr>
+        <w:pStyle w:val="Heading3"/>
+      </w:pPr>
+      <w:bookmarkStart w:id="27" w:name="_Toc478818072"/>
+      <w:r>
+        <w:t xml:space="preserve">Requirement 3: </w:t>
+      </w:r>
+      <w:r>
+        <w:t>User Registration and Login</w:t>
+      </w:r>
+      <w:bookmarkEnd w:id="27"/>
+    </w:p>
+    <w:p>
+      <w:pPr>
+        <w:pStyle w:val="Heading4"/>
+      </w:pPr>
+      <w:r>
+        <w:t>User Story</w:t>
+      </w:r>
+    </w:p>
+    <w:p>
+      <w:r>
+        <w:t xml:space="preserve">As a user I shall be able to easily register within few seconds to get started and the website should also save my data </w:t>
+      </w:r>
+      <w:r>
+        <w:t>when I login from a different system I shall be able to accesses all the information.</w:t>
+      </w:r>
+    </w:p>
     <w:p/>
     <w:p>
       <w:pPr>
-        <w:pStyle w:val="Heading3"/>
-      </w:pPr>
-      <w:bookmarkStart w:id="27" w:name="_Toc478775091"/>
-      <w:r>
-        <w:t xml:space="preserve">Requirement 2: </w:t>
-      </w:r>
-      <w:r>
-        <w:t>Search</w:t>
-      </w:r>
-      <w:bookmarkEnd w:id="27"/>
-      <w:r>
-        <w:t xml:space="preserve"> </w:t>
-      </w:r>
-    </w:p>
-    <w:p>
-      <w:pPr>
-        <w:pStyle w:val="Heading4"/>
-      </w:pPr>
-      <w:r>
-        <w:t>User Story</w:t>
+        <w:pStyle w:val="Heading4"/>
+      </w:pPr>
+      <w:r>
+        <w:t>Description and Priority</w:t>
+      </w:r>
+    </w:p>
+    <w:p>
+      <w:r>
+        <w:t>The website shall provide an easy signup and login because the users will need this in order to contribute on the forum community and if they want to buy some products.</w:t>
+      </w:r>
+    </w:p>
+    <w:p>
+      <w:r>
+        <w:rPr>
+          <w:i/>
+        </w:rPr>
+        <w:t>High Priority</w:t>
+      </w:r>
+      <w:r>
+        <w:t>.</w:t>
       </w:r>
     </w:p>
     <w:p/>
@@ -4392,7 +4618,12 @@
         <w:pStyle w:val="Heading4"/>
       </w:pPr>
       <w:r>
-        <w:t>Description and Priority</w:t>
+        <w:t>Requirement Activation</w:t>
+      </w:r>
+    </w:p>
+    <w:p>
+      <w:r>
+        <w:t>The requirement is activated when the user wants to buy products, contribute on the forum and want to use any other advanced features other then just crawling the site.</w:t>
       </w:r>
     </w:p>
     <w:p/>
@@ -4401,19 +4632,14 @@
         <w:pStyle w:val="Heading4"/>
       </w:pPr>
       <w:r>
-        <w:t>Requirement Activation</w:t>
-      </w:r>
-    </w:p>
-    <w:p/>
-    <w:p>
-      <w:pPr>
-        <w:pStyle w:val="Heading4"/>
-      </w:pPr>
-      <w:r>
         <w:t>Technical Issues</w:t>
       </w:r>
     </w:p>
-    <w:p/>
+    <w:p>
+      <w:r>
+        <w:t>Poor Internet connection may sometimes cause problems registering the user in that case the website shall provide with error handling.</w:t>
+      </w:r>
+    </w:p>
     <w:p>
       <w:pPr>
         <w:pStyle w:val="Heading4"/>
@@ -4423,6 +4649,11 @@
         <w:t>Risks</w:t>
       </w:r>
     </w:p>
+    <w:p>
+      <w:r>
+        <w:t>N/A</w:t>
+      </w:r>
+    </w:p>
     <w:p/>
     <w:p>
       <w:pPr>
@@ -4432,19 +4663,107 @@
         <w:t>Dependencies on other requirements</w:t>
       </w:r>
     </w:p>
+    <w:p>
+      <w:r>
+        <w:t>N/A</w:t>
+      </w:r>
+    </w:p>
+    <w:p>
+      <w:pPr>
+        <w:pBdr>
+          <w:bottom w:val="single" w:sz="4" w:space="1" w:color="auto"/>
+        </w:pBdr>
+      </w:pPr>
+    </w:p>
+    <w:p>
+      <w:pPr>
+        <w:pStyle w:val="Heading3"/>
+      </w:pPr>
+      <w:bookmarkStart w:id="28" w:name="_Toc478818073"/>
+      <w:r>
+        <w:t xml:space="preserve">Requirement 4: </w:t>
+      </w:r>
+      <w:r>
+        <w:t>Support Forum</w:t>
+      </w:r>
+      <w:bookmarkEnd w:id="28"/>
+    </w:p>
+    <w:p>
+      <w:pPr>
+        <w:pStyle w:val="Heading4"/>
+      </w:pPr>
+      <w:r>
+        <w:t>User Story</w:t>
+      </w:r>
+    </w:p>
+    <w:p>
+      <w:r>
+        <w:t>Navjot will do</w:t>
+      </w:r>
+    </w:p>
+    <w:p>
+      <w:pPr>
+        <w:pStyle w:val="Heading4"/>
+      </w:pPr>
+      <w:r>
+        <w:t>Description and Priority</w:t>
+      </w:r>
+    </w:p>
     <w:p/>
     <w:p>
       <w:pPr>
+        <w:pStyle w:val="Heading4"/>
+      </w:pPr>
+      <w:r>
+        <w:t>Requirement Activation</w:t>
+      </w:r>
+    </w:p>
+    <w:p/>
+    <w:p>
+      <w:pPr>
+        <w:pStyle w:val="Heading4"/>
+      </w:pPr>
+      <w:r>
+        <w:t>Technical Issues</w:t>
+      </w:r>
+    </w:p>
+    <w:p/>
+    <w:p>
+      <w:pPr>
+        <w:pStyle w:val="Heading4"/>
+      </w:pPr>
+      <w:r>
+        <w:t>Risks</w:t>
+      </w:r>
+    </w:p>
+    <w:p/>
+    <w:p>
+      <w:pPr>
+        <w:pStyle w:val="Heading4"/>
+      </w:pPr>
+      <w:r>
+        <w:t>Dependencies on other requirements</w:t>
+      </w:r>
+    </w:p>
+    <w:p>
+      <w:pPr>
+        <w:pBdr>
+          <w:bottom w:val="single" w:sz="4" w:space="1" w:color="auto"/>
+        </w:pBdr>
+      </w:pPr>
+    </w:p>
+    <w:p>
+      <w:pPr>
         <w:pStyle w:val="Heading3"/>
       </w:pPr>
-      <w:bookmarkStart w:id="28" w:name="_Toc478775092"/>
-      <w:r>
-        <w:t xml:space="preserve">Requirement 3: </w:t>
-      </w:r>
-      <w:r>
-        <w:t>User Registration and Login</w:t>
-      </w:r>
-      <w:bookmarkEnd w:id="28"/>
+      <w:bookmarkStart w:id="29" w:name="_Toc478818074"/>
+      <w:r>
+        <w:t xml:space="preserve">Requirement 5: </w:t>
+      </w:r>
+      <w:r>
+        <w:t>User Profiles</w:t>
+      </w:r>
+      <w:bookmarkEnd w:id="29"/>
     </w:p>
     <w:p>
       <w:pPr>
@@ -4454,12 +4773,93 @@
         <w:t>User Story</w:t>
       </w:r>
     </w:p>
+    <w:p>
+      <w:r>
+        <w:t>Navjot will do</w:t>
+      </w:r>
+    </w:p>
+    <w:p>
+      <w:pPr>
+        <w:pStyle w:val="Heading4"/>
+      </w:pPr>
+      <w:r>
+        <w:t>Description and Priority</w:t>
+      </w:r>
+    </w:p>
     <w:p/>
     <w:p>
       <w:pPr>
         <w:pStyle w:val="Heading4"/>
       </w:pPr>
       <w:r>
+        <w:t>Requirement Activation</w:t>
+      </w:r>
+    </w:p>
+    <w:p/>
+    <w:p>
+      <w:pPr>
+        <w:pStyle w:val="Heading4"/>
+      </w:pPr>
+      <w:r>
+        <w:t>Technical Issues</w:t>
+      </w:r>
+    </w:p>
+    <w:p/>
+    <w:p>
+      <w:pPr>
+        <w:pStyle w:val="Heading4"/>
+      </w:pPr>
+      <w:r>
+        <w:t>Risks</w:t>
+      </w:r>
+    </w:p>
+    <w:p/>
+    <w:p>
+      <w:pPr>
+        <w:pStyle w:val="Heading4"/>
+      </w:pPr>
+      <w:r>
+        <w:t>Dependencies on other requirements</w:t>
+      </w:r>
+    </w:p>
+    <w:p>
+      <w:pPr>
+        <w:pBdr>
+          <w:bottom w:val="single" w:sz="4" w:space="1" w:color="auto"/>
+        </w:pBdr>
+      </w:pPr>
+    </w:p>
+    <w:p>
+      <w:pPr>
+        <w:pStyle w:val="Heading3"/>
+      </w:pPr>
+      <w:bookmarkStart w:id="30" w:name="_Toc478818075"/>
+      <w:r>
+        <w:t>Requirement 6: Ecommerce</w:t>
+      </w:r>
+      <w:r>
+        <w:t xml:space="preserve"> Support</w:t>
+      </w:r>
+      <w:bookmarkEnd w:id="30"/>
+    </w:p>
+    <w:p>
+      <w:pPr>
+        <w:pStyle w:val="Heading4"/>
+      </w:pPr>
+      <w:r>
+        <w:t>User Story</w:t>
+      </w:r>
+    </w:p>
+    <w:p>
+      <w:r>
+        <w:t>Navjot will do</w:t>
+      </w:r>
+    </w:p>
+    <w:p>
+      <w:pPr>
+        <w:pStyle w:val="Heading4"/>
+      </w:pPr>
+      <w:r>
         <w:t>Description and Priority</w:t>
       </w:r>
     </w:p>
@@ -4496,22 +4896,100 @@
         <w:pStyle w:val="Heading4"/>
       </w:pPr>
       <w:r>
+        <w:lastRenderedPageBreak/>
         <w:t>Dependencies on other requirements</w:t>
       </w:r>
     </w:p>
+    <w:p>
+      <w:pPr>
+        <w:pBdr>
+          <w:bottom w:val="single" w:sz="4" w:space="1" w:color="auto"/>
+        </w:pBdr>
+      </w:pPr>
+    </w:p>
+    <w:p>
+      <w:pPr>
+        <w:pStyle w:val="Heading3"/>
+      </w:pPr>
+      <w:bookmarkStart w:id="31" w:name="_Toc478818076"/>
+      <w:r>
+        <w:t>Requirement 7: Review System</w:t>
+      </w:r>
+      <w:bookmarkEnd w:id="31"/>
+    </w:p>
+    <w:p>
+      <w:pPr>
+        <w:pStyle w:val="Heading4"/>
+      </w:pPr>
+      <w:r>
+        <w:t>User Story</w:t>
+      </w:r>
+    </w:p>
+    <w:p>
+      <w:r>
+        <w:t>Navjot will do</w:t>
+      </w:r>
+    </w:p>
+    <w:p>
+      <w:pPr>
+        <w:pStyle w:val="Heading4"/>
+      </w:pPr>
+      <w:r>
+        <w:t>Description and Priority</w:t>
+      </w:r>
+    </w:p>
     <w:p/>
     <w:p>
       <w:pPr>
+        <w:pStyle w:val="Heading4"/>
+      </w:pPr>
+      <w:r>
+        <w:t>Requirement Activation</w:t>
+      </w:r>
+    </w:p>
+    <w:p/>
+    <w:p>
+      <w:pPr>
+        <w:pStyle w:val="Heading4"/>
+      </w:pPr>
+      <w:r>
+        <w:t>Technical Issues</w:t>
+      </w:r>
+    </w:p>
+    <w:p/>
+    <w:p>
+      <w:pPr>
+        <w:pStyle w:val="Heading4"/>
+      </w:pPr>
+      <w:r>
+        <w:t>Risks</w:t>
+      </w:r>
+    </w:p>
+    <w:p/>
+    <w:p>
+      <w:pPr>
+        <w:pStyle w:val="Heading4"/>
+      </w:pPr>
+      <w:r>
+        <w:t>Dependencies on other requirements</w:t>
+      </w:r>
+    </w:p>
+    <w:p>
+      <w:pPr>
+        <w:pBdr>
+          <w:bottom w:val="single" w:sz="4" w:space="1" w:color="auto"/>
+        </w:pBdr>
+      </w:pPr>
+    </w:p>
+    <w:p>
+      <w:pPr>
         <w:pStyle w:val="Heading3"/>
       </w:pPr>
-      <w:bookmarkStart w:id="29" w:name="_Toc478775093"/>
-      <w:r>
-        <w:t xml:space="preserve">Requirement 4: </w:t>
-      </w:r>
-      <w:r>
-        <w:t>Support Forum</w:t>
-      </w:r>
-      <w:bookmarkEnd w:id="29"/>
+      <w:bookmarkStart w:id="32" w:name="_Toc478818077"/>
+      <w:r>
+        <w:t>Requirement 8: Contact Form</w:t>
+      </w:r>
+      <w:bookmarkEnd w:id="32"/>
     </w:p>
     <w:p>
       <w:pPr>
@@ -4521,12 +4999,90 @@
         <w:t>User Story</w:t>
       </w:r>
     </w:p>
+    <w:p>
+      <w:r>
+        <w:t>Navjot will do</w:t>
+      </w:r>
+    </w:p>
+    <w:p>
+      <w:pPr>
+        <w:pStyle w:val="Heading4"/>
+      </w:pPr>
+      <w:r>
+        <w:t>Description and Priority</w:t>
+      </w:r>
+    </w:p>
     <w:p/>
     <w:p>
       <w:pPr>
         <w:pStyle w:val="Heading4"/>
       </w:pPr>
       <w:r>
+        <w:t>Requirement Activation</w:t>
+      </w:r>
+    </w:p>
+    <w:p/>
+    <w:p>
+      <w:pPr>
+        <w:pStyle w:val="Heading4"/>
+      </w:pPr>
+      <w:r>
+        <w:t>Technical Issues</w:t>
+      </w:r>
+    </w:p>
+    <w:p/>
+    <w:p>
+      <w:pPr>
+        <w:pStyle w:val="Heading4"/>
+      </w:pPr>
+      <w:r>
+        <w:t>Risks</w:t>
+      </w:r>
+    </w:p>
+    <w:p/>
+    <w:p>
+      <w:pPr>
+        <w:pStyle w:val="Heading4"/>
+      </w:pPr>
+      <w:r>
+        <w:t>Dependencies on other requirements</w:t>
+      </w:r>
+    </w:p>
+    <w:p>
+      <w:pPr>
+        <w:pBdr>
+          <w:bottom w:val="single" w:sz="4" w:space="1" w:color="auto"/>
+        </w:pBdr>
+      </w:pPr>
+    </w:p>
+    <w:p>
+      <w:pPr>
+        <w:pStyle w:val="Heading3"/>
+      </w:pPr>
+      <w:bookmarkStart w:id="33" w:name="_Toc478818078"/>
+      <w:r>
+        <w:t>Requirement 9: Subscribe</w:t>
+      </w:r>
+      <w:bookmarkEnd w:id="33"/>
+    </w:p>
+    <w:p>
+      <w:pPr>
+        <w:pStyle w:val="Heading4"/>
+      </w:pPr>
+      <w:r>
+        <w:t>User Story</w:t>
+      </w:r>
+    </w:p>
+    <w:p>
+      <w:r>
+        <w:t>Navjot will do</w:t>
+      </w:r>
+    </w:p>
+    <w:p>
+      <w:pPr>
+        <w:pStyle w:val="Heading4"/>
+      </w:pPr>
+      <w:r>
         <w:t>Description and Priority</w:t>
       </w:r>
     </w:p>
@@ -4563,29 +5119,63 @@
         <w:pStyle w:val="Heading4"/>
       </w:pPr>
       <w:r>
+        <w:lastRenderedPageBreak/>
         <w:t>Dependencies on other requirements</w:t>
       </w:r>
     </w:p>
+    <w:p>
+      <w:pPr>
+        <w:pStyle w:val="Heading2"/>
+        <w:pBdr>
+          <w:bottom w:val="single" w:sz="4" w:space="1" w:color="auto"/>
+        </w:pBdr>
+      </w:pPr>
+    </w:p>
+    <w:p>
+      <w:pPr>
+        <w:pStyle w:val="Heading3"/>
+      </w:pPr>
+      <w:bookmarkStart w:id="34" w:name="_Toc478771320"/>
+      <w:bookmarkStart w:id="35" w:name="_Toc478818079"/>
+      <w:r>
+        <w:t>Requirement 10:</w:t>
+      </w:r>
+      <w:bookmarkEnd w:id="34"/>
+      <w:r>
+        <w:t xml:space="preserve"> Easy Navigational Structure (Menus and Sidebars)</w:t>
+      </w:r>
+      <w:bookmarkEnd w:id="35"/>
+    </w:p>
+    <w:p>
+      <w:pPr>
+        <w:pStyle w:val="Heading4"/>
+      </w:pPr>
+      <w:r>
+        <w:t>User Story</w:t>
+      </w:r>
+    </w:p>
+    <w:p>
+      <w:r>
+        <w:t>Navjot will do</w:t>
+      </w:r>
+      <w:bookmarkStart w:id="36" w:name="_GoBack"/>
+      <w:bookmarkEnd w:id="36"/>
+    </w:p>
+    <w:p>
+      <w:pPr>
+        <w:pStyle w:val="Heading4"/>
+      </w:pPr>
+      <w:r>
+        <w:t>Description and Priority</w:t>
+      </w:r>
+    </w:p>
     <w:p/>
     <w:p>
       <w:pPr>
-        <w:pStyle w:val="Heading3"/>
-      </w:pPr>
-      <w:bookmarkStart w:id="30" w:name="_Toc478775094"/>
-      <w:r>
-        <w:t xml:space="preserve">Requirement 5: </w:t>
-      </w:r>
-      <w:r>
-        <w:t>User Profiles</w:t>
-      </w:r>
-      <w:bookmarkEnd w:id="30"/>
-    </w:p>
-    <w:p>
-      <w:pPr>
-        <w:pStyle w:val="Heading4"/>
-      </w:pPr>
-      <w:r>
-        <w:t>User Story</w:t>
+        <w:pStyle w:val="Heading4"/>
+      </w:pPr>
+      <w:r>
+        <w:t>Requirement Activation</w:t>
       </w:r>
     </w:p>
     <w:p/>
@@ -4594,7 +5184,7 @@
         <w:pStyle w:val="Heading4"/>
       </w:pPr>
       <w:r>
-        <w:t>Description and Priority</w:t>
+        <w:t>Technical Issues</w:t>
       </w:r>
     </w:p>
     <w:p/>
@@ -4603,7 +5193,7 @@
         <w:pStyle w:val="Heading4"/>
       </w:pPr>
       <w:r>
-        <w:t>Requirement Activation</w:t>
+        <w:t>Risks</w:t>
       </w:r>
     </w:p>
     <w:p/>
@@ -4612,362 +5202,16 @@
         <w:pStyle w:val="Heading4"/>
       </w:pPr>
       <w:r>
-        <w:t>Technical Issues</w:t>
-      </w:r>
-    </w:p>
-    <w:p/>
-    <w:p>
-      <w:pPr>
-        <w:pStyle w:val="Heading4"/>
-      </w:pPr>
-      <w:r>
-        <w:t>Risks</w:t>
-      </w:r>
-    </w:p>
-    <w:p/>
-    <w:p>
-      <w:pPr>
-        <w:pStyle w:val="Heading4"/>
-      </w:pPr>
-      <w:r>
         <w:t>Dependencies on other requirements</w:t>
       </w:r>
     </w:p>
-    <w:p/>
-    <w:p>
-      <w:pPr>
-        <w:pStyle w:val="Heading3"/>
-      </w:pPr>
-      <w:bookmarkStart w:id="31" w:name="_Toc478775095"/>
-      <w:r>
-        <w:lastRenderedPageBreak/>
-        <w:t>Requirement 6: Ecommerce</w:t>
-      </w:r>
-      <w:r>
-        <w:t xml:space="preserve"> Support</w:t>
-      </w:r>
-      <w:bookmarkEnd w:id="31"/>
-    </w:p>
-    <w:p>
-      <w:pPr>
-        <w:pStyle w:val="Heading4"/>
-      </w:pPr>
-      <w:r>
-        <w:t>User Story</w:t>
-      </w:r>
-    </w:p>
-    <w:p/>
-    <w:p>
-      <w:pPr>
-        <w:pStyle w:val="Heading4"/>
-      </w:pPr>
-      <w:r>
-        <w:t>Description and Priority</w:t>
-      </w:r>
-    </w:p>
-    <w:p/>
-    <w:p>
-      <w:pPr>
-        <w:pStyle w:val="Heading4"/>
-      </w:pPr>
-      <w:r>
-        <w:t>Requirement Activation</w:t>
-      </w:r>
-    </w:p>
-    <w:p/>
-    <w:p>
-      <w:pPr>
-        <w:pStyle w:val="Heading4"/>
-      </w:pPr>
-      <w:r>
-        <w:t>Technical Issues</w:t>
-      </w:r>
-    </w:p>
-    <w:p/>
-    <w:p>
-      <w:pPr>
-        <w:pStyle w:val="Heading4"/>
-      </w:pPr>
-      <w:r>
-        <w:t>Risks</w:t>
-      </w:r>
-    </w:p>
-    <w:p/>
-    <w:p>
-      <w:pPr>
-        <w:pStyle w:val="Heading4"/>
-      </w:pPr>
-      <w:r>
-        <w:t>Dependencies on other requirements</w:t>
-      </w:r>
-    </w:p>
-    <w:p/>
-    <w:p>
-      <w:pPr>
-        <w:pStyle w:val="Heading3"/>
-      </w:pPr>
-      <w:bookmarkStart w:id="32" w:name="_Toc478775096"/>
-      <w:r>
-        <w:t>Requirement 7: Review System</w:t>
-      </w:r>
-      <w:bookmarkEnd w:id="32"/>
-    </w:p>
-    <w:p>
-      <w:pPr>
-        <w:pStyle w:val="Heading4"/>
-      </w:pPr>
-      <w:r>
-        <w:t>User Story</w:t>
-      </w:r>
-    </w:p>
-    <w:p/>
-    <w:p>
-      <w:pPr>
-        <w:pStyle w:val="Heading4"/>
-      </w:pPr>
-      <w:r>
-        <w:t>Description and Priority</w:t>
-      </w:r>
-    </w:p>
-    <w:p/>
-    <w:p>
-      <w:pPr>
-        <w:pStyle w:val="Heading4"/>
-      </w:pPr>
-      <w:r>
-        <w:t>Requirement Activation</w:t>
-      </w:r>
-    </w:p>
-    <w:p/>
-    <w:p>
-      <w:pPr>
-        <w:pStyle w:val="Heading4"/>
-      </w:pPr>
-      <w:r>
-        <w:t>Technical Issues</w:t>
-      </w:r>
-    </w:p>
-    <w:p/>
-    <w:p>
-      <w:pPr>
-        <w:pStyle w:val="Heading4"/>
-      </w:pPr>
-      <w:r>
-        <w:t>Risks</w:t>
-      </w:r>
-    </w:p>
-    <w:p/>
-    <w:p>
-      <w:pPr>
-        <w:pStyle w:val="Heading4"/>
-      </w:pPr>
-      <w:r>
-        <w:t>Dependencies on other requirements</w:t>
-      </w:r>
-    </w:p>
-    <w:p/>
-    <w:p>
-      <w:pPr>
-        <w:pStyle w:val="Heading3"/>
-      </w:pPr>
-      <w:bookmarkStart w:id="33" w:name="_Toc478775097"/>
-      <w:r>
-        <w:t>Requirement 8: Contact Form</w:t>
-      </w:r>
-      <w:bookmarkEnd w:id="33"/>
-    </w:p>
-    <w:p>
-      <w:pPr>
-        <w:pStyle w:val="Heading4"/>
-      </w:pPr>
-      <w:r>
-        <w:t>User Story</w:t>
-      </w:r>
-    </w:p>
-    <w:p/>
-    <w:p>
-      <w:pPr>
-        <w:pStyle w:val="Heading4"/>
-      </w:pPr>
-      <w:r>
-        <w:t>Description and Priority</w:t>
-      </w:r>
-    </w:p>
-    <w:p/>
-    <w:p>
-      <w:pPr>
-        <w:pStyle w:val="Heading4"/>
-      </w:pPr>
-      <w:r>
-        <w:t>Requirement Activation</w:t>
-      </w:r>
-    </w:p>
-    <w:p/>
-    <w:p>
-      <w:pPr>
-        <w:pStyle w:val="Heading4"/>
-      </w:pPr>
-      <w:r>
-        <w:t>Technical Issues</w:t>
-      </w:r>
-    </w:p>
-    <w:p/>
-    <w:p>
-      <w:pPr>
-        <w:pStyle w:val="Heading4"/>
-      </w:pPr>
-      <w:r>
-        <w:t>Risks</w:t>
-      </w:r>
-    </w:p>
-    <w:p/>
-    <w:p>
-      <w:pPr>
-        <w:pStyle w:val="Heading4"/>
-      </w:pPr>
-      <w:r>
-        <w:t>Dependencies on other requirements</w:t>
-      </w:r>
-    </w:p>
-    <w:p/>
-    <w:p>
-      <w:pPr>
-        <w:pStyle w:val="Heading3"/>
-      </w:pPr>
-      <w:bookmarkStart w:id="34" w:name="_Toc478775098"/>
-      <w:r>
-        <w:t>Requirement 9: Subscribe</w:t>
-      </w:r>
-      <w:bookmarkEnd w:id="34"/>
-    </w:p>
-    <w:p>
-      <w:pPr>
-        <w:pStyle w:val="Heading4"/>
-      </w:pPr>
-      <w:r>
-        <w:t>User Story</w:t>
-      </w:r>
-    </w:p>
-    <w:p/>
-    <w:p>
-      <w:pPr>
-        <w:pStyle w:val="Heading4"/>
-      </w:pPr>
-      <w:r>
-        <w:t>Description and Priority</w:t>
-      </w:r>
-    </w:p>
-    <w:p/>
-    <w:p>
-      <w:pPr>
-        <w:pStyle w:val="Heading4"/>
-      </w:pPr>
-      <w:r>
-        <w:lastRenderedPageBreak/>
-        <w:t>Requirement Activation</w:t>
-      </w:r>
-    </w:p>
-    <w:p/>
-    <w:p>
-      <w:pPr>
-        <w:pStyle w:val="Heading4"/>
-      </w:pPr>
-      <w:r>
-        <w:t>Technical Issues</w:t>
-      </w:r>
-    </w:p>
-    <w:p/>
-    <w:p>
-      <w:pPr>
-        <w:pStyle w:val="Heading4"/>
-      </w:pPr>
-      <w:r>
-        <w:t>Risks</w:t>
-      </w:r>
-    </w:p>
-    <w:p/>
-    <w:p>
-      <w:pPr>
-        <w:pStyle w:val="Heading4"/>
-      </w:pPr>
-      <w:r>
-        <w:t>Dependencies on other requirements</w:t>
-      </w:r>
-    </w:p>
-    <w:p>
-      <w:pPr>
-        <w:pStyle w:val="Heading2"/>
-      </w:pPr>
-    </w:p>
-    <w:p>
-      <w:pPr>
-        <w:pStyle w:val="Heading3"/>
-      </w:pPr>
-      <w:bookmarkStart w:id="35" w:name="_Toc478771320"/>
-      <w:bookmarkStart w:id="36" w:name="_Toc478775099"/>
-      <w:r>
-        <w:t>Requirement 10:</w:t>
-      </w:r>
-      <w:bookmarkEnd w:id="35"/>
-      <w:r>
-        <w:t xml:space="preserve"> Easy Navigational Structure (Menus and Sidebars)</w:t>
-      </w:r>
-      <w:bookmarkEnd w:id="36"/>
-    </w:p>
-    <w:p>
-      <w:pPr>
-        <w:pStyle w:val="Heading4"/>
-      </w:pPr>
-      <w:r>
-        <w:t>User Story</w:t>
-      </w:r>
-    </w:p>
-    <w:p/>
-    <w:p>
-      <w:pPr>
-        <w:pStyle w:val="Heading4"/>
-      </w:pPr>
-      <w:r>
-        <w:t>Description and Priority</w:t>
-      </w:r>
-    </w:p>
-    <w:p/>
-    <w:p>
-      <w:pPr>
-        <w:pStyle w:val="Heading4"/>
-      </w:pPr>
-      <w:r>
-        <w:t>Requirement Activation</w:t>
-      </w:r>
-    </w:p>
-    <w:p/>
-    <w:p>
-      <w:pPr>
-        <w:pStyle w:val="Heading4"/>
-      </w:pPr>
-      <w:r>
-        <w:t>Technical Issues</w:t>
-      </w:r>
-    </w:p>
-    <w:p/>
-    <w:p>
-      <w:pPr>
-        <w:pStyle w:val="Heading4"/>
-      </w:pPr>
-      <w:r>
-        <w:t>Risks</w:t>
-      </w:r>
-    </w:p>
-    <w:p/>
-    <w:p>
-      <w:pPr>
-        <w:pStyle w:val="Heading4"/>
-      </w:pPr>
-      <w:r>
-        <w:t>Dependencies on other requirements</w:t>
-      </w:r>
-    </w:p>
-    <w:p/>
+    <w:p>
+      <w:pPr>
+        <w:pBdr>
+          <w:bottom w:val="single" w:sz="4" w:space="1" w:color="auto"/>
+        </w:pBdr>
+      </w:pPr>
+    </w:p>
     <w:p/>
     <w:p>
       <w:pPr>
@@ -4978,7 +5222,7 @@
           <w:u w:val="single"/>
         </w:rPr>
       </w:pPr>
-      <w:bookmarkStart w:id="37" w:name="_Toc478775100"/>
+      <w:bookmarkStart w:id="37" w:name="_Toc478818080"/>
       <w:r>
         <w:rPr>
           <w:sz w:val="32"/>
@@ -4993,15 +5237,9 @@
     <w:p>
       <w:pPr>
         <w:pStyle w:val="Heading3"/>
-        <w:rPr>
-          <w:b/>
-        </w:rPr>
-      </w:pPr>
-      <w:bookmarkStart w:id="38" w:name="_Toc478775101"/>
-      <w:r>
-        <w:rPr>
-          <w:b/>
-        </w:rPr>
+      </w:pPr>
+      <w:bookmarkStart w:id="38" w:name="_Toc478818081"/>
+      <w:r>
         <w:t>Scalability Requirements</w:t>
       </w:r>
       <w:bookmarkEnd w:id="38"/>
@@ -5048,6 +5286,138 @@
         <w:t>.</w:t>
       </w:r>
     </w:p>
+    <w:p>
+      <w:pPr>
+        <w:pBdr>
+          <w:bottom w:val="single" w:sz="4" w:space="1" w:color="auto"/>
+        </w:pBdr>
+      </w:pPr>
+    </w:p>
+    <w:p>
+      <w:pPr>
+        <w:pStyle w:val="Heading3"/>
+      </w:pPr>
+      <w:bookmarkStart w:id="39" w:name="_Toc478818082"/>
+      <w:r>
+        <w:t>Security and Privacy Requirements</w:t>
+      </w:r>
+      <w:bookmarkEnd w:id="39"/>
+    </w:p>
+    <w:p>
+      <w:pPr>
+        <w:pStyle w:val="Heading4"/>
+      </w:pPr>
+      <w:r>
+        <w:t>User Story</w:t>
+      </w:r>
+    </w:p>
+    <w:p>
+      <w:r>
+        <w:t>As a user I want the website to be safe and secure where my password and bank details are safely processed.</w:t>
+      </w:r>
+    </w:p>
+    <w:p/>
+    <w:p>
+      <w:pPr>
+        <w:pStyle w:val="Heading4"/>
+      </w:pPr>
+      <w:r>
+        <w:t>Description and Priority</w:t>
+      </w:r>
+    </w:p>
+    <w:p>
+      <w:r>
+        <w:t xml:space="preserve">The website shall achieve security through encryption and SSL </w:t>
+      </w:r>
+      <w:r>
+        <w:t xml:space="preserve">certificate when connecting to server and processing payments. </w:t>
+      </w:r>
+      <w:r>
+        <w:rPr>
+          <w:i/>
+        </w:rPr>
+        <w:t>High Priority</w:t>
+      </w:r>
+      <w:r>
+        <w:t>.</w:t>
+      </w:r>
+    </w:p>
+    <w:p>
+      <w:pPr>
+        <w:pBdr>
+          <w:bottom w:val="single" w:sz="4" w:space="1" w:color="auto"/>
+        </w:pBdr>
+      </w:pPr>
+    </w:p>
+    <w:p>
+      <w:pPr>
+        <w:pStyle w:val="Heading3"/>
+      </w:pPr>
+      <w:bookmarkStart w:id="40" w:name="_Toc478818083"/>
+      <w:r>
+        <w:t>Availability Requirements</w:t>
+      </w:r>
+      <w:bookmarkEnd w:id="40"/>
+    </w:p>
+    <w:p>
+      <w:pPr>
+        <w:pStyle w:val="Heading4"/>
+      </w:pPr>
+      <w:r>
+        <w:t>User Story</w:t>
+      </w:r>
+    </w:p>
+    <w:p>
+      <w:r>
+        <w:t>As a user I want to be able to access the website at any time I wish.</w:t>
+      </w:r>
+    </w:p>
+    <w:p/>
+    <w:p>
+      <w:pPr>
+        <w:pStyle w:val="Heading4"/>
+      </w:pPr>
+      <w:r>
+        <w:lastRenderedPageBreak/>
+        <w:t>Description and Priority</w:t>
+      </w:r>
+    </w:p>
+    <w:p>
+      <w:r>
+        <w:t xml:space="preserve">The website shall be available at all times throughout the year with prior notification in case of </w:t>
+      </w:r>
+      <w:r>
+        <w:t>maintenance</w:t>
+      </w:r>
+      <w:r>
+        <w:t xml:space="preserve">. This can be achieved using clean code practices on the backend so the website code is less error prone, using a good cloud service/hosting for the site that promises 99.9% uptime and through </w:t>
+      </w:r>
+      <w:r>
+        <w:t>continuous</w:t>
+      </w:r>
+      <w:r>
+        <w:t xml:space="preserve"> improvements to the site without users noticing them.</w:t>
+      </w:r>
+      <w:r>
+        <w:t xml:space="preserve"> </w:t>
+      </w:r>
+      <w:r>
+        <w:rPr>
+          <w:i/>
+        </w:rPr>
+        <w:t>High Priority</w:t>
+      </w:r>
+      <w:r>
+        <w:t>.</w:t>
+      </w:r>
+    </w:p>
+    <w:p>
+      <w:pPr>
+        <w:pBdr>
+          <w:bottom w:val="single" w:sz="4" w:space="1" w:color="auto"/>
+        </w:pBdr>
+      </w:pPr>
+    </w:p>
     <w:p/>
     <w:p>
       <w:pPr>
@@ -5056,14 +5426,20 @@
           <w:b/>
         </w:rPr>
       </w:pPr>
-      <w:bookmarkStart w:id="39" w:name="_Toc478775102"/>
+      <w:bookmarkStart w:id="41" w:name="_Toc478818084"/>
+      <w:r>
+        <w:t>Reliability</w:t>
+      </w:r>
       <w:r>
         <w:rPr>
           <w:b/>
         </w:rPr>
-        <w:t>Security and Privacy Requirements</w:t>
-      </w:r>
-      <w:bookmarkEnd w:id="39"/>
+        <w:t xml:space="preserve"> </w:t>
+      </w:r>
+      <w:r>
+        <w:t>Requirements</w:t>
+      </w:r>
+      <w:bookmarkEnd w:id="41"/>
     </w:p>
     <w:p>
       <w:pPr>
@@ -5075,7 +5451,145 @@
     </w:p>
     <w:p>
       <w:r>
-        <w:t>As a user I want the website to be safe and secure where my password and bank details are safely processed.</w:t>
+        <w:t>As a user I want the website to be reliable in terms of content, availability and performance.</w:t>
+      </w:r>
+    </w:p>
+    <w:p>
+      <w:pPr>
+        <w:pStyle w:val="Heading4"/>
+      </w:pPr>
+    </w:p>
+    <w:p>
+      <w:pPr>
+        <w:pStyle w:val="Heading4"/>
+      </w:pPr>
+      <w:r>
+        <w:t>Description and Priority</w:t>
+      </w:r>
+    </w:p>
+    <w:p>
+      <w:r>
+        <w:t xml:space="preserve">The website shall be reliable i.e. stable and consistent of what is expected out of it. </w:t>
+      </w:r>
+      <w:r>
+        <w:rPr>
+          <w:i/>
+        </w:rPr>
+        <w:t>Very High Priority</w:t>
+      </w:r>
+      <w:r>
+        <w:t>.</w:t>
+      </w:r>
+    </w:p>
+    <w:p>
+      <w:pPr>
+        <w:pBdr>
+          <w:bottom w:val="single" w:sz="4" w:space="1" w:color="auto"/>
+        </w:pBdr>
+      </w:pPr>
+    </w:p>
+    <w:p>
+      <w:pPr>
+        <w:pStyle w:val="Heading3"/>
+      </w:pPr>
+      <w:bookmarkStart w:id="42" w:name="_Toc478818085"/>
+      <w:r>
+        <w:t>Physical Requirements</w:t>
+      </w:r>
+      <w:bookmarkEnd w:id="42"/>
+    </w:p>
+    <w:p>
+      <w:pPr>
+        <w:pStyle w:val="Heading4"/>
+      </w:pPr>
+      <w:r>
+        <w:t>User Story</w:t>
+      </w:r>
+    </w:p>
+    <w:p>
+      <w:r>
+        <w:t xml:space="preserve">As a user I want to </w:t>
+      </w:r>
+      <w:r>
+        <w:t>be able to access the website</w:t>
+      </w:r>
+      <w:r>
+        <w:t xml:space="preserve"> from just anywhere.</w:t>
+      </w:r>
+    </w:p>
+    <w:p>
+      <w:pPr>
+        <w:pStyle w:val="Heading4"/>
+      </w:pPr>
+    </w:p>
+    <w:p>
+      <w:pPr>
+        <w:pStyle w:val="Heading4"/>
+      </w:pPr>
+      <w:r>
+        <w:t>Description and Priority</w:t>
+      </w:r>
+    </w:p>
+    <w:p>
+      <w:r>
+        <w:t xml:space="preserve">The </w:t>
+      </w:r>
+      <w:r>
+        <w:t>website shall work on devices with different screen sizes effectively like smartphones and tablets.</w:t>
+      </w:r>
+      <w:r>
+        <w:t xml:space="preserve"> </w:t>
+      </w:r>
+      <w:r>
+        <w:rPr>
+          <w:i/>
+        </w:rPr>
+        <w:t>Medium-High Priority</w:t>
+      </w:r>
+      <w:r>
+        <w:t>.</w:t>
+      </w:r>
+    </w:p>
+    <w:p>
+      <w:pPr>
+        <w:pBdr>
+          <w:bottom w:val="single" w:sz="4" w:space="1" w:color="auto"/>
+        </w:pBdr>
+      </w:pPr>
+    </w:p>
+    <w:p>
+      <w:pPr>
+        <w:pStyle w:val="Heading3"/>
+        <w:rPr>
+          <w:b/>
+        </w:rPr>
+      </w:pPr>
+      <w:bookmarkStart w:id="43" w:name="_Toc478818086"/>
+      <w:r>
+        <w:t>Maintainability</w:t>
+      </w:r>
+      <w:r>
+        <w:rPr>
+          <w:b/>
+        </w:rPr>
+        <w:t xml:space="preserve"> </w:t>
+      </w:r>
+      <w:r>
+        <w:t>Requirements</w:t>
+      </w:r>
+      <w:bookmarkEnd w:id="43"/>
+    </w:p>
+    <w:p>
+      <w:pPr>
+        <w:pStyle w:val="Heading4"/>
+      </w:pPr>
+      <w:r>
+        <w:t>User Story</w:t>
+      </w:r>
+    </w:p>
+    <w:p>
+      <w:r>
+        <w:t>N/A</w:t>
       </w:r>
     </w:p>
     <w:p/>
@@ -5089,10 +5603,66 @@
     </w:p>
     <w:p>
       <w:r>
-        <w:t xml:space="preserve">The website shall achieve security through encryption and SSL </w:t>
-      </w:r>
-      <w:r>
-        <w:t xml:space="preserve">certificate when connecting to server and processing payments. </w:t>
+        <w:t>The website shall be easy to maintain on daily basis, some automation can be used and it must be easy to fix bugs, add new features, increase performance.</w:t>
+      </w:r>
+      <w:r>
+        <w:t xml:space="preserve"> </w:t>
+      </w:r>
+      <w:r>
+        <w:rPr>
+          <w:i/>
+        </w:rPr>
+        <w:t>Medium Priority</w:t>
+      </w:r>
+      <w:r>
+        <w:t>.</w:t>
+      </w:r>
+    </w:p>
+    <w:p>
+      <w:pPr>
+        <w:pBdr>
+          <w:bottom w:val="single" w:sz="4" w:space="1" w:color="auto"/>
+        </w:pBdr>
+      </w:pPr>
+    </w:p>
+    <w:p>
+      <w:pPr>
+        <w:pStyle w:val="Heading3"/>
+      </w:pPr>
+      <w:bookmarkStart w:id="44" w:name="_Toc478818087"/>
+      <w:r>
+        <w:t xml:space="preserve">Compatibility </w:t>
+      </w:r>
+      <w:r>
+        <w:t>Requirements</w:t>
+      </w:r>
+      <w:bookmarkEnd w:id="44"/>
+    </w:p>
+    <w:p>
+      <w:pPr>
+        <w:pStyle w:val="Heading4"/>
+      </w:pPr>
+      <w:r>
+        <w:t>User Story</w:t>
+      </w:r>
+    </w:p>
+    <w:p>
+      <w:r>
+        <w:t>As a user I shall be able to use the website from browser of my choice.</w:t>
+      </w:r>
+    </w:p>
+    <w:p/>
+    <w:p>
+      <w:pPr>
+        <w:pStyle w:val="Heading4"/>
+      </w:pPr>
+      <w:r>
+        <w:t>Description and Priority</w:t>
+      </w:r>
+    </w:p>
+    <w:p>
+      <w:r>
+        <w:t xml:space="preserve">The website shall be compatible with all the popular browsers like Chrome, Firefox, Safari and Internet Explorer. </w:t>
       </w:r>
       <w:r>
         <w:rPr>
@@ -5106,320 +5676,10 @@
     </w:p>
     <w:p>
       <w:pPr>
-        <w:pStyle w:val="Heading3"/>
-      </w:pPr>
-    </w:p>
-    <w:p>
-      <w:pPr>
-        <w:pStyle w:val="Heading3"/>
-        <w:rPr>
-          <w:b/>
-        </w:rPr>
-      </w:pPr>
-      <w:bookmarkStart w:id="40" w:name="_Toc478775103"/>
-      <w:r>
-        <w:rPr>
-          <w:b/>
-        </w:rPr>
-        <w:t>Availability Requirements</w:t>
-      </w:r>
-      <w:bookmarkEnd w:id="40"/>
-    </w:p>
-    <w:p>
-      <w:pPr>
-        <w:pStyle w:val="Heading4"/>
-      </w:pPr>
-      <w:r>
-        <w:t>User Story</w:t>
-      </w:r>
-    </w:p>
-    <w:p>
-      <w:r>
-        <w:t>As a user I want to be able to access the website at any time I wish.</w:t>
-      </w:r>
-    </w:p>
-    <w:p/>
-    <w:p>
-      <w:pPr>
-        <w:pStyle w:val="Heading4"/>
-      </w:pPr>
-      <w:r>
-        <w:t>Description and Priority</w:t>
-      </w:r>
-    </w:p>
-    <w:p>
-      <w:r>
-        <w:t xml:space="preserve">The website shall be available at all times throughout the year with prior notification in case of </w:t>
-      </w:r>
-      <w:r>
-        <w:t>maintenance</w:t>
-      </w:r>
-      <w:r>
-        <w:t xml:space="preserve">. This can be achieved using clean code practices on the backend so the website code is less error prone, using a good cloud service/hosting for the site that promises 99.9% uptime and through </w:t>
-      </w:r>
-      <w:r>
-        <w:t>continuous</w:t>
-      </w:r>
-      <w:r>
-        <w:t xml:space="preserve"> improvements to the site without users noticing them.</w:t>
-      </w:r>
-      <w:r>
-        <w:t xml:space="preserve"> </w:t>
-      </w:r>
-      <w:r>
-        <w:rPr>
-          <w:i/>
-        </w:rPr>
-        <w:t>High Priority</w:t>
-      </w:r>
-      <w:r>
-        <w:t>.</w:t>
-      </w:r>
-    </w:p>
-    <w:p/>
-    <w:p>
-      <w:pPr>
-        <w:pStyle w:val="Heading3"/>
-        <w:rPr>
-          <w:b/>
-        </w:rPr>
-      </w:pPr>
-      <w:bookmarkStart w:id="41" w:name="_Toc478775104"/>
-      <w:r>
-        <w:rPr>
-          <w:b/>
-        </w:rPr>
-        <w:t>Reliability Requirements</w:t>
-      </w:r>
-      <w:bookmarkEnd w:id="41"/>
-    </w:p>
-    <w:p>
-      <w:pPr>
-        <w:pStyle w:val="Heading4"/>
-      </w:pPr>
-      <w:r>
-        <w:t>User Story</w:t>
-      </w:r>
-    </w:p>
-    <w:p>
-      <w:r>
-        <w:t>As a user I want the website to be reliable in terms of content, availability and performance.</w:t>
-      </w:r>
-    </w:p>
-    <w:p>
-      <w:pPr>
-        <w:pStyle w:val="Heading4"/>
-      </w:pPr>
-    </w:p>
-    <w:p>
-      <w:pPr>
-        <w:pStyle w:val="Heading4"/>
-      </w:pPr>
-      <w:r>
-        <w:t>Description and Priority</w:t>
-      </w:r>
-    </w:p>
-    <w:p>
-      <w:r>
-        <w:t xml:space="preserve">The website shall be reliable i.e. stable and consistent of what is expected out of it. </w:t>
-      </w:r>
-      <w:r>
-        <w:rPr>
-          <w:i/>
-        </w:rPr>
-        <w:t>Very High Priority</w:t>
-      </w:r>
-      <w:r>
-        <w:t>.</w:t>
-      </w:r>
-    </w:p>
-    <w:p/>
-    <w:p>
-      <w:pPr>
-        <w:pStyle w:val="Heading3"/>
-        <w:rPr>
-          <w:b/>
-        </w:rPr>
-      </w:pPr>
-      <w:bookmarkStart w:id="42" w:name="_Toc478775105"/>
-      <w:r>
-        <w:rPr>
-          <w:b/>
-        </w:rPr>
-        <w:t>Physical Requirements</w:t>
-      </w:r>
-      <w:bookmarkEnd w:id="42"/>
-    </w:p>
-    <w:p>
-      <w:pPr>
-        <w:pStyle w:val="Heading4"/>
-      </w:pPr>
-      <w:r>
-        <w:t>User Story</w:t>
-      </w:r>
-    </w:p>
-    <w:p>
-      <w:r>
-        <w:t xml:space="preserve">As a user I want to </w:t>
-      </w:r>
-      <w:r>
-        <w:t>be able to access the website</w:t>
-      </w:r>
-      <w:r>
-        <w:t xml:space="preserve"> from just anywhere.</w:t>
-      </w:r>
-    </w:p>
-    <w:p>
-      <w:pPr>
-        <w:pStyle w:val="Heading4"/>
-      </w:pPr>
-    </w:p>
-    <w:p>
-      <w:pPr>
-        <w:pStyle w:val="Heading4"/>
-      </w:pPr>
-      <w:r>
-        <w:t>Description and Priority</w:t>
-      </w:r>
-    </w:p>
-    <w:p>
-      <w:r>
-        <w:t xml:space="preserve">The </w:t>
-      </w:r>
-      <w:r>
-        <w:t>website shall work on devices with different screen sizes effectively like smartphones and tablets.</w:t>
-      </w:r>
-      <w:r>
-        <w:t xml:space="preserve"> </w:t>
-      </w:r>
-      <w:r>
-        <w:rPr>
-          <w:i/>
-        </w:rPr>
-        <w:t>Medium-High Priority</w:t>
-      </w:r>
-      <w:r>
-        <w:t>.</w:t>
-      </w:r>
-    </w:p>
-    <w:p/>
-    <w:p>
-      <w:pPr>
-        <w:pStyle w:val="Heading3"/>
-        <w:rPr>
-          <w:b/>
-        </w:rPr>
-      </w:pPr>
-      <w:bookmarkStart w:id="43" w:name="_Toc478775106"/>
-      <w:r>
-        <w:rPr>
-          <w:b/>
-        </w:rPr>
-        <w:t>Maintainability Requirements</w:t>
-      </w:r>
-      <w:bookmarkEnd w:id="43"/>
-    </w:p>
-    <w:p>
-      <w:pPr>
-        <w:pStyle w:val="Heading4"/>
-      </w:pPr>
-      <w:r>
-        <w:t>User Story</w:t>
-      </w:r>
-    </w:p>
-    <w:p>
-      <w:r>
-        <w:t>N/A</w:t>
-      </w:r>
-    </w:p>
-    <w:p/>
-    <w:p>
-      <w:pPr>
-        <w:pStyle w:val="Heading4"/>
-      </w:pPr>
-      <w:r>
-        <w:t>Description and Priority</w:t>
-      </w:r>
-    </w:p>
-    <w:p>
-      <w:r>
-        <w:t>The website shall be easy to maintain on daily basis, some automation can be used and it must be easy to fix bugs, add new features, increase performance.</w:t>
-      </w:r>
-      <w:r>
-        <w:t xml:space="preserve"> </w:t>
-      </w:r>
-      <w:r>
-        <w:rPr>
-          <w:i/>
-        </w:rPr>
-        <w:t>Medium Priority</w:t>
-      </w:r>
-      <w:r>
-        <w:t>.</w:t>
-      </w:r>
-    </w:p>
-    <w:p>
-      <w:pPr>
-        <w:pStyle w:val="Heading3"/>
-      </w:pPr>
-    </w:p>
-    <w:p>
-      <w:pPr>
-        <w:pStyle w:val="Heading3"/>
-        <w:rPr>
-          <w:b/>
-        </w:rPr>
-      </w:pPr>
-      <w:bookmarkStart w:id="44" w:name="_Toc478775107"/>
-      <w:r>
-        <w:rPr>
-          <w:b/>
-        </w:rPr>
-        <w:t xml:space="preserve">Compatibility </w:t>
-      </w:r>
-      <w:r>
-        <w:rPr>
-          <w:b/>
-        </w:rPr>
-        <w:t>Requirements</w:t>
-      </w:r>
-      <w:bookmarkEnd w:id="44"/>
-    </w:p>
-    <w:p>
-      <w:pPr>
-        <w:pStyle w:val="Heading4"/>
-      </w:pPr>
-      <w:r>
-        <w:t>User Story</w:t>
-      </w:r>
-    </w:p>
-    <w:p>
-      <w:r>
-        <w:t>As a user I shall be able to use the website from browser of my choice.</w:t>
-      </w:r>
-    </w:p>
-    <w:p/>
-    <w:p>
-      <w:pPr>
-        <w:pStyle w:val="Heading4"/>
-      </w:pPr>
-      <w:r>
-        <w:t>Description and Priority</w:t>
-      </w:r>
-    </w:p>
-    <w:p>
-      <w:r>
-        <w:t xml:space="preserve">The website shall be compatible with all the popular browsers like Chrome, Firefox, Safari and Internet Explorer. </w:t>
-      </w:r>
-      <w:r>
-        <w:rPr>
-          <w:i/>
-        </w:rPr>
-        <w:t>High Priority</w:t>
-      </w:r>
-      <w:r>
-        <w:t>.</w:t>
-      </w:r>
+        <w:pBdr>
+          <w:bottom w:val="single" w:sz="4" w:space="1" w:color="auto"/>
+        </w:pBdr>
+      </w:pPr>
     </w:p>
     <w:p/>
     <w:sectPr>
@@ -6801,7 +7061,7 @@
 </file>
 
 <file path=customXml/itemProps1.xml><?xml version="1.0" encoding="utf-8"?>
-<ds:datastoreItem xmlns:ds="http://schemas.openxmlformats.org/officeDocument/2006/customXml" ds:itemID="{3CC4DA5B-DF8F-CC47-AE1F-B8EA48E1CEC0}">
+<ds:datastoreItem xmlns:ds="http://schemas.openxmlformats.org/officeDocument/2006/customXml" ds:itemID="{86A05F08-32E3-784D-ADFD-CFB37084A8FD}">
   <ds:schemaRefs>
     <ds:schemaRef ds:uri="http://schemas.openxmlformats.org/officeDocument/2006/bibliography"/>
   </ds:schemaRefs>

</xml_diff>

<commit_message>
Persona 1(Sprinter/Athlete) complete @virksaabnavjot
</commit_message>
<xml_diff>
--- a/CA 2 Usability Design.docx
+++ b/CA 2 Usability Design.docx
@@ -269,12 +269,7 @@
             <w:pStyle w:val="TOCHeading"/>
           </w:pPr>
           <w:r>
-            <w:t>Table of Co</w:t>
-          </w:r>
-          <w:bookmarkStart w:id="0" w:name="_GoBack"/>
-          <w:bookmarkEnd w:id="0"/>
-          <w:r>
-            <w:t>ntents</w:t>
+            <w:t>Table of Contents</w:t>
           </w:r>
         </w:p>
         <w:p>
@@ -4798,12 +4793,12 @@
       <w:pPr>
         <w:pStyle w:val="Heading1"/>
       </w:pPr>
-      <w:bookmarkStart w:id="1" w:name="_Toc478998640"/>
+      <w:bookmarkStart w:id="0" w:name="_Toc478998640"/>
       <w:r>
         <w:lastRenderedPageBreak/>
         <w:t>Executive Summary</w:t>
       </w:r>
-      <w:bookmarkEnd w:id="1"/>
+      <w:bookmarkEnd w:id="0"/>
     </w:p>
     <w:p>
       <w:pPr>
@@ -5044,11 +5039,11 @@
       <w:pPr>
         <w:pStyle w:val="Heading1"/>
       </w:pPr>
-      <w:bookmarkStart w:id="2" w:name="_Toc478998641"/>
+      <w:bookmarkStart w:id="1" w:name="_Toc478998641"/>
       <w:r>
         <w:t>Identification of Stakeholders</w:t>
       </w:r>
-      <w:bookmarkEnd w:id="2"/>
+      <w:bookmarkEnd w:id="1"/>
     </w:p>
     <w:p/>
     <w:p>
@@ -5060,7 +5055,7 @@
           <w:u w:val="single"/>
         </w:rPr>
       </w:pPr>
-      <w:bookmarkStart w:id="3" w:name="_Toc478998642"/>
+      <w:bookmarkStart w:id="2" w:name="_Toc478998642"/>
       <w:r>
         <w:rPr>
           <w:sz w:val="32"/>
@@ -5069,21 +5064,43 @@
         </w:rPr>
         <w:t>Primary</w:t>
       </w:r>
+      <w:bookmarkEnd w:id="2"/>
+    </w:p>
+    <w:p>
+      <w:pPr>
+        <w:pStyle w:val="Heading3"/>
+      </w:pPr>
+      <w:bookmarkStart w:id="3" w:name="_Toc478998643"/>
+      <w:r>
+        <w:t>Users/Clients/Fitness Enthusiasts</w:t>
+      </w:r>
       <w:bookmarkEnd w:id="3"/>
     </w:p>
     <w:p>
+      <w:r>
+        <w:t>Users will use our website to see the nutritional information of foods, gym workouts, meal plans, How to? Videos and content and ask their questions on the website forum and also contribute/help other member of the site by answering their questions.</w:t>
+      </w:r>
+    </w:p>
+    <w:p/>
+    <w:p>
       <w:pPr>
         <w:pStyle w:val="Heading3"/>
       </w:pPr>
-      <w:bookmarkStart w:id="4" w:name="_Toc478998643"/>
-      <w:r>
-        <w:t>Users/Clients/Fitness Enthusiasts</w:t>
+      <w:bookmarkStart w:id="4" w:name="_Toc478998644"/>
+      <w:r>
+        <w:t>Admin/Owner/</w:t>
+      </w:r>
+      <w:r>
+        <w:t xml:space="preserve"> </w:t>
+      </w:r>
+      <w:r>
+        <w:t>Sponsors</w:t>
       </w:r>
       <w:bookmarkEnd w:id="4"/>
     </w:p>
     <w:p>
       <w:r>
-        <w:t>Users will use our website to see the nutritional information of foods, gym workouts, meal plans, How to? Videos and content and ask their questions on the website forum and also contribute/help other member of the site by answering their questions.</w:t>
+        <w:t>Admin or owner would use the website to add new content, moderate content and add new accounts and do other administrative tasks like approving and rating the articles posted by users and content writers.</w:t>
       </w:r>
     </w:p>
     <w:p/>
@@ -5091,21 +5108,15 @@
       <w:pPr>
         <w:pStyle w:val="Heading3"/>
       </w:pPr>
-      <w:bookmarkStart w:id="5" w:name="_Toc478998644"/>
-      <w:r>
-        <w:t>Admin/Owner/</w:t>
-      </w:r>
-      <w:r>
-        <w:t xml:space="preserve"> </w:t>
-      </w:r>
-      <w:r>
-        <w:t>Sponsors</w:t>
+      <w:bookmarkStart w:id="5" w:name="_Toc478998645"/>
+      <w:r>
+        <w:t>Developers/Support Team</w:t>
       </w:r>
       <w:bookmarkEnd w:id="5"/>
     </w:p>
     <w:p>
       <w:r>
-        <w:t>Admin or owner would use the website to add new content, moderate content and add new accounts and do other administrative tasks like approving and rating the articles posted by users and content writers.</w:t>
+        <w:t>The website will be developed by Navjot Singh. Any problems with the site will be seen by him and support team will use the website to provide useful articles/tips on site, on How to use the site and its different components and help customers facing trouble with the ecommerce section of the site.</w:t>
       </w:r>
     </w:p>
     <w:p/>
@@ -5113,48 +5124,32 @@
       <w:pPr>
         <w:pStyle w:val="Heading3"/>
       </w:pPr>
-      <w:bookmarkStart w:id="6" w:name="_Toc478998645"/>
-      <w:r>
-        <w:t>Developers/Support Team</w:t>
-      </w:r>
-      <w:bookmarkEnd w:id="6"/>
-    </w:p>
-    <w:p>
-      <w:r>
-        <w:t>The website will be developed by Navjot Singh. Any problems with the site will be seen by him and support team will use the website to provide useful articles/tips on site, on How to use the site and its different components and help customers facing trouble with the ecommerce section of the site.</w:t>
-      </w:r>
-    </w:p>
-    <w:p/>
-    <w:p>
-      <w:pPr>
-        <w:pStyle w:val="Heading3"/>
-      </w:pPr>
-      <w:bookmarkStart w:id="7" w:name="_Toc478998646"/>
+      <w:bookmarkStart w:id="6" w:name="_Toc478998646"/>
       <w:r>
         <w:lastRenderedPageBreak/>
         <w:t>Marketing Team</w:t>
       </w:r>
+      <w:bookmarkEnd w:id="6"/>
+    </w:p>
+    <w:p>
+      <w:r>
+        <w:t>The marketing team will use the site to run different marketing campaigns, share articles and try different SEO and marketing techniques to achieve the goals.</w:t>
+      </w:r>
+    </w:p>
+    <w:p>
+      <w:pPr>
+        <w:pStyle w:val="Heading3"/>
+      </w:pPr>
+    </w:p>
+    <w:p>
+      <w:pPr>
+        <w:pStyle w:val="Heading3"/>
+      </w:pPr>
+      <w:bookmarkStart w:id="7" w:name="_Toc478998647"/>
+      <w:r>
+        <w:t>Content Writers and Moderators</w:t>
+      </w:r>
       <w:bookmarkEnd w:id="7"/>
-    </w:p>
-    <w:p>
-      <w:r>
-        <w:t>The marketing team will use the site to run different marketing campaigns, share articles and try different SEO and marketing techniques to achieve the goals.</w:t>
-      </w:r>
-    </w:p>
-    <w:p>
-      <w:pPr>
-        <w:pStyle w:val="Heading3"/>
-      </w:pPr>
-    </w:p>
-    <w:p>
-      <w:pPr>
-        <w:pStyle w:val="Heading3"/>
-      </w:pPr>
-      <w:bookmarkStart w:id="8" w:name="_Toc478998647"/>
-      <w:r>
-        <w:t>Content Writers and Moderators</w:t>
-      </w:r>
-      <w:bookmarkEnd w:id="8"/>
     </w:p>
     <w:p>
       <w:r>
@@ -5171,7 +5166,7 @@
           <w:u w:val="single"/>
         </w:rPr>
       </w:pPr>
-      <w:bookmarkStart w:id="9" w:name="_Toc478998648"/>
+      <w:bookmarkStart w:id="8" w:name="_Toc478998648"/>
       <w:r>
         <w:rPr>
           <w:sz w:val="32"/>
@@ -5180,29 +5175,45 @@
         </w:rPr>
         <w:t>Secondary</w:t>
       </w:r>
+      <w:bookmarkEnd w:id="8"/>
+    </w:p>
+    <w:p>
+      <w:pPr>
+        <w:pStyle w:val="Heading3"/>
+      </w:pPr>
+      <w:bookmarkStart w:id="9" w:name="_Toc478998649"/>
+      <w:r>
+        <w:t>Fitness Athletes/Models</w:t>
+      </w:r>
       <w:bookmarkEnd w:id="9"/>
     </w:p>
     <w:p>
+      <w:r>
+        <w:t xml:space="preserve">Fitness Athletes and Models will use the site to build their portfolio page with </w:t>
+      </w:r>
+      <w:proofErr w:type="gramStart"/>
+      <w:r>
+        <w:t>an</w:t>
+      </w:r>
+      <w:proofErr w:type="gramEnd"/>
+      <w:r>
+        <w:t xml:space="preserve"> profile image, about me description and their photos and videos and participate in the forum and create a social following.</w:t>
+      </w:r>
+    </w:p>
+    <w:p/>
+    <w:p>
       <w:pPr>
         <w:pStyle w:val="Heading3"/>
       </w:pPr>
-      <w:bookmarkStart w:id="10" w:name="_Toc478998649"/>
-      <w:r>
-        <w:t>Fitness Athletes/Models</w:t>
+      <w:bookmarkStart w:id="10" w:name="_Toc478998650"/>
+      <w:r>
+        <w:t>Nutritionists</w:t>
       </w:r>
       <w:bookmarkEnd w:id="10"/>
     </w:p>
     <w:p>
       <w:r>
-        <w:t xml:space="preserve">Fitness Athletes and Models will use the site to build their portfolio page with </w:t>
-      </w:r>
-      <w:proofErr w:type="gramStart"/>
-      <w:r>
-        <w:t>an</w:t>
-      </w:r>
-      <w:proofErr w:type="gramEnd"/>
-      <w:r>
-        <w:t xml:space="preserve"> profile image, about me description and their photos and videos and participate in the forum and create a social following.</w:t>
+        <w:t>Nutritionists will use the website to build their profile and offer service and also provide information on foods and healthy eating and provide meal plans and different recipes on the website.</w:t>
       </w:r>
     </w:p>
     <w:p/>
@@ -5210,15 +5221,15 @@
       <w:pPr>
         <w:pStyle w:val="Heading3"/>
       </w:pPr>
-      <w:bookmarkStart w:id="11" w:name="_Toc478998650"/>
-      <w:r>
-        <w:t>Nutritionists</w:t>
+      <w:bookmarkStart w:id="11" w:name="_Toc478998651"/>
+      <w:r>
+        <w:t>Body Builders</w:t>
       </w:r>
       <w:bookmarkEnd w:id="11"/>
     </w:p>
     <w:p>
       <w:r>
-        <w:t>Nutritionists will use the website to build their profile and offer service and also provide information on foods and healthy eating and provide meal plans and different recipes on the website.</w:t>
+        <w:t>Body Builders will use the website to access workout information and the meal plans and recipes provided by nutritionist on the website and also ask their question and seek support to their problems in the forum.</w:t>
       </w:r>
     </w:p>
     <w:p/>
@@ -5226,27 +5237,11 @@
       <w:pPr>
         <w:pStyle w:val="Heading3"/>
       </w:pPr>
-      <w:bookmarkStart w:id="12" w:name="_Toc478998651"/>
-      <w:r>
-        <w:t>Body Builders</w:t>
+      <w:bookmarkStart w:id="12" w:name="_Toc478998652"/>
+      <w:r>
+        <w:t>Doctors</w:t>
       </w:r>
       <w:bookmarkEnd w:id="12"/>
-    </w:p>
-    <w:p>
-      <w:r>
-        <w:t>Body Builders will use the website to access workout information and the meal plans and recipes provided by nutritionist on the website and also ask their question and seek support to their problems in the forum.</w:t>
-      </w:r>
-    </w:p>
-    <w:p/>
-    <w:p>
-      <w:pPr>
-        <w:pStyle w:val="Heading3"/>
-      </w:pPr>
-      <w:bookmarkStart w:id="13" w:name="_Toc478998652"/>
-      <w:r>
-        <w:t>Doctors</w:t>
-      </w:r>
-      <w:bookmarkEnd w:id="13"/>
     </w:p>
     <w:p>
       <w:r>
@@ -5263,7 +5258,7 @@
           <w:u w:val="single"/>
         </w:rPr>
       </w:pPr>
-      <w:bookmarkStart w:id="14" w:name="_Toc478998653"/>
+      <w:bookmarkStart w:id="13" w:name="_Toc478998653"/>
       <w:r>
         <w:rPr>
           <w:sz w:val="32"/>
@@ -5272,7 +5267,7 @@
         </w:rPr>
         <w:t>Tertiary</w:t>
       </w:r>
-      <w:bookmarkEnd w:id="14"/>
+      <w:bookmarkEnd w:id="13"/>
       <w:r>
         <w:rPr>
           <w:sz w:val="32"/>
@@ -5286,15 +5281,31 @@
       <w:pPr>
         <w:pStyle w:val="Heading3"/>
       </w:pPr>
-      <w:bookmarkStart w:id="15" w:name="_Toc478998654"/>
+      <w:bookmarkStart w:id="14" w:name="_Toc478998654"/>
       <w:r>
         <w:t>Advertisers and Affiliates</w:t>
       </w:r>
+      <w:bookmarkEnd w:id="14"/>
+    </w:p>
+    <w:p>
+      <w:r>
+        <w:t>Advertisers and Affiliates will use the website to view which pages (articles and products) are doing well on the site and contact the support team in order to advertise their products and services on that section/pages of the site.</w:t>
+      </w:r>
+    </w:p>
+    <w:p/>
+    <w:p>
+      <w:pPr>
+        <w:pStyle w:val="Heading3"/>
+      </w:pPr>
+      <w:bookmarkStart w:id="15" w:name="_Toc478998655"/>
+      <w:r>
+        <w:t>Sports Complex/Gym Owners/Managers</w:t>
+      </w:r>
       <w:bookmarkEnd w:id="15"/>
     </w:p>
     <w:p>
       <w:r>
-        <w:t>Advertisers and Affiliates will use the website to view which pages (articles and products) are doing well on the site and contact the support team in order to advertise their products and services on that section/pages of the site.</w:t>
+        <w:t>Gym Owners and Managers will use the site to create a profile for their gym on the site and build social following and attract new clients in their areas, and they can access and allow people to rate and comment about their gym and improve/make changes based on the feedback.</w:t>
       </w:r>
     </w:p>
     <w:p/>
@@ -5302,23 +5313,7 @@
       <w:pPr>
         <w:pStyle w:val="Heading3"/>
       </w:pPr>
-      <w:bookmarkStart w:id="16" w:name="_Toc478998655"/>
-      <w:r>
-        <w:t>Sports Complex/Gym Owners/Managers</w:t>
-      </w:r>
-      <w:bookmarkEnd w:id="16"/>
-    </w:p>
-    <w:p>
-      <w:r>
-        <w:t>Gym Owners and Managers will use the site to create a profile for their gym on the site and build social following and attract new clients in their areas, and they can access and allow people to rate and comment about their gym and improve/make changes based on the feedback.</w:t>
-      </w:r>
-    </w:p>
-    <w:p/>
-    <w:p>
-      <w:pPr>
-        <w:pStyle w:val="Heading3"/>
-      </w:pPr>
-      <w:bookmarkStart w:id="17" w:name="_Toc478998656"/>
+      <w:bookmarkStart w:id="16" w:name="_Toc478998656"/>
       <w:r>
         <w:lastRenderedPageBreak/>
         <w:t xml:space="preserve">Product </w:t>
@@ -5329,22 +5324,22 @@
       <w:r>
         <w:t>/Retailers</w:t>
       </w:r>
+      <w:bookmarkEnd w:id="16"/>
+    </w:p>
+    <w:p>
+      <w:r>
+        <w:t>Since, the fitness industry is huge our website will be selling self branded products and our product resellers will use a section on the site where they can buy products in bulk at reseller prices and also to see trends and which products/supplements are doing well in the market.</w:t>
+      </w:r>
+    </w:p>
+    <w:p>
+      <w:pPr>
+        <w:pStyle w:val="Heading1"/>
+      </w:pPr>
+      <w:bookmarkStart w:id="17" w:name="_Toc478998657"/>
+      <w:r>
+        <w:t>Data Gathering</w:t>
+      </w:r>
       <w:bookmarkEnd w:id="17"/>
-    </w:p>
-    <w:p>
-      <w:r>
-        <w:t>Since, the fitness industry is huge our website will be selling self branded products and our product resellers will use a section on the site where they can buy products in bulk at reseller prices and also to see trends and which products/supplements are doing well in the market.</w:t>
-      </w:r>
-    </w:p>
-    <w:p>
-      <w:pPr>
-        <w:pStyle w:val="Heading1"/>
-      </w:pPr>
-      <w:bookmarkStart w:id="18" w:name="_Toc478998657"/>
-      <w:r>
-        <w:t>Data Gathering</w:t>
-      </w:r>
-      <w:bookmarkEnd w:id="18"/>
       <w:r>
         <w:t xml:space="preserve"> </w:t>
       </w:r>
@@ -5366,7 +5361,7 @@
           <w:u w:val="single"/>
         </w:rPr>
       </w:pPr>
-      <w:bookmarkStart w:id="19" w:name="_Toc478998658"/>
+      <w:bookmarkStart w:id="18" w:name="_Toc478998658"/>
       <w:r>
         <w:rPr>
           <w:sz w:val="32"/>
@@ -5375,7 +5370,7 @@
         </w:rPr>
         <w:t>Techniques</w:t>
       </w:r>
-      <w:bookmarkEnd w:id="19"/>
+      <w:bookmarkEnd w:id="18"/>
       <w:r>
         <w:rPr>
           <w:sz w:val="32"/>
@@ -5424,7 +5419,7 @@
           <w:u w:val="single"/>
         </w:rPr>
       </w:pPr>
-      <w:bookmarkStart w:id="20" w:name="_Toc478998659"/>
+      <w:bookmarkStart w:id="19" w:name="_Toc478998659"/>
       <w:r>
         <w:rPr>
           <w:sz w:val="32"/>
@@ -5433,18 +5428,18 @@
         </w:rPr>
         <w:t>Interviews</w:t>
       </w:r>
+      <w:bookmarkEnd w:id="19"/>
+    </w:p>
+    <w:p/>
+    <w:p>
+      <w:pPr>
+        <w:pStyle w:val="Heading3"/>
+      </w:pPr>
+      <w:bookmarkStart w:id="20" w:name="_Toc478998660"/>
+      <w:r>
+        <w:t>Interview 1</w:t>
+      </w:r>
       <w:bookmarkEnd w:id="20"/>
-    </w:p>
-    <w:p/>
-    <w:p>
-      <w:pPr>
-        <w:pStyle w:val="Heading3"/>
-      </w:pPr>
-      <w:bookmarkStart w:id="21" w:name="_Toc478998660"/>
-      <w:r>
-        <w:t>Interview 1</w:t>
-      </w:r>
-      <w:bookmarkEnd w:id="21"/>
     </w:p>
     <w:p>
       <w:r>
@@ -5599,11 +5594,11 @@
       <w:pPr>
         <w:pStyle w:val="Heading3"/>
       </w:pPr>
-      <w:bookmarkStart w:id="22" w:name="_Toc478998661"/>
+      <w:bookmarkStart w:id="21" w:name="_Toc478998661"/>
       <w:r>
         <w:t>Interview 2</w:t>
       </w:r>
-      <w:bookmarkEnd w:id="22"/>
+      <w:bookmarkEnd w:id="21"/>
     </w:p>
     <w:p>
       <w:r>
@@ -5744,11 +5739,11 @@
       <w:pPr>
         <w:pStyle w:val="Heading3"/>
       </w:pPr>
-      <w:bookmarkStart w:id="23" w:name="_Toc478998662"/>
+      <w:bookmarkStart w:id="22" w:name="_Toc478998662"/>
       <w:r>
         <w:t>Interview 3</w:t>
       </w:r>
-      <w:bookmarkEnd w:id="23"/>
+      <w:bookmarkEnd w:id="22"/>
     </w:p>
     <w:p>
       <w:r>
@@ -5899,14 +5894,14 @@
           <w:lang w:val="en-US"/>
         </w:rPr>
       </w:pPr>
-      <w:bookmarkStart w:id="24" w:name="_Toc478998663"/>
+      <w:bookmarkStart w:id="23" w:name="_Toc478998663"/>
       <w:r>
         <w:rPr>
           <w:lang w:val="en-US"/>
         </w:rPr>
         <w:t>Interview 4</w:t>
       </w:r>
-      <w:bookmarkEnd w:id="24"/>
+      <w:bookmarkEnd w:id="23"/>
     </w:p>
     <w:p>
       <w:pPr>
@@ -5918,7 +5913,21 @@
         <w:rPr>
           <w:lang w:val="en-US"/>
         </w:rPr>
-        <w:t xml:space="preserve">We interviewed Susan who is Herbalist &amp; Nutritional Therapists where she owns a clinic in Dalkey and have developed a great reputation for helping people with a wide range of health issues. </w:t>
+        <w:t xml:space="preserve">We interviewed Susan who is Herbalist &amp; Nutritional Therapists where she owns a clinic in </w:t>
+      </w:r>
+      <w:proofErr w:type="spellStart"/>
+      <w:r>
+        <w:rPr>
+          <w:lang w:val="en-US"/>
+        </w:rPr>
+        <w:t>Dalkey</w:t>
+      </w:r>
+      <w:proofErr w:type="spellEnd"/>
+      <w:r>
+        <w:rPr>
+          <w:lang w:val="en-US"/>
+        </w:rPr>
+        <w:t xml:space="preserve"> and have developed a great reputation for helping people with a wide range of health issues. </w:t>
       </w:r>
     </w:p>
     <w:p>
@@ -6077,14 +6086,14 @@
           <w:lang w:val="en-US"/>
         </w:rPr>
       </w:pPr>
-      <w:bookmarkStart w:id="25" w:name="_Toc478998664"/>
+      <w:bookmarkStart w:id="24" w:name="_Toc478998664"/>
       <w:r>
         <w:rPr>
           <w:lang w:val="en-US"/>
         </w:rPr>
         <w:t>Interview 5</w:t>
       </w:r>
-      <w:bookmarkEnd w:id="25"/>
+      <w:bookmarkEnd w:id="24"/>
     </w:p>
     <w:p>
       <w:pPr>
@@ -6249,7 +6258,7 @@
           <w:u w:val="single"/>
         </w:rPr>
       </w:pPr>
-      <w:bookmarkStart w:id="26" w:name="_Toc478998665"/>
+      <w:bookmarkStart w:id="25" w:name="_Toc478998665"/>
       <w:r>
         <w:rPr>
           <w:sz w:val="32"/>
@@ -6258,7 +6267,7 @@
         </w:rPr>
         <w:t>Survey</w:t>
       </w:r>
-      <w:bookmarkEnd w:id="26"/>
+      <w:bookmarkEnd w:id="25"/>
     </w:p>
     <w:p/>
     <w:p>
@@ -6443,26 +6452,26 @@
       <w:pPr>
         <w:pStyle w:val="Heading1"/>
       </w:pPr>
-      <w:bookmarkStart w:id="27" w:name="_Toc478998666"/>
+      <w:bookmarkStart w:id="26" w:name="_Toc478998666"/>
       <w:r>
         <w:t>Data Analysis</w:t>
       </w:r>
+      <w:bookmarkEnd w:id="26"/>
+    </w:p>
+    <w:p>
+      <w:pPr>
+        <w:pStyle w:val="Heading2"/>
+      </w:pPr>
+    </w:p>
+    <w:p>
+      <w:pPr>
+        <w:pStyle w:val="Heading2"/>
+      </w:pPr>
+      <w:bookmarkStart w:id="27" w:name="_Toc478998667"/>
+      <w:r>
+        <w:t>User Groups</w:t>
+      </w:r>
       <w:bookmarkEnd w:id="27"/>
-    </w:p>
-    <w:p>
-      <w:pPr>
-        <w:pStyle w:val="Heading2"/>
-      </w:pPr>
-    </w:p>
-    <w:p>
-      <w:pPr>
-        <w:pStyle w:val="Heading2"/>
-      </w:pPr>
-      <w:bookmarkStart w:id="28" w:name="_Toc478998667"/>
-      <w:r>
-        <w:t>User Groups</w:t>
-      </w:r>
-      <w:bookmarkEnd w:id="28"/>
       <w:r>
         <w:t xml:space="preserve"> </w:t>
       </w:r>
@@ -6536,11 +6545,11 @@
       <w:pPr>
         <w:pStyle w:val="Heading3"/>
       </w:pPr>
-      <w:bookmarkStart w:id="29" w:name="_Toc478998668"/>
+      <w:bookmarkStart w:id="28" w:name="_Toc478998668"/>
       <w:r>
         <w:t>Advanced Fitness Enthusiast</w:t>
       </w:r>
-      <w:bookmarkEnd w:id="29"/>
+      <w:bookmarkEnd w:id="28"/>
     </w:p>
     <w:p>
       <w:pPr>
@@ -6661,14 +6670,14 @@
       <w:pPr>
         <w:pStyle w:val="Heading3"/>
       </w:pPr>
-      <w:bookmarkStart w:id="30" w:name="_Toc478998669"/>
+      <w:bookmarkStart w:id="29" w:name="_Toc478998669"/>
       <w:r>
         <w:t xml:space="preserve">Hobby </w:t>
       </w:r>
       <w:r>
         <w:t>Fitness Enthusiast</w:t>
       </w:r>
-      <w:bookmarkEnd w:id="30"/>
+      <w:bookmarkEnd w:id="29"/>
       <w:r>
         <w:t xml:space="preserve"> </w:t>
       </w:r>
@@ -6771,28 +6780,28 @@
       <w:pPr>
         <w:pStyle w:val="Heading2"/>
       </w:pPr>
-      <w:bookmarkStart w:id="31" w:name="_Toc478998670"/>
+      <w:bookmarkStart w:id="30" w:name="_Toc478998670"/>
       <w:r>
         <w:t>Personas</w:t>
       </w:r>
+      <w:bookmarkEnd w:id="30"/>
+      <w:r>
+        <w:t xml:space="preserve"> </w:t>
+      </w:r>
+    </w:p>
+    <w:p/>
+    <w:p>
+      <w:pPr>
+        <w:pStyle w:val="Heading3"/>
+      </w:pPr>
+      <w:bookmarkStart w:id="31" w:name="_Toc478998671"/>
+      <w:r>
+        <w:t>Persona 1</w:t>
+      </w:r>
+      <w:r>
+        <w:t xml:space="preserve"> (Sprinter/Athlete)</w:t>
+      </w:r>
       <w:bookmarkEnd w:id="31"/>
-      <w:r>
-        <w:t xml:space="preserve"> </w:t>
-      </w:r>
-    </w:p>
-    <w:p/>
-    <w:p>
-      <w:pPr>
-        <w:pStyle w:val="Heading3"/>
-      </w:pPr>
-      <w:bookmarkStart w:id="32" w:name="_Toc478998671"/>
-      <w:r>
-        <w:t>Persona 1</w:t>
-      </w:r>
-      <w:r>
-        <w:t xml:space="preserve"> (Sprinter/Athlete)</w:t>
-      </w:r>
-      <w:bookmarkEnd w:id="32"/>
     </w:p>
     <w:p/>
     <w:tbl>
@@ -6803,8 +6812,8 @@
       </w:tblPr>
       <w:tblGrid>
         <w:gridCol w:w="3964"/>
-        <w:gridCol w:w="2160"/>
-        <w:gridCol w:w="2954"/>
+        <w:gridCol w:w="1735"/>
+        <w:gridCol w:w="3379"/>
       </w:tblGrid>
       <w:tr>
         <w:trPr>
@@ -7128,7 +7137,7 @@
         <w:tc>
           <w:tcPr>
             <w:cnfStyle w:val="001000000000" w:firstRow="0" w:lastRow="0" w:firstColumn="1" w:lastColumn="0" w:oddVBand="0" w:evenVBand="0" w:oddHBand="0" w:evenHBand="0" w:firstRowFirstColumn="0" w:firstRowLastColumn="0" w:lastRowFirstColumn="0" w:lastRowLastColumn="0"/>
-            <w:tcW w:w="6124" w:type="dxa"/>
+            <w:tcW w:w="5699" w:type="dxa"/>
             <w:gridSpan w:val="2"/>
           </w:tcPr>
           <w:p/>
@@ -7137,18 +7146,84 @@
               <w:t>BACKGROUND</w:t>
             </w:r>
           </w:p>
+          <w:p/>
           <w:p>
             <w:pPr>
               <w:rPr>
                 <w:b w:val="0"/>
+                <w:sz w:val="20"/>
+                <w:szCs w:val="20"/>
+              </w:rPr>
+            </w:pPr>
+            <w:r>
+              <w:rPr>
+                <w:b w:val="0"/>
+                <w:sz w:val="20"/>
+                <w:szCs w:val="20"/>
+              </w:rPr>
+              <w:t>Jota is a vivid athlete. He his currently training for Virgin Media 10K marathon in Dublin. He is a sprinter by profession and has won several medals in 100m races, he also likes long distance races he had previously participated in 200m, 400m and 1500m races and several marathons. Along with a lot of running, he also enjoys going to gym on regular basic and believes in healthy eating habits and avoid alcohol and fast foods.</w:t>
+            </w:r>
+          </w:p>
+          <w:p>
+            <w:pPr>
+              <w:rPr>
+                <w:b w:val="0"/>
                 <w:bCs w:val="0"/>
+              </w:rPr>
+            </w:pPr>
+          </w:p>
+          <w:p>
+            <w:pPr>
+              <w:rPr>
+                <w:b w:val="0"/>
+                <w:bCs w:val="0"/>
+                <w:sz w:val="20"/>
+                <w:szCs w:val="20"/>
+              </w:rPr>
+            </w:pPr>
+            <w:r>
+              <w:rPr>
+                <w:b w:val="0"/>
+                <w:bCs w:val="0"/>
+                <w:sz w:val="20"/>
+                <w:szCs w:val="20"/>
+              </w:rPr>
+              <w:t xml:space="preserve">Along with this he also enjoys other sports like table tennis and cricket. </w:t>
+            </w:r>
+          </w:p>
+          <w:p>
+            <w:pPr>
+              <w:rPr>
+                <w:b w:val="0"/>
+                <w:bCs w:val="0"/>
+                <w:sz w:val="20"/>
+                <w:szCs w:val="20"/>
+              </w:rPr>
+            </w:pPr>
+            <w:r>
+              <w:rPr>
+                <w:b w:val="0"/>
+                <w:bCs w:val="0"/>
+                <w:sz w:val="20"/>
+                <w:szCs w:val="20"/>
+              </w:rPr>
+              <w:t>A self made man also runs his own online business and is also perusing a college degree in computer science. He believes in hard work and ever being ready to die for opportunity attitude.</w:t>
+            </w:r>
+          </w:p>
+          <w:p>
+            <w:pPr>
+              <w:rPr>
+                <w:b w:val="0"/>
+                <w:bCs w:val="0"/>
+                <w:sz w:val="20"/>
+                <w:szCs w:val="20"/>
               </w:rPr>
             </w:pPr>
           </w:p>
         </w:tc>
         <w:tc>
           <w:tcPr>
-            <w:tcW w:w="2954" w:type="dxa"/>
+            <w:tcW w:w="3379" w:type="dxa"/>
           </w:tcPr>
           <w:p>
             <w:pPr>
@@ -7171,16 +7246,124 @@
           </w:p>
           <w:p>
             <w:pPr>
+              <w:cnfStyle w:val="000000100000" w:firstRow="0" w:lastRow="0" w:firstColumn="0" w:lastColumn="0" w:oddVBand="0" w:evenVBand="0" w:oddHBand="1" w:evenHBand="0" w:firstRowFirstColumn="0" w:firstRowLastColumn="0" w:lastRowFirstColumn="0" w:lastRowLastColumn="0"/>
+              <w:rPr>
+                <w:b/>
+                <w:sz w:val="20"/>
+                <w:szCs w:val="20"/>
+              </w:rPr>
+            </w:pPr>
+          </w:p>
+          <w:p>
+            <w:pPr>
+              <w:cnfStyle w:val="000000100000" w:firstRow="0" w:lastRow="0" w:firstColumn="0" w:lastColumn="0" w:oddVBand="0" w:evenVBand="0" w:oddHBand="1" w:evenHBand="0" w:firstRowFirstColumn="0" w:firstRowLastColumn="0" w:lastRowFirstColumn="0" w:lastRowLastColumn="0"/>
+              <w:rPr>
+                <w:sz w:val="20"/>
+                <w:szCs w:val="20"/>
+              </w:rPr>
+            </w:pPr>
+            <w:r>
+              <w:rPr>
+                <w:sz w:val="20"/>
+                <w:szCs w:val="20"/>
+              </w:rPr>
+              <w:t>Ability to:</w:t>
+            </w:r>
+          </w:p>
+          <w:p>
+            <w:pPr>
               <w:pStyle w:val="ListParagraph"/>
               <w:numPr>
                 <w:ilvl w:val="0"/>
                 <w:numId w:val="7"/>
               </w:numPr>
               <w:cnfStyle w:val="000000100000" w:firstRow="0" w:lastRow="0" w:firstColumn="0" w:lastColumn="0" w:oddVBand="0" w:evenVBand="0" w:oddHBand="1" w:evenHBand="0" w:firstRowFirstColumn="0" w:firstRowLastColumn="0" w:lastRowFirstColumn="0" w:lastRowLastColumn="0"/>
+            </w:pPr>
+            <w:r>
+              <w:rPr>
+                <w:sz w:val="20"/>
+                <w:szCs w:val="20"/>
+              </w:rPr>
+              <w:t>Create Profile</w:t>
+            </w:r>
+          </w:p>
+          <w:p>
+            <w:pPr>
+              <w:pStyle w:val="ListParagraph"/>
+              <w:numPr>
+                <w:ilvl w:val="0"/>
+                <w:numId w:val="7"/>
+              </w:numPr>
+              <w:cnfStyle w:val="000000100000" w:firstRow="0" w:lastRow="0" w:firstColumn="0" w:lastColumn="0" w:oddVBand="0" w:evenVBand="0" w:oddHBand="1" w:evenHBand="0" w:firstRowFirstColumn="0" w:firstRowLastColumn="0" w:lastRowFirstColumn="0" w:lastRowLastColumn="0"/>
+            </w:pPr>
+            <w:r>
+              <w:rPr>
+                <w:sz w:val="20"/>
+                <w:szCs w:val="20"/>
+              </w:rPr>
+              <w:t>Upload Workout photos</w:t>
+            </w:r>
+          </w:p>
+          <w:p>
+            <w:pPr>
+              <w:pStyle w:val="ListParagraph"/>
+              <w:numPr>
+                <w:ilvl w:val="0"/>
+                <w:numId w:val="7"/>
+              </w:numPr>
+              <w:cnfStyle w:val="000000100000" w:firstRow="0" w:lastRow="0" w:firstColumn="0" w:lastColumn="0" w:oddVBand="0" w:evenVBand="0" w:oddHBand="1" w:evenHBand="0" w:firstRowFirstColumn="0" w:firstRowLastColumn="0" w:lastRowFirstColumn="0" w:lastRowLastColumn="0"/>
+            </w:pPr>
+            <w:r>
+              <w:rPr>
+                <w:sz w:val="20"/>
+                <w:szCs w:val="20"/>
+              </w:rPr>
+              <w:t>Upload Videos</w:t>
+            </w:r>
+          </w:p>
+          <w:p>
+            <w:pPr>
+              <w:pStyle w:val="ListParagraph"/>
+              <w:numPr>
+                <w:ilvl w:val="0"/>
+                <w:numId w:val="7"/>
+              </w:numPr>
+              <w:cnfStyle w:val="000000100000" w:firstRow="0" w:lastRow="0" w:firstColumn="0" w:lastColumn="0" w:oddVBand="0" w:evenVBand="0" w:oddHBand="1" w:evenHBand="0" w:firstRowFirstColumn="0" w:firstRowLastColumn="0" w:lastRowFirstColumn="0" w:lastRowLastColumn="0"/>
+            </w:pPr>
+            <w:r>
+              <w:rPr>
+                <w:sz w:val="20"/>
+                <w:szCs w:val="20"/>
+              </w:rPr>
+              <w:t xml:space="preserve">Share </w:t>
+            </w:r>
+            <w:r>
+              <w:rPr>
+                <w:sz w:val="20"/>
+                <w:szCs w:val="20"/>
+              </w:rPr>
+              <w:t>on Social Media</w:t>
+            </w:r>
+          </w:p>
+          <w:p>
+            <w:pPr>
+              <w:pStyle w:val="ListParagraph"/>
+              <w:numPr>
+                <w:ilvl w:val="0"/>
+                <w:numId w:val="7"/>
+              </w:numPr>
+              <w:cnfStyle w:val="000000100000" w:firstRow="0" w:lastRow="0" w:firstColumn="0" w:lastColumn="0" w:oddVBand="0" w:evenVBand="0" w:oddHBand="1" w:evenHBand="0" w:firstRowFirstColumn="0" w:firstRowLastColumn="0" w:lastRowFirstColumn="0" w:lastRowLastColumn="0"/>
               <w:rPr>
                 <w:b/>
               </w:rPr>
             </w:pPr>
+            <w:r>
+              <w:rPr>
+                <w:sz w:val="20"/>
+                <w:szCs w:val="20"/>
+              </w:rPr>
+              <w:t>Find Useful Fitness related content</w:t>
+            </w:r>
           </w:p>
         </w:tc>
       </w:tr>
@@ -7216,12 +7399,94 @@
           </w:p>
           <w:p>
             <w:pPr>
+              <w:rPr>
+                <w:bCs w:val="0"/>
+              </w:rPr>
+            </w:pPr>
+          </w:p>
+          <w:p>
+            <w:pPr>
+              <w:rPr>
+                <w:b w:val="0"/>
+                <w:bCs w:val="0"/>
+                <w:sz w:val="20"/>
+                <w:szCs w:val="20"/>
+              </w:rPr>
+            </w:pPr>
+            <w:r>
+              <w:rPr>
+                <w:b w:val="0"/>
+                <w:bCs w:val="0"/>
+                <w:sz w:val="20"/>
+                <w:szCs w:val="20"/>
+              </w:rPr>
+              <w:t>In order of preference:</w:t>
+            </w:r>
+          </w:p>
+          <w:p>
+            <w:pPr>
               <w:pStyle w:val="ListParagraph"/>
               <w:numPr>
                 <w:ilvl w:val="0"/>
                 <w:numId w:val="7"/>
               </w:numPr>
+              <w:rPr>
+                <w:b w:val="0"/>
+                <w:sz w:val="20"/>
+                <w:szCs w:val="20"/>
+              </w:rPr>
             </w:pPr>
+            <w:r>
+              <w:rPr>
+                <w:b w:val="0"/>
+                <w:sz w:val="20"/>
+                <w:szCs w:val="20"/>
+              </w:rPr>
+              <w:t>Create Profile and Share</w:t>
+            </w:r>
+          </w:p>
+          <w:p>
+            <w:pPr>
+              <w:pStyle w:val="ListParagraph"/>
+              <w:numPr>
+                <w:ilvl w:val="0"/>
+                <w:numId w:val="7"/>
+              </w:numPr>
+              <w:rPr>
+                <w:b w:val="0"/>
+                <w:sz w:val="20"/>
+                <w:szCs w:val="20"/>
+              </w:rPr>
+            </w:pPr>
+            <w:r>
+              <w:rPr>
+                <w:b w:val="0"/>
+                <w:sz w:val="20"/>
+                <w:szCs w:val="20"/>
+              </w:rPr>
+              <w:t>Maximum Profile Visibility</w:t>
+            </w:r>
+          </w:p>
+          <w:p>
+            <w:pPr>
+              <w:pStyle w:val="ListParagraph"/>
+              <w:numPr>
+                <w:ilvl w:val="0"/>
+                <w:numId w:val="7"/>
+              </w:numPr>
+              <w:rPr>
+                <w:sz w:val="20"/>
+                <w:szCs w:val="20"/>
+              </w:rPr>
+            </w:pPr>
+            <w:r>
+              <w:rPr>
+                <w:b w:val="0"/>
+                <w:sz w:val="20"/>
+                <w:szCs w:val="20"/>
+              </w:rPr>
+              <w:t>Sell products and services(meal plans, coaching, etc.)</w:t>
+            </w:r>
           </w:p>
         </w:tc>
         <w:tc>
@@ -7256,6 +7521,16 @@
           </w:p>
           <w:p>
             <w:pPr>
+              <w:cnfStyle w:val="000000000000" w:firstRow="0" w:lastRow="0" w:firstColumn="0" w:lastColumn="0" w:oddVBand="0" w:evenVBand="0" w:oddHBand="0" w:evenHBand="0" w:firstRowFirstColumn="0" w:firstRowLastColumn="0" w:lastRowFirstColumn="0" w:lastRowLastColumn="0"/>
+              <w:rPr>
+                <w:b/>
+                <w:sz w:val="20"/>
+                <w:szCs w:val="20"/>
+              </w:rPr>
+            </w:pPr>
+          </w:p>
+          <w:p>
+            <w:pPr>
               <w:pStyle w:val="ListParagraph"/>
               <w:numPr>
                 <w:ilvl w:val="0"/>
@@ -7263,9 +7538,81 @@
               </w:numPr>
               <w:cnfStyle w:val="000000000000" w:firstRow="0" w:lastRow="0" w:firstColumn="0" w:lastColumn="0" w:oddVBand="0" w:evenVBand="0" w:oddHBand="0" w:evenHBand="0" w:firstRowFirstColumn="0" w:firstRowLastColumn="0" w:lastRowFirstColumn="0" w:lastRowLastColumn="0"/>
               <w:rPr>
+                <w:sz w:val="20"/>
+                <w:szCs w:val="20"/>
+              </w:rPr>
+            </w:pPr>
+            <w:r>
+              <w:rPr>
+                <w:sz w:val="20"/>
+                <w:szCs w:val="20"/>
+              </w:rPr>
+              <w:t>Achieve success in sports</w:t>
+            </w:r>
+          </w:p>
+          <w:p>
+            <w:pPr>
+              <w:pStyle w:val="ListParagraph"/>
+              <w:numPr>
+                <w:ilvl w:val="0"/>
+                <w:numId w:val="7"/>
+              </w:numPr>
+              <w:cnfStyle w:val="000000000000" w:firstRow="0" w:lastRow="0" w:firstColumn="0" w:lastColumn="0" w:oddVBand="0" w:evenVBand="0" w:oddHBand="0" w:evenHBand="0" w:firstRowFirstColumn="0" w:firstRowLastColumn="0" w:lastRowFirstColumn="0" w:lastRowLastColumn="0"/>
+              <w:rPr>
+                <w:sz w:val="20"/>
+                <w:szCs w:val="20"/>
+              </w:rPr>
+            </w:pPr>
+            <w:r>
+              <w:rPr>
+                <w:sz w:val="20"/>
+                <w:szCs w:val="20"/>
+              </w:rPr>
+              <w:t>Be fit</w:t>
+            </w:r>
+          </w:p>
+          <w:p>
+            <w:pPr>
+              <w:pStyle w:val="ListParagraph"/>
+              <w:numPr>
+                <w:ilvl w:val="0"/>
+                <w:numId w:val="7"/>
+              </w:numPr>
+              <w:cnfStyle w:val="000000000000" w:firstRow="0" w:lastRow="0" w:firstColumn="0" w:lastColumn="0" w:oddVBand="0" w:evenVBand="0" w:oddHBand="0" w:evenHBand="0" w:firstRowFirstColumn="0" w:firstRowLastColumn="0" w:lastRowFirstColumn="0" w:lastRowLastColumn="0"/>
+              <w:rPr>
+                <w:sz w:val="20"/>
+                <w:szCs w:val="20"/>
+              </w:rPr>
+            </w:pPr>
+            <w:r>
+              <w:rPr>
+                <w:sz w:val="20"/>
+                <w:szCs w:val="20"/>
+              </w:rPr>
+              <w:t>Win 100m races</w:t>
+            </w:r>
+          </w:p>
+          <w:p>
+            <w:pPr>
+              <w:pStyle w:val="ListParagraph"/>
+              <w:numPr>
+                <w:ilvl w:val="0"/>
+                <w:numId w:val="7"/>
+              </w:numPr>
+              <w:cnfStyle w:val="000000000000" w:firstRow="0" w:lastRow="0" w:firstColumn="0" w:lastColumn="0" w:oddVBand="0" w:evenVBand="0" w:oddHBand="0" w:evenHBand="0" w:firstRowFirstColumn="0" w:firstRowLastColumn="0" w:lastRowFirstColumn="0" w:lastRowLastColumn="0"/>
+              <w:rPr>
                 <w:b/>
+                <w:sz w:val="20"/>
+                <w:szCs w:val="20"/>
               </w:rPr>
             </w:pPr>
+            <w:r>
+              <w:rPr>
+                <w:sz w:val="20"/>
+                <w:szCs w:val="20"/>
+              </w:rPr>
+              <w:t>A platform to display and sell his skills and products and knowledge.</w:t>
+            </w:r>
           </w:p>
         </w:tc>
       </w:tr>
@@ -7302,11 +7649,169 @@
           </w:p>
           <w:p>
             <w:pPr>
+              <w:rPr>
+                <w:bCs w:val="0"/>
+                <w:sz w:val="20"/>
+                <w:szCs w:val="20"/>
+              </w:rPr>
+            </w:pPr>
+          </w:p>
+          <w:p>
+            <w:pPr>
               <w:pStyle w:val="ListParagraph"/>
               <w:numPr>
                 <w:ilvl w:val="0"/>
                 <w:numId w:val="7"/>
               </w:numPr>
+              <w:rPr>
+                <w:b w:val="0"/>
+                <w:sz w:val="20"/>
+                <w:szCs w:val="20"/>
+              </w:rPr>
+            </w:pPr>
+            <w:r>
+              <w:rPr>
+                <w:b w:val="0"/>
+                <w:sz w:val="20"/>
+                <w:szCs w:val="20"/>
+              </w:rPr>
+              <w:t>S</w:t>
+            </w:r>
+            <w:r>
+              <w:rPr>
+                <w:b w:val="0"/>
+                <w:sz w:val="20"/>
+                <w:szCs w:val="20"/>
+              </w:rPr>
+              <w:t>low and Hard to use websites and apps.</w:t>
+            </w:r>
+          </w:p>
+          <w:p>
+            <w:pPr>
+              <w:pStyle w:val="ListParagraph"/>
+              <w:numPr>
+                <w:ilvl w:val="0"/>
+                <w:numId w:val="7"/>
+              </w:numPr>
+              <w:rPr>
+                <w:b w:val="0"/>
+                <w:sz w:val="20"/>
+                <w:szCs w:val="20"/>
+              </w:rPr>
+            </w:pPr>
+            <w:r>
+              <w:rPr>
+                <w:b w:val="0"/>
+                <w:sz w:val="20"/>
+                <w:szCs w:val="20"/>
+              </w:rPr>
+              <w:t>Long and complicated Signup forms</w:t>
+            </w:r>
+            <w:r>
+              <w:rPr>
+                <w:b w:val="0"/>
+                <w:sz w:val="20"/>
+                <w:szCs w:val="20"/>
+              </w:rPr>
+              <w:t>.</w:t>
+            </w:r>
+          </w:p>
+          <w:p>
+            <w:pPr>
+              <w:pStyle w:val="ListParagraph"/>
+              <w:numPr>
+                <w:ilvl w:val="0"/>
+                <w:numId w:val="7"/>
+              </w:numPr>
+              <w:rPr>
+                <w:b w:val="0"/>
+                <w:sz w:val="20"/>
+                <w:szCs w:val="20"/>
+              </w:rPr>
+            </w:pPr>
+            <w:r>
+              <w:rPr>
+                <w:b w:val="0"/>
+                <w:sz w:val="20"/>
+                <w:szCs w:val="20"/>
+              </w:rPr>
+              <w:t>People that don’t appreciate things and life.</w:t>
+            </w:r>
+          </w:p>
+          <w:p>
+            <w:pPr>
+              <w:pStyle w:val="ListParagraph"/>
+              <w:numPr>
+                <w:ilvl w:val="0"/>
+                <w:numId w:val="7"/>
+              </w:numPr>
+              <w:rPr>
+                <w:b w:val="0"/>
+                <w:sz w:val="20"/>
+                <w:szCs w:val="20"/>
+              </w:rPr>
+            </w:pPr>
+            <w:r>
+              <w:rPr>
+                <w:b w:val="0"/>
+                <w:sz w:val="20"/>
+                <w:szCs w:val="20"/>
+              </w:rPr>
+              <w:t>Low quality products</w:t>
+            </w:r>
+          </w:p>
+          <w:p>
+            <w:pPr>
+              <w:pStyle w:val="ListParagraph"/>
+              <w:numPr>
+                <w:ilvl w:val="0"/>
+                <w:numId w:val="7"/>
+              </w:numPr>
+              <w:rPr>
+                <w:b w:val="0"/>
+                <w:sz w:val="20"/>
+                <w:szCs w:val="20"/>
+              </w:rPr>
+            </w:pPr>
+            <w:r>
+              <w:rPr>
+                <w:b w:val="0"/>
+                <w:sz w:val="20"/>
+                <w:szCs w:val="20"/>
+              </w:rPr>
+              <w:t>Junk Foods</w:t>
+            </w:r>
+          </w:p>
+          <w:p>
+            <w:pPr>
+              <w:pStyle w:val="ListParagraph"/>
+              <w:numPr>
+                <w:ilvl w:val="0"/>
+                <w:numId w:val="7"/>
+              </w:numPr>
+              <w:rPr>
+                <w:b w:val="0"/>
+                <w:sz w:val="20"/>
+                <w:szCs w:val="20"/>
+              </w:rPr>
+            </w:pPr>
+            <w:r>
+              <w:rPr>
+                <w:b w:val="0"/>
+                <w:sz w:val="20"/>
+                <w:szCs w:val="20"/>
+              </w:rPr>
+              <w:t xml:space="preserve">Alcohol </w:t>
+            </w:r>
+          </w:p>
+          <w:p>
+            <w:pPr>
+              <w:pStyle w:val="ListParagraph"/>
+              <w:rPr>
+                <w:b w:val="0"/>
+                <w:sz w:val="20"/>
+                <w:szCs w:val="20"/>
+              </w:rPr>
             </w:pPr>
           </w:p>
         </w:tc>
@@ -7336,16 +7841,139 @@
           </w:p>
           <w:p>
             <w:pPr>
+              <w:cnfStyle w:val="000000100000" w:firstRow="0" w:lastRow="0" w:firstColumn="0" w:lastColumn="0" w:oddVBand="0" w:evenVBand="0" w:oddHBand="1" w:evenHBand="0" w:firstRowFirstColumn="0" w:firstRowLastColumn="0" w:lastRowFirstColumn="0" w:lastRowLastColumn="0"/>
+              <w:rPr>
+                <w:b/>
+                <w:sz w:val="20"/>
+                <w:szCs w:val="20"/>
+              </w:rPr>
+            </w:pPr>
+          </w:p>
+          <w:p>
+            <w:pPr>
               <w:pStyle w:val="ListParagraph"/>
               <w:numPr>
                 <w:ilvl w:val="0"/>
-                <w:numId w:val="7"/>
+                <w:numId w:val="8"/>
               </w:numPr>
               <w:cnfStyle w:val="000000100000" w:firstRow="0" w:lastRow="0" w:firstColumn="0" w:lastColumn="0" w:oddVBand="0" w:evenVBand="0" w:oddHBand="1" w:evenHBand="0" w:firstRowFirstColumn="0" w:firstRowLastColumn="0" w:lastRowFirstColumn="0" w:lastRowLastColumn="0"/>
               <w:rPr>
                 <w:b/>
+                <w:sz w:val="20"/>
+                <w:szCs w:val="20"/>
               </w:rPr>
             </w:pPr>
+            <w:r>
+              <w:rPr>
+                <w:sz w:val="20"/>
+                <w:szCs w:val="20"/>
+              </w:rPr>
+              <w:t xml:space="preserve">Used to using </w:t>
+            </w:r>
+            <w:r>
+              <w:rPr>
+                <w:sz w:val="20"/>
+                <w:szCs w:val="20"/>
+              </w:rPr>
+              <w:t>MacBook</w:t>
+            </w:r>
+            <w:r>
+              <w:rPr>
+                <w:sz w:val="20"/>
+                <w:szCs w:val="20"/>
+              </w:rPr>
+              <w:t xml:space="preserve"> and Windows</w:t>
+            </w:r>
+          </w:p>
+          <w:p>
+            <w:pPr>
+              <w:pStyle w:val="ListParagraph"/>
+              <w:numPr>
+                <w:ilvl w:val="0"/>
+                <w:numId w:val="8"/>
+              </w:numPr>
+              <w:cnfStyle w:val="000000100000" w:firstRow="0" w:lastRow="0" w:firstColumn="0" w:lastColumn="0" w:oddVBand="0" w:evenVBand="0" w:oddHBand="1" w:evenHBand="0" w:firstRowFirstColumn="0" w:firstRowLastColumn="0" w:lastRowFirstColumn="0" w:lastRowLastColumn="0"/>
+              <w:rPr>
+                <w:b/>
+                <w:sz w:val="20"/>
+                <w:szCs w:val="20"/>
+              </w:rPr>
+            </w:pPr>
+            <w:r>
+              <w:rPr>
+                <w:sz w:val="20"/>
+                <w:szCs w:val="20"/>
+              </w:rPr>
+              <w:t>IPhone and Android</w:t>
+            </w:r>
+          </w:p>
+          <w:p>
+            <w:pPr>
+              <w:pStyle w:val="ListParagraph"/>
+              <w:numPr>
+                <w:ilvl w:val="0"/>
+                <w:numId w:val="8"/>
+              </w:numPr>
+              <w:cnfStyle w:val="000000100000" w:firstRow="0" w:lastRow="0" w:firstColumn="0" w:lastColumn="0" w:oddVBand="0" w:evenVBand="0" w:oddHBand="1" w:evenHBand="0" w:firstRowFirstColumn="0" w:firstRowLastColumn="0" w:lastRowFirstColumn="0" w:lastRowLastColumn="0"/>
+              <w:rPr>
+                <w:b/>
+                <w:sz w:val="20"/>
+                <w:szCs w:val="20"/>
+              </w:rPr>
+            </w:pPr>
+            <w:r>
+              <w:rPr>
+                <w:sz w:val="20"/>
+                <w:szCs w:val="20"/>
+              </w:rPr>
+              <w:t>No problem using internet</w:t>
+            </w:r>
+          </w:p>
+          <w:p>
+            <w:pPr>
+              <w:cnfStyle w:val="000000100000" w:firstRow="0" w:lastRow="0" w:firstColumn="0" w:lastColumn="0" w:oddVBand="0" w:evenVBand="0" w:oddHBand="1" w:evenHBand="0" w:firstRowFirstColumn="0" w:firstRowLastColumn="0" w:lastRowFirstColumn="0" w:lastRowLastColumn="0"/>
+              <w:rPr>
+                <w:b/>
+                <w:sz w:val="20"/>
+                <w:szCs w:val="20"/>
+              </w:rPr>
+            </w:pPr>
+          </w:p>
+          <w:p>
+            <w:pPr>
+              <w:cnfStyle w:val="000000100000" w:firstRow="0" w:lastRow="0" w:firstColumn="0" w:lastColumn="0" w:oddVBand="0" w:evenVBand="0" w:oddHBand="1" w:evenHBand="0" w:firstRowFirstColumn="0" w:firstRowLastColumn="0" w:lastRowFirstColumn="0" w:lastRowLastColumn="0"/>
+              <w:rPr>
+                <w:b/>
+                <w:sz w:val="20"/>
+                <w:szCs w:val="20"/>
+              </w:rPr>
+            </w:pPr>
+            <w:r>
+              <w:rPr>
+                <w:b/>
+                <w:sz w:val="20"/>
+                <w:szCs w:val="20"/>
+              </w:rPr>
+              <w:t>Technical Skills</w:t>
+            </w:r>
+          </w:p>
+          <w:p>
+            <w:pPr>
+              <w:cnfStyle w:val="000000100000" w:firstRow="0" w:lastRow="0" w:firstColumn="0" w:lastColumn="0" w:oddVBand="0" w:evenVBand="0" w:oddHBand="1" w:evenHBand="0" w:firstRowFirstColumn="0" w:firstRowLastColumn="0" w:lastRowFirstColumn="0" w:lastRowLastColumn="0"/>
+              <w:rPr>
+                <w:sz w:val="20"/>
+                <w:szCs w:val="20"/>
+              </w:rPr>
+            </w:pPr>
+            <w:r>
+              <w:rPr>
+                <w:sz w:val="20"/>
+                <w:szCs w:val="20"/>
+              </w:rPr>
+              <w:t>9.8/10</w:t>
+            </w:r>
+            <w:bookmarkStart w:id="32" w:name="_GoBack"/>
+            <w:bookmarkEnd w:id="32"/>
           </w:p>
         </w:tc>
       </w:tr>
@@ -7505,23 +8133,7 @@
                 <w:sz w:val="32"/>
                 <w:szCs w:val="32"/>
               </w:rPr>
-              <w:t>“</w:t>
-            </w:r>
-            <w:r>
-              <w:rPr>
-                <w:color w:val="00B050"/>
-                <w:sz w:val="32"/>
-                <w:szCs w:val="32"/>
-              </w:rPr>
-              <w:t>College Student</w:t>
-            </w:r>
-            <w:r>
-              <w:rPr>
-                <w:color w:val="00B050"/>
-                <w:sz w:val="32"/>
-                <w:szCs w:val="32"/>
-              </w:rPr>
-              <w:t>”</w:t>
+              <w:t>“College Student”</w:t>
             </w:r>
           </w:p>
           <w:tbl>
@@ -7616,14 +8228,7 @@
                       <w:b w:val="0"/>
                       <w:i/>
                     </w:rPr>
-                    <w:t xml:space="preserve"> 6ft 4</w:t>
-                  </w:r>
-                  <w:r>
-                    <w:rPr>
-                      <w:b w:val="0"/>
-                      <w:i/>
-                    </w:rPr>
-                    <w:t>inches</w:t>
+                    <w:t xml:space="preserve"> 6ft 4inches</w:t>
                   </w:r>
                 </w:p>
                 <w:p>
@@ -7644,21 +8249,7 @@
                       <w:b w:val="0"/>
                       <w:i/>
                     </w:rPr>
-                    <w:t xml:space="preserve"> </w:t>
-                  </w:r>
-                  <w:r>
-                    <w:rPr>
-                      <w:b w:val="0"/>
-                      <w:i/>
-                    </w:rPr>
-                    <w:t>95</w:t>
-                  </w:r>
-                  <w:r>
-                    <w:rPr>
-                      <w:b w:val="0"/>
-                      <w:i/>
-                    </w:rPr>
-                    <w:t>Kg</w:t>
+                    <w:t xml:space="preserve"> 95Kg</w:t>
                   </w:r>
                 </w:p>
                 <w:p>
@@ -8125,31 +8716,7 @@
                 <w:sz w:val="32"/>
                 <w:szCs w:val="32"/>
               </w:rPr>
-              <w:t xml:space="preserve"> </w:t>
-            </w:r>
-            <w:r>
-              <w:rPr>
-                <w:color w:val="7030A0"/>
-                <w:sz w:val="32"/>
-                <w:szCs w:val="32"/>
-              </w:rPr>
-              <w:t>“</w:t>
-            </w:r>
-            <w:r>
-              <w:rPr>
-                <w:color w:val="7030A0"/>
-                <w:sz w:val="32"/>
-                <w:szCs w:val="32"/>
-              </w:rPr>
-              <w:t>Taxi Driver</w:t>
-            </w:r>
-            <w:r>
-              <w:rPr>
-                <w:color w:val="7030A0"/>
-                <w:sz w:val="32"/>
-                <w:szCs w:val="32"/>
-              </w:rPr>
-              <w:t>”</w:t>
+              <w:t xml:space="preserve"> “Taxi Driver”</w:t>
             </w:r>
           </w:p>
           <w:tbl>
@@ -8210,14 +8777,7 @@
                       <w:b w:val="0"/>
                       <w:i/>
                     </w:rPr>
-                    <w:t xml:space="preserve"> </w:t>
-                  </w:r>
-                  <w:r>
-                    <w:rPr>
-                      <w:b w:val="0"/>
-                      <w:i/>
-                    </w:rPr>
-                    <w:t>India</w:t>
+                    <w:t xml:space="preserve"> India</w:t>
                   </w:r>
                 </w:p>
                 <w:p>
@@ -8238,14 +8798,7 @@
                       <w:b w:val="0"/>
                       <w:i/>
                     </w:rPr>
-                    <w:t xml:space="preserve"> 5ft 5</w:t>
-                  </w:r>
-                  <w:r>
-                    <w:rPr>
-                      <w:b w:val="0"/>
-                      <w:i/>
-                    </w:rPr>
-                    <w:t>inches</w:t>
+                    <w:t xml:space="preserve"> 5ft 5inches</w:t>
                   </w:r>
                 </w:p>
                 <w:p>
@@ -8266,14 +8819,7 @@
                       <w:b w:val="0"/>
                       <w:i/>
                     </w:rPr>
-                    <w:t xml:space="preserve"> 10</w:t>
-                  </w:r>
-                  <w:r>
-                    <w:rPr>
-                      <w:b w:val="0"/>
-                      <w:i/>
-                    </w:rPr>
-                    <w:t>0 Kg</w:t>
+                    <w:t xml:space="preserve"> 100 Kg</w:t>
                   </w:r>
                 </w:p>
                 <w:p>
@@ -8745,12 +9291,21 @@
         <w:pStyle w:val="Heading4"/>
       </w:pPr>
       <w:r>
+        <w:lastRenderedPageBreak/>
         <w:t>Technical Issues</w:t>
       </w:r>
     </w:p>
     <w:p>
       <w:r>
-        <w:t xml:space="preserve">The GUI will be designed using different technologies like css and </w:t>
+        <w:t xml:space="preserve">The GUI will be designed using different technologies like </w:t>
+      </w:r>
+      <w:proofErr w:type="spellStart"/>
+      <w:r>
+        <w:t>css</w:t>
+      </w:r>
+      <w:proofErr w:type="spellEnd"/>
+      <w:r>
+        <w:t xml:space="preserve"> and </w:t>
       </w:r>
       <w:r>
         <w:t>JavaScript</w:t>
@@ -8779,7 +9334,6 @@
         <w:pStyle w:val="Heading4"/>
       </w:pPr>
       <w:r>
-        <w:lastRenderedPageBreak/>
         <w:t>Dependencies on other requirements</w:t>
       </w:r>
     </w:p>
@@ -8964,6 +9518,7 @@
         <w:rPr>
           <w:i/>
         </w:rPr>
+        <w:lastRenderedPageBreak/>
         <w:t>High Priority</w:t>
       </w:r>
       <w:r>
@@ -9003,7 +9558,6 @@
         <w:pStyle w:val="Heading4"/>
       </w:pPr>
       <w:r>
-        <w:lastRenderedPageBreak/>
         <w:t>Risks</w:t>
       </w:r>
     </w:p>
@@ -9244,7 +9798,6 @@
         <w:pStyle w:val="Heading4"/>
       </w:pPr>
       <w:r>
-        <w:lastRenderedPageBreak/>
         <w:t>Risks</w:t>
       </w:r>
     </w:p>
@@ -9509,7 +10062,6 @@
         <w:pStyle w:val="Heading4"/>
       </w:pPr>
       <w:r>
-        <w:lastRenderedPageBreak/>
         <w:t>Risks</w:t>
       </w:r>
     </w:p>
@@ -9701,6 +10253,7 @@
         <w:pStyle w:val="Heading4"/>
       </w:pPr>
       <w:r>
+        <w:lastRenderedPageBreak/>
         <w:t>Description and Priority</w:t>
       </w:r>
     </w:p>
@@ -9771,7 +10324,6 @@
         <w:pStyle w:val="Heading4"/>
       </w:pPr>
       <w:r>
-        <w:lastRenderedPageBreak/>
         <w:t>Dependencies on other requirements</w:t>
       </w:r>
     </w:p>
@@ -9957,6 +10509,7 @@
         <w:pStyle w:val="Heading4"/>
       </w:pPr>
       <w:r>
+        <w:lastRenderedPageBreak/>
         <w:t>Description and Priority</w:t>
       </w:r>
     </w:p>
@@ -10016,7 +10569,6 @@
         <w:pStyle w:val="Heading4"/>
       </w:pPr>
       <w:r>
-        <w:lastRenderedPageBreak/>
         <w:t>Description and Priority</w:t>
       </w:r>
     </w:p>
@@ -10260,6 +10812,7 @@
       </w:pPr>
       <w:bookmarkStart w:id="56" w:name="_Toc478998694"/>
       <w:r>
+        <w:lastRenderedPageBreak/>
         <w:t>Maintainability</w:t>
       </w:r>
       <w:r>
@@ -10351,7 +10904,6 @@
         <w:pStyle w:val="Heading4"/>
       </w:pPr>
       <w:r>
-        <w:lastRenderedPageBreak/>
         <w:t>Description and Priority</w:t>
       </w:r>
     </w:p>
@@ -10659,6 +11211,7 @@
           </w:p>
           <w:p>
             <w:r>
+              <w:lastRenderedPageBreak/>
               <w:t>………..</w:t>
             </w:r>
           </w:p>
@@ -11259,6 +11812,119 @@
     </w:lvl>
   </w:abstractNum>
   <w:abstractNum w:abstractNumId="5">
+    <w:nsid w:val="657C02C8"/>
+    <w:multiLevelType w:val="hybridMultilevel"/>
+    <w:tmpl w:val="D2B05BB0"/>
+    <w:lvl w:ilvl="0" w:tplc="08090001">
+      <w:start w:val="1"/>
+      <w:numFmt w:val="bullet"/>
+      <w:lvlText w:val=""/>
+      <w:lvlJc w:val="left"/>
+      <w:pPr>
+        <w:ind w:left="720" w:hanging="360"/>
+      </w:pPr>
+      <w:rPr>
+        <w:rFonts w:ascii="Symbol" w:hAnsi="Symbol" w:hint="default"/>
+      </w:rPr>
+    </w:lvl>
+    <w:lvl w:ilvl="1" w:tplc="08090003" w:tentative="1">
+      <w:start w:val="1"/>
+      <w:numFmt w:val="bullet"/>
+      <w:lvlText w:val="o"/>
+      <w:lvlJc w:val="left"/>
+      <w:pPr>
+        <w:ind w:left="1440" w:hanging="360"/>
+      </w:pPr>
+      <w:rPr>
+        <w:rFonts w:ascii="Courier New" w:hAnsi="Courier New" w:cs="Courier New" w:hint="default"/>
+      </w:rPr>
+    </w:lvl>
+    <w:lvl w:ilvl="2" w:tplc="08090005" w:tentative="1">
+      <w:start w:val="1"/>
+      <w:numFmt w:val="bullet"/>
+      <w:lvlText w:val=""/>
+      <w:lvlJc w:val="left"/>
+      <w:pPr>
+        <w:ind w:left="2160" w:hanging="360"/>
+      </w:pPr>
+      <w:rPr>
+        <w:rFonts w:ascii="Wingdings" w:hAnsi="Wingdings" w:hint="default"/>
+      </w:rPr>
+    </w:lvl>
+    <w:lvl w:ilvl="3" w:tplc="08090001" w:tentative="1">
+      <w:start w:val="1"/>
+      <w:numFmt w:val="bullet"/>
+      <w:lvlText w:val=""/>
+      <w:lvlJc w:val="left"/>
+      <w:pPr>
+        <w:ind w:left="2880" w:hanging="360"/>
+      </w:pPr>
+      <w:rPr>
+        <w:rFonts w:ascii="Symbol" w:hAnsi="Symbol" w:hint="default"/>
+      </w:rPr>
+    </w:lvl>
+    <w:lvl w:ilvl="4" w:tplc="08090003" w:tentative="1">
+      <w:start w:val="1"/>
+      <w:numFmt w:val="bullet"/>
+      <w:lvlText w:val="o"/>
+      <w:lvlJc w:val="left"/>
+      <w:pPr>
+        <w:ind w:left="3600" w:hanging="360"/>
+      </w:pPr>
+      <w:rPr>
+        <w:rFonts w:ascii="Courier New" w:hAnsi="Courier New" w:cs="Courier New" w:hint="default"/>
+      </w:rPr>
+    </w:lvl>
+    <w:lvl w:ilvl="5" w:tplc="08090005" w:tentative="1">
+      <w:start w:val="1"/>
+      <w:numFmt w:val="bullet"/>
+      <w:lvlText w:val=""/>
+      <w:lvlJc w:val="left"/>
+      <w:pPr>
+        <w:ind w:left="4320" w:hanging="360"/>
+      </w:pPr>
+      <w:rPr>
+        <w:rFonts w:ascii="Wingdings" w:hAnsi="Wingdings" w:hint="default"/>
+      </w:rPr>
+    </w:lvl>
+    <w:lvl w:ilvl="6" w:tplc="08090001" w:tentative="1">
+      <w:start w:val="1"/>
+      <w:numFmt w:val="bullet"/>
+      <w:lvlText w:val=""/>
+      <w:lvlJc w:val="left"/>
+      <w:pPr>
+        <w:ind w:left="5040" w:hanging="360"/>
+      </w:pPr>
+      <w:rPr>
+        <w:rFonts w:ascii="Symbol" w:hAnsi="Symbol" w:hint="default"/>
+      </w:rPr>
+    </w:lvl>
+    <w:lvl w:ilvl="7" w:tplc="08090003" w:tentative="1">
+      <w:start w:val="1"/>
+      <w:numFmt w:val="bullet"/>
+      <w:lvlText w:val="o"/>
+      <w:lvlJc w:val="left"/>
+      <w:pPr>
+        <w:ind w:left="5760" w:hanging="360"/>
+      </w:pPr>
+      <w:rPr>
+        <w:rFonts w:ascii="Courier New" w:hAnsi="Courier New" w:cs="Courier New" w:hint="default"/>
+      </w:rPr>
+    </w:lvl>
+    <w:lvl w:ilvl="8" w:tplc="08090005" w:tentative="1">
+      <w:start w:val="1"/>
+      <w:numFmt w:val="bullet"/>
+      <w:lvlText w:val=""/>
+      <w:lvlJc w:val="left"/>
+      <w:pPr>
+        <w:ind w:left="6480" w:hanging="360"/>
+      </w:pPr>
+      <w:rPr>
+        <w:rFonts w:ascii="Wingdings" w:hAnsi="Wingdings" w:hint="default"/>
+      </w:rPr>
+    </w:lvl>
+  </w:abstractNum>
+  <w:abstractNum w:abstractNumId="6">
     <w:nsid w:val="71C73964"/>
     <w:multiLevelType w:val="multilevel"/>
     <w:tmpl w:val="313E6432"/>
@@ -11399,7 +12065,7 @@
       </w:rPr>
     </w:lvl>
   </w:abstractNum>
-  <w:abstractNum w:abstractNumId="6">
+  <w:abstractNum w:abstractNumId="7">
     <w:nsid w:val="7A903AA1"/>
     <w:multiLevelType w:val="hybridMultilevel"/>
     <w:tmpl w:val="7A184852"/>
@@ -11513,7 +12179,7 @@
     </w:lvl>
   </w:abstractNum>
   <w:num w:numId="1">
-    <w:abstractNumId w:val="5"/>
+    <w:abstractNumId w:val="6"/>
   </w:num>
   <w:num w:numId="2">
     <w:abstractNumId w:val="1"/>
@@ -11531,7 +12197,10 @@
     <w:abstractNumId w:val="3"/>
   </w:num>
   <w:num w:numId="7">
-    <w:abstractNumId w:val="6"/>
+    <w:abstractNumId w:val="7"/>
+  </w:num>
+  <w:num w:numId="8">
+    <w:abstractNumId w:val="5"/>
   </w:num>
 </w:numbering>
 </file>
@@ -13183,7 +13852,7 @@
 </file>
 
 <file path=customXml/itemProps1.xml><?xml version="1.0" encoding="utf-8"?>
-<ds:datastoreItem xmlns:ds="http://schemas.openxmlformats.org/officeDocument/2006/customXml" ds:itemID="{F8BFD12C-3E4F-CC43-A970-89E45AA68FCD}">
+<ds:datastoreItem xmlns:ds="http://schemas.openxmlformats.org/officeDocument/2006/customXml" ds:itemID="{DC384E58-485D-E64B-A612-D8F717B1E6C4}">
   <ds:schemaRefs>
     <ds:schemaRef ds:uri="http://schemas.openxmlformats.org/officeDocument/2006/bibliography"/>
   </ds:schemaRefs>

</xml_diff>